<commit_message>
In 4.1 Datenbank erwähnt, dass Mutexe hinzugefügt worden sind
</commit_message>
<xml_diff>
--- a/Anhang/Doc-ChessProg.docx
+++ b/Anhang/Doc-ChessProg.docx
@@ -3427,16 +3427,7 @@
           <w:sz w:val="32"/>
           <w:szCs w:val="32"/>
         </w:rPr>
-        <w:t>Logout</w:t>
-      </w:r>
-      <w:proofErr w:type="gramStart"/>
-      <w:r>
-        <w:rPr>
-          <w:rFonts w:ascii="Times New Roman" w:hAnsi="Times New Roman" w:cs="Times New Roman"/>
-          <w:sz w:val="32"/>
-          <w:szCs w:val="32"/>
-        </w:rPr>
-        <w:t>“</w:t>
+        <w:t>Logout“</w:t>
       </w:r>
       <w:r>
         <w:rPr>
@@ -3456,7 +3447,6 @@
         <w:t>das</w:t>
       </w:r>
       <w:proofErr w:type="spellEnd"/>
-      <w:proofErr w:type="gramEnd"/>
       <w:r>
         <w:rPr>
           <w:rFonts w:ascii="Times New Roman" w:hAnsi="Times New Roman" w:cs="Times New Roman"/>
@@ -4687,7 +4677,6 @@
         <w:t xml:space="preserve">Ersteres bezieht sich hierbei auf die Verwendung der Funktion </w:t>
       </w:r>
       <w:proofErr w:type="spellStart"/>
-      <w:proofErr w:type="gramStart"/>
       <w:r>
         <w:rPr>
           <w:rFonts w:ascii="Times New Roman" w:hAnsi="Times New Roman" w:cs="Times New Roman"/>
@@ -4707,18 +4696,7 @@
           <w:sz w:val="32"/>
           <w:szCs w:val="32"/>
         </w:rPr>
-        <w:t>(</w:t>
-      </w:r>
-      <w:proofErr w:type="gramEnd"/>
-      <w:r>
-        <w:rPr>
-          <w:rFonts w:ascii="Times New Roman" w:hAnsi="Times New Roman" w:cs="Times New Roman"/>
-          <w:b/>
-          <w:bCs/>
-          <w:sz w:val="32"/>
-          <w:szCs w:val="32"/>
-        </w:rPr>
-        <w:t>)</w:t>
+        <w:t>()</w:t>
       </w:r>
       <w:r>
         <w:rPr>
@@ -5416,19 +5394,8 @@
                 <w:sz w:val="32"/>
                 <w:szCs w:val="32"/>
               </w:rPr>
-              <w:t xml:space="preserve">*‘, ‘*‘, ‘*‘); DROP TABLE </w:t>
-            </w:r>
-            <w:proofErr w:type="gramStart"/>
-            <w:r>
-              <w:rPr>
-                <w:rFonts w:ascii="Times New Roman" w:hAnsi="Times New Roman" w:cs="Times New Roman"/>
-                <w:bCs/>
-                <w:sz w:val="32"/>
-                <w:szCs w:val="32"/>
-              </w:rPr>
-              <w:t>Spieler;--</w:t>
-            </w:r>
-            <w:proofErr w:type="gramEnd"/>
+              <w:t>*‘, ‘*‘, ‘*‘); DROP TABLE Spieler;--</w:t>
+            </w:r>
           </w:p>
         </w:tc>
         <w:tc>
@@ -5539,7 +5506,6 @@
               <w:t xml:space="preserve"> = '</w:t>
             </w:r>
             <w:proofErr w:type="spellStart"/>
-            <w:proofErr w:type="gramStart"/>
             <w:r>
               <w:rPr>
                 <w:rFonts w:ascii="Times New Roman" w:hAnsi="Times New Roman" w:cs="Times New Roman"/>
@@ -5550,7 +5516,6 @@
               <w:t>c.joiko</w:t>
             </w:r>
             <w:proofErr w:type="spellEnd"/>
-            <w:proofErr w:type="gramEnd"/>
             <w:r>
               <w:rPr>
                 <w:rFonts w:ascii="Times New Roman" w:hAnsi="Times New Roman" w:cs="Times New Roman"/>
@@ -5591,7 +5556,6 @@
               <w:t>Setzt die Anzahl der Siege des Spielers mit dem Nutzernamen „</w:t>
             </w:r>
             <w:proofErr w:type="spellStart"/>
-            <w:proofErr w:type="gramStart"/>
             <w:r>
               <w:rPr>
                 <w:rFonts w:ascii="Times New Roman" w:hAnsi="Times New Roman" w:cs="Times New Roman"/>
@@ -5602,7 +5566,6 @@
               <w:t>c.joiko</w:t>
             </w:r>
             <w:proofErr w:type="spellEnd"/>
-            <w:proofErr w:type="gramEnd"/>
             <w:r>
               <w:rPr>
                 <w:rFonts w:ascii="Times New Roman" w:hAnsi="Times New Roman" w:cs="Times New Roman"/>
@@ -5935,7 +5898,6 @@
               </w:rPr>
               <w:t xml:space="preserve">Einloggen </w:t>
             </w:r>
-            <w:proofErr w:type="gramStart"/>
             <w:r>
               <w:rPr>
                 <w:rFonts w:ascii="Times New Roman" w:hAnsi="Times New Roman" w:cs="Times New Roman"/>
@@ -5945,7 +5907,6 @@
               </w:rPr>
               <w:t>mit ersten registrierten Account</w:t>
             </w:r>
-            <w:proofErr w:type="gramEnd"/>
           </w:p>
         </w:tc>
       </w:tr>
@@ -6012,19 +5973,8 @@
                 <w:sz w:val="32"/>
                 <w:szCs w:val="32"/>
               </w:rPr>
-              <w:t xml:space="preserve">‘ OR </w:t>
-            </w:r>
-            <w:proofErr w:type="gramStart"/>
-            <w:r>
-              <w:rPr>
-                <w:rFonts w:ascii="Times New Roman" w:hAnsi="Times New Roman" w:cs="Times New Roman"/>
-                <w:bCs/>
-                <w:sz w:val="32"/>
-                <w:szCs w:val="32"/>
-              </w:rPr>
-              <w:t>True;--</w:t>
-            </w:r>
-            <w:proofErr w:type="gramEnd"/>
+              <w:t>‘ OR True;--</w:t>
+            </w:r>
           </w:p>
         </w:tc>
         <w:tc>
@@ -6979,7 +6929,6 @@
         <w:t xml:space="preserve">kryptographisch unsichere Funktion </w:t>
       </w:r>
       <w:proofErr w:type="spellStart"/>
-      <w:proofErr w:type="gramStart"/>
       <w:r>
         <w:rPr>
           <w:rFonts w:ascii="Times New Roman" w:hAnsi="Times New Roman" w:cs="Times New Roman"/>
@@ -6991,7 +6940,6 @@
         <w:t>random.randint</w:t>
       </w:r>
       <w:proofErr w:type="spellEnd"/>
-      <w:proofErr w:type="gramEnd"/>
       <w:r>
         <w:rPr>
           <w:rFonts w:ascii="Times New Roman" w:hAnsi="Times New Roman" w:cs="Times New Roman"/>
@@ -7167,9 +7115,9 @@
           <w:sz w:val="32"/>
           <w:szCs w:val="32"/>
         </w:rPr>
-        <w:t>get_menu_</w:t>
-      </w:r>
-      <w:proofErr w:type="gramStart"/>
+        <w:t>get_menu_choice</w:t>
+      </w:r>
+      <w:proofErr w:type="spellEnd"/>
       <w:r>
         <w:rPr>
           <w:rFonts w:ascii="Times New Roman" w:hAnsi="Times New Roman" w:cs="Times New Roman"/>
@@ -7178,29 +7126,7 @@
           <w:sz w:val="32"/>
           <w:szCs w:val="32"/>
         </w:rPr>
-        <w:t>choice</w:t>
-      </w:r>
-      <w:proofErr w:type="spellEnd"/>
-      <w:r>
-        <w:rPr>
-          <w:rFonts w:ascii="Times New Roman" w:hAnsi="Times New Roman" w:cs="Times New Roman"/>
-          <w:i/>
-          <w:iCs/>
-          <w:sz w:val="32"/>
-          <w:szCs w:val="32"/>
-        </w:rPr>
-        <w:t>(</w:t>
-      </w:r>
-      <w:proofErr w:type="gramEnd"/>
-      <w:r>
-        <w:rPr>
-          <w:rFonts w:ascii="Times New Roman" w:hAnsi="Times New Roman" w:cs="Times New Roman"/>
-          <w:i/>
-          <w:iCs/>
-          <w:sz w:val="32"/>
-          <w:szCs w:val="32"/>
-        </w:rPr>
-        <w:t>…)</w:t>
+        <w:t>(…)</w:t>
       </w:r>
       <w:r>
         <w:rPr>
@@ -7944,29 +7870,7 @@
           <w:lang w:val="en-US"/>
         </w:rPr>
         <w:tab/>
-        <w:t xml:space="preserve">Intel(R) </w:t>
-      </w:r>
-      <w:proofErr w:type="gramStart"/>
-      <w:r>
-        <w:rPr>
-          <w:rFonts w:ascii="Times New Roman" w:hAnsi="Times New Roman" w:cs="Times New Roman"/>
-          <w:bCs/>
-          <w:sz w:val="32"/>
-          <w:szCs w:val="32"/>
-          <w:lang w:val="en-US"/>
-        </w:rPr>
-        <w:t>Core(</w:t>
-      </w:r>
-      <w:proofErr w:type="gramEnd"/>
-      <w:r>
-        <w:rPr>
-          <w:rFonts w:ascii="Times New Roman" w:hAnsi="Times New Roman" w:cs="Times New Roman"/>
-          <w:bCs/>
-          <w:sz w:val="32"/>
-          <w:szCs w:val="32"/>
-          <w:lang w:val="en-US"/>
-        </w:rPr>
-        <w:t>TM) i7-7700K 4.20 GHz</w:t>
+        <w:t>Intel(R) Core(TM) i7-7700K 4.20 GHz</w:t>
       </w:r>
     </w:p>
     <w:p>
@@ -12746,7 +12650,6 @@
         <w:t xml:space="preserve"> zu beheben, sollten zuerst die verwendeten unsicheren Softwarekonstruktionen durch sichere Alternativen ersetzt werden. Die erste Änderung ist das Ersetzen der Funktion </w:t>
       </w:r>
       <w:proofErr w:type="spellStart"/>
-      <w:proofErr w:type="gramStart"/>
       <w:r>
         <w:rPr>
           <w:rFonts w:ascii="Times New Roman" w:hAnsi="Times New Roman" w:cs="Times New Roman"/>
@@ -12766,9 +12669,28 @@
           <w:sz w:val="32"/>
           <w:szCs w:val="32"/>
         </w:rPr>
-        <w:t>(</w:t>
-      </w:r>
-      <w:proofErr w:type="gramEnd"/>
+        <w:t>()</w:t>
+      </w:r>
+      <w:r>
+        <w:rPr>
+          <w:rFonts w:ascii="Times New Roman" w:hAnsi="Times New Roman" w:cs="Times New Roman"/>
+          <w:b/>
+          <w:bCs/>
+          <w:sz w:val="32"/>
+          <w:szCs w:val="32"/>
+        </w:rPr>
+        <w:t xml:space="preserve"> </w:t>
+      </w:r>
+      <w:r>
+        <w:rPr>
+          <w:rFonts w:ascii="Times New Roman" w:hAnsi="Times New Roman" w:cs="Times New Roman"/>
+          <w:bCs/>
+          <w:sz w:val="32"/>
+          <w:szCs w:val="32"/>
+        </w:rPr>
+        <w:t xml:space="preserve">durch </w:t>
+      </w:r>
+      <w:proofErr w:type="spellStart"/>
       <w:r>
         <w:rPr>
           <w:rFonts w:ascii="Times New Roman" w:hAnsi="Times New Roman" w:cs="Times New Roman"/>
@@ -12777,28 +12699,9 @@
           <w:sz w:val="32"/>
           <w:szCs w:val="32"/>
         </w:rPr>
-        <w:t>)</w:t>
-      </w:r>
-      <w:r>
-        <w:rPr>
-          <w:rFonts w:ascii="Times New Roman" w:hAnsi="Times New Roman" w:cs="Times New Roman"/>
-          <w:b/>
-          <w:bCs/>
-          <w:sz w:val="32"/>
-          <w:szCs w:val="32"/>
-        </w:rPr>
-        <w:t xml:space="preserve"> </w:t>
-      </w:r>
-      <w:r>
-        <w:rPr>
-          <w:rFonts w:ascii="Times New Roman" w:hAnsi="Times New Roman" w:cs="Times New Roman"/>
-          <w:bCs/>
-          <w:sz w:val="32"/>
-          <w:szCs w:val="32"/>
-        </w:rPr>
-        <w:t xml:space="preserve">durch </w:t>
-      </w:r>
-      <w:proofErr w:type="spellStart"/>
+        <w:t>execute</w:t>
+      </w:r>
+      <w:proofErr w:type="spellEnd"/>
       <w:r>
         <w:rPr>
           <w:rFonts w:ascii="Times New Roman" w:hAnsi="Times New Roman" w:cs="Times New Roman"/>
@@ -12807,9 +12710,18 @@
           <w:sz w:val="32"/>
           <w:szCs w:val="32"/>
         </w:rPr>
-        <w:t>execute</w:t>
-      </w:r>
-      <w:proofErr w:type="spellEnd"/>
+        <w:t>()</w:t>
+      </w:r>
+      <w:r>
+        <w:rPr>
+          <w:rFonts w:ascii="Times New Roman" w:hAnsi="Times New Roman" w:cs="Times New Roman"/>
+          <w:bCs/>
+          <w:sz w:val="32"/>
+          <w:szCs w:val="32"/>
+        </w:rPr>
+        <w:t xml:space="preserve">. Der Unterschied zwischen diesen beiden Funktionen ist, dass </w:t>
+      </w:r>
+      <w:proofErr w:type="spellStart"/>
       <w:r>
         <w:rPr>
           <w:rFonts w:ascii="Times New Roman" w:hAnsi="Times New Roman" w:cs="Times New Roman"/>
@@ -12818,19 +12730,9 @@
           <w:sz w:val="32"/>
           <w:szCs w:val="32"/>
         </w:rPr>
-        <w:t>()</w:t>
-      </w:r>
-      <w:r>
-        <w:rPr>
-          <w:rFonts w:ascii="Times New Roman" w:hAnsi="Times New Roman" w:cs="Times New Roman"/>
-          <w:bCs/>
-          <w:sz w:val="32"/>
-          <w:szCs w:val="32"/>
-        </w:rPr>
-        <w:t xml:space="preserve">. Der Unterschied zwischen diesen beiden Funktionen ist, dass </w:t>
-      </w:r>
-      <w:proofErr w:type="spellStart"/>
-      <w:proofErr w:type="gramStart"/>
+        <w:t>execute</w:t>
+      </w:r>
+      <w:proofErr w:type="spellEnd"/>
       <w:r>
         <w:rPr>
           <w:rFonts w:ascii="Times New Roman" w:hAnsi="Times New Roman" w:cs="Times New Roman"/>
@@ -12839,29 +12741,7 @@
           <w:sz w:val="32"/>
           <w:szCs w:val="32"/>
         </w:rPr>
-        <w:t>execute</w:t>
-      </w:r>
-      <w:proofErr w:type="spellEnd"/>
-      <w:r>
-        <w:rPr>
-          <w:rFonts w:ascii="Times New Roman" w:hAnsi="Times New Roman" w:cs="Times New Roman"/>
-          <w:i/>
-          <w:iCs/>
-          <w:sz w:val="32"/>
-          <w:szCs w:val="32"/>
-        </w:rPr>
-        <w:t>(</w:t>
-      </w:r>
-      <w:proofErr w:type="gramEnd"/>
-      <w:r>
-        <w:rPr>
-          <w:rFonts w:ascii="Times New Roman" w:hAnsi="Times New Roman" w:cs="Times New Roman"/>
-          <w:i/>
-          <w:iCs/>
-          <w:sz w:val="32"/>
-          <w:szCs w:val="32"/>
-        </w:rPr>
-        <w:t>)</w:t>
+        <w:t>()</w:t>
       </w:r>
       <w:r>
         <w:rPr>
@@ -13185,25 +13065,7 @@
           <w:sz w:val="32"/>
           <w:szCs w:val="32"/>
         </w:rPr>
-        <w:t xml:space="preserve"> sind. Als Verbesserung wird hierfür die Verwendung der </w:t>
-      </w:r>
-      <w:proofErr w:type="gramStart"/>
-      <w:r>
-        <w:rPr>
-          <w:rFonts w:ascii="Times New Roman" w:hAnsi="Times New Roman" w:cs="Times New Roman"/>
-          <w:sz w:val="32"/>
-          <w:szCs w:val="32"/>
-        </w:rPr>
-        <w:t>moduleigenen ?</w:t>
-      </w:r>
-      <w:proofErr w:type="gramEnd"/>
-      <w:r>
-        <w:rPr>
-          <w:rFonts w:ascii="Times New Roman" w:hAnsi="Times New Roman" w:cs="Times New Roman"/>
-          <w:sz w:val="32"/>
-          <w:szCs w:val="32"/>
-        </w:rPr>
-        <w:t>-Platzhalter vorgeschlagen, welche nach Einbindung die dritte SQL-</w:t>
+        <w:t xml:space="preserve"> sind. Als Verbesserung wird hierfür die Verwendung der moduleigenen ?-Platzhalter vorgeschlagen, welche nach Einbindung die dritte SQL-</w:t>
       </w:r>
       <w:proofErr w:type="spellStart"/>
       <w:r>
@@ -13656,23 +13518,13 @@
         </w:rPr>
         <w:t xml:space="preserve">. </w:t>
       </w:r>
-      <w:proofErr w:type="gramStart"/>
-      <w:r>
-        <w:rPr>
-          <w:rFonts w:ascii="Times New Roman" w:hAnsi="Times New Roman" w:cs="Times New Roman"/>
-          <w:sz w:val="32"/>
-          <w:szCs w:val="32"/>
-        </w:rPr>
-        <w:t>Diese beiden Fixes</w:t>
-      </w:r>
-      <w:proofErr w:type="gramEnd"/>
-      <w:r>
-        <w:rPr>
-          <w:rFonts w:ascii="Times New Roman" w:hAnsi="Times New Roman" w:cs="Times New Roman"/>
-          <w:sz w:val="32"/>
-          <w:szCs w:val="32"/>
-        </w:rPr>
-        <w:t xml:space="preserve"> wurden jedoch aus Zeitgründen und der höheren Relevanz und Gefährlichkeit der SQL-</w:t>
+      <w:r>
+        <w:rPr>
+          <w:rFonts w:ascii="Times New Roman" w:hAnsi="Times New Roman" w:cs="Times New Roman"/>
+          <w:sz w:val="32"/>
+          <w:szCs w:val="32"/>
+        </w:rPr>
+        <w:t>Diese beiden Fixes wurden jedoch aus Zeitgründen und der höheren Relevanz und Gefährlichkeit der SQL-</w:t>
       </w:r>
       <w:proofErr w:type="spellStart"/>
       <w:r>
@@ -13692,24 +13544,168 @@
         </w:rPr>
         <w:t xml:space="preserve"> nicht ins Programm eingebaut.</w:t>
       </w:r>
-    </w:p>
-    <w:p>
-      <w:pPr>
-        <w:rPr>
-          <w:rFonts w:ascii="Times New Roman" w:hAnsi="Times New Roman" w:cs="Times New Roman"/>
-          <w:sz w:val="32"/>
-          <w:szCs w:val="32"/>
-        </w:rPr>
-      </w:pPr>
-    </w:p>
-    <w:p>
-      <w:pPr>
-        <w:rPr>
-          <w:rFonts w:ascii="Times New Roman" w:hAnsi="Times New Roman" w:cs="Times New Roman"/>
-          <w:sz w:val="32"/>
-          <w:szCs w:val="32"/>
-        </w:rPr>
-      </w:pPr>
+      <w:r>
+        <w:rPr>
+          <w:rFonts w:ascii="Times New Roman" w:hAnsi="Times New Roman" w:cs="Times New Roman"/>
+          <w:sz w:val="32"/>
+          <w:szCs w:val="32"/>
+        </w:rPr>
+        <w:t xml:space="preserve"> Außerdem sind Mutexe bei der Verbindung mit der Datenbank </w:t>
+      </w:r>
+      <w:r>
+        <w:rPr>
+          <w:rFonts w:ascii="Times New Roman" w:hAnsi="Times New Roman" w:cs="Times New Roman"/>
+          <w:sz w:val="32"/>
+          <w:szCs w:val="32"/>
+        </w:rPr>
+        <w:t xml:space="preserve">hinzugefügt worden. Dies </w:t>
+      </w:r>
+      <w:r>
+        <w:rPr>
+          <w:rFonts w:ascii="Times New Roman" w:hAnsi="Times New Roman" w:cs="Times New Roman"/>
+          <w:sz w:val="32"/>
+          <w:szCs w:val="32"/>
+        </w:rPr>
+        <w:t>beugt</w:t>
+      </w:r>
+      <w:r>
+        <w:rPr>
+          <w:rFonts w:ascii="Times New Roman" w:hAnsi="Times New Roman" w:cs="Times New Roman"/>
+          <w:sz w:val="32"/>
+          <w:szCs w:val="32"/>
+        </w:rPr>
+        <w:t xml:space="preserve"> </w:t>
+      </w:r>
+      <w:proofErr w:type="spellStart"/>
+      <w:r>
+        <w:rPr>
+          <w:rFonts w:ascii="Times New Roman" w:hAnsi="Times New Roman" w:cs="Times New Roman"/>
+          <w:sz w:val="32"/>
+          <w:szCs w:val="32"/>
+        </w:rPr>
+        <w:t>Race</w:t>
+      </w:r>
+      <w:proofErr w:type="spellEnd"/>
+      <w:r>
+        <w:rPr>
+          <w:rFonts w:ascii="Times New Roman" w:hAnsi="Times New Roman" w:cs="Times New Roman"/>
+          <w:sz w:val="32"/>
+          <w:szCs w:val="32"/>
+        </w:rPr>
+        <w:t xml:space="preserve"> </w:t>
+      </w:r>
+      <w:proofErr w:type="spellStart"/>
+      <w:r>
+        <w:rPr>
+          <w:rFonts w:ascii="Times New Roman" w:hAnsi="Times New Roman" w:cs="Times New Roman"/>
+          <w:sz w:val="32"/>
+          <w:szCs w:val="32"/>
+        </w:rPr>
+        <w:t>Condition</w:t>
+      </w:r>
+      <w:r>
+        <w:rPr>
+          <w:rFonts w:ascii="Times New Roman" w:hAnsi="Times New Roman" w:cs="Times New Roman"/>
+          <w:sz w:val="32"/>
+          <w:szCs w:val="32"/>
+        </w:rPr>
+        <w:t>s</w:t>
+      </w:r>
+      <w:proofErr w:type="spellEnd"/>
+      <w:r>
+        <w:rPr>
+          <w:rFonts w:ascii="Times New Roman" w:hAnsi="Times New Roman" w:cs="Times New Roman"/>
+          <w:sz w:val="32"/>
+          <w:szCs w:val="32"/>
+        </w:rPr>
+        <w:t xml:space="preserve"> durch </w:t>
+      </w:r>
+      <w:r>
+        <w:rPr>
+          <w:rFonts w:ascii="Times New Roman" w:hAnsi="Times New Roman" w:cs="Times New Roman"/>
+          <w:sz w:val="32"/>
+          <w:szCs w:val="32"/>
+        </w:rPr>
+        <w:t xml:space="preserve">das Verhindern eines </w:t>
+      </w:r>
+      <w:r>
+        <w:rPr>
+          <w:rFonts w:ascii="Times New Roman" w:hAnsi="Times New Roman" w:cs="Times New Roman"/>
+          <w:sz w:val="32"/>
+          <w:szCs w:val="32"/>
+        </w:rPr>
+        <w:t>gleichzeitige</w:t>
+      </w:r>
+      <w:r>
+        <w:rPr>
+          <w:rFonts w:ascii="Times New Roman" w:hAnsi="Times New Roman" w:cs="Times New Roman"/>
+          <w:sz w:val="32"/>
+          <w:szCs w:val="32"/>
+        </w:rPr>
+        <w:t>n</w:t>
+      </w:r>
+      <w:r>
+        <w:rPr>
+          <w:rFonts w:ascii="Times New Roman" w:hAnsi="Times New Roman" w:cs="Times New Roman"/>
+          <w:sz w:val="32"/>
+          <w:szCs w:val="32"/>
+        </w:rPr>
+        <w:t xml:space="preserve"> Zugriff</w:t>
+      </w:r>
+      <w:r>
+        <w:rPr>
+          <w:rFonts w:ascii="Times New Roman" w:hAnsi="Times New Roman" w:cs="Times New Roman"/>
+          <w:sz w:val="32"/>
+          <w:szCs w:val="32"/>
+        </w:rPr>
+        <w:t>es</w:t>
+      </w:r>
+      <w:r>
+        <w:rPr>
+          <w:rFonts w:ascii="Times New Roman" w:hAnsi="Times New Roman" w:cs="Times New Roman"/>
+          <w:sz w:val="32"/>
+          <w:szCs w:val="32"/>
+        </w:rPr>
+        <w:t xml:space="preserve"> auf die Datenbank</w:t>
+      </w:r>
+      <w:r>
+        <w:rPr>
+          <w:rFonts w:ascii="Times New Roman" w:hAnsi="Times New Roman" w:cs="Times New Roman"/>
+          <w:sz w:val="32"/>
+          <w:szCs w:val="32"/>
+        </w:rPr>
+        <w:t xml:space="preserve"> vor</w:t>
+      </w:r>
+      <w:r>
+        <w:rPr>
+          <w:rFonts w:ascii="Times New Roman" w:hAnsi="Times New Roman" w:cs="Times New Roman"/>
+          <w:sz w:val="32"/>
+          <w:szCs w:val="32"/>
+        </w:rPr>
+        <w:t>.</w:t>
+      </w:r>
+    </w:p>
+    <w:p>
+      <w:pPr>
+        <w:rPr>
+          <w:rFonts w:ascii="Times New Roman" w:eastAsiaTheme="majorEastAsia" w:hAnsi="Times New Roman" w:cs="Times New Roman"/>
+          <w:b/>
+          <w:bCs/>
+          <w:sz w:val="40"/>
+          <w:szCs w:val="40"/>
+        </w:rPr>
+      </w:pPr>
+      <w:bookmarkStart w:id="24" w:name="_Toc124347172"/>
+      <w:r>
+        <w:rPr>
+          <w:rFonts w:ascii="Times New Roman" w:hAnsi="Times New Roman" w:cs="Times New Roman"/>
+          <w:b/>
+          <w:bCs/>
+          <w:sz w:val="40"/>
+          <w:szCs w:val="40"/>
+        </w:rPr>
+        <w:br w:type="page"/>
+      </w:r>
     </w:p>
     <w:p>
       <w:pPr>
@@ -13723,7 +13719,6 @@
           <w:szCs w:val="40"/>
         </w:rPr>
       </w:pPr>
-      <w:bookmarkStart w:id="24" w:name="_Toc124347172"/>
       <w:r>
         <w:rPr>
           <w:rFonts w:ascii="Times New Roman" w:hAnsi="Times New Roman" w:cs="Times New Roman"/>
@@ -13733,6 +13728,7 @@
           <w:sz w:val="40"/>
           <w:szCs w:val="40"/>
         </w:rPr>
+        <w:lastRenderedPageBreak/>
         <w:t>4.2 Passwort und Aktivierungscode</w:t>
       </w:r>
       <w:bookmarkEnd w:id="24"/>
@@ -13794,16 +13790,7 @@
           <w:sz w:val="32"/>
           <w:szCs w:val="32"/>
         </w:rPr>
-        <w:t xml:space="preserve">Zuerst wurde die Validation der Eingaben genauer betrachtet. Da der längste im Spiel einzugebende Befehl, --Surrender, 12 Zeichen lang </w:t>
-      </w:r>
-      <w:r>
-        <w:rPr>
-          <w:rFonts w:ascii="Times New Roman" w:hAnsi="Times New Roman" w:cs="Times New Roman"/>
-          <w:sz w:val="32"/>
-          <w:szCs w:val="32"/>
-        </w:rPr>
-        <w:lastRenderedPageBreak/>
-        <w:t xml:space="preserve">ist, wurde die Länge aller Eingaben, außer des Passwortes und der </w:t>
+        <w:t xml:space="preserve">Zuerst wurde die Validation der Eingaben genauer betrachtet. Da der längste im Spiel einzugebende Befehl, --Surrender, 12 Zeichen lang ist, wurde die Länge aller Eingaben, außer des Passwortes und der </w:t>
       </w:r>
       <w:r>
         <w:rPr>
@@ -14164,7 +14151,6 @@
         <w:t xml:space="preserve"> Dabei wurde die Funktion </w:t>
       </w:r>
       <w:proofErr w:type="spellStart"/>
-      <w:proofErr w:type="gramStart"/>
       <w:r>
         <w:rPr>
           <w:rFonts w:ascii="Times New Roman" w:hAnsi="Times New Roman" w:cs="Times New Roman"/>
@@ -14184,7 +14170,6 @@
         <w:t>urandom</w:t>
       </w:r>
       <w:proofErr w:type="spellEnd"/>
-      <w:proofErr w:type="gramEnd"/>
       <w:r>
         <w:rPr>
           <w:rFonts w:ascii="Times New Roman" w:hAnsi="Times New Roman" w:cs="Times New Roman"/>
@@ -16387,25 +16372,7 @@
           <w:sz w:val="32"/>
           <w:szCs w:val="32"/>
         </w:rPr>
-        <w:t xml:space="preserve">Schlussendlich lässt sich sagen, dass das Absichern eines Servers einige Probleme mit sich bringt. Jede Komponente, jedes Feature und auch die Kommunikation zwischen den Komponenten, welche in das Programm verbaut wird, verbessern das Projekt nicht nur, sondern fügen zugleich einen Angriffsvektor für Angreifer hinzu, was sie zu einer Art „zweischneidigem Schwert“ macht. Doch auch wenn bereits kleine Softwareprojekte wie „Chess Online“ schon unzählige Fehlerquellen beinhalten, welche meistens katastrophale Folgen haben können, so lässt sich der Hauptteil der Fehler bereits </w:t>
-      </w:r>
-      <w:proofErr w:type="gramStart"/>
-      <w:r>
-        <w:rPr>
-          <w:rFonts w:ascii="Times New Roman" w:hAnsi="Times New Roman" w:cs="Times New Roman"/>
-          <w:sz w:val="32"/>
-          <w:szCs w:val="32"/>
-        </w:rPr>
-        <w:t>durch kleine und unkomplizierte Fixes</w:t>
-      </w:r>
-      <w:proofErr w:type="gramEnd"/>
-      <w:r>
-        <w:rPr>
-          <w:rFonts w:ascii="Times New Roman" w:hAnsi="Times New Roman" w:cs="Times New Roman"/>
-          <w:sz w:val="32"/>
-          <w:szCs w:val="32"/>
-        </w:rPr>
-        <w:t xml:space="preserve"> drastisch ihrer Schwere verringern oder gar komplett eliminieren. Somit lässt sich feststellen, dass die Sicherheit bei der Erstellung von Software stets eine hohe Priorität darstellt.</w:t>
+        <w:t>Schlussendlich lässt sich sagen, dass das Absichern eines Servers einige Probleme mit sich bringt. Jede Komponente, jedes Feature und auch die Kommunikation zwischen den Komponenten, welche in das Programm verbaut wird, verbessern das Projekt nicht nur, sondern fügen zugleich einen Angriffsvektor für Angreifer hinzu, was sie zu einer Art „zweischneidigem Schwert“ macht. Doch auch wenn bereits kleine Softwareprojekte wie „Chess Online“ schon unzählige Fehlerquellen beinhalten, welche meistens katastrophale Folgen haben können, so lässt sich der Hauptteil der Fehler bereits durch kleine und unkomplizierte Fixes drastisch ihrer Schwere verringern oder gar komplett eliminieren. Somit lässt sich feststellen, dass die Sicherheit bei der Erstellung von Software stets eine hohe Priorität darstellt.</w:t>
       </w:r>
     </w:p>
     <w:p>
@@ -16863,20 +16830,8 @@
           <w:szCs w:val="32"/>
           <w:lang w:val="en-US"/>
         </w:rPr>
-        <w:t xml:space="preserve">PlayStation Hack to Cost Sony $171M; Quake Costs Far </w:t>
-      </w:r>
-      <w:proofErr w:type="gramStart"/>
-      <w:r>
-        <w:rPr>
-          <w:rStyle w:val="italic"/>
-          <w:rFonts w:ascii="Times New Roman" w:hAnsi="Times New Roman" w:cs="Times New Roman"/>
-          <w:sz w:val="32"/>
-          <w:szCs w:val="32"/>
-          <w:lang w:val="en-US"/>
-        </w:rPr>
-        <w:t>Higher“</w:t>
-      </w:r>
-      <w:proofErr w:type="gramEnd"/>
+        <w:t>PlayStation Hack to Cost Sony $171M; Quake Costs Far Higher“</w:t>
+      </w:r>
       <w:r>
         <w:rPr>
           <w:rFonts w:ascii="Times New Roman" w:hAnsi="Times New Roman" w:cs="Times New Roman"/>
@@ -17052,22 +17007,8 @@
           <w:lang w:val="en-US"/>
         </w:rPr>
         <w:tab/>
-        <w:t>The MITRE Corporation (2014): „Scoring CWEs</w:t>
-      </w:r>
-      <w:proofErr w:type="gramStart"/>
-      <w:r>
-        <w:rPr>
-          <w:rStyle w:val="Hyperlink"/>
-          <w:rFonts w:ascii="Times New Roman" w:hAnsi="Times New Roman" w:cs="Times New Roman"/>
-          <w:color w:val="auto"/>
-          <w:sz w:val="32"/>
-          <w:szCs w:val="32"/>
-          <w:u w:val="none"/>
-          <w:lang w:val="en-US"/>
-        </w:rPr>
-        <w:t>”;</w:t>
-      </w:r>
-      <w:proofErr w:type="gramEnd"/>
+        <w:t>The MITRE Corporation (2014): „Scoring CWEs”;</w:t>
+      </w:r>
     </w:p>
     <w:p>
       <w:pPr>
@@ -17178,19 +17119,8 @@
           <w:lang w:val="en-US"/>
         </w:rPr>
         <w:tab/>
-        <w:t>The MITRE Corporation (2022): „2022 CWE Top 25 Most Dangerous Software Weaknesses</w:t>
-      </w:r>
-      <w:proofErr w:type="gramStart"/>
-      <w:r>
-        <w:rPr>
-          <w:rFonts w:ascii="Times New Roman" w:hAnsi="Times New Roman" w:cs="Times New Roman"/>
-          <w:sz w:val="32"/>
-          <w:szCs w:val="32"/>
-          <w:lang w:val="en-US"/>
-        </w:rPr>
-        <w:t>”;</w:t>
-      </w:r>
-      <w:proofErr w:type="gramEnd"/>
+        <w:t>The MITRE Corporation (2022): „2022 CWE Top 25 Most Dangerous Software Weaknesses”;</w:t>
+      </w:r>
     </w:p>
     <w:p>
       <w:pPr>

</xml_diff>

<commit_message>
CWE Excel Dateien in Doku verwiesen
</commit_message>
<xml_diff>
--- a/Anhang/Doc-ChessProg.docx
+++ b/Anhang/Doc-ChessProg.docx
@@ -1,6 +1,6 @@
 
 <file path=word/document.xml><?xml version="1.0" encoding="utf-8"?>
-<w:document xmlns:ve="http://schemas.openxmlformats.org/markup-compatibility/2006" xmlns:o="urn:schemas-microsoft-com:office:office" xmlns:r="http://schemas.openxmlformats.org/officeDocument/2006/relationships" xmlns:m="http://schemas.openxmlformats.org/officeDocument/2006/math" xmlns:v="urn:schemas-microsoft-com:vml" xmlns:wp="http://schemas.openxmlformats.org/drawingml/2006/wordprocessingDrawing" xmlns:w10="urn:schemas-microsoft-com:office:word" xmlns:w="http://schemas.openxmlformats.org/wordprocessingml/2006/main" xmlns:wne="http://schemas.microsoft.com/office/word/2006/wordml">
+<w:document xmlns:wpc="http://schemas.microsoft.com/office/word/2010/wordprocessingCanvas" xmlns:cx="http://schemas.microsoft.com/office/drawing/2014/chartex" xmlns:cx1="http://schemas.microsoft.com/office/drawing/2015/9/8/chartex" xmlns:cx2="http://schemas.microsoft.com/office/drawing/2015/10/21/chartex" xmlns:cx3="http://schemas.microsoft.com/office/drawing/2016/5/9/chartex" xmlns:cx4="http://schemas.microsoft.com/office/drawing/2016/5/10/chartex" xmlns:cx5="http://schemas.microsoft.com/office/drawing/2016/5/11/chartex" xmlns:cx6="http://schemas.microsoft.com/office/drawing/2016/5/12/chartex" xmlns:cx7="http://schemas.microsoft.com/office/drawing/2016/5/13/chartex" xmlns:cx8="http://schemas.microsoft.com/office/drawing/2016/5/14/chartex" xmlns:mc="http://schemas.openxmlformats.org/markup-compatibility/2006" xmlns:aink="http://schemas.microsoft.com/office/drawing/2016/ink" xmlns:am3d="http://schemas.microsoft.com/office/drawing/2017/model3d" xmlns:o="urn:schemas-microsoft-com:office:office" xmlns:oel="http://schemas.microsoft.com/office/2019/extlst" xmlns:r="http://schemas.openxmlformats.org/officeDocument/2006/relationships" xmlns:m="http://schemas.openxmlformats.org/officeDocument/2006/math" xmlns:v="urn:schemas-microsoft-com:vml" xmlns:wp14="http://schemas.microsoft.com/office/word/2010/wordprocessingDrawing" xmlns:wp="http://schemas.openxmlformats.org/drawingml/2006/wordprocessingDrawing" xmlns:w10="urn:schemas-microsoft-com:office:word" xmlns:w="http://schemas.openxmlformats.org/wordprocessingml/2006/main" xmlns:w14="http://schemas.microsoft.com/office/word/2010/wordml" xmlns:w15="http://schemas.microsoft.com/office/word/2012/wordml" xmlns:w16cex="http://schemas.microsoft.com/office/word/2018/wordml/cex" xmlns:w16cid="http://schemas.microsoft.com/office/word/2016/wordml/cid" xmlns:w16="http://schemas.microsoft.com/office/word/2018/wordml" xmlns:w16sdtdh="http://schemas.microsoft.com/office/word/2020/wordml/sdtdatahash" xmlns:w16se="http://schemas.microsoft.com/office/word/2015/wordml/symex" xmlns:wpg="http://schemas.microsoft.com/office/word/2010/wordprocessingGroup" xmlns:wpi="http://schemas.microsoft.com/office/word/2010/wordprocessingInk" xmlns:wne="http://schemas.microsoft.com/office/word/2006/wordml" xmlns:wps="http://schemas.microsoft.com/office/word/2010/wordprocessingShape" mc:Ignorable="w14 w15 w16se w16cid w16 w16cex w16sdtdh wp14">
   <w:body>
     <w:p>
       <w:pPr>
@@ -32,7 +32,7 @@
           <w:lang w:eastAsia="de-DE"/>
         </w:rPr>
         <w:drawing>
-          <wp:anchor distT="0" distB="0" distL="114300" distR="114300" simplePos="0" relativeHeight="251651072" behindDoc="0" locked="0" layoutInCell="1" allowOverlap="1">
+          <wp:anchor distT="0" distB="0" distL="114300" distR="114300" simplePos="0" relativeHeight="251651072" behindDoc="0" locked="0" layoutInCell="1" allowOverlap="1" wp14:anchorId="5464C1BA" wp14:editId="3868D4C3">
             <wp:simplePos x="0" y="0"/>
             <wp:positionH relativeFrom="margin">
               <wp:posOffset>-2668</wp:posOffset>
@@ -68,7 +68,7 @@
                       </a:clrChange>
                       <a:extLst>
                         <a:ext uri="{28A0092B-C50C-407E-A947-70E740481C1C}">
-                          <a14:useLocalDpi xmlns:a14="http://schemas.microsoft.com/office/drawing/2010/main" xmlns:wps="http://schemas.microsoft.com/office/word/2010/wordprocessingShape" xmlns:wpi="http://schemas.microsoft.com/office/word/2010/wordprocessingInk" xmlns:wpg="http://schemas.microsoft.com/office/word/2010/wordprocessingGroup" xmlns:w16se="http://schemas.microsoft.com/office/word/2015/wordml/symex" xmlns:w16sdtdh="http://schemas.microsoft.com/office/word/2020/wordml/sdtdatahash" xmlns:w16="http://schemas.microsoft.com/office/word/2018/wordml" xmlns:w16cid="http://schemas.microsoft.com/office/word/2016/wordml/cid" xmlns:w16cex="http://schemas.microsoft.com/office/word/2018/wordml/cex" xmlns:w15="http://schemas.microsoft.com/office/word/2012/wordml" xmlns:w14="http://schemas.microsoft.com/office/word/2010/wordml" xmlns:w="http://schemas.openxmlformats.org/wordprocessingml/2006/main" xmlns:w10="urn:schemas-microsoft-com:office:word" xmlns:wp14="http://schemas.microsoft.com/office/word/2010/wordprocessingDrawing" xmlns:v="urn:schemas-microsoft-com:vml" xmlns:oel="http://schemas.microsoft.com/office/2019/extlst" xmlns:o="urn:schemas-microsoft-com:office:office" xmlns:am3d="http://schemas.microsoft.com/office/drawing/2017/model3d" xmlns:aink="http://schemas.microsoft.com/office/drawing/2016/ink" xmlns:mc="http://schemas.openxmlformats.org/markup-compatibility/2006" xmlns:cx8="http://schemas.microsoft.com/office/drawing/2016/5/14/chartex" xmlns:cx7="http://schemas.microsoft.com/office/drawing/2016/5/13/chartex" xmlns:cx6="http://schemas.microsoft.com/office/drawing/2016/5/12/chartex" xmlns:cx5="http://schemas.microsoft.com/office/drawing/2016/5/11/chartex" xmlns:cx4="http://schemas.microsoft.com/office/drawing/2016/5/10/chartex" xmlns:cx3="http://schemas.microsoft.com/office/drawing/2016/5/9/chartex" xmlns:cx2="http://schemas.microsoft.com/office/drawing/2015/10/21/chartex" xmlns:cx1="http://schemas.microsoft.com/office/drawing/2015/9/8/chartex" xmlns:cx="http://schemas.microsoft.com/office/drawing/2014/chartex" xmlns:wpc="http://schemas.microsoft.com/office/word/2010/wordprocessingCanvas" xmlns="" val="0"/>
+                          <a14:useLocalDpi xmlns:a14="http://schemas.microsoft.com/office/drawing/2010/main" val="0"/>
                         </a:ext>
                       </a:extLst>
                     </a:blip>
@@ -2683,7 +2683,7 @@
           <w:lang w:eastAsia="de-DE"/>
         </w:rPr>
         <w:drawing>
-          <wp:inline distT="0" distB="0" distL="0" distR="0">
+          <wp:inline distT="0" distB="0" distL="0" distR="0" wp14:anchorId="28B70EAA" wp14:editId="11BA50B9">
             <wp:extent cx="5760720" cy="610235"/>
             <wp:effectExtent l="0" t="0" r="0" b="0"/>
             <wp:docPr id="4" name="Grafik 4"/>
@@ -2698,7 +2698,7 @@
                     <pic:cNvPicPr/>
                   </pic:nvPicPr>
                   <pic:blipFill>
-                    <a:blip r:embed="rId10"/>
+                    <a:blip r:embed="rId12"/>
                     <a:stretch>
                       <a:fillRect/>
                     </a:stretch>
@@ -2969,7 +2969,7 @@
         </w:rPr>
         <w:lastRenderedPageBreak/>
         <w:drawing>
-          <wp:inline distT="0" distB="0" distL="0" distR="0">
+          <wp:inline distT="0" distB="0" distL="0" distR="0" wp14:anchorId="33B78F31" wp14:editId="23FD174E">
             <wp:extent cx="5682491" cy="919867"/>
             <wp:effectExtent l="0" t="0" r="0" b="0"/>
             <wp:docPr id="5" name="Grafik 5"/>
@@ -2984,7 +2984,7 @@
                     <pic:cNvPicPr/>
                   </pic:nvPicPr>
                   <pic:blipFill>
-                    <a:blip r:embed="rId11"/>
+                    <a:blip r:embed="rId13"/>
                     <a:stretch>
                       <a:fillRect/>
                     </a:stretch>
@@ -3043,7 +3043,7 @@
           <w:lang w:eastAsia="de-DE"/>
         </w:rPr>
         <w:drawing>
-          <wp:anchor distT="0" distB="0" distL="114300" distR="114300" simplePos="0" relativeHeight="251653120" behindDoc="0" locked="0" layoutInCell="1" allowOverlap="1">
+          <wp:anchor distT="0" distB="0" distL="114300" distR="114300" simplePos="0" relativeHeight="251653120" behindDoc="0" locked="0" layoutInCell="1" allowOverlap="1" wp14:anchorId="3F73D045" wp14:editId="5909C51A">
             <wp:simplePos x="0" y="0"/>
             <wp:positionH relativeFrom="margin">
               <wp:posOffset>1348105</wp:posOffset>
@@ -3068,10 +3068,10 @@
                     </pic:cNvPicPr>
                   </pic:nvPicPr>
                   <pic:blipFill>
-                    <a:blip r:embed="rId12">
+                    <a:blip r:embed="rId14">
                       <a:extLst>
                         <a:ext uri="{28A0092B-C50C-407E-A947-70E740481C1C}">
-                          <a14:useLocalDpi xmlns:a14="http://schemas.microsoft.com/office/drawing/2010/main" xmlns:wps="http://schemas.microsoft.com/office/word/2010/wordprocessingShape" xmlns:wpi="http://schemas.microsoft.com/office/word/2010/wordprocessingInk" xmlns:wpg="http://schemas.microsoft.com/office/word/2010/wordprocessingGroup" xmlns:w16se="http://schemas.microsoft.com/office/word/2015/wordml/symex" xmlns:w16sdtdh="http://schemas.microsoft.com/office/word/2020/wordml/sdtdatahash" xmlns:w16="http://schemas.microsoft.com/office/word/2018/wordml" xmlns:w16cid="http://schemas.microsoft.com/office/word/2016/wordml/cid" xmlns:w16cex="http://schemas.microsoft.com/office/word/2018/wordml/cex" xmlns:w15="http://schemas.microsoft.com/office/word/2012/wordml" xmlns:w14="http://schemas.microsoft.com/office/word/2010/wordml" xmlns:w="http://schemas.openxmlformats.org/wordprocessingml/2006/main" xmlns:w10="urn:schemas-microsoft-com:office:word" xmlns:wp14="http://schemas.microsoft.com/office/word/2010/wordprocessingDrawing" xmlns:v="urn:schemas-microsoft-com:vml" xmlns:oel="http://schemas.microsoft.com/office/2019/extlst" xmlns:o="urn:schemas-microsoft-com:office:office" xmlns:am3d="http://schemas.microsoft.com/office/drawing/2017/model3d" xmlns:aink="http://schemas.microsoft.com/office/drawing/2016/ink" xmlns:mc="http://schemas.openxmlformats.org/markup-compatibility/2006" xmlns:cx8="http://schemas.microsoft.com/office/drawing/2016/5/14/chartex" xmlns:cx7="http://schemas.microsoft.com/office/drawing/2016/5/13/chartex" xmlns:cx6="http://schemas.microsoft.com/office/drawing/2016/5/12/chartex" xmlns:cx5="http://schemas.microsoft.com/office/drawing/2016/5/11/chartex" xmlns:cx4="http://schemas.microsoft.com/office/drawing/2016/5/10/chartex" xmlns:cx3="http://schemas.microsoft.com/office/drawing/2016/5/9/chartex" xmlns:cx2="http://schemas.microsoft.com/office/drawing/2015/10/21/chartex" xmlns:cx1="http://schemas.microsoft.com/office/drawing/2015/9/8/chartex" xmlns:cx="http://schemas.microsoft.com/office/drawing/2014/chartex" xmlns:wpc="http://schemas.microsoft.com/office/word/2010/wordprocessingCanvas" xmlns="" val="0"/>
+                          <a14:useLocalDpi xmlns:a14="http://schemas.microsoft.com/office/drawing/2010/main" val="0"/>
                         </a:ext>
                       </a:extLst>
                     </a:blip>
@@ -3099,7 +3099,7 @@
         <w:rPr>
           <w:noProof/>
         </w:rPr>
-        <w:pict>
+        <w:pict w14:anchorId="66DB4EB5">
           <v:shapetype id="_x0000_t202" coordsize="21600,21600" o:spt="202" path="m,l,21600r21600,l21600,xe">
             <v:stroke joinstyle="miter"/>
             <v:path gradientshapeok="t" o:connecttype="rect"/>
@@ -3190,7 +3190,7 @@
           <w:lang w:eastAsia="de-DE"/>
         </w:rPr>
         <w:drawing>
-          <wp:inline distT="0" distB="0" distL="0" distR="0">
+          <wp:inline distT="0" distB="0" distL="0" distR="0" wp14:anchorId="066774E9" wp14:editId="49FCCB7C">
             <wp:extent cx="5760720" cy="1240155"/>
             <wp:effectExtent l="0" t="0" r="0" b="0"/>
             <wp:docPr id="7" name="Grafik 7"/>
@@ -3205,10 +3205,10 @@
                     <pic:cNvPicPr/>
                   </pic:nvPicPr>
                   <pic:blipFill>
-                    <a:blip r:embed="rId13">
+                    <a:blip r:embed="rId15">
                       <a:extLst>
                         <a:ext uri="{28A0092B-C50C-407E-A947-70E740481C1C}">
-                          <a14:useLocalDpi xmlns:a14="http://schemas.microsoft.com/office/drawing/2010/main" xmlns:wps="http://schemas.microsoft.com/office/word/2010/wordprocessingShape" xmlns:wpi="http://schemas.microsoft.com/office/word/2010/wordprocessingInk" xmlns:wpg="http://schemas.microsoft.com/office/word/2010/wordprocessingGroup" xmlns:w16se="http://schemas.microsoft.com/office/word/2015/wordml/symex" xmlns:w16sdtdh="http://schemas.microsoft.com/office/word/2020/wordml/sdtdatahash" xmlns:w16="http://schemas.microsoft.com/office/word/2018/wordml" xmlns:w16cid="http://schemas.microsoft.com/office/word/2016/wordml/cid" xmlns:w16cex="http://schemas.microsoft.com/office/word/2018/wordml/cex" xmlns:w15="http://schemas.microsoft.com/office/word/2012/wordml" xmlns:w14="http://schemas.microsoft.com/office/word/2010/wordml" xmlns:w="http://schemas.openxmlformats.org/wordprocessingml/2006/main" xmlns:w10="urn:schemas-microsoft-com:office:word" xmlns:wp14="http://schemas.microsoft.com/office/word/2010/wordprocessingDrawing" xmlns:v="urn:schemas-microsoft-com:vml" xmlns:oel="http://schemas.microsoft.com/office/2019/extlst" xmlns:o="urn:schemas-microsoft-com:office:office" xmlns:am3d="http://schemas.microsoft.com/office/drawing/2017/model3d" xmlns:aink="http://schemas.microsoft.com/office/drawing/2016/ink" xmlns:mc="http://schemas.openxmlformats.org/markup-compatibility/2006" xmlns:cx8="http://schemas.microsoft.com/office/drawing/2016/5/14/chartex" xmlns:cx7="http://schemas.microsoft.com/office/drawing/2016/5/13/chartex" xmlns:cx6="http://schemas.microsoft.com/office/drawing/2016/5/12/chartex" xmlns:cx5="http://schemas.microsoft.com/office/drawing/2016/5/11/chartex" xmlns:cx4="http://schemas.microsoft.com/office/drawing/2016/5/10/chartex" xmlns:cx3="http://schemas.microsoft.com/office/drawing/2016/5/9/chartex" xmlns:cx2="http://schemas.microsoft.com/office/drawing/2015/10/21/chartex" xmlns:cx1="http://schemas.microsoft.com/office/drawing/2015/9/8/chartex" xmlns:cx="http://schemas.microsoft.com/office/drawing/2014/chartex" xmlns:wpc="http://schemas.microsoft.com/office/word/2010/wordprocessingCanvas" xmlns="" val="0"/>
+                          <a14:useLocalDpi xmlns:a14="http://schemas.microsoft.com/office/drawing/2010/main" val="0"/>
                         </a:ext>
                       </a:extLst>
                     </a:blip>
@@ -3525,7 +3525,7 @@
           <w:lang w:eastAsia="de-DE"/>
         </w:rPr>
         <w:drawing>
-          <wp:inline distT="0" distB="0" distL="0" distR="0">
+          <wp:inline distT="0" distB="0" distL="0" distR="0" wp14:anchorId="021740C6" wp14:editId="511C8E8C">
             <wp:extent cx="5655310" cy="767715"/>
             <wp:effectExtent l="0" t="0" r="2540" b="0"/>
             <wp:docPr id="8" name="Grafik 8"/>
@@ -3542,10 +3542,10 @@
                     </pic:cNvPicPr>
                   </pic:nvPicPr>
                   <pic:blipFill>
-                    <a:blip r:embed="rId14">
+                    <a:blip r:embed="rId16">
                       <a:extLst>
                         <a:ext uri="{28A0092B-C50C-407E-A947-70E740481C1C}">
-                          <a14:useLocalDpi xmlns:a14="http://schemas.microsoft.com/office/drawing/2010/main" xmlns:wps="http://schemas.microsoft.com/office/word/2010/wordprocessingShape" xmlns:wpi="http://schemas.microsoft.com/office/word/2010/wordprocessingInk" xmlns:wpg="http://schemas.microsoft.com/office/word/2010/wordprocessingGroup" xmlns:w16se="http://schemas.microsoft.com/office/word/2015/wordml/symex" xmlns:w16sdtdh="http://schemas.microsoft.com/office/word/2020/wordml/sdtdatahash" xmlns:w16="http://schemas.microsoft.com/office/word/2018/wordml" xmlns:w16cid="http://schemas.microsoft.com/office/word/2016/wordml/cid" xmlns:w16cex="http://schemas.microsoft.com/office/word/2018/wordml/cex" xmlns:w15="http://schemas.microsoft.com/office/word/2012/wordml" xmlns:w14="http://schemas.microsoft.com/office/word/2010/wordml" xmlns:w="http://schemas.openxmlformats.org/wordprocessingml/2006/main" xmlns:w10="urn:schemas-microsoft-com:office:word" xmlns:wp14="http://schemas.microsoft.com/office/word/2010/wordprocessingDrawing" xmlns:v="urn:schemas-microsoft-com:vml" xmlns:oel="http://schemas.microsoft.com/office/2019/extlst" xmlns:o="urn:schemas-microsoft-com:office:office" xmlns:am3d="http://schemas.microsoft.com/office/drawing/2017/model3d" xmlns:aink="http://schemas.microsoft.com/office/drawing/2016/ink" xmlns:mc="http://schemas.openxmlformats.org/markup-compatibility/2006" xmlns:cx8="http://schemas.microsoft.com/office/drawing/2016/5/14/chartex" xmlns:cx7="http://schemas.microsoft.com/office/drawing/2016/5/13/chartex" xmlns:cx6="http://schemas.microsoft.com/office/drawing/2016/5/12/chartex" xmlns:cx5="http://schemas.microsoft.com/office/drawing/2016/5/11/chartex" xmlns:cx4="http://schemas.microsoft.com/office/drawing/2016/5/10/chartex" xmlns:cx3="http://schemas.microsoft.com/office/drawing/2016/5/9/chartex" xmlns:cx2="http://schemas.microsoft.com/office/drawing/2015/10/21/chartex" xmlns:cx1="http://schemas.microsoft.com/office/drawing/2015/9/8/chartex" xmlns:cx="http://schemas.microsoft.com/office/drawing/2014/chartex" xmlns:wpc="http://schemas.microsoft.com/office/word/2010/wordprocessingCanvas" xmlns="" val="0"/>
+                          <a14:useLocalDpi xmlns:a14="http://schemas.microsoft.com/office/drawing/2010/main" val="0"/>
                         </a:ext>
                       </a:extLst>
                     </a:blip>
@@ -3988,7 +3988,7 @@
         </w:rPr>
         <w:lastRenderedPageBreak/>
         <w:drawing>
-          <wp:inline distT="0" distB="0" distL="0" distR="0">
+          <wp:inline distT="0" distB="0" distL="0" distR="0" wp14:anchorId="4F95678E" wp14:editId="31B28323">
             <wp:extent cx="5760720" cy="1430020"/>
             <wp:effectExtent l="0" t="0" r="0" b="0"/>
             <wp:docPr id="9" name="Grafik 9"/>
@@ -4003,7 +4003,7 @@
                     <pic:cNvPicPr/>
                   </pic:nvPicPr>
                   <pic:blipFill>
-                    <a:blip r:embed="rId15"/>
+                    <a:blip r:embed="rId17"/>
                     <a:stretch>
                       <a:fillRect/>
                     </a:stretch>
@@ -4950,10 +4950,10 @@
     </w:p>
     <w:tbl>
       <w:tblPr>
-        <w:tblStyle w:val="Tabellengitternetz"/>
+        <w:tblStyle w:val="Tabellenraster"/>
         <w:tblW w:w="0" w:type="auto"/>
         <w:tblInd w:w="108" w:type="dxa"/>
-        <w:tblLook w:val="04A0"/>
+        <w:tblLook w:val="04A0" w:firstRow="1" w:lastRow="0" w:firstColumn="1" w:lastColumn="0" w:noHBand="0" w:noVBand="1"/>
       </w:tblPr>
       <w:tblGrid>
         <w:gridCol w:w="1372"/>
@@ -5868,15 +5868,31 @@
           <w:sz w:val="32"/>
           <w:szCs w:val="32"/>
         </w:rPr>
-        <w:t>. Eine detaillierte Version der Berechnung sowie die zur Berechnung herangezogenen CWE befinden sich in der Datei „</w:t>
-      </w:r>
-      <w:r>
-        <w:rPr>
-          <w:rFonts w:ascii="Times New Roman" w:hAnsi="Times New Roman" w:cs="Times New Roman"/>
-          <w:sz w:val="32"/>
-          <w:szCs w:val="32"/>
-        </w:rPr>
-        <w:t>…“ (siehe Anhang).</w:t>
+        <w:t xml:space="preserve">. Eine detaillierte Version der Berechnung sowie die zur Berechnung herangezogenen CWE befinden sich in der Datei </w:t>
+      </w:r>
+      <w:r>
+        <w:rPr>
+          <w:rFonts w:ascii="Times New Roman" w:hAnsi="Times New Roman" w:cs="Times New Roman"/>
+          <w:sz w:val="32"/>
+          <w:szCs w:val="32"/>
+        </w:rPr>
+        <w:t>„</w:t>
+      </w:r>
+      <w:r>
+        <w:rPr>
+          <w:rFonts w:ascii="Times New Roman" w:hAnsi="Times New Roman" w:cs="Times New Roman"/>
+          <w:sz w:val="32"/>
+          <w:szCs w:val="32"/>
+        </w:rPr>
+        <w:t>Berechnung CWSS-Score (Datenbank)</w:t>
+      </w:r>
+      <w:r>
+        <w:rPr>
+          <w:rFonts w:ascii="Times New Roman" w:hAnsi="Times New Roman" w:cs="Times New Roman"/>
+          <w:sz w:val="32"/>
+          <w:szCs w:val="32"/>
+        </w:rPr>
+        <w:t>“ (siehe Anhang).</w:t>
       </w:r>
     </w:p>
     <w:p>
@@ -5903,7 +5919,7 @@
           <w:lang w:eastAsia="de-DE"/>
         </w:rPr>
         <w:drawing>
-          <wp:inline distT="0" distB="0" distL="0" distR="0">
+          <wp:inline distT="0" distB="0" distL="0" distR="0" wp14:anchorId="285D934F" wp14:editId="28E8FD04">
             <wp:extent cx="5003800" cy="2032000"/>
             <wp:effectExtent l="0" t="0" r="0" b="0"/>
             <wp:docPr id="27" name="Grafik 27"/>
@@ -5920,10 +5936,10 @@
                     </pic:cNvPicPr>
                   </pic:nvPicPr>
                   <pic:blipFill>
-                    <a:blip r:embed="rId16">
+                    <a:blip r:embed="rId18">
                       <a:extLst>
                         <a:ext uri="{28A0092B-C50C-407E-A947-70E740481C1C}">
-                          <a14:useLocalDpi xmlns:a14="http://schemas.microsoft.com/office/drawing/2010/main" xmlns:wps="http://schemas.microsoft.com/office/word/2010/wordprocessingShape" xmlns:wpi="http://schemas.microsoft.com/office/word/2010/wordprocessingInk" xmlns:wpg="http://schemas.microsoft.com/office/word/2010/wordprocessingGroup" xmlns:w16se="http://schemas.microsoft.com/office/word/2015/wordml/symex" xmlns:w16sdtdh="http://schemas.microsoft.com/office/word/2020/wordml/sdtdatahash" xmlns:w16="http://schemas.microsoft.com/office/word/2018/wordml" xmlns:w16cid="http://schemas.microsoft.com/office/word/2016/wordml/cid" xmlns:w16cex="http://schemas.microsoft.com/office/word/2018/wordml/cex" xmlns:w15="http://schemas.microsoft.com/office/word/2012/wordml" xmlns:w14="http://schemas.microsoft.com/office/word/2010/wordml" xmlns:w="http://schemas.openxmlformats.org/wordprocessingml/2006/main" xmlns:w10="urn:schemas-microsoft-com:office:word" xmlns:wp14="http://schemas.microsoft.com/office/word/2010/wordprocessingDrawing" xmlns:v="urn:schemas-microsoft-com:vml" xmlns:oel="http://schemas.microsoft.com/office/2019/extlst" xmlns:o="urn:schemas-microsoft-com:office:office" xmlns:am3d="http://schemas.microsoft.com/office/drawing/2017/model3d" xmlns:aink="http://schemas.microsoft.com/office/drawing/2016/ink" xmlns:mc="http://schemas.openxmlformats.org/markup-compatibility/2006" xmlns:cx8="http://schemas.microsoft.com/office/drawing/2016/5/14/chartex" xmlns:cx7="http://schemas.microsoft.com/office/drawing/2016/5/13/chartex" xmlns:cx6="http://schemas.microsoft.com/office/drawing/2016/5/12/chartex" xmlns:cx5="http://schemas.microsoft.com/office/drawing/2016/5/11/chartex" xmlns:cx4="http://schemas.microsoft.com/office/drawing/2016/5/10/chartex" xmlns:cx3="http://schemas.microsoft.com/office/drawing/2016/5/9/chartex" xmlns:cx2="http://schemas.microsoft.com/office/drawing/2015/10/21/chartex" xmlns:cx1="http://schemas.microsoft.com/office/drawing/2015/9/8/chartex" xmlns:cx="http://schemas.microsoft.com/office/drawing/2014/chartex" xmlns:wpc="http://schemas.microsoft.com/office/word/2010/wordprocessingCanvas" xmlns="" val="0"/>
+                          <a14:useLocalDpi xmlns:a14="http://schemas.microsoft.com/office/drawing/2010/main" val="0"/>
                         </a:ext>
                       </a:extLst>
                     </a:blip>
@@ -6360,7 +6376,7 @@
           <w:lang w:eastAsia="de-DE"/>
         </w:rPr>
         <w:drawing>
-          <wp:inline distT="0" distB="0" distL="0" distR="0">
+          <wp:inline distT="0" distB="0" distL="0" distR="0" wp14:anchorId="0D3F4897" wp14:editId="4FD07CEE">
             <wp:extent cx="3749675" cy="419100"/>
             <wp:effectExtent l="0" t="0" r="0" b="0"/>
             <wp:docPr id="10" name="Grafik 10"/>
@@ -6375,10 +6391,10 @@
                     <pic:cNvPicPr/>
                   </pic:nvPicPr>
                   <pic:blipFill>
-                    <a:blip r:embed="rId17">
+                    <a:blip r:embed="rId19">
                       <a:extLst>
                         <a:ext uri="{28A0092B-C50C-407E-A947-70E740481C1C}">
-                          <a14:useLocalDpi xmlns:a14="http://schemas.microsoft.com/office/drawing/2010/main" xmlns:wps="http://schemas.microsoft.com/office/word/2010/wordprocessingShape" xmlns:wpi="http://schemas.microsoft.com/office/word/2010/wordprocessingInk" xmlns:wpg="http://schemas.microsoft.com/office/word/2010/wordprocessingGroup" xmlns:w16se="http://schemas.microsoft.com/office/word/2015/wordml/symex" xmlns:w16sdtdh="http://schemas.microsoft.com/office/word/2020/wordml/sdtdatahash" xmlns:w16="http://schemas.microsoft.com/office/word/2018/wordml" xmlns:w16cid="http://schemas.microsoft.com/office/word/2016/wordml/cid" xmlns:w16cex="http://schemas.microsoft.com/office/word/2018/wordml/cex" xmlns:w15="http://schemas.microsoft.com/office/word/2012/wordml" xmlns:w14="http://schemas.microsoft.com/office/word/2010/wordml" xmlns:w="http://schemas.openxmlformats.org/wordprocessingml/2006/main" xmlns:w10="urn:schemas-microsoft-com:office:word" xmlns:wp14="http://schemas.microsoft.com/office/word/2010/wordprocessingDrawing" xmlns:v="urn:schemas-microsoft-com:vml" xmlns:oel="http://schemas.microsoft.com/office/2019/extlst" xmlns:o="urn:schemas-microsoft-com:office:office" xmlns:am3d="http://schemas.microsoft.com/office/drawing/2017/model3d" xmlns:aink="http://schemas.microsoft.com/office/drawing/2016/ink" xmlns:mc="http://schemas.openxmlformats.org/markup-compatibility/2006" xmlns:cx8="http://schemas.microsoft.com/office/drawing/2016/5/14/chartex" xmlns:cx7="http://schemas.microsoft.com/office/drawing/2016/5/13/chartex" xmlns:cx6="http://schemas.microsoft.com/office/drawing/2016/5/12/chartex" xmlns:cx5="http://schemas.microsoft.com/office/drawing/2016/5/11/chartex" xmlns:cx4="http://schemas.microsoft.com/office/drawing/2016/5/10/chartex" xmlns:cx3="http://schemas.microsoft.com/office/drawing/2016/5/9/chartex" xmlns:cx2="http://schemas.microsoft.com/office/drawing/2015/10/21/chartex" xmlns:cx1="http://schemas.microsoft.com/office/drawing/2015/9/8/chartex" xmlns:cx="http://schemas.microsoft.com/office/drawing/2014/chartex" xmlns:wpc="http://schemas.microsoft.com/office/word/2010/wordprocessingCanvas" xmlns="" val="0"/>
+                          <a14:useLocalDpi xmlns:a14="http://schemas.microsoft.com/office/drawing/2010/main" val="0"/>
                         </a:ext>
                       </a:extLst>
                     </a:blip>
@@ -8183,7 +8199,23 @@
           <w:sz w:val="32"/>
           <w:szCs w:val="32"/>
         </w:rPr>
-        <w:t>. Eine detaillierte Version der Berechnung sowie die zur Berechnung herangezogenen CWE befinden sich in der Datei „…“ (siehe Anhang).</w:t>
+        <w:t>. Eine detaillierte Version der Berechnung sowie die zur Berechnung herangezogenen CWE befinden sich in der Datei „</w:t>
+      </w:r>
+      <w:r>
+        <w:rPr>
+          <w:rFonts w:ascii="Times New Roman" w:hAnsi="Times New Roman" w:cs="Times New Roman"/>
+          <w:sz w:val="32"/>
+          <w:szCs w:val="32"/>
+        </w:rPr>
+        <w:t>Berechnung CWSS-Score (Passwort)</w:t>
+      </w:r>
+      <w:r>
+        <w:rPr>
+          <w:rFonts w:ascii="Times New Roman" w:hAnsi="Times New Roman" w:cs="Times New Roman"/>
+          <w:sz w:val="32"/>
+          <w:szCs w:val="32"/>
+        </w:rPr>
+        <w:t>“ (siehe Anhang).</w:t>
       </w:r>
     </w:p>
     <w:p>
@@ -8209,7 +8241,7 @@
           <w:lang w:eastAsia="de-DE"/>
         </w:rPr>
         <w:drawing>
-          <wp:inline distT="0" distB="0" distL="0" distR="0">
+          <wp:inline distT="0" distB="0" distL="0" distR="0" wp14:anchorId="0C559985" wp14:editId="4AEF3BBD">
             <wp:extent cx="4544695" cy="2035810"/>
             <wp:effectExtent l="0" t="0" r="0" b="0"/>
             <wp:docPr id="11" name="Grafik 11"/>
@@ -8226,10 +8258,10 @@
                     </pic:cNvPicPr>
                   </pic:nvPicPr>
                   <pic:blipFill>
-                    <a:blip r:embed="rId18">
+                    <a:blip r:embed="rId20">
                       <a:extLst>
                         <a:ext uri="{28A0092B-C50C-407E-A947-70E740481C1C}">
-                          <a14:useLocalDpi xmlns:a14="http://schemas.microsoft.com/office/drawing/2010/main" xmlns:wps="http://schemas.microsoft.com/office/word/2010/wordprocessingShape" xmlns:wpi="http://schemas.microsoft.com/office/word/2010/wordprocessingInk" xmlns:wpg="http://schemas.microsoft.com/office/word/2010/wordprocessingGroup" xmlns:w16se="http://schemas.microsoft.com/office/word/2015/wordml/symex" xmlns:w16sdtdh="http://schemas.microsoft.com/office/word/2020/wordml/sdtdatahash" xmlns:w16="http://schemas.microsoft.com/office/word/2018/wordml" xmlns:w16cid="http://schemas.microsoft.com/office/word/2016/wordml/cid" xmlns:w16cex="http://schemas.microsoft.com/office/word/2018/wordml/cex" xmlns:w15="http://schemas.microsoft.com/office/word/2012/wordml" xmlns:w14="http://schemas.microsoft.com/office/word/2010/wordml" xmlns:w="http://schemas.openxmlformats.org/wordprocessingml/2006/main" xmlns:w10="urn:schemas-microsoft-com:office:word" xmlns:wp14="http://schemas.microsoft.com/office/word/2010/wordprocessingDrawing" xmlns:v="urn:schemas-microsoft-com:vml" xmlns:oel="http://schemas.microsoft.com/office/2019/extlst" xmlns:o="urn:schemas-microsoft-com:office:office" xmlns:am3d="http://schemas.microsoft.com/office/drawing/2017/model3d" xmlns:aink="http://schemas.microsoft.com/office/drawing/2016/ink" xmlns:mc="http://schemas.openxmlformats.org/markup-compatibility/2006" xmlns:cx8="http://schemas.microsoft.com/office/drawing/2016/5/14/chartex" xmlns:cx7="http://schemas.microsoft.com/office/drawing/2016/5/13/chartex" xmlns:cx6="http://schemas.microsoft.com/office/drawing/2016/5/12/chartex" xmlns:cx5="http://schemas.microsoft.com/office/drawing/2016/5/11/chartex" xmlns:cx4="http://schemas.microsoft.com/office/drawing/2016/5/10/chartex" xmlns:cx3="http://schemas.microsoft.com/office/drawing/2016/5/9/chartex" xmlns:cx2="http://schemas.microsoft.com/office/drawing/2015/10/21/chartex" xmlns:cx1="http://schemas.microsoft.com/office/drawing/2015/9/8/chartex" xmlns:cx="http://schemas.microsoft.com/office/drawing/2014/chartex" xmlns:wpc="http://schemas.microsoft.com/office/word/2010/wordprocessingCanvas" xmlns="" val="0"/>
+                          <a14:useLocalDpi xmlns:a14="http://schemas.microsoft.com/office/drawing/2010/main" val="0"/>
                         </a:ext>
                       </a:extLst>
                     </a:blip>
@@ -8848,7 +8880,7 @@
         </w:rPr>
         <w:lastRenderedPageBreak/>
         <w:drawing>
-          <wp:inline distT="0" distB="0" distL="0" distR="0">
+          <wp:inline distT="0" distB="0" distL="0" distR="0" wp14:anchorId="56D392E2" wp14:editId="0DB6BE0C">
             <wp:extent cx="5010785" cy="990600"/>
             <wp:effectExtent l="0" t="0" r="0" b="0"/>
             <wp:docPr id="18" name="Grafik 18" descr="Ein Bild, das Text enthält.&#10;&#10;Automatisch generierte Beschreibung"/>
@@ -8863,10 +8895,10 @@
                     <pic:cNvPicPr/>
                   </pic:nvPicPr>
                   <pic:blipFill>
-                    <a:blip r:embed="rId19">
+                    <a:blip r:embed="rId21">
                       <a:extLst>
                         <a:ext uri="{28A0092B-C50C-407E-A947-70E740481C1C}">
-                          <a14:useLocalDpi xmlns:a14="http://schemas.microsoft.com/office/drawing/2010/main" xmlns:wps="http://schemas.microsoft.com/office/word/2010/wordprocessingShape" xmlns:wpi="http://schemas.microsoft.com/office/word/2010/wordprocessingInk" xmlns:wpg="http://schemas.microsoft.com/office/word/2010/wordprocessingGroup" xmlns:w16se="http://schemas.microsoft.com/office/word/2015/wordml/symex" xmlns:w16sdtdh="http://schemas.microsoft.com/office/word/2020/wordml/sdtdatahash" xmlns:w16="http://schemas.microsoft.com/office/word/2018/wordml" xmlns:w16cid="http://schemas.microsoft.com/office/word/2016/wordml/cid" xmlns:w16cex="http://schemas.microsoft.com/office/word/2018/wordml/cex" xmlns:w15="http://schemas.microsoft.com/office/word/2012/wordml" xmlns:w14="http://schemas.microsoft.com/office/word/2010/wordml" xmlns:w="http://schemas.openxmlformats.org/wordprocessingml/2006/main" xmlns:w10="urn:schemas-microsoft-com:office:word" xmlns:wp14="http://schemas.microsoft.com/office/word/2010/wordprocessingDrawing" xmlns:v="urn:schemas-microsoft-com:vml" xmlns:oel="http://schemas.microsoft.com/office/2019/extlst" xmlns:o="urn:schemas-microsoft-com:office:office" xmlns:am3d="http://schemas.microsoft.com/office/drawing/2017/model3d" xmlns:aink="http://schemas.microsoft.com/office/drawing/2016/ink" xmlns:mc="http://schemas.openxmlformats.org/markup-compatibility/2006" xmlns:cx8="http://schemas.microsoft.com/office/drawing/2016/5/14/chartex" xmlns:cx7="http://schemas.microsoft.com/office/drawing/2016/5/13/chartex" xmlns:cx6="http://schemas.microsoft.com/office/drawing/2016/5/12/chartex" xmlns:cx5="http://schemas.microsoft.com/office/drawing/2016/5/11/chartex" xmlns:cx4="http://schemas.microsoft.com/office/drawing/2016/5/10/chartex" xmlns:cx3="http://schemas.microsoft.com/office/drawing/2016/5/9/chartex" xmlns:cx2="http://schemas.microsoft.com/office/drawing/2015/10/21/chartex" xmlns:cx1="http://schemas.microsoft.com/office/drawing/2015/9/8/chartex" xmlns:cx="http://schemas.microsoft.com/office/drawing/2014/chartex" xmlns:wpc="http://schemas.microsoft.com/office/word/2010/wordprocessingCanvas" xmlns="" val="0"/>
+                          <a14:useLocalDpi xmlns:a14="http://schemas.microsoft.com/office/drawing/2010/main" val="0"/>
                         </a:ext>
                       </a:extLst>
                     </a:blip>
@@ -8945,7 +8977,7 @@
           <w:lang w:eastAsia="de-DE"/>
         </w:rPr>
         <w:drawing>
-          <wp:inline distT="0" distB="0" distL="0" distR="0">
+          <wp:inline distT="0" distB="0" distL="0" distR="0" wp14:anchorId="36A592F3" wp14:editId="09033DC9">
             <wp:extent cx="5039360" cy="838200"/>
             <wp:effectExtent l="0" t="0" r="8890" b="0"/>
             <wp:docPr id="24" name="Grafik 24" descr="Ein Bild, das Text, Tisch enthält.&#10;&#10;Automatisch generierte Beschreibung"/>
@@ -8960,10 +8992,10 @@
                     <pic:cNvPicPr/>
                   </pic:nvPicPr>
                   <pic:blipFill>
-                    <a:blip r:embed="rId20">
+                    <a:blip r:embed="rId22">
                       <a:extLst>
                         <a:ext uri="{28A0092B-C50C-407E-A947-70E740481C1C}">
-                          <a14:useLocalDpi xmlns:a14="http://schemas.microsoft.com/office/drawing/2010/main" xmlns:wps="http://schemas.microsoft.com/office/word/2010/wordprocessingShape" xmlns:wpi="http://schemas.microsoft.com/office/word/2010/wordprocessingInk" xmlns:wpg="http://schemas.microsoft.com/office/word/2010/wordprocessingGroup" xmlns:w16se="http://schemas.microsoft.com/office/word/2015/wordml/symex" xmlns:w16sdtdh="http://schemas.microsoft.com/office/word/2020/wordml/sdtdatahash" xmlns:w16="http://schemas.microsoft.com/office/word/2018/wordml" xmlns:w16cid="http://schemas.microsoft.com/office/word/2016/wordml/cid" xmlns:w16cex="http://schemas.microsoft.com/office/word/2018/wordml/cex" xmlns:w15="http://schemas.microsoft.com/office/word/2012/wordml" xmlns:w14="http://schemas.microsoft.com/office/word/2010/wordml" xmlns:w="http://schemas.openxmlformats.org/wordprocessingml/2006/main" xmlns:w10="urn:schemas-microsoft-com:office:word" xmlns:wp14="http://schemas.microsoft.com/office/word/2010/wordprocessingDrawing" xmlns:v="urn:schemas-microsoft-com:vml" xmlns:oel="http://schemas.microsoft.com/office/2019/extlst" xmlns:o="urn:schemas-microsoft-com:office:office" xmlns:am3d="http://schemas.microsoft.com/office/drawing/2017/model3d" xmlns:aink="http://schemas.microsoft.com/office/drawing/2016/ink" xmlns:mc="http://schemas.openxmlformats.org/markup-compatibility/2006" xmlns:cx8="http://schemas.microsoft.com/office/drawing/2016/5/14/chartex" xmlns:cx7="http://schemas.microsoft.com/office/drawing/2016/5/13/chartex" xmlns:cx6="http://schemas.microsoft.com/office/drawing/2016/5/12/chartex" xmlns:cx5="http://schemas.microsoft.com/office/drawing/2016/5/11/chartex" xmlns:cx4="http://schemas.microsoft.com/office/drawing/2016/5/10/chartex" xmlns:cx3="http://schemas.microsoft.com/office/drawing/2016/5/9/chartex" xmlns:cx2="http://schemas.microsoft.com/office/drawing/2015/10/21/chartex" xmlns:cx1="http://schemas.microsoft.com/office/drawing/2015/9/8/chartex" xmlns:cx="http://schemas.microsoft.com/office/drawing/2014/chartex" xmlns:wpc="http://schemas.microsoft.com/office/word/2010/wordprocessingCanvas" xmlns="" val="0"/>
+                          <a14:useLocalDpi xmlns:a14="http://schemas.microsoft.com/office/drawing/2010/main" val="0"/>
                         </a:ext>
                       </a:extLst>
                     </a:blip>
@@ -9128,7 +9160,23 @@
           <w:sz w:val="32"/>
           <w:szCs w:val="32"/>
         </w:rPr>
-        <w:t>. Eine detaillierte Version der Berechnung sowie die zur Berechnung herangezogenen CWE befinden sich in der Datei „…“ (siehe Anhang).</w:t>
+        <w:t>. Eine detaillierte Version der Berechnung sowie die zur Berechnung herangezogenen CWE befinden sich in der Datei „</w:t>
+      </w:r>
+      <w:r>
+        <w:rPr>
+          <w:rFonts w:ascii="Times New Roman" w:hAnsi="Times New Roman" w:cs="Times New Roman"/>
+          <w:sz w:val="32"/>
+          <w:szCs w:val="32"/>
+        </w:rPr>
+        <w:t>Berechnung CWSS-Score (Kommunikation)</w:t>
+      </w:r>
+      <w:r>
+        <w:rPr>
+          <w:rFonts w:ascii="Times New Roman" w:hAnsi="Times New Roman" w:cs="Times New Roman"/>
+          <w:sz w:val="32"/>
+          <w:szCs w:val="32"/>
+        </w:rPr>
+        <w:t>“ (siehe Anhang).</w:t>
       </w:r>
     </w:p>
     <w:p>
@@ -9161,7 +9209,7 @@
         </w:rPr>
         <w:lastRenderedPageBreak/>
         <w:drawing>
-          <wp:inline distT="0" distB="0" distL="0" distR="0">
+          <wp:inline distT="0" distB="0" distL="0" distR="0" wp14:anchorId="5C6602C3" wp14:editId="5084DC43">
             <wp:extent cx="5076825" cy="2047875"/>
             <wp:effectExtent l="0" t="0" r="0" b="0"/>
             <wp:docPr id="22" name="Grafik 22"/>
@@ -9178,10 +9226,10 @@
                     </pic:cNvPicPr>
                   </pic:nvPicPr>
                   <pic:blipFill>
-                    <a:blip r:embed="rId21" cstate="print">
+                    <a:blip r:embed="rId23" cstate="print">
                       <a:extLst>
                         <a:ext uri="{28A0092B-C50C-407E-A947-70E740481C1C}">
-                          <a14:useLocalDpi xmlns:a14="http://schemas.microsoft.com/office/drawing/2010/main" xmlns:wps="http://schemas.microsoft.com/office/word/2010/wordprocessingShape" xmlns:wpi="http://schemas.microsoft.com/office/word/2010/wordprocessingInk" xmlns:wpg="http://schemas.microsoft.com/office/word/2010/wordprocessingGroup" xmlns:w16se="http://schemas.microsoft.com/office/word/2015/wordml/symex" xmlns:w16sdtdh="http://schemas.microsoft.com/office/word/2020/wordml/sdtdatahash" xmlns:w16="http://schemas.microsoft.com/office/word/2018/wordml" xmlns:w16cid="http://schemas.microsoft.com/office/word/2016/wordml/cid" xmlns:w16cex="http://schemas.microsoft.com/office/word/2018/wordml/cex" xmlns:w15="http://schemas.microsoft.com/office/word/2012/wordml" xmlns:w14="http://schemas.microsoft.com/office/word/2010/wordml" xmlns:w="http://schemas.openxmlformats.org/wordprocessingml/2006/main" xmlns:w10="urn:schemas-microsoft-com:office:word" xmlns:wp14="http://schemas.microsoft.com/office/word/2010/wordprocessingDrawing" xmlns:v="urn:schemas-microsoft-com:vml" xmlns:oel="http://schemas.microsoft.com/office/2019/extlst" xmlns:o="urn:schemas-microsoft-com:office:office" xmlns:am3d="http://schemas.microsoft.com/office/drawing/2017/model3d" xmlns:aink="http://schemas.microsoft.com/office/drawing/2016/ink" xmlns:mc="http://schemas.openxmlformats.org/markup-compatibility/2006" xmlns:cx8="http://schemas.microsoft.com/office/drawing/2016/5/14/chartex" xmlns:cx7="http://schemas.microsoft.com/office/drawing/2016/5/13/chartex" xmlns:cx6="http://schemas.microsoft.com/office/drawing/2016/5/12/chartex" xmlns:cx5="http://schemas.microsoft.com/office/drawing/2016/5/11/chartex" xmlns:cx4="http://schemas.microsoft.com/office/drawing/2016/5/10/chartex" xmlns:cx3="http://schemas.microsoft.com/office/drawing/2016/5/9/chartex" xmlns:cx2="http://schemas.microsoft.com/office/drawing/2015/10/21/chartex" xmlns:cx1="http://schemas.microsoft.com/office/drawing/2015/9/8/chartex" xmlns:cx="http://schemas.microsoft.com/office/drawing/2014/chartex" xmlns:wpc="http://schemas.microsoft.com/office/word/2010/wordprocessingCanvas" xmlns="" val="0"/>
+                          <a14:useLocalDpi xmlns:a14="http://schemas.microsoft.com/office/drawing/2010/main" val="0"/>
                         </a:ext>
                       </a:extLst>
                     </a:blip>
@@ -9385,9 +9433,9 @@
     </w:p>
     <w:tbl>
       <w:tblPr>
-        <w:tblStyle w:val="Tabellengitternetz"/>
+        <w:tblStyle w:val="Tabellenraster"/>
         <w:tblW w:w="0" w:type="auto"/>
-        <w:tblLook w:val="04A0"/>
+        <w:tblLook w:val="04A0" w:firstRow="1" w:lastRow="0" w:firstColumn="1" w:lastColumn="0" w:noHBand="0" w:noVBand="1"/>
       </w:tblPr>
       <w:tblGrid>
         <w:gridCol w:w="1585"/>
@@ -10488,7 +10536,7 @@
           <w:lang w:eastAsia="de-DE"/>
         </w:rPr>
         <w:drawing>
-          <wp:inline distT="0" distB="0" distL="0" distR="0">
+          <wp:inline distT="0" distB="0" distL="0" distR="0" wp14:anchorId="1402E5FC" wp14:editId="4E3DC0C0">
             <wp:extent cx="5760720" cy="327660"/>
             <wp:effectExtent l="0" t="0" r="0" b="0"/>
             <wp:docPr id="2" name="Grafik 2"/>
@@ -10505,10 +10553,10 @@
                     </pic:cNvPicPr>
                   </pic:nvPicPr>
                   <pic:blipFill>
-                    <a:blip r:embed="rId22">
+                    <a:blip r:embed="rId24">
                       <a:extLst>
                         <a:ext uri="{28A0092B-C50C-407E-A947-70E740481C1C}">
-                          <a14:useLocalDpi xmlns:a14="http://schemas.microsoft.com/office/drawing/2010/main" xmlns:wps="http://schemas.microsoft.com/office/word/2010/wordprocessingShape" xmlns:wpi="http://schemas.microsoft.com/office/word/2010/wordprocessingInk" xmlns:wpg="http://schemas.microsoft.com/office/word/2010/wordprocessingGroup" xmlns:w16se="http://schemas.microsoft.com/office/word/2015/wordml/symex" xmlns:w16sdtdh="http://schemas.microsoft.com/office/word/2020/wordml/sdtdatahash" xmlns:w16="http://schemas.microsoft.com/office/word/2018/wordml" xmlns:w16cid="http://schemas.microsoft.com/office/word/2016/wordml/cid" xmlns:w16cex="http://schemas.microsoft.com/office/word/2018/wordml/cex" xmlns:w15="http://schemas.microsoft.com/office/word/2012/wordml" xmlns:w14="http://schemas.microsoft.com/office/word/2010/wordml" xmlns:w="http://schemas.openxmlformats.org/wordprocessingml/2006/main" xmlns:w10="urn:schemas-microsoft-com:office:word" xmlns:wp14="http://schemas.microsoft.com/office/word/2010/wordprocessingDrawing" xmlns:v="urn:schemas-microsoft-com:vml" xmlns:oel="http://schemas.microsoft.com/office/2019/extlst" xmlns:o="urn:schemas-microsoft-com:office:office" xmlns:am3d="http://schemas.microsoft.com/office/drawing/2017/model3d" xmlns:aink="http://schemas.microsoft.com/office/drawing/2016/ink" xmlns:mc="http://schemas.openxmlformats.org/markup-compatibility/2006" xmlns:cx8="http://schemas.microsoft.com/office/drawing/2016/5/14/chartex" xmlns:cx7="http://schemas.microsoft.com/office/drawing/2016/5/13/chartex" xmlns:cx6="http://schemas.microsoft.com/office/drawing/2016/5/12/chartex" xmlns:cx5="http://schemas.microsoft.com/office/drawing/2016/5/11/chartex" xmlns:cx4="http://schemas.microsoft.com/office/drawing/2016/5/10/chartex" xmlns:cx3="http://schemas.microsoft.com/office/drawing/2016/5/9/chartex" xmlns:cx2="http://schemas.microsoft.com/office/drawing/2015/10/21/chartex" xmlns:cx1="http://schemas.microsoft.com/office/drawing/2015/9/8/chartex" xmlns:cx="http://schemas.microsoft.com/office/drawing/2014/chartex" xmlns:wpc="http://schemas.microsoft.com/office/word/2010/wordprocessingCanvas" xmlns="" val="0"/>
+                          <a14:useLocalDpi xmlns:a14="http://schemas.microsoft.com/office/drawing/2010/main" val="0"/>
                         </a:ext>
                       </a:extLst>
                     </a:blip>
@@ -10703,7 +10751,7 @@
           <w:lang w:eastAsia="de-DE"/>
         </w:rPr>
         <w:drawing>
-          <wp:inline distT="0" distB="0" distL="0" distR="0">
+          <wp:inline distT="0" distB="0" distL="0" distR="0" wp14:anchorId="3218552D" wp14:editId="6A886780">
             <wp:extent cx="4038600" cy="660400"/>
             <wp:effectExtent l="0" t="0" r="0" b="6350"/>
             <wp:docPr id="29" name="Grafik 29" descr="Ein Bild, das Text enthält.&#10;&#10;Automatisch generierte Beschreibung"/>
@@ -10720,10 +10768,10 @@
                     </pic:cNvPicPr>
                   </pic:nvPicPr>
                   <pic:blipFill>
-                    <a:blip r:embed="rId23">
+                    <a:blip r:embed="rId25">
                       <a:extLst>
                         <a:ext uri="{28A0092B-C50C-407E-A947-70E740481C1C}">
-                          <a14:useLocalDpi xmlns:a14="http://schemas.microsoft.com/office/drawing/2010/main" xmlns:wps="http://schemas.microsoft.com/office/word/2010/wordprocessingShape" xmlns:wpi="http://schemas.microsoft.com/office/word/2010/wordprocessingInk" xmlns:wpg="http://schemas.microsoft.com/office/word/2010/wordprocessingGroup" xmlns:w16se="http://schemas.microsoft.com/office/word/2015/wordml/symex" xmlns:w16sdtdh="http://schemas.microsoft.com/office/word/2020/wordml/sdtdatahash" xmlns:w16="http://schemas.microsoft.com/office/word/2018/wordml" xmlns:w16cid="http://schemas.microsoft.com/office/word/2016/wordml/cid" xmlns:w16cex="http://schemas.microsoft.com/office/word/2018/wordml/cex" xmlns:w15="http://schemas.microsoft.com/office/word/2012/wordml" xmlns:w14="http://schemas.microsoft.com/office/word/2010/wordml" xmlns:w="http://schemas.openxmlformats.org/wordprocessingml/2006/main" xmlns:w10="urn:schemas-microsoft-com:office:word" xmlns:wp14="http://schemas.microsoft.com/office/word/2010/wordprocessingDrawing" xmlns:v="urn:schemas-microsoft-com:vml" xmlns:oel="http://schemas.microsoft.com/office/2019/extlst" xmlns:o="urn:schemas-microsoft-com:office:office" xmlns:am3d="http://schemas.microsoft.com/office/drawing/2017/model3d" xmlns:aink="http://schemas.microsoft.com/office/drawing/2016/ink" xmlns:mc="http://schemas.openxmlformats.org/markup-compatibility/2006" xmlns:cx8="http://schemas.microsoft.com/office/drawing/2016/5/14/chartex" xmlns:cx7="http://schemas.microsoft.com/office/drawing/2016/5/13/chartex" xmlns:cx6="http://schemas.microsoft.com/office/drawing/2016/5/12/chartex" xmlns:cx5="http://schemas.microsoft.com/office/drawing/2016/5/11/chartex" xmlns:cx4="http://schemas.microsoft.com/office/drawing/2016/5/10/chartex" xmlns:cx3="http://schemas.microsoft.com/office/drawing/2016/5/9/chartex" xmlns:cx2="http://schemas.microsoft.com/office/drawing/2015/10/21/chartex" xmlns:cx1="http://schemas.microsoft.com/office/drawing/2015/9/8/chartex" xmlns:cx="http://schemas.microsoft.com/office/drawing/2014/chartex" xmlns:wpc="http://schemas.microsoft.com/office/word/2010/wordprocessingCanvas" xmlns="" val="0"/>
+                          <a14:useLocalDpi xmlns:a14="http://schemas.microsoft.com/office/drawing/2010/main" val="0"/>
                         </a:ext>
                       </a:extLst>
                     </a:blip>
@@ -10797,7 +10845,7 @@
           <w:lang w:eastAsia="de-DE"/>
         </w:rPr>
         <w:drawing>
-          <wp:inline distT="0" distB="0" distL="0" distR="0">
+          <wp:inline distT="0" distB="0" distL="0" distR="0" wp14:anchorId="0DF796A2" wp14:editId="6E5A855D">
             <wp:extent cx="2980055" cy="228600"/>
             <wp:effectExtent l="0" t="0" r="0" b="0"/>
             <wp:docPr id="28" name="Grafik 28"/>
@@ -10814,10 +10862,10 @@
                     </pic:cNvPicPr>
                   </pic:nvPicPr>
                   <pic:blipFill>
-                    <a:blip r:embed="rId24">
+                    <a:blip r:embed="rId26">
                       <a:extLst>
                         <a:ext uri="{28A0092B-C50C-407E-A947-70E740481C1C}">
-                          <a14:useLocalDpi xmlns:a14="http://schemas.microsoft.com/office/drawing/2010/main" xmlns:wps="http://schemas.microsoft.com/office/word/2010/wordprocessingShape" xmlns:wpi="http://schemas.microsoft.com/office/word/2010/wordprocessingInk" xmlns:wpg="http://schemas.microsoft.com/office/word/2010/wordprocessingGroup" xmlns:w16se="http://schemas.microsoft.com/office/word/2015/wordml/symex" xmlns:w16sdtdh="http://schemas.microsoft.com/office/word/2020/wordml/sdtdatahash" xmlns:w16="http://schemas.microsoft.com/office/word/2018/wordml" xmlns:w16cid="http://schemas.microsoft.com/office/word/2016/wordml/cid" xmlns:w16cex="http://schemas.microsoft.com/office/word/2018/wordml/cex" xmlns:w15="http://schemas.microsoft.com/office/word/2012/wordml" xmlns:w14="http://schemas.microsoft.com/office/word/2010/wordml" xmlns:w="http://schemas.openxmlformats.org/wordprocessingml/2006/main" xmlns:w10="urn:schemas-microsoft-com:office:word" xmlns:wp14="http://schemas.microsoft.com/office/word/2010/wordprocessingDrawing" xmlns:v="urn:schemas-microsoft-com:vml" xmlns:oel="http://schemas.microsoft.com/office/2019/extlst" xmlns:o="urn:schemas-microsoft-com:office:office" xmlns:am3d="http://schemas.microsoft.com/office/drawing/2017/model3d" xmlns:aink="http://schemas.microsoft.com/office/drawing/2016/ink" xmlns:mc="http://schemas.openxmlformats.org/markup-compatibility/2006" xmlns:cx8="http://schemas.microsoft.com/office/drawing/2016/5/14/chartex" xmlns:cx7="http://schemas.microsoft.com/office/drawing/2016/5/13/chartex" xmlns:cx6="http://schemas.microsoft.com/office/drawing/2016/5/12/chartex" xmlns:cx5="http://schemas.microsoft.com/office/drawing/2016/5/11/chartex" xmlns:cx4="http://schemas.microsoft.com/office/drawing/2016/5/10/chartex" xmlns:cx3="http://schemas.microsoft.com/office/drawing/2016/5/9/chartex" xmlns:cx2="http://schemas.microsoft.com/office/drawing/2015/10/21/chartex" xmlns:cx1="http://schemas.microsoft.com/office/drawing/2015/9/8/chartex" xmlns:cx="http://schemas.microsoft.com/office/drawing/2014/chartex" xmlns:wpc="http://schemas.microsoft.com/office/word/2010/wordprocessingCanvas" xmlns="" val="0"/>
+                          <a14:useLocalDpi xmlns:a14="http://schemas.microsoft.com/office/drawing/2010/main" val="0"/>
                         </a:ext>
                       </a:extLst>
                     </a:blip>
@@ -11264,7 +11312,7 @@
           <w:lang w:eastAsia="de-DE"/>
         </w:rPr>
         <w:drawing>
-          <wp:inline distT="0" distB="0" distL="0" distR="0">
+          <wp:inline distT="0" distB="0" distL="0" distR="0" wp14:anchorId="21BB29B0" wp14:editId="243B03CE">
             <wp:extent cx="3507156" cy="1207698"/>
             <wp:effectExtent l="19050" t="0" r="0" b="0"/>
             <wp:docPr id="17" name="Grafik 17" descr="inpval"/>
@@ -11281,7 +11329,7 @@
                     </pic:cNvPicPr>
                   </pic:nvPicPr>
                   <pic:blipFill>
-                    <a:blip r:embed="rId25"/>
+                    <a:blip r:embed="rId27"/>
                     <a:stretch>
                       <a:fillRect/>
                     </a:stretch>
@@ -11740,7 +11788,7 @@
           <w:lang w:eastAsia="de-DE"/>
         </w:rPr>
         <w:drawing>
-          <wp:inline distT="0" distB="0" distL="0" distR="0">
+          <wp:inline distT="0" distB="0" distL="0" distR="0" wp14:anchorId="070DB887" wp14:editId="346CB97B">
             <wp:extent cx="5760720" cy="3303905"/>
             <wp:effectExtent l="0" t="0" r="0" b="0"/>
             <wp:docPr id="3" name="Grafik 3" descr="Ein Bild, das Text enthält.&#10;&#10;Automatisch generierte Beschreibung"/>
@@ -11757,10 +11805,10 @@
                     </pic:cNvPicPr>
                   </pic:nvPicPr>
                   <pic:blipFill>
-                    <a:blip r:embed="rId26">
+                    <a:blip r:embed="rId28">
                       <a:extLst>
                         <a:ext uri="{28A0092B-C50C-407E-A947-70E740481C1C}">
-                          <a14:useLocalDpi xmlns:a14="http://schemas.microsoft.com/office/drawing/2010/main" xmlns:wps="http://schemas.microsoft.com/office/word/2010/wordprocessingShape" xmlns:wpi="http://schemas.microsoft.com/office/word/2010/wordprocessingInk" xmlns:wpg="http://schemas.microsoft.com/office/word/2010/wordprocessingGroup" xmlns:w16se="http://schemas.microsoft.com/office/word/2015/wordml/symex" xmlns:w16sdtdh="http://schemas.microsoft.com/office/word/2020/wordml/sdtdatahash" xmlns:w16="http://schemas.microsoft.com/office/word/2018/wordml" xmlns:w16cid="http://schemas.microsoft.com/office/word/2016/wordml/cid" xmlns:w16cex="http://schemas.microsoft.com/office/word/2018/wordml/cex" xmlns:w15="http://schemas.microsoft.com/office/word/2012/wordml" xmlns:w14="http://schemas.microsoft.com/office/word/2010/wordml" xmlns:w="http://schemas.openxmlformats.org/wordprocessingml/2006/main" xmlns:w10="urn:schemas-microsoft-com:office:word" xmlns:wp14="http://schemas.microsoft.com/office/word/2010/wordprocessingDrawing" xmlns:v="urn:schemas-microsoft-com:vml" xmlns:oel="http://schemas.microsoft.com/office/2019/extlst" xmlns:o="urn:schemas-microsoft-com:office:office" xmlns:am3d="http://schemas.microsoft.com/office/drawing/2017/model3d" xmlns:aink="http://schemas.microsoft.com/office/drawing/2016/ink" xmlns:mc="http://schemas.openxmlformats.org/markup-compatibility/2006" xmlns:cx8="http://schemas.microsoft.com/office/drawing/2016/5/14/chartex" xmlns:cx7="http://schemas.microsoft.com/office/drawing/2016/5/13/chartex" xmlns:cx6="http://schemas.microsoft.com/office/drawing/2016/5/12/chartex" xmlns:cx5="http://schemas.microsoft.com/office/drawing/2016/5/11/chartex" xmlns:cx4="http://schemas.microsoft.com/office/drawing/2016/5/10/chartex" xmlns:cx3="http://schemas.microsoft.com/office/drawing/2016/5/9/chartex" xmlns:cx2="http://schemas.microsoft.com/office/drawing/2015/10/21/chartex" xmlns:cx1="http://schemas.microsoft.com/office/drawing/2015/9/8/chartex" xmlns:cx="http://schemas.microsoft.com/office/drawing/2014/chartex" xmlns:wpc="http://schemas.microsoft.com/office/word/2010/wordprocessingCanvas" xmlns="" val="0"/>
+                          <a14:useLocalDpi xmlns:a14="http://schemas.microsoft.com/office/drawing/2010/main" val="0"/>
                         </a:ext>
                       </a:extLst>
                     </a:blip>
@@ -11962,7 +12010,7 @@
         </w:rPr>
         <w:lastRenderedPageBreak/>
         <w:drawing>
-          <wp:inline distT="0" distB="0" distL="0" distR="0">
+          <wp:inline distT="0" distB="0" distL="0" distR="0" wp14:anchorId="4A14847E" wp14:editId="102BA354">
             <wp:extent cx="3629025" cy="850265"/>
             <wp:effectExtent l="0" t="0" r="0" b="0"/>
             <wp:docPr id="14" name="Grafik 14" descr="Ein Bild, das Text enthält.&#10;&#10;Automatisch generierte Beschreibung"/>
@@ -11979,10 +12027,10 @@
                     </pic:cNvPicPr>
                   </pic:nvPicPr>
                   <pic:blipFill>
-                    <a:blip r:embed="rId27">
+                    <a:blip r:embed="rId29">
                       <a:extLst>
                         <a:ext uri="{28A0092B-C50C-407E-A947-70E740481C1C}">
-                          <a14:useLocalDpi xmlns:a14="http://schemas.microsoft.com/office/drawing/2010/main" xmlns:wps="http://schemas.microsoft.com/office/word/2010/wordprocessingShape" xmlns:wpi="http://schemas.microsoft.com/office/word/2010/wordprocessingInk" xmlns:wpg="http://schemas.microsoft.com/office/word/2010/wordprocessingGroup" xmlns:w16se="http://schemas.microsoft.com/office/word/2015/wordml/symex" xmlns:w16sdtdh="http://schemas.microsoft.com/office/word/2020/wordml/sdtdatahash" xmlns:w16="http://schemas.microsoft.com/office/word/2018/wordml" xmlns:w16cid="http://schemas.microsoft.com/office/word/2016/wordml/cid" xmlns:w16cex="http://schemas.microsoft.com/office/word/2018/wordml/cex" xmlns:w15="http://schemas.microsoft.com/office/word/2012/wordml" xmlns:w14="http://schemas.microsoft.com/office/word/2010/wordml" xmlns:w="http://schemas.openxmlformats.org/wordprocessingml/2006/main" xmlns:w10="urn:schemas-microsoft-com:office:word" xmlns:wp14="http://schemas.microsoft.com/office/word/2010/wordprocessingDrawing" xmlns:v="urn:schemas-microsoft-com:vml" xmlns:oel="http://schemas.microsoft.com/office/2019/extlst" xmlns:o="urn:schemas-microsoft-com:office:office" xmlns:am3d="http://schemas.microsoft.com/office/drawing/2017/model3d" xmlns:aink="http://schemas.microsoft.com/office/drawing/2016/ink" xmlns:mc="http://schemas.openxmlformats.org/markup-compatibility/2006" xmlns:cx8="http://schemas.microsoft.com/office/drawing/2016/5/14/chartex" xmlns:cx7="http://schemas.microsoft.com/office/drawing/2016/5/13/chartex" xmlns:cx6="http://schemas.microsoft.com/office/drawing/2016/5/12/chartex" xmlns:cx5="http://schemas.microsoft.com/office/drawing/2016/5/11/chartex" xmlns:cx4="http://schemas.microsoft.com/office/drawing/2016/5/10/chartex" xmlns:cx3="http://schemas.microsoft.com/office/drawing/2016/5/9/chartex" xmlns:cx2="http://schemas.microsoft.com/office/drawing/2015/10/21/chartex" xmlns:cx1="http://schemas.microsoft.com/office/drawing/2015/9/8/chartex" xmlns:cx="http://schemas.microsoft.com/office/drawing/2014/chartex" xmlns:wpc="http://schemas.microsoft.com/office/word/2010/wordprocessingCanvas" xmlns="" val="0"/>
+                          <a14:useLocalDpi xmlns:a14="http://schemas.microsoft.com/office/drawing/2010/main" val="0"/>
                         </a:ext>
                       </a:extLst>
                     </a:blip>
@@ -12186,7 +12234,7 @@
           <w:lang w:eastAsia="de-DE"/>
         </w:rPr>
         <w:drawing>
-          <wp:inline distT="0" distB="0" distL="0" distR="0">
+          <wp:inline distT="0" distB="0" distL="0" distR="0" wp14:anchorId="752580EA" wp14:editId="3ACF8213">
             <wp:extent cx="5608320" cy="2530475"/>
             <wp:effectExtent l="0" t="0" r="0" b="0"/>
             <wp:docPr id="13" name="Grafik 13" descr="hash_pw"/>
@@ -12203,10 +12251,10 @@
                     </pic:cNvPicPr>
                   </pic:nvPicPr>
                   <pic:blipFill>
-                    <a:blip r:embed="rId28">
+                    <a:blip r:embed="rId30">
                       <a:extLst>
                         <a:ext uri="{28A0092B-C50C-407E-A947-70E740481C1C}">
-                          <a14:useLocalDpi xmlns:a14="http://schemas.microsoft.com/office/drawing/2010/main" xmlns:wps="http://schemas.microsoft.com/office/word/2010/wordprocessingShape" xmlns:wpi="http://schemas.microsoft.com/office/word/2010/wordprocessingInk" xmlns:wpg="http://schemas.microsoft.com/office/word/2010/wordprocessingGroup" xmlns:w16se="http://schemas.microsoft.com/office/word/2015/wordml/symex" xmlns:w16sdtdh="http://schemas.microsoft.com/office/word/2020/wordml/sdtdatahash" xmlns:w16="http://schemas.microsoft.com/office/word/2018/wordml" xmlns:w16cid="http://schemas.microsoft.com/office/word/2016/wordml/cid" xmlns:w16cex="http://schemas.microsoft.com/office/word/2018/wordml/cex" xmlns:w15="http://schemas.microsoft.com/office/word/2012/wordml" xmlns:w14="http://schemas.microsoft.com/office/word/2010/wordml" xmlns:w="http://schemas.openxmlformats.org/wordprocessingml/2006/main" xmlns:w10="urn:schemas-microsoft-com:office:word" xmlns:wp14="http://schemas.microsoft.com/office/word/2010/wordprocessingDrawing" xmlns:v="urn:schemas-microsoft-com:vml" xmlns:oel="http://schemas.microsoft.com/office/2019/extlst" xmlns:o="urn:schemas-microsoft-com:office:office" xmlns:am3d="http://schemas.microsoft.com/office/drawing/2017/model3d" xmlns:aink="http://schemas.microsoft.com/office/drawing/2016/ink" xmlns:mc="http://schemas.openxmlformats.org/markup-compatibility/2006" xmlns:cx8="http://schemas.microsoft.com/office/drawing/2016/5/14/chartex" xmlns:cx7="http://schemas.microsoft.com/office/drawing/2016/5/13/chartex" xmlns:cx6="http://schemas.microsoft.com/office/drawing/2016/5/12/chartex" xmlns:cx5="http://schemas.microsoft.com/office/drawing/2016/5/11/chartex" xmlns:cx4="http://schemas.microsoft.com/office/drawing/2016/5/10/chartex" xmlns:cx3="http://schemas.microsoft.com/office/drawing/2016/5/9/chartex" xmlns:cx2="http://schemas.microsoft.com/office/drawing/2015/10/21/chartex" xmlns:cx1="http://schemas.microsoft.com/office/drawing/2015/9/8/chartex" xmlns:cx="http://schemas.microsoft.com/office/drawing/2014/chartex" xmlns:wpc="http://schemas.microsoft.com/office/word/2010/wordprocessingCanvas" xmlns="" val="0"/>
+                          <a14:useLocalDpi xmlns:a14="http://schemas.microsoft.com/office/drawing/2010/main" val="0"/>
                         </a:ext>
                       </a:extLst>
                     </a:blip>
@@ -12910,7 +12958,7 @@
           <w:lang w:eastAsia="de-DE"/>
         </w:rPr>
         <w:drawing>
-          <wp:inline distT="0" distB="0" distL="0" distR="0">
+          <wp:inline distT="0" distB="0" distL="0" distR="0" wp14:anchorId="45BDF07D" wp14:editId="22BFC03B">
             <wp:extent cx="5056505" cy="1201420"/>
             <wp:effectExtent l="0" t="0" r="0" b="0"/>
             <wp:docPr id="12" name="Grafik 12" descr="Ein Bild, das Text enthält.&#10;&#10;Automatisch generierte Beschreibung"/>
@@ -12925,10 +12973,10 @@
                     <pic:cNvPicPr/>
                   </pic:nvPicPr>
                   <pic:blipFill>
-                    <a:blip r:embed="rId29">
+                    <a:blip r:embed="rId31">
                       <a:extLst>
                         <a:ext uri="{28A0092B-C50C-407E-A947-70E740481C1C}">
-                          <a14:useLocalDpi xmlns:a14="http://schemas.microsoft.com/office/drawing/2010/main" xmlns:wps="http://schemas.microsoft.com/office/word/2010/wordprocessingShape" xmlns:wpi="http://schemas.microsoft.com/office/word/2010/wordprocessingInk" xmlns:wpg="http://schemas.microsoft.com/office/word/2010/wordprocessingGroup" xmlns:w16se="http://schemas.microsoft.com/office/word/2015/wordml/symex" xmlns:w16sdtdh="http://schemas.microsoft.com/office/word/2020/wordml/sdtdatahash" xmlns:w16="http://schemas.microsoft.com/office/word/2018/wordml" xmlns:w16cid="http://schemas.microsoft.com/office/word/2016/wordml/cid" xmlns:w16cex="http://schemas.microsoft.com/office/word/2018/wordml/cex" xmlns:w15="http://schemas.microsoft.com/office/word/2012/wordml" xmlns:w14="http://schemas.microsoft.com/office/word/2010/wordml" xmlns:w="http://schemas.openxmlformats.org/wordprocessingml/2006/main" xmlns:w10="urn:schemas-microsoft-com:office:word" xmlns:wp14="http://schemas.microsoft.com/office/word/2010/wordprocessingDrawing" xmlns:v="urn:schemas-microsoft-com:vml" xmlns:oel="http://schemas.microsoft.com/office/2019/extlst" xmlns:o="urn:schemas-microsoft-com:office:office" xmlns:am3d="http://schemas.microsoft.com/office/drawing/2017/model3d" xmlns:aink="http://schemas.microsoft.com/office/drawing/2016/ink" xmlns:mc="http://schemas.openxmlformats.org/markup-compatibility/2006" xmlns:cx8="http://schemas.microsoft.com/office/drawing/2016/5/14/chartex" xmlns:cx7="http://schemas.microsoft.com/office/drawing/2016/5/13/chartex" xmlns:cx6="http://schemas.microsoft.com/office/drawing/2016/5/12/chartex" xmlns:cx5="http://schemas.microsoft.com/office/drawing/2016/5/11/chartex" xmlns:cx4="http://schemas.microsoft.com/office/drawing/2016/5/10/chartex" xmlns:cx3="http://schemas.microsoft.com/office/drawing/2016/5/9/chartex" xmlns:cx2="http://schemas.microsoft.com/office/drawing/2015/10/21/chartex" xmlns:cx1="http://schemas.microsoft.com/office/drawing/2015/9/8/chartex" xmlns:cx="http://schemas.microsoft.com/office/drawing/2014/chartex" xmlns:wpc="http://schemas.microsoft.com/office/word/2010/wordprocessingCanvas" xmlns="" val="0"/>
+                          <a14:useLocalDpi xmlns:a14="http://schemas.microsoft.com/office/drawing/2010/main" val="0"/>
                         </a:ext>
                       </a:extLst>
                     </a:blip>
@@ -14388,7 +14436,7 @@
         </w:rPr>
         <w:tab/>
       </w:r>
-      <w:hyperlink r:id="rId30" w:history="1">
+      <w:hyperlink r:id="rId32" w:history="1">
         <w:r>
           <w:rPr>
             <w:rStyle w:val="Hyperlink"/>
@@ -15189,7 +15237,7 @@
           <w:noProof/>
         </w:rPr>
       </w:pPr>
-      <w:hyperlink r:id="rId31" w:anchor="_Toc124714459" w:history="1">
+      <w:hyperlink r:id="rId33" w:anchor="_Toc124714459" w:history="1">
         <w:r>
           <w:rPr>
             <w:rStyle w:val="Hyperlink"/>
@@ -16616,7 +16664,7 @@
       </w:pPr>
     </w:p>
     <w:sectPr>
-      <w:footerReference w:type="default" r:id="rId32"/>
+      <w:footerReference w:type="default" r:id="rId34"/>
       <w:pgSz w:w="11906" w:h="16838"/>
       <w:pgMar w:top="1417" w:right="1417" w:bottom="1134" w:left="1417" w:header="708" w:footer="708" w:gutter="0"/>
       <w:cols w:space="708"/>
@@ -16627,7 +16675,7 @@
 </file>
 
 <file path=word/comments.xml><?xml version="1.0" encoding="utf-8"?>
-<w:comments xmlns:ve="http://schemas.openxmlformats.org/markup-compatibility/2006" xmlns:o="urn:schemas-microsoft-com:office:office" xmlns:r="http://schemas.openxmlformats.org/officeDocument/2006/relationships" xmlns:m="http://schemas.openxmlformats.org/officeDocument/2006/math" xmlns:v="urn:schemas-microsoft-com:vml" xmlns:wp="http://schemas.openxmlformats.org/drawingml/2006/wordprocessingDrawing" xmlns:w10="urn:schemas-microsoft-com:office:word" xmlns:w="http://schemas.openxmlformats.org/wordprocessingml/2006/main" xmlns:wne="http://schemas.microsoft.com/office/word/2006/wordml">
+<w:comments xmlns:wpc="http://schemas.microsoft.com/office/word/2010/wordprocessingCanvas" xmlns:cx="http://schemas.microsoft.com/office/drawing/2014/chartex" xmlns:cx1="http://schemas.microsoft.com/office/drawing/2015/9/8/chartex" xmlns:cx2="http://schemas.microsoft.com/office/drawing/2015/10/21/chartex" xmlns:cx3="http://schemas.microsoft.com/office/drawing/2016/5/9/chartex" xmlns:cx4="http://schemas.microsoft.com/office/drawing/2016/5/10/chartex" xmlns:cx5="http://schemas.microsoft.com/office/drawing/2016/5/11/chartex" xmlns:cx6="http://schemas.microsoft.com/office/drawing/2016/5/12/chartex" xmlns:cx7="http://schemas.microsoft.com/office/drawing/2016/5/13/chartex" xmlns:cx8="http://schemas.microsoft.com/office/drawing/2016/5/14/chartex" xmlns:mc="http://schemas.openxmlformats.org/markup-compatibility/2006" xmlns:aink="http://schemas.microsoft.com/office/drawing/2016/ink" xmlns:am3d="http://schemas.microsoft.com/office/drawing/2017/model3d" xmlns:o="urn:schemas-microsoft-com:office:office" xmlns:oel="http://schemas.microsoft.com/office/2019/extlst" xmlns:r="http://schemas.openxmlformats.org/officeDocument/2006/relationships" xmlns:m="http://schemas.openxmlformats.org/officeDocument/2006/math" xmlns:v="urn:schemas-microsoft-com:vml" xmlns:wp14="http://schemas.microsoft.com/office/word/2010/wordprocessingDrawing" xmlns:wp="http://schemas.openxmlformats.org/drawingml/2006/wordprocessingDrawing" xmlns:w10="urn:schemas-microsoft-com:office:word" xmlns:w="http://schemas.openxmlformats.org/wordprocessingml/2006/main" xmlns:w14="http://schemas.microsoft.com/office/word/2010/wordml" xmlns:w15="http://schemas.microsoft.com/office/word/2012/wordml" xmlns:w16cex="http://schemas.microsoft.com/office/word/2018/wordml/cex" xmlns:w16cid="http://schemas.microsoft.com/office/word/2016/wordml/cid" xmlns:w16="http://schemas.microsoft.com/office/word/2018/wordml" xmlns:w16sdtdh="http://schemas.microsoft.com/office/word/2020/wordml/sdtdatahash" xmlns:w16se="http://schemas.microsoft.com/office/word/2015/wordml/symex" xmlns:wpg="http://schemas.microsoft.com/office/word/2010/wordprocessingGroup" xmlns:wpi="http://schemas.microsoft.com/office/word/2010/wordprocessingInk" xmlns:wne="http://schemas.microsoft.com/office/word/2006/wordml" xmlns:wps="http://schemas.microsoft.com/office/word/2010/wordprocessingShape" mc:Ignorable="w14 w15 w16se w16cid w16 w16cex w16sdtdh wp14">
   <w:comment w:id="0" w:author="Florian Hagengruber" w:date="2022-12-19T23:29:00Z" w:initials="FH">
     <w:p>
       <w:pPr>
@@ -16942,9 +16990,53 @@
 </w:comments>
 </file>
 
+<file path=word/commentsExtended.xml><?xml version="1.0" encoding="utf-8"?>
+<w15:commentsEx xmlns:wpc="http://schemas.microsoft.com/office/word/2010/wordprocessingCanvas" xmlns:cx="http://schemas.microsoft.com/office/drawing/2014/chartex" xmlns:cx1="http://schemas.microsoft.com/office/drawing/2015/9/8/chartex" xmlns:cx2="http://schemas.microsoft.com/office/drawing/2015/10/21/chartex" xmlns:cx3="http://schemas.microsoft.com/office/drawing/2016/5/9/chartex" xmlns:cx4="http://schemas.microsoft.com/office/drawing/2016/5/10/chartex" xmlns:cx5="http://schemas.microsoft.com/office/drawing/2016/5/11/chartex" xmlns:cx6="http://schemas.microsoft.com/office/drawing/2016/5/12/chartex" xmlns:cx7="http://schemas.microsoft.com/office/drawing/2016/5/13/chartex" xmlns:cx8="http://schemas.microsoft.com/office/drawing/2016/5/14/chartex" xmlns:mc="http://schemas.openxmlformats.org/markup-compatibility/2006" xmlns:aink="http://schemas.microsoft.com/office/drawing/2016/ink" xmlns:am3d="http://schemas.microsoft.com/office/drawing/2017/model3d" xmlns:o="urn:schemas-microsoft-com:office:office" xmlns:oel="http://schemas.microsoft.com/office/2019/extlst" xmlns:r="http://schemas.openxmlformats.org/officeDocument/2006/relationships" xmlns:m="http://schemas.openxmlformats.org/officeDocument/2006/math" xmlns:v="urn:schemas-microsoft-com:vml" xmlns:wp14="http://schemas.microsoft.com/office/word/2010/wordprocessingDrawing" xmlns:wp="http://schemas.openxmlformats.org/drawingml/2006/wordprocessingDrawing" xmlns:w10="urn:schemas-microsoft-com:office:word" xmlns:w="http://schemas.openxmlformats.org/wordprocessingml/2006/main" xmlns:w14="http://schemas.microsoft.com/office/word/2010/wordml" xmlns:w15="http://schemas.microsoft.com/office/word/2012/wordml" xmlns:w16cex="http://schemas.microsoft.com/office/word/2018/wordml/cex" xmlns:w16cid="http://schemas.microsoft.com/office/word/2016/wordml/cid" xmlns:w16="http://schemas.microsoft.com/office/word/2018/wordml" xmlns:w16sdtdh="http://schemas.microsoft.com/office/word/2020/wordml/sdtdatahash" xmlns:w16se="http://schemas.microsoft.com/office/word/2015/wordml/symex" xmlns:wpg="http://schemas.microsoft.com/office/word/2010/wordprocessingGroup" xmlns:wpi="http://schemas.microsoft.com/office/word/2010/wordprocessingInk" xmlns:wne="http://schemas.microsoft.com/office/word/2006/wordml" xmlns:wps="http://schemas.microsoft.com/office/word/2010/wordprocessingShape" mc:Ignorable="w14 w15 w16se w16cid w16 w16cex w16sdtdh wp14">
+  <w15:commentEx w15:paraId="313E6297" w15:done="0"/>
+  <w15:commentEx w15:paraId="4158F573" w15:done="0"/>
+  <w15:commentEx w15:paraId="0CCD1845" w15:done="0"/>
+  <w15:commentEx w15:paraId="3328BA3A" w15:done="0"/>
+  <w15:commentEx w15:paraId="3C7D0E86" w15:done="0"/>
+  <w15:commentEx w15:paraId="24A30126" w15:done="0"/>
+  <w15:commentEx w15:paraId="1C6FD9CF" w15:done="0"/>
+  <w15:commentEx w15:paraId="0A03AD39" w15:done="0"/>
+  <w15:commentEx w15:paraId="4A192113" w15:done="0"/>
+  <w15:commentEx w15:paraId="4116A6AD" w15:done="0"/>
+  <w15:commentEx w15:paraId="1D050D59" w15:done="0"/>
+  <w15:commentEx w15:paraId="65DDC248" w15:done="0"/>
+  <w15:commentEx w15:paraId="077331C8" w15:done="0"/>
+  <w15:commentEx w15:paraId="69496F2A" w15:done="0"/>
+  <w15:commentEx w15:paraId="413A9039" w15:done="0"/>
+  <w15:commentEx w15:paraId="18BCFD75" w15:done="0"/>
+  <w15:commentEx w15:paraId="308014A0" w15:done="0"/>
+</w15:commentsEx>
+</file>
+
+<file path=word/commentsIds.xml><?xml version="1.0" encoding="utf-8"?>
+<w16cid:commentsIds xmlns:wpc="http://schemas.microsoft.com/office/word/2010/wordprocessingCanvas" xmlns:cx="http://schemas.microsoft.com/office/drawing/2014/chartex" xmlns:cx1="http://schemas.microsoft.com/office/drawing/2015/9/8/chartex" xmlns:cx2="http://schemas.microsoft.com/office/drawing/2015/10/21/chartex" xmlns:cx3="http://schemas.microsoft.com/office/drawing/2016/5/9/chartex" xmlns:cx4="http://schemas.microsoft.com/office/drawing/2016/5/10/chartex" xmlns:cx5="http://schemas.microsoft.com/office/drawing/2016/5/11/chartex" xmlns:cx6="http://schemas.microsoft.com/office/drawing/2016/5/12/chartex" xmlns:cx7="http://schemas.microsoft.com/office/drawing/2016/5/13/chartex" xmlns:cx8="http://schemas.microsoft.com/office/drawing/2016/5/14/chartex" xmlns:mc="http://schemas.openxmlformats.org/markup-compatibility/2006" xmlns:aink="http://schemas.microsoft.com/office/drawing/2016/ink" xmlns:am3d="http://schemas.microsoft.com/office/drawing/2017/model3d" xmlns:o="urn:schemas-microsoft-com:office:office" xmlns:oel="http://schemas.microsoft.com/office/2019/extlst" xmlns:r="http://schemas.openxmlformats.org/officeDocument/2006/relationships" xmlns:m="http://schemas.openxmlformats.org/officeDocument/2006/math" xmlns:v="urn:schemas-microsoft-com:vml" xmlns:wp14="http://schemas.microsoft.com/office/word/2010/wordprocessingDrawing" xmlns:wp="http://schemas.openxmlformats.org/drawingml/2006/wordprocessingDrawing" xmlns:w10="urn:schemas-microsoft-com:office:word" xmlns:w="http://schemas.openxmlformats.org/wordprocessingml/2006/main" xmlns:w14="http://schemas.microsoft.com/office/word/2010/wordml" xmlns:w15="http://schemas.microsoft.com/office/word/2012/wordml" xmlns:w16cex="http://schemas.microsoft.com/office/word/2018/wordml/cex" xmlns:w16cid="http://schemas.microsoft.com/office/word/2016/wordml/cid" xmlns:w16="http://schemas.microsoft.com/office/word/2018/wordml" xmlns:w16sdtdh="http://schemas.microsoft.com/office/word/2020/wordml/sdtdatahash" xmlns:w16se="http://schemas.microsoft.com/office/word/2015/wordml/symex" xmlns:wpg="http://schemas.microsoft.com/office/word/2010/wordprocessingGroup" xmlns:wpi="http://schemas.microsoft.com/office/word/2010/wordprocessingInk" xmlns:wne="http://schemas.microsoft.com/office/word/2006/wordml" xmlns:wps="http://schemas.microsoft.com/office/word/2010/wordprocessingShape" mc:Ignorable="w14 w15 w16se w16cid w16 w16cex w16sdtdh wp14">
+  <w16cid:commentId w16cid:paraId="313E6297" w16cid:durableId="277108A9"/>
+  <w16cid:commentId w16cid:paraId="4158F573" w16cid:durableId="277108AA"/>
+  <w16cid:commentId w16cid:paraId="0CCD1845" w16cid:durableId="277108AB"/>
+  <w16cid:commentId w16cid:paraId="3328BA3A" w16cid:durableId="277108AC"/>
+  <w16cid:commentId w16cid:paraId="3C7D0E86" w16cid:durableId="277108AD"/>
+  <w16cid:commentId w16cid:paraId="24A30126" w16cid:durableId="277108AE"/>
+  <w16cid:commentId w16cid:paraId="1C6FD9CF" w16cid:durableId="277108AF"/>
+  <w16cid:commentId w16cid:paraId="0A03AD39" w16cid:durableId="277108B0"/>
+  <w16cid:commentId w16cid:paraId="4A192113" w16cid:durableId="277108B1"/>
+  <w16cid:commentId w16cid:paraId="4116A6AD" w16cid:durableId="277108B2"/>
+  <w16cid:commentId w16cid:paraId="1D050D59" w16cid:durableId="277108B3"/>
+  <w16cid:commentId w16cid:paraId="65DDC248" w16cid:durableId="277108B4"/>
+  <w16cid:commentId w16cid:paraId="077331C8" w16cid:durableId="277108B5"/>
+  <w16cid:commentId w16cid:paraId="69496F2A" w16cid:durableId="277108B6"/>
+  <w16cid:commentId w16cid:paraId="413A9039" w16cid:durableId="277108B7"/>
+  <w16cid:commentId w16cid:paraId="18BCFD75" w16cid:durableId="277108B8"/>
+  <w16cid:commentId w16cid:paraId="308014A0" w16cid:durableId="277108B9"/>
+</w16cid:commentsIds>
+</file>
+
 <file path=word/endnotes.xml><?xml version="1.0" encoding="utf-8"?>
-<w:endnotes xmlns:ve="http://schemas.openxmlformats.org/markup-compatibility/2006" xmlns:o="urn:schemas-microsoft-com:office:office" xmlns:r="http://schemas.openxmlformats.org/officeDocument/2006/relationships" xmlns:m="http://schemas.openxmlformats.org/officeDocument/2006/math" xmlns:v="urn:schemas-microsoft-com:vml" xmlns:wp="http://schemas.openxmlformats.org/drawingml/2006/wordprocessingDrawing" xmlns:w10="urn:schemas-microsoft-com:office:word" xmlns:w="http://schemas.openxmlformats.org/wordprocessingml/2006/main" xmlns:wne="http://schemas.microsoft.com/office/word/2006/wordml">
-  <w:endnote w:type="separator" w:id="0">
+<w:endnotes xmlns:wpc="http://schemas.microsoft.com/office/word/2010/wordprocessingCanvas" xmlns:cx="http://schemas.microsoft.com/office/drawing/2014/chartex" xmlns:cx1="http://schemas.microsoft.com/office/drawing/2015/9/8/chartex" xmlns:cx2="http://schemas.microsoft.com/office/drawing/2015/10/21/chartex" xmlns:cx3="http://schemas.microsoft.com/office/drawing/2016/5/9/chartex" xmlns:cx4="http://schemas.microsoft.com/office/drawing/2016/5/10/chartex" xmlns:cx5="http://schemas.microsoft.com/office/drawing/2016/5/11/chartex" xmlns:cx6="http://schemas.microsoft.com/office/drawing/2016/5/12/chartex" xmlns:cx7="http://schemas.microsoft.com/office/drawing/2016/5/13/chartex" xmlns:cx8="http://schemas.microsoft.com/office/drawing/2016/5/14/chartex" xmlns:mc="http://schemas.openxmlformats.org/markup-compatibility/2006" xmlns:aink="http://schemas.microsoft.com/office/drawing/2016/ink" xmlns:am3d="http://schemas.microsoft.com/office/drawing/2017/model3d" xmlns:o="urn:schemas-microsoft-com:office:office" xmlns:oel="http://schemas.microsoft.com/office/2019/extlst" xmlns:r="http://schemas.openxmlformats.org/officeDocument/2006/relationships" xmlns:m="http://schemas.openxmlformats.org/officeDocument/2006/math" xmlns:v="urn:schemas-microsoft-com:vml" xmlns:wp14="http://schemas.microsoft.com/office/word/2010/wordprocessingDrawing" xmlns:wp="http://schemas.openxmlformats.org/drawingml/2006/wordprocessingDrawing" xmlns:w10="urn:schemas-microsoft-com:office:word" xmlns:w="http://schemas.openxmlformats.org/wordprocessingml/2006/main" xmlns:w14="http://schemas.microsoft.com/office/word/2010/wordml" xmlns:w15="http://schemas.microsoft.com/office/word/2012/wordml" xmlns:w16cex="http://schemas.microsoft.com/office/word/2018/wordml/cex" xmlns:w16cid="http://schemas.microsoft.com/office/word/2016/wordml/cid" xmlns:w16="http://schemas.microsoft.com/office/word/2018/wordml" xmlns:w16sdtdh="http://schemas.microsoft.com/office/word/2020/wordml/sdtdatahash" xmlns:w16se="http://schemas.microsoft.com/office/word/2015/wordml/symex" xmlns:wpg="http://schemas.microsoft.com/office/word/2010/wordprocessingGroup" xmlns:wpi="http://schemas.microsoft.com/office/word/2010/wordprocessingInk" xmlns:wne="http://schemas.microsoft.com/office/word/2006/wordml" xmlns:wps="http://schemas.microsoft.com/office/word/2010/wordprocessingShape" mc:Ignorable="w14 w15 w16se w16cid w16 w16cex w16sdtdh wp14">
+  <w:endnote w:type="separator" w:id="-1">
     <w:p>
       <w:pPr>
         <w:spacing w:after="0" w:line="240" w:lineRule="auto"/>
@@ -16954,7 +17046,7 @@
       </w:r>
     </w:p>
   </w:endnote>
-  <w:endnote w:type="continuationSeparator" w:id="1">
+  <w:endnote w:type="continuationSeparator" w:id="0">
     <w:p>
       <w:pPr>
         <w:spacing w:after="0" w:line="240" w:lineRule="auto"/>
@@ -16968,7 +17060,7 @@
 </file>
 
 <file path=word/footer1.xml><?xml version="1.0" encoding="utf-8"?>
-<w:ftr xmlns:ve="http://schemas.openxmlformats.org/markup-compatibility/2006" xmlns:o="urn:schemas-microsoft-com:office:office" xmlns:r="http://schemas.openxmlformats.org/officeDocument/2006/relationships" xmlns:m="http://schemas.openxmlformats.org/officeDocument/2006/math" xmlns:v="urn:schemas-microsoft-com:vml" xmlns:wp="http://schemas.openxmlformats.org/drawingml/2006/wordprocessingDrawing" xmlns:w10="urn:schemas-microsoft-com:office:word" xmlns:w="http://schemas.openxmlformats.org/wordprocessingml/2006/main" xmlns:wne="http://schemas.microsoft.com/office/word/2006/wordml">
+<w:ftr xmlns:wpc="http://schemas.microsoft.com/office/word/2010/wordprocessingCanvas" xmlns:cx="http://schemas.microsoft.com/office/drawing/2014/chartex" xmlns:cx1="http://schemas.microsoft.com/office/drawing/2015/9/8/chartex" xmlns:cx2="http://schemas.microsoft.com/office/drawing/2015/10/21/chartex" xmlns:cx3="http://schemas.microsoft.com/office/drawing/2016/5/9/chartex" xmlns:cx4="http://schemas.microsoft.com/office/drawing/2016/5/10/chartex" xmlns:cx5="http://schemas.microsoft.com/office/drawing/2016/5/11/chartex" xmlns:cx6="http://schemas.microsoft.com/office/drawing/2016/5/12/chartex" xmlns:cx7="http://schemas.microsoft.com/office/drawing/2016/5/13/chartex" xmlns:cx8="http://schemas.microsoft.com/office/drawing/2016/5/14/chartex" xmlns:mc="http://schemas.openxmlformats.org/markup-compatibility/2006" xmlns:aink="http://schemas.microsoft.com/office/drawing/2016/ink" xmlns:am3d="http://schemas.microsoft.com/office/drawing/2017/model3d" xmlns:o="urn:schemas-microsoft-com:office:office" xmlns:oel="http://schemas.microsoft.com/office/2019/extlst" xmlns:r="http://schemas.openxmlformats.org/officeDocument/2006/relationships" xmlns:m="http://schemas.openxmlformats.org/officeDocument/2006/math" xmlns:v="urn:schemas-microsoft-com:vml" xmlns:wp14="http://schemas.microsoft.com/office/word/2010/wordprocessingDrawing" xmlns:wp="http://schemas.openxmlformats.org/drawingml/2006/wordprocessingDrawing" xmlns:w10="urn:schemas-microsoft-com:office:word" xmlns:w="http://schemas.openxmlformats.org/wordprocessingml/2006/main" xmlns:w14="http://schemas.microsoft.com/office/word/2010/wordml" xmlns:w15="http://schemas.microsoft.com/office/word/2012/wordml" xmlns:w16cex="http://schemas.microsoft.com/office/word/2018/wordml/cex" xmlns:w16cid="http://schemas.microsoft.com/office/word/2016/wordml/cid" xmlns:w16="http://schemas.microsoft.com/office/word/2018/wordml" xmlns:w16sdtdh="http://schemas.microsoft.com/office/word/2020/wordml/sdtdatahash" xmlns:w16se="http://schemas.microsoft.com/office/word/2015/wordml/symex" xmlns:wpg="http://schemas.microsoft.com/office/word/2010/wordprocessingGroup" xmlns:wpi="http://schemas.microsoft.com/office/word/2010/wordprocessingInk" xmlns:wne="http://schemas.microsoft.com/office/word/2006/wordml" xmlns:wps="http://schemas.microsoft.com/office/word/2010/wordprocessingShape" mc:Ignorable="w14 w15 w16se w16cid w16 w16cex w16sdtdh wp14">
   <w:sdt>
     <w:sdtPr>
       <w:id w:val="-1568254264"/>
@@ -16983,14 +17075,27 @@
           <w:pStyle w:val="Fuzeile"/>
           <w:jc w:val="center"/>
         </w:pPr>
-        <w:fldSimple w:instr="PAGE   \* MERGEFORMAT">
-          <w:r>
-            <w:rPr>
-              <w:noProof/>
-            </w:rPr>
-            <w:t>25</w:t>
-          </w:r>
-        </w:fldSimple>
+        <w:r>
+          <w:fldChar w:fldCharType="begin"/>
+        </w:r>
+        <w:r>
+          <w:instrText>PAGE   \* MERGEFORMAT</w:instrText>
+        </w:r>
+        <w:r>
+          <w:fldChar w:fldCharType="separate"/>
+        </w:r>
+        <w:r>
+          <w:rPr>
+            <w:noProof/>
+          </w:rPr>
+          <w:t>25</w:t>
+        </w:r>
+        <w:r>
+          <w:rPr>
+            <w:noProof/>
+          </w:rPr>
+          <w:fldChar w:fldCharType="end"/>
+        </w:r>
       </w:p>
     </w:sdtContent>
   </w:sdt>
@@ -17003,8 +17108,8 @@
 </file>
 
 <file path=word/footnotes.xml><?xml version="1.0" encoding="utf-8"?>
-<w:footnotes xmlns:ve="http://schemas.openxmlformats.org/markup-compatibility/2006" xmlns:o="urn:schemas-microsoft-com:office:office" xmlns:r="http://schemas.openxmlformats.org/officeDocument/2006/relationships" xmlns:m="http://schemas.openxmlformats.org/officeDocument/2006/math" xmlns:v="urn:schemas-microsoft-com:vml" xmlns:wp="http://schemas.openxmlformats.org/drawingml/2006/wordprocessingDrawing" xmlns:w10="urn:schemas-microsoft-com:office:word" xmlns:w="http://schemas.openxmlformats.org/wordprocessingml/2006/main" xmlns:wne="http://schemas.microsoft.com/office/word/2006/wordml">
-  <w:footnote w:type="separator" w:id="0">
+<w:footnotes xmlns:wpc="http://schemas.microsoft.com/office/word/2010/wordprocessingCanvas" xmlns:cx="http://schemas.microsoft.com/office/drawing/2014/chartex" xmlns:cx1="http://schemas.microsoft.com/office/drawing/2015/9/8/chartex" xmlns:cx2="http://schemas.microsoft.com/office/drawing/2015/10/21/chartex" xmlns:cx3="http://schemas.microsoft.com/office/drawing/2016/5/9/chartex" xmlns:cx4="http://schemas.microsoft.com/office/drawing/2016/5/10/chartex" xmlns:cx5="http://schemas.microsoft.com/office/drawing/2016/5/11/chartex" xmlns:cx6="http://schemas.microsoft.com/office/drawing/2016/5/12/chartex" xmlns:cx7="http://schemas.microsoft.com/office/drawing/2016/5/13/chartex" xmlns:cx8="http://schemas.microsoft.com/office/drawing/2016/5/14/chartex" xmlns:mc="http://schemas.openxmlformats.org/markup-compatibility/2006" xmlns:aink="http://schemas.microsoft.com/office/drawing/2016/ink" xmlns:am3d="http://schemas.microsoft.com/office/drawing/2017/model3d" xmlns:o="urn:schemas-microsoft-com:office:office" xmlns:oel="http://schemas.microsoft.com/office/2019/extlst" xmlns:r="http://schemas.openxmlformats.org/officeDocument/2006/relationships" xmlns:m="http://schemas.openxmlformats.org/officeDocument/2006/math" xmlns:v="urn:schemas-microsoft-com:vml" xmlns:wp14="http://schemas.microsoft.com/office/word/2010/wordprocessingDrawing" xmlns:wp="http://schemas.openxmlformats.org/drawingml/2006/wordprocessingDrawing" xmlns:w10="urn:schemas-microsoft-com:office:word" xmlns:w="http://schemas.openxmlformats.org/wordprocessingml/2006/main" xmlns:w14="http://schemas.microsoft.com/office/word/2010/wordml" xmlns:w15="http://schemas.microsoft.com/office/word/2012/wordml" xmlns:w16cex="http://schemas.microsoft.com/office/word/2018/wordml/cex" xmlns:w16cid="http://schemas.microsoft.com/office/word/2016/wordml/cid" xmlns:w16="http://schemas.microsoft.com/office/word/2018/wordml" xmlns:w16sdtdh="http://schemas.microsoft.com/office/word/2020/wordml/sdtdatahash" xmlns:w16se="http://schemas.microsoft.com/office/word/2015/wordml/symex" xmlns:wpg="http://schemas.microsoft.com/office/word/2010/wordprocessingGroup" xmlns:wpi="http://schemas.microsoft.com/office/word/2010/wordprocessingInk" xmlns:wne="http://schemas.microsoft.com/office/word/2006/wordml" xmlns:wps="http://schemas.microsoft.com/office/word/2010/wordprocessingShape" mc:Ignorable="w14 w15 w16se w16cid w16 w16cex w16sdtdh wp14">
+  <w:footnote w:type="separator" w:id="-1">
     <w:p>
       <w:pPr>
         <w:spacing w:after="0" w:line="240" w:lineRule="auto"/>
@@ -17014,7 +17119,7 @@
       </w:r>
     </w:p>
   </w:footnote>
-  <w:footnote w:type="continuationSeparator" w:id="1">
+  <w:footnote w:type="continuationSeparator" w:id="0">
     <w:p>
       <w:pPr>
         <w:spacing w:after="0" w:line="240" w:lineRule="auto"/>
@@ -17028,8 +17133,8 @@
 </file>
 
 <file path=word/numbering.xml><?xml version="1.0" encoding="utf-8"?>
-<w:numbering xmlns:ve="http://schemas.openxmlformats.org/markup-compatibility/2006" xmlns:o="urn:schemas-microsoft-com:office:office" xmlns:r="http://schemas.openxmlformats.org/officeDocument/2006/relationships" xmlns:m="http://schemas.openxmlformats.org/officeDocument/2006/math" xmlns:v="urn:schemas-microsoft-com:vml" xmlns:wp="http://schemas.openxmlformats.org/drawingml/2006/wordprocessingDrawing" xmlns:w10="urn:schemas-microsoft-com:office:word" xmlns:w="http://schemas.openxmlformats.org/wordprocessingml/2006/main" xmlns:wne="http://schemas.microsoft.com/office/word/2006/wordml">
-  <w:abstractNum w:abstractNumId="0">
+<w:numbering xmlns:wpc="http://schemas.microsoft.com/office/word/2010/wordprocessingCanvas" xmlns:cx="http://schemas.microsoft.com/office/drawing/2014/chartex" xmlns:cx1="http://schemas.microsoft.com/office/drawing/2015/9/8/chartex" xmlns:cx2="http://schemas.microsoft.com/office/drawing/2015/10/21/chartex" xmlns:cx3="http://schemas.microsoft.com/office/drawing/2016/5/9/chartex" xmlns:cx4="http://schemas.microsoft.com/office/drawing/2016/5/10/chartex" xmlns:cx5="http://schemas.microsoft.com/office/drawing/2016/5/11/chartex" xmlns:cx6="http://schemas.microsoft.com/office/drawing/2016/5/12/chartex" xmlns:cx7="http://schemas.microsoft.com/office/drawing/2016/5/13/chartex" xmlns:cx8="http://schemas.microsoft.com/office/drawing/2016/5/14/chartex" xmlns:mc="http://schemas.openxmlformats.org/markup-compatibility/2006" xmlns:aink="http://schemas.microsoft.com/office/drawing/2016/ink" xmlns:am3d="http://schemas.microsoft.com/office/drawing/2017/model3d" xmlns:o="urn:schemas-microsoft-com:office:office" xmlns:oel="http://schemas.microsoft.com/office/2019/extlst" xmlns:r="http://schemas.openxmlformats.org/officeDocument/2006/relationships" xmlns:m="http://schemas.openxmlformats.org/officeDocument/2006/math" xmlns:v="urn:schemas-microsoft-com:vml" xmlns:wp14="http://schemas.microsoft.com/office/word/2010/wordprocessingDrawing" xmlns:wp="http://schemas.openxmlformats.org/drawingml/2006/wordprocessingDrawing" xmlns:w10="urn:schemas-microsoft-com:office:word" xmlns:w="http://schemas.openxmlformats.org/wordprocessingml/2006/main" xmlns:w14="http://schemas.microsoft.com/office/word/2010/wordml" xmlns:w15="http://schemas.microsoft.com/office/word/2012/wordml" xmlns:w16cex="http://schemas.microsoft.com/office/word/2018/wordml/cex" xmlns:w16cid="http://schemas.microsoft.com/office/word/2016/wordml/cid" xmlns:w16="http://schemas.microsoft.com/office/word/2018/wordml" xmlns:w16sdtdh="http://schemas.microsoft.com/office/word/2020/wordml/sdtdatahash" xmlns:w16se="http://schemas.microsoft.com/office/word/2015/wordml/symex" xmlns:wpg="http://schemas.microsoft.com/office/word/2010/wordprocessingGroup" xmlns:wpi="http://schemas.microsoft.com/office/word/2010/wordprocessingInk" xmlns:wne="http://schemas.microsoft.com/office/word/2006/wordml" xmlns:wps="http://schemas.microsoft.com/office/word/2010/wordprocessingShape" mc:Ignorable="w14 w15 w16se w16cid w16 w16cex w16sdtdh wp14">
+  <w:abstractNum w:abstractNumId="0" w15:restartNumberingAfterBreak="0">
     <w:nsid w:val="23466B0C"/>
     <w:multiLevelType w:val="hybridMultilevel"/>
     <w:tmpl w:val="E3D62AB8"/>
@@ -17141,7 +17246,7 @@
       </w:rPr>
     </w:lvl>
   </w:abstractNum>
-  <w:abstractNum w:abstractNumId="1">
+  <w:abstractNum w:abstractNumId="1" w15:restartNumberingAfterBreak="0">
     <w:nsid w:val="321D4870"/>
     <w:multiLevelType w:val="hybridMultilevel"/>
     <w:tmpl w:val="48344034"/>
@@ -17230,7 +17335,7 @@
       </w:pPr>
     </w:lvl>
   </w:abstractNum>
-  <w:abstractNum w:abstractNumId="2">
+  <w:abstractNum w:abstractNumId="2" w15:restartNumberingAfterBreak="0">
     <w:nsid w:val="35B17E43"/>
     <w:multiLevelType w:val="hybridMultilevel"/>
     <w:tmpl w:val="2960C280"/>
@@ -17343,7 +17448,7 @@
       </w:rPr>
     </w:lvl>
   </w:abstractNum>
-  <w:abstractNum w:abstractNumId="3">
+  <w:abstractNum w:abstractNumId="3" w15:restartNumberingAfterBreak="0">
     <w:nsid w:val="3C8E5ED8"/>
     <w:multiLevelType w:val="hybridMultilevel"/>
     <w:tmpl w:val="3B14BE58"/>
@@ -17456,7 +17561,7 @@
       </w:rPr>
     </w:lvl>
   </w:abstractNum>
-  <w:abstractNum w:abstractNumId="4">
+  <w:abstractNum w:abstractNumId="4" w15:restartNumberingAfterBreak="0">
     <w:nsid w:val="3DBD4530"/>
     <w:multiLevelType w:val="hybridMultilevel"/>
     <w:tmpl w:val="6910F0B0"/>
@@ -17545,7 +17650,7 @@
       </w:pPr>
     </w:lvl>
   </w:abstractNum>
-  <w:abstractNum w:abstractNumId="5">
+  <w:abstractNum w:abstractNumId="5" w15:restartNumberingAfterBreak="0">
     <w:nsid w:val="46950A05"/>
     <w:multiLevelType w:val="hybridMultilevel"/>
     <w:tmpl w:val="0AEA24A6"/>
@@ -17658,7 +17763,7 @@
       </w:rPr>
     </w:lvl>
   </w:abstractNum>
-  <w:abstractNum w:abstractNumId="6">
+  <w:abstractNum w:abstractNumId="6" w15:restartNumberingAfterBreak="0">
     <w:nsid w:val="4FA1194D"/>
     <w:multiLevelType w:val="hybridMultilevel"/>
     <w:tmpl w:val="210E61A8"/>
@@ -17747,7 +17852,7 @@
       </w:pPr>
     </w:lvl>
   </w:abstractNum>
-  <w:abstractNum w:abstractNumId="7">
+  <w:abstractNum w:abstractNumId="7" w15:restartNumberingAfterBreak="0">
     <w:nsid w:val="6B240194"/>
     <w:multiLevelType w:val="hybridMultilevel"/>
     <w:tmpl w:val="710C336C"/>
@@ -17860,7 +17965,7 @@
       </w:rPr>
     </w:lvl>
   </w:abstractNum>
-  <w:abstractNum w:abstractNumId="8">
+  <w:abstractNum w:abstractNumId="8" w15:restartNumberingAfterBreak="0">
     <w:nsid w:val="6FC120A1"/>
     <w:multiLevelType w:val="hybridMultilevel"/>
     <w:tmpl w:val="CDDAAC74"/>
@@ -17972,7 +18077,7 @@
       </w:rPr>
     </w:lvl>
   </w:abstractNum>
-  <w:abstractNum w:abstractNumId="9">
+  <w:abstractNum w:abstractNumId="9" w15:restartNumberingAfterBreak="0">
     <w:nsid w:val="71F5175B"/>
     <w:multiLevelType w:val="hybridMultilevel"/>
     <w:tmpl w:val="823A6EB8"/>
@@ -18063,41 +18168,49 @@
       </w:pPr>
     </w:lvl>
   </w:abstractNum>
-  <w:num w:numId="1">
+  <w:num w:numId="1" w16cid:durableId="67850281">
     <w:abstractNumId w:val="9"/>
   </w:num>
-  <w:num w:numId="2">
+  <w:num w:numId="2" w16cid:durableId="346104564">
     <w:abstractNumId w:val="6"/>
   </w:num>
-  <w:num w:numId="3">
+  <w:num w:numId="3" w16cid:durableId="331954963">
     <w:abstractNumId w:val="4"/>
   </w:num>
-  <w:num w:numId="4">
+  <w:num w:numId="4" w16cid:durableId="349189397">
     <w:abstractNumId w:val="1"/>
   </w:num>
-  <w:num w:numId="5">
+  <w:num w:numId="5" w16cid:durableId="1310593872">
     <w:abstractNumId w:val="3"/>
   </w:num>
-  <w:num w:numId="6">
+  <w:num w:numId="6" w16cid:durableId="856384851">
     <w:abstractNumId w:val="2"/>
   </w:num>
-  <w:num w:numId="7">
+  <w:num w:numId="7" w16cid:durableId="591547211">
     <w:abstractNumId w:val="8"/>
   </w:num>
-  <w:num w:numId="8">
+  <w:num w:numId="8" w16cid:durableId="480198727">
     <w:abstractNumId w:val="0"/>
   </w:num>
-  <w:num w:numId="9">
+  <w:num w:numId="9" w16cid:durableId="481972150">
     <w:abstractNumId w:val="5"/>
   </w:num>
-  <w:num w:numId="10">
+  <w:num w:numId="10" w16cid:durableId="2002804213">
     <w:abstractNumId w:val="7"/>
   </w:num>
 </w:numbering>
 </file>
 
+<file path=word/people.xml><?xml version="1.0" encoding="utf-8"?>
+<w15:people xmlns:wpc="http://schemas.microsoft.com/office/word/2010/wordprocessingCanvas" xmlns:cx="http://schemas.microsoft.com/office/drawing/2014/chartex" xmlns:cx1="http://schemas.microsoft.com/office/drawing/2015/9/8/chartex" xmlns:cx2="http://schemas.microsoft.com/office/drawing/2015/10/21/chartex" xmlns:cx3="http://schemas.microsoft.com/office/drawing/2016/5/9/chartex" xmlns:cx4="http://schemas.microsoft.com/office/drawing/2016/5/10/chartex" xmlns:cx5="http://schemas.microsoft.com/office/drawing/2016/5/11/chartex" xmlns:cx6="http://schemas.microsoft.com/office/drawing/2016/5/12/chartex" xmlns:cx7="http://schemas.microsoft.com/office/drawing/2016/5/13/chartex" xmlns:cx8="http://schemas.microsoft.com/office/drawing/2016/5/14/chartex" xmlns:mc="http://schemas.openxmlformats.org/markup-compatibility/2006" xmlns:aink="http://schemas.microsoft.com/office/drawing/2016/ink" xmlns:am3d="http://schemas.microsoft.com/office/drawing/2017/model3d" xmlns:o="urn:schemas-microsoft-com:office:office" xmlns:oel="http://schemas.microsoft.com/office/2019/extlst" xmlns:r="http://schemas.openxmlformats.org/officeDocument/2006/relationships" xmlns:m="http://schemas.openxmlformats.org/officeDocument/2006/math" xmlns:v="urn:schemas-microsoft-com:vml" xmlns:wp14="http://schemas.microsoft.com/office/word/2010/wordprocessingDrawing" xmlns:wp="http://schemas.openxmlformats.org/drawingml/2006/wordprocessingDrawing" xmlns:w10="urn:schemas-microsoft-com:office:word" xmlns:w="http://schemas.openxmlformats.org/wordprocessingml/2006/main" xmlns:w14="http://schemas.microsoft.com/office/word/2010/wordml" xmlns:w15="http://schemas.microsoft.com/office/word/2012/wordml" xmlns:w16cex="http://schemas.microsoft.com/office/word/2018/wordml/cex" xmlns:w16cid="http://schemas.microsoft.com/office/word/2016/wordml/cid" xmlns:w16="http://schemas.microsoft.com/office/word/2018/wordml" xmlns:w16sdtdh="http://schemas.microsoft.com/office/word/2020/wordml/sdtdatahash" xmlns:w16se="http://schemas.microsoft.com/office/word/2015/wordml/symex" xmlns:wpg="http://schemas.microsoft.com/office/word/2010/wordprocessingGroup" xmlns:wpi="http://schemas.microsoft.com/office/word/2010/wordprocessingInk" xmlns:wne="http://schemas.microsoft.com/office/word/2006/wordml" xmlns:wps="http://schemas.microsoft.com/office/word/2010/wordprocessingShape" mc:Ignorable="w14 w15 w16se w16cid w16 w16cex w16sdtdh wp14">
+  <w15:person w15:author="Florian Hagengruber">
+    <w15:presenceInfo w15:providerId="Windows Live" w15:userId="6ef0fbcb19f8b1bd"/>
+  </w15:person>
+</w15:people>
+</file>
+
 <file path=word/styles.xml><?xml version="1.0" encoding="utf-8"?>
-<w:styles xmlns:r="http://schemas.openxmlformats.org/officeDocument/2006/relationships" xmlns:w="http://schemas.openxmlformats.org/wordprocessingml/2006/main">
+<w:styles xmlns:mc="http://schemas.openxmlformats.org/markup-compatibility/2006" xmlns:r="http://schemas.openxmlformats.org/officeDocument/2006/relationships" xmlns:w="http://schemas.openxmlformats.org/wordprocessingml/2006/main" xmlns:w14="http://schemas.microsoft.com/office/word/2010/wordml" xmlns:w15="http://schemas.microsoft.com/office/word/2012/wordml" xmlns:w16cex="http://schemas.microsoft.com/office/word/2018/wordml/cex" xmlns:w16cid="http://schemas.microsoft.com/office/word/2016/wordml/cid" xmlns:w16="http://schemas.microsoft.com/office/word/2018/wordml" xmlns:w16sdtdh="http://schemas.microsoft.com/office/word/2020/wordml/sdtdatahash" xmlns:w16se="http://schemas.microsoft.com/office/word/2015/wordml/symex" mc:Ignorable="w14 w15 w16se w16cid w16 w16cex w16sdtdh">
   <w:docDefaults>
     <w:rPrDefault>
       <w:rPr>
@@ -18113,144 +18226,383 @@
       </w:pPr>
     </w:pPrDefault>
   </w:docDefaults>
-  <w:latentStyles w:defLockedState="0" w:defUIPriority="99" w:defSemiHidden="1" w:defUnhideWhenUsed="1" w:defQFormat="0" w:count="267">
-    <w:lsdException w:name="Normal" w:semiHidden="0" w:uiPriority="0" w:unhideWhenUsed="0" w:qFormat="1"/>
-    <w:lsdException w:name="heading 1" w:semiHidden="0" w:uiPriority="9" w:unhideWhenUsed="0" w:qFormat="1"/>
-    <w:lsdException w:name="heading 2" w:uiPriority="9" w:qFormat="1"/>
-    <w:lsdException w:name="heading 3" w:uiPriority="9" w:qFormat="1"/>
-    <w:lsdException w:name="heading 4" w:uiPriority="9" w:qFormat="1"/>
-    <w:lsdException w:name="heading 5" w:uiPriority="9" w:qFormat="1"/>
-    <w:lsdException w:name="heading 6" w:uiPriority="9" w:qFormat="1"/>
-    <w:lsdException w:name="heading 7" w:uiPriority="9" w:qFormat="1"/>
-    <w:lsdException w:name="heading 8" w:uiPriority="9" w:qFormat="1"/>
-    <w:lsdException w:name="heading 9" w:uiPriority="9" w:qFormat="1"/>
-    <w:lsdException w:name="toc 1" w:uiPriority="39"/>
-    <w:lsdException w:name="toc 2" w:uiPriority="39"/>
-    <w:lsdException w:name="toc 3" w:uiPriority="39"/>
-    <w:lsdException w:name="toc 4" w:uiPriority="39"/>
-    <w:lsdException w:name="toc 5" w:uiPriority="39"/>
-    <w:lsdException w:name="toc 6" w:uiPriority="39"/>
-    <w:lsdException w:name="toc 7" w:uiPriority="39"/>
-    <w:lsdException w:name="toc 8" w:uiPriority="39"/>
-    <w:lsdException w:name="toc 9" w:uiPriority="39"/>
-    <w:lsdException w:name="caption" w:uiPriority="35" w:qFormat="1"/>
-    <w:lsdException w:name="Title" w:semiHidden="0" w:uiPriority="10" w:unhideWhenUsed="0" w:qFormat="1"/>
-    <w:lsdException w:name="Default Paragraph Font" w:uiPriority="1"/>
-    <w:lsdException w:name="Subtitle" w:semiHidden="0" w:uiPriority="11" w:unhideWhenUsed="0" w:qFormat="1"/>
-    <w:lsdException w:name="Strong" w:semiHidden="0" w:uiPriority="22" w:unhideWhenUsed="0" w:qFormat="1"/>
-    <w:lsdException w:name="Emphasis" w:semiHidden="0" w:uiPriority="20" w:unhideWhenUsed="0" w:qFormat="1"/>
-    <w:lsdException w:name="Table Grid" w:semiHidden="0" w:uiPriority="39" w:unhideWhenUsed="0"/>
-    <w:lsdException w:name="Placeholder Text" w:unhideWhenUsed="0"/>
-    <w:lsdException w:name="No Spacing" w:semiHidden="0" w:uiPriority="1" w:unhideWhenUsed="0" w:qFormat="1"/>
-    <w:lsdException w:name="Light Shading" w:semiHidden="0" w:uiPriority="60" w:unhideWhenUsed="0"/>
-    <w:lsdException w:name="Light List" w:semiHidden="0" w:uiPriority="61" w:unhideWhenUsed="0"/>
-    <w:lsdException w:name="Light Grid" w:semiHidden="0" w:uiPriority="62" w:unhideWhenUsed="0"/>
-    <w:lsdException w:name="Medium Shading 1" w:semiHidden="0" w:uiPriority="63" w:unhideWhenUsed="0"/>
-    <w:lsdException w:name="Medium Shading 2" w:semiHidden="0" w:uiPriority="64" w:unhideWhenUsed="0"/>
-    <w:lsdException w:name="Medium List 1" w:semiHidden="0" w:uiPriority="65" w:unhideWhenUsed="0"/>
-    <w:lsdException w:name="Medium List 2" w:semiHidden="0" w:uiPriority="66" w:unhideWhenUsed="0"/>
-    <w:lsdException w:name="Medium Grid 1" w:semiHidden="0" w:uiPriority="67" w:unhideWhenUsed="0"/>
-    <w:lsdException w:name="Medium Grid 2" w:semiHidden="0" w:uiPriority="68" w:unhideWhenUsed="0"/>
-    <w:lsdException w:name="Medium Grid 3" w:semiHidden="0" w:uiPriority="69" w:unhideWhenUsed="0"/>
-    <w:lsdException w:name="Dark List" w:semiHidden="0" w:uiPriority="70" w:unhideWhenUsed="0"/>
-    <w:lsdException w:name="Colorful Shading" w:semiHidden="0" w:uiPriority="71" w:unhideWhenUsed="0"/>
-    <w:lsdException w:name="Colorful List" w:semiHidden="0" w:uiPriority="72" w:unhideWhenUsed="0"/>
-    <w:lsdException w:name="Colorful Grid" w:semiHidden="0" w:uiPriority="73" w:unhideWhenUsed="0"/>
-    <w:lsdException w:name="Light Shading Accent 1" w:semiHidden="0" w:uiPriority="60" w:unhideWhenUsed="0"/>
-    <w:lsdException w:name="Light List Accent 1" w:semiHidden="0" w:uiPriority="61" w:unhideWhenUsed="0"/>
-    <w:lsdException w:name="Light Grid Accent 1" w:semiHidden="0" w:uiPriority="62" w:unhideWhenUsed="0"/>
-    <w:lsdException w:name="Medium Shading 1 Accent 1" w:semiHidden="0" w:uiPriority="63" w:unhideWhenUsed="0"/>
-    <w:lsdException w:name="Medium Shading 2 Accent 1" w:semiHidden="0" w:uiPriority="64" w:unhideWhenUsed="0"/>
-    <w:lsdException w:name="Medium List 1 Accent 1" w:semiHidden="0" w:uiPriority="65" w:unhideWhenUsed="0"/>
-    <w:lsdException w:name="Revision" w:unhideWhenUsed="0"/>
-    <w:lsdException w:name="List Paragraph" w:semiHidden="0" w:uiPriority="34" w:unhideWhenUsed="0" w:qFormat="1"/>
-    <w:lsdException w:name="Quote" w:semiHidden="0" w:uiPriority="29" w:unhideWhenUsed="0" w:qFormat="1"/>
-    <w:lsdException w:name="Intense Quote" w:semiHidden="0" w:uiPriority="30" w:unhideWhenUsed="0" w:qFormat="1"/>
-    <w:lsdException w:name="Medium List 2 Accent 1" w:semiHidden="0" w:uiPriority="66" w:unhideWhenUsed="0"/>
-    <w:lsdException w:name="Medium Grid 1 Accent 1" w:semiHidden="0" w:uiPriority="67" w:unhideWhenUsed="0"/>
-    <w:lsdException w:name="Medium Grid 2 Accent 1" w:semiHidden="0" w:uiPriority="68" w:unhideWhenUsed="0"/>
-    <w:lsdException w:name="Medium Grid 3 Accent 1" w:semiHidden="0" w:uiPriority="69" w:unhideWhenUsed="0"/>
-    <w:lsdException w:name="Dark List Accent 1" w:semiHidden="0" w:uiPriority="70" w:unhideWhenUsed="0"/>
-    <w:lsdException w:name="Colorful Shading Accent 1" w:semiHidden="0" w:uiPriority="71" w:unhideWhenUsed="0"/>
-    <w:lsdException w:name="Colorful List Accent 1" w:semiHidden="0" w:uiPriority="72" w:unhideWhenUsed="0"/>
-    <w:lsdException w:name="Colorful Grid Accent 1" w:semiHidden="0" w:uiPriority="73" w:unhideWhenUsed="0"/>
-    <w:lsdException w:name="Light Shading Accent 2" w:semiHidden="0" w:uiPriority="60" w:unhideWhenUsed="0"/>
-    <w:lsdException w:name="Light List Accent 2" w:semiHidden="0" w:uiPriority="61" w:unhideWhenUsed="0"/>
-    <w:lsdException w:name="Light Grid Accent 2" w:semiHidden="0" w:uiPriority="62" w:unhideWhenUsed="0"/>
-    <w:lsdException w:name="Medium Shading 1 Accent 2" w:semiHidden="0" w:uiPriority="63" w:unhideWhenUsed="0"/>
-    <w:lsdException w:name="Medium Shading 2 Accent 2" w:semiHidden="0" w:uiPriority="64" w:unhideWhenUsed="0"/>
-    <w:lsdException w:name="Medium List 1 Accent 2" w:semiHidden="0" w:uiPriority="65" w:unhideWhenUsed="0"/>
-    <w:lsdException w:name="Medium List 2 Accent 2" w:semiHidden="0" w:uiPriority="66" w:unhideWhenUsed="0"/>
-    <w:lsdException w:name="Medium Grid 1 Accent 2" w:semiHidden="0" w:uiPriority="67" w:unhideWhenUsed="0"/>
-    <w:lsdException w:name="Medium Grid 2 Accent 2" w:semiHidden="0" w:uiPriority="68" w:unhideWhenUsed="0"/>
-    <w:lsdException w:name="Medium Grid 3 Accent 2" w:semiHidden="0" w:uiPriority="69" w:unhideWhenUsed="0"/>
-    <w:lsdException w:name="Dark List Accent 2" w:semiHidden="0" w:uiPriority="70" w:unhideWhenUsed="0"/>
-    <w:lsdException w:name="Colorful Shading Accent 2" w:semiHidden="0" w:uiPriority="71" w:unhideWhenUsed="0"/>
-    <w:lsdException w:name="Colorful List Accent 2" w:semiHidden="0" w:uiPriority="72" w:unhideWhenUsed="0"/>
-    <w:lsdException w:name="Colorful Grid Accent 2" w:semiHidden="0" w:uiPriority="73" w:unhideWhenUsed="0"/>
-    <w:lsdException w:name="Light Shading Accent 3" w:semiHidden="0" w:uiPriority="60" w:unhideWhenUsed="0"/>
-    <w:lsdException w:name="Light List Accent 3" w:semiHidden="0" w:uiPriority="61" w:unhideWhenUsed="0"/>
-    <w:lsdException w:name="Light Grid Accent 3" w:semiHidden="0" w:uiPriority="62" w:unhideWhenUsed="0"/>
-    <w:lsdException w:name="Medium Shading 1 Accent 3" w:semiHidden="0" w:uiPriority="63" w:unhideWhenUsed="0"/>
-    <w:lsdException w:name="Medium Shading 2 Accent 3" w:semiHidden="0" w:uiPriority="64" w:unhideWhenUsed="0"/>
-    <w:lsdException w:name="Medium List 1 Accent 3" w:semiHidden="0" w:uiPriority="65" w:unhideWhenUsed="0"/>
-    <w:lsdException w:name="Medium List 2 Accent 3" w:semiHidden="0" w:uiPriority="66" w:unhideWhenUsed="0"/>
-    <w:lsdException w:name="Medium Grid 1 Accent 3" w:semiHidden="0" w:uiPriority="67" w:unhideWhenUsed="0"/>
-    <w:lsdException w:name="Medium Grid 2 Accent 3" w:semiHidden="0" w:uiPriority="68" w:unhideWhenUsed="0"/>
-    <w:lsdException w:name="Medium Grid 3 Accent 3" w:semiHidden="0" w:uiPriority="69" w:unhideWhenUsed="0"/>
-    <w:lsdException w:name="Dark List Accent 3" w:semiHidden="0" w:uiPriority="70" w:unhideWhenUsed="0"/>
-    <w:lsdException w:name="Colorful Shading Accent 3" w:semiHidden="0" w:uiPriority="71" w:unhideWhenUsed="0"/>
-    <w:lsdException w:name="Colorful List Accent 3" w:semiHidden="0" w:uiPriority="72" w:unhideWhenUsed="0"/>
-    <w:lsdException w:name="Colorful Grid Accent 3" w:semiHidden="0" w:uiPriority="73" w:unhideWhenUsed="0"/>
-    <w:lsdException w:name="Light Shading Accent 4" w:semiHidden="0" w:uiPriority="60" w:unhideWhenUsed="0"/>
-    <w:lsdException w:name="Light List Accent 4" w:semiHidden="0" w:uiPriority="61" w:unhideWhenUsed="0"/>
-    <w:lsdException w:name="Light Grid Accent 4" w:semiHidden="0" w:uiPriority="62" w:unhideWhenUsed="0"/>
-    <w:lsdException w:name="Medium Shading 1 Accent 4" w:semiHidden="0" w:uiPriority="63" w:unhideWhenUsed="0"/>
-    <w:lsdException w:name="Medium Shading 2 Accent 4" w:semiHidden="0" w:uiPriority="64" w:unhideWhenUsed="0"/>
-    <w:lsdException w:name="Medium List 1 Accent 4" w:semiHidden="0" w:uiPriority="65" w:unhideWhenUsed="0"/>
-    <w:lsdException w:name="Medium List 2 Accent 4" w:semiHidden="0" w:uiPriority="66" w:unhideWhenUsed="0"/>
-    <w:lsdException w:name="Medium Grid 1 Accent 4" w:semiHidden="0" w:uiPriority="67" w:unhideWhenUsed="0"/>
-    <w:lsdException w:name="Medium Grid 2 Accent 4" w:semiHidden="0" w:uiPriority="68" w:unhideWhenUsed="0"/>
-    <w:lsdException w:name="Medium Grid 3 Accent 4" w:semiHidden="0" w:uiPriority="69" w:unhideWhenUsed="0"/>
-    <w:lsdException w:name="Dark List Accent 4" w:semiHidden="0" w:uiPriority="70" w:unhideWhenUsed="0"/>
-    <w:lsdException w:name="Colorful Shading Accent 4" w:semiHidden="0" w:uiPriority="71" w:unhideWhenUsed="0"/>
-    <w:lsdException w:name="Colorful List Accent 4" w:semiHidden="0" w:uiPriority="72" w:unhideWhenUsed="0"/>
-    <w:lsdException w:name="Colorful Grid Accent 4" w:semiHidden="0" w:uiPriority="73" w:unhideWhenUsed="0"/>
-    <w:lsdException w:name="Light Shading Accent 5" w:semiHidden="0" w:uiPriority="60" w:unhideWhenUsed="0"/>
-    <w:lsdException w:name="Light List Accent 5" w:semiHidden="0" w:uiPriority="61" w:unhideWhenUsed="0"/>
-    <w:lsdException w:name="Light Grid Accent 5" w:semiHidden="0" w:uiPriority="62" w:unhideWhenUsed="0"/>
-    <w:lsdException w:name="Medium Shading 1 Accent 5" w:semiHidden="0" w:uiPriority="63" w:unhideWhenUsed="0"/>
-    <w:lsdException w:name="Medium Shading 2 Accent 5" w:semiHidden="0" w:uiPriority="64" w:unhideWhenUsed="0"/>
-    <w:lsdException w:name="Medium List 1 Accent 5" w:semiHidden="0" w:uiPriority="65" w:unhideWhenUsed="0"/>
-    <w:lsdException w:name="Medium List 2 Accent 5" w:semiHidden="0" w:uiPriority="66" w:unhideWhenUsed="0"/>
-    <w:lsdException w:name="Medium Grid 1 Accent 5" w:semiHidden="0" w:uiPriority="67" w:unhideWhenUsed="0"/>
-    <w:lsdException w:name="Medium Grid 2 Accent 5" w:semiHidden="0" w:uiPriority="68" w:unhideWhenUsed="0"/>
-    <w:lsdException w:name="Medium Grid 3 Accent 5" w:semiHidden="0" w:uiPriority="69" w:unhideWhenUsed="0"/>
-    <w:lsdException w:name="Dark List Accent 5" w:semiHidden="0" w:uiPriority="70" w:unhideWhenUsed="0"/>
-    <w:lsdException w:name="Colorful Shading Accent 5" w:semiHidden="0" w:uiPriority="71" w:unhideWhenUsed="0"/>
-    <w:lsdException w:name="Colorful List Accent 5" w:semiHidden="0" w:uiPriority="72" w:unhideWhenUsed="0"/>
-    <w:lsdException w:name="Colorful Grid Accent 5" w:semiHidden="0" w:uiPriority="73" w:unhideWhenUsed="0"/>
-    <w:lsdException w:name="Light Shading Accent 6" w:semiHidden="0" w:uiPriority="60" w:unhideWhenUsed="0"/>
-    <w:lsdException w:name="Light List Accent 6" w:semiHidden="0" w:uiPriority="61" w:unhideWhenUsed="0"/>
-    <w:lsdException w:name="Light Grid Accent 6" w:semiHidden="0" w:uiPriority="62" w:unhideWhenUsed="0"/>
-    <w:lsdException w:name="Medium Shading 1 Accent 6" w:semiHidden="0" w:uiPriority="63" w:unhideWhenUsed="0"/>
-    <w:lsdException w:name="Medium Shading 2 Accent 6" w:semiHidden="0" w:uiPriority="64" w:unhideWhenUsed="0"/>
-    <w:lsdException w:name="Medium List 1 Accent 6" w:semiHidden="0" w:uiPriority="65" w:unhideWhenUsed="0"/>
-    <w:lsdException w:name="Medium List 2 Accent 6" w:semiHidden="0" w:uiPriority="66" w:unhideWhenUsed="0"/>
-    <w:lsdException w:name="Medium Grid 1 Accent 6" w:semiHidden="0" w:uiPriority="67" w:unhideWhenUsed="0"/>
-    <w:lsdException w:name="Medium Grid 2 Accent 6" w:semiHidden="0" w:uiPriority="68" w:unhideWhenUsed="0"/>
-    <w:lsdException w:name="Medium Grid 3 Accent 6" w:semiHidden="0" w:uiPriority="69" w:unhideWhenUsed="0"/>
-    <w:lsdException w:name="Dark List Accent 6" w:semiHidden="0" w:uiPriority="70" w:unhideWhenUsed="0"/>
-    <w:lsdException w:name="Colorful Shading Accent 6" w:semiHidden="0" w:uiPriority="71" w:unhideWhenUsed="0"/>
-    <w:lsdException w:name="Colorful List Accent 6" w:semiHidden="0" w:uiPriority="72" w:unhideWhenUsed="0"/>
-    <w:lsdException w:name="Colorful Grid Accent 6" w:semiHidden="0" w:uiPriority="73" w:unhideWhenUsed="0"/>
-    <w:lsdException w:name="Subtle Emphasis" w:semiHidden="0" w:uiPriority="19" w:unhideWhenUsed="0" w:qFormat="1"/>
-    <w:lsdException w:name="Intense Emphasis" w:semiHidden="0" w:uiPriority="21" w:unhideWhenUsed="0" w:qFormat="1"/>
-    <w:lsdException w:name="Subtle Reference" w:semiHidden="0" w:uiPriority="31" w:unhideWhenUsed="0" w:qFormat="1"/>
-    <w:lsdException w:name="Intense Reference" w:semiHidden="0" w:uiPriority="32" w:unhideWhenUsed="0" w:qFormat="1"/>
-    <w:lsdException w:name="Book Title" w:semiHidden="0" w:uiPriority="33" w:unhideWhenUsed="0" w:qFormat="1"/>
-    <w:lsdException w:name="Bibliography" w:uiPriority="37"/>
-    <w:lsdException w:name="TOC Heading" w:uiPriority="39" w:qFormat="1"/>
+  <w:latentStyles w:defLockedState="0" w:defUIPriority="99" w:defSemiHidden="0" w:defUnhideWhenUsed="0" w:defQFormat="0" w:count="376">
+    <w:lsdException w:name="Normal" w:uiPriority="0" w:qFormat="1"/>
+    <w:lsdException w:name="heading 1" w:uiPriority="9" w:qFormat="1"/>
+    <w:lsdException w:name="heading 2" w:semiHidden="1" w:uiPriority="9" w:unhideWhenUsed="1" w:qFormat="1"/>
+    <w:lsdException w:name="heading 3" w:semiHidden="1" w:uiPriority="9" w:unhideWhenUsed="1" w:qFormat="1"/>
+    <w:lsdException w:name="heading 4" w:semiHidden="1" w:uiPriority="9" w:unhideWhenUsed="1" w:qFormat="1"/>
+    <w:lsdException w:name="heading 5" w:semiHidden="1" w:uiPriority="9" w:unhideWhenUsed="1" w:qFormat="1"/>
+    <w:lsdException w:name="heading 6" w:semiHidden="1" w:uiPriority="9" w:unhideWhenUsed="1" w:qFormat="1"/>
+    <w:lsdException w:name="heading 7" w:semiHidden="1" w:uiPriority="9" w:unhideWhenUsed="1" w:qFormat="1"/>
+    <w:lsdException w:name="heading 8" w:semiHidden="1" w:uiPriority="9" w:unhideWhenUsed="1" w:qFormat="1"/>
+    <w:lsdException w:name="heading 9" w:semiHidden="1" w:uiPriority="9" w:unhideWhenUsed="1" w:qFormat="1"/>
+    <w:lsdException w:name="index 1" w:semiHidden="1" w:unhideWhenUsed="1"/>
+    <w:lsdException w:name="index 2" w:semiHidden="1" w:unhideWhenUsed="1"/>
+    <w:lsdException w:name="index 3" w:semiHidden="1" w:unhideWhenUsed="1"/>
+    <w:lsdException w:name="index 4" w:semiHidden="1" w:unhideWhenUsed="1"/>
+    <w:lsdException w:name="index 5" w:semiHidden="1" w:unhideWhenUsed="1"/>
+    <w:lsdException w:name="index 6" w:semiHidden="1" w:unhideWhenUsed="1"/>
+    <w:lsdException w:name="index 7" w:semiHidden="1" w:unhideWhenUsed="1"/>
+    <w:lsdException w:name="index 8" w:semiHidden="1" w:unhideWhenUsed="1"/>
+    <w:lsdException w:name="index 9" w:semiHidden="1" w:unhideWhenUsed="1"/>
+    <w:lsdException w:name="toc 1" w:semiHidden="1" w:uiPriority="39" w:unhideWhenUsed="1"/>
+    <w:lsdException w:name="toc 2" w:semiHidden="1" w:uiPriority="39" w:unhideWhenUsed="1"/>
+    <w:lsdException w:name="toc 3" w:semiHidden="1" w:uiPriority="39" w:unhideWhenUsed="1"/>
+    <w:lsdException w:name="toc 4" w:semiHidden="1" w:uiPriority="39" w:unhideWhenUsed="1"/>
+    <w:lsdException w:name="toc 5" w:semiHidden="1" w:uiPriority="39" w:unhideWhenUsed="1"/>
+    <w:lsdException w:name="toc 6" w:semiHidden="1" w:uiPriority="39" w:unhideWhenUsed="1"/>
+    <w:lsdException w:name="toc 7" w:semiHidden="1" w:uiPriority="39" w:unhideWhenUsed="1"/>
+    <w:lsdException w:name="toc 8" w:semiHidden="1" w:uiPriority="39" w:unhideWhenUsed="1"/>
+    <w:lsdException w:name="toc 9" w:semiHidden="1" w:uiPriority="39" w:unhideWhenUsed="1"/>
+    <w:lsdException w:name="Normal Indent" w:semiHidden="1" w:unhideWhenUsed="1"/>
+    <w:lsdException w:name="footnote text" w:semiHidden="1" w:unhideWhenUsed="1"/>
+    <w:lsdException w:name="annotation text" w:semiHidden="1" w:unhideWhenUsed="1"/>
+    <w:lsdException w:name="header" w:semiHidden="1" w:unhideWhenUsed="1"/>
+    <w:lsdException w:name="footer" w:semiHidden="1" w:unhideWhenUsed="1"/>
+    <w:lsdException w:name="index heading" w:semiHidden="1" w:unhideWhenUsed="1"/>
+    <w:lsdException w:name="caption" w:semiHidden="1" w:uiPriority="35" w:unhideWhenUsed="1" w:qFormat="1"/>
+    <w:lsdException w:name="table of figures" w:semiHidden="1" w:unhideWhenUsed="1"/>
+    <w:lsdException w:name="envelope address" w:semiHidden="1" w:unhideWhenUsed="1"/>
+    <w:lsdException w:name="envelope return" w:semiHidden="1" w:unhideWhenUsed="1"/>
+    <w:lsdException w:name="footnote reference" w:semiHidden="1" w:unhideWhenUsed="1"/>
+    <w:lsdException w:name="annotation reference" w:semiHidden="1" w:unhideWhenUsed="1"/>
+    <w:lsdException w:name="line number" w:semiHidden="1" w:unhideWhenUsed="1"/>
+    <w:lsdException w:name="page number" w:semiHidden="1" w:unhideWhenUsed="1"/>
+    <w:lsdException w:name="endnote reference" w:semiHidden="1" w:unhideWhenUsed="1"/>
+    <w:lsdException w:name="endnote text" w:semiHidden="1" w:unhideWhenUsed="1"/>
+    <w:lsdException w:name="table of authorities" w:semiHidden="1" w:unhideWhenUsed="1"/>
+    <w:lsdException w:name="macro" w:semiHidden="1" w:unhideWhenUsed="1"/>
+    <w:lsdException w:name="toa heading" w:semiHidden="1" w:unhideWhenUsed="1"/>
+    <w:lsdException w:name="List" w:semiHidden="1" w:unhideWhenUsed="1"/>
+    <w:lsdException w:name="List Bullet" w:semiHidden="1" w:unhideWhenUsed="1"/>
+    <w:lsdException w:name="List Number" w:semiHidden="1" w:unhideWhenUsed="1"/>
+    <w:lsdException w:name="List 2" w:semiHidden="1" w:unhideWhenUsed="1"/>
+    <w:lsdException w:name="List 3" w:semiHidden="1" w:unhideWhenUsed="1"/>
+    <w:lsdException w:name="List 4" w:semiHidden="1" w:unhideWhenUsed="1"/>
+    <w:lsdException w:name="List 5" w:semiHidden="1" w:unhideWhenUsed="1"/>
+    <w:lsdException w:name="List Bullet 2" w:semiHidden="1" w:unhideWhenUsed="1"/>
+    <w:lsdException w:name="List Bullet 3" w:semiHidden="1" w:unhideWhenUsed="1"/>
+    <w:lsdException w:name="List Bullet 4" w:semiHidden="1" w:unhideWhenUsed="1"/>
+    <w:lsdException w:name="List Bullet 5" w:semiHidden="1" w:unhideWhenUsed="1"/>
+    <w:lsdException w:name="List Number 2" w:semiHidden="1" w:unhideWhenUsed="1"/>
+    <w:lsdException w:name="List Number 3" w:semiHidden="1" w:unhideWhenUsed="1"/>
+    <w:lsdException w:name="List Number 4" w:semiHidden="1" w:unhideWhenUsed="1"/>
+    <w:lsdException w:name="List Number 5" w:semiHidden="1" w:unhideWhenUsed="1"/>
+    <w:lsdException w:name="Title" w:uiPriority="10" w:qFormat="1"/>
+    <w:lsdException w:name="Closing" w:semiHidden="1" w:unhideWhenUsed="1"/>
+    <w:lsdException w:name="Signature" w:semiHidden="1" w:unhideWhenUsed="1"/>
+    <w:lsdException w:name="Default Paragraph Font" w:semiHidden="1" w:uiPriority="1" w:unhideWhenUsed="1"/>
+    <w:lsdException w:name="Body Text" w:semiHidden="1" w:unhideWhenUsed="1"/>
+    <w:lsdException w:name="Body Text Indent" w:semiHidden="1" w:unhideWhenUsed="1"/>
+    <w:lsdException w:name="List Continue" w:semiHidden="1" w:unhideWhenUsed="1"/>
+    <w:lsdException w:name="List Continue 2" w:semiHidden="1" w:unhideWhenUsed="1"/>
+    <w:lsdException w:name="List Continue 3" w:semiHidden="1" w:unhideWhenUsed="1"/>
+    <w:lsdException w:name="List Continue 4" w:semiHidden="1" w:unhideWhenUsed="1"/>
+    <w:lsdException w:name="List Continue 5" w:semiHidden="1" w:unhideWhenUsed="1"/>
+    <w:lsdException w:name="Message Header" w:semiHidden="1" w:unhideWhenUsed="1"/>
+    <w:lsdException w:name="Subtitle" w:uiPriority="11" w:qFormat="1"/>
+    <w:lsdException w:name="Salutation" w:semiHidden="1" w:unhideWhenUsed="1"/>
+    <w:lsdException w:name="Date" w:semiHidden="1" w:unhideWhenUsed="1"/>
+    <w:lsdException w:name="Body Text First Indent" w:semiHidden="1" w:unhideWhenUsed="1"/>
+    <w:lsdException w:name="Body Text First Indent 2" w:semiHidden="1" w:unhideWhenUsed="1"/>
+    <w:lsdException w:name="Note Heading" w:semiHidden="1" w:unhideWhenUsed="1"/>
+    <w:lsdException w:name="Body Text 2" w:semiHidden="1" w:unhideWhenUsed="1"/>
+    <w:lsdException w:name="Body Text 3" w:semiHidden="1" w:unhideWhenUsed="1"/>
+    <w:lsdException w:name="Body Text Indent 2" w:semiHidden="1" w:unhideWhenUsed="1"/>
+    <w:lsdException w:name="Body Text Indent 3" w:semiHidden="1" w:unhideWhenUsed="1"/>
+    <w:lsdException w:name="Block Text" w:semiHidden="1" w:unhideWhenUsed="1"/>
+    <w:lsdException w:name="Hyperlink" w:semiHidden="1" w:unhideWhenUsed="1"/>
+    <w:lsdException w:name="FollowedHyperlink" w:semiHidden="1" w:unhideWhenUsed="1"/>
+    <w:lsdException w:name="Strong" w:uiPriority="22" w:qFormat="1"/>
+    <w:lsdException w:name="Emphasis" w:uiPriority="20" w:qFormat="1"/>
+    <w:lsdException w:name="Document Map" w:semiHidden="1" w:unhideWhenUsed="1"/>
+    <w:lsdException w:name="Plain Text" w:semiHidden="1" w:unhideWhenUsed="1"/>
+    <w:lsdException w:name="E-mail Signature" w:semiHidden="1" w:unhideWhenUsed="1"/>
+    <w:lsdException w:name="HTML Top of Form" w:semiHidden="1" w:unhideWhenUsed="1"/>
+    <w:lsdException w:name="HTML Bottom of Form" w:semiHidden="1" w:unhideWhenUsed="1"/>
+    <w:lsdException w:name="Normal (Web)" w:semiHidden="1" w:unhideWhenUsed="1"/>
+    <w:lsdException w:name="HTML Acronym" w:semiHidden="1" w:unhideWhenUsed="1"/>
+    <w:lsdException w:name="HTML Address" w:semiHidden="1" w:unhideWhenUsed="1"/>
+    <w:lsdException w:name="HTML Cite" w:semiHidden="1" w:unhideWhenUsed="1"/>
+    <w:lsdException w:name="HTML Code" w:semiHidden="1" w:unhideWhenUsed="1"/>
+    <w:lsdException w:name="HTML Definition" w:semiHidden="1" w:unhideWhenUsed="1"/>
+    <w:lsdException w:name="HTML Keyboard" w:semiHidden="1" w:unhideWhenUsed="1"/>
+    <w:lsdException w:name="HTML Preformatted" w:semiHidden="1" w:unhideWhenUsed="1"/>
+    <w:lsdException w:name="HTML Sample" w:semiHidden="1" w:unhideWhenUsed="1"/>
+    <w:lsdException w:name="HTML Typewriter" w:semiHidden="1" w:unhideWhenUsed="1"/>
+    <w:lsdException w:name="HTML Variable" w:semiHidden="1" w:unhideWhenUsed="1"/>
+    <w:lsdException w:name="Normal Table" w:semiHidden="1" w:unhideWhenUsed="1"/>
+    <w:lsdException w:name="annotation subject" w:semiHidden="1" w:unhideWhenUsed="1"/>
+    <w:lsdException w:name="No List" w:semiHidden="1" w:unhideWhenUsed="1"/>
+    <w:lsdException w:name="Outline List 1" w:semiHidden="1" w:unhideWhenUsed="1"/>
+    <w:lsdException w:name="Outline List 2" w:semiHidden="1" w:unhideWhenUsed="1"/>
+    <w:lsdException w:name="Outline List 3" w:semiHidden="1" w:unhideWhenUsed="1"/>
+    <w:lsdException w:name="Table Simple 1" w:semiHidden="1" w:unhideWhenUsed="1"/>
+    <w:lsdException w:name="Table Simple 2" w:semiHidden="1" w:unhideWhenUsed="1"/>
+    <w:lsdException w:name="Table Simple 3" w:semiHidden="1" w:unhideWhenUsed="1"/>
+    <w:lsdException w:name="Table Classic 1" w:semiHidden="1" w:unhideWhenUsed="1"/>
+    <w:lsdException w:name="Table Classic 2" w:semiHidden="1" w:unhideWhenUsed="1"/>
+    <w:lsdException w:name="Table Classic 3" w:semiHidden="1" w:unhideWhenUsed="1"/>
+    <w:lsdException w:name="Table Classic 4" w:semiHidden="1" w:unhideWhenUsed="1"/>
+    <w:lsdException w:name="Table Colorful 1" w:semiHidden="1" w:unhideWhenUsed="1"/>
+    <w:lsdException w:name="Table Colorful 2" w:semiHidden="1" w:unhideWhenUsed="1"/>
+    <w:lsdException w:name="Table Colorful 3" w:semiHidden="1" w:unhideWhenUsed="1"/>
+    <w:lsdException w:name="Table Columns 1" w:semiHidden="1" w:unhideWhenUsed="1"/>
+    <w:lsdException w:name="Table Columns 2" w:semiHidden="1" w:unhideWhenUsed="1"/>
+    <w:lsdException w:name="Table Columns 3" w:semiHidden="1" w:unhideWhenUsed="1"/>
+    <w:lsdException w:name="Table Columns 4" w:semiHidden="1" w:unhideWhenUsed="1"/>
+    <w:lsdException w:name="Table Columns 5" w:semiHidden="1" w:unhideWhenUsed="1"/>
+    <w:lsdException w:name="Table Grid 1" w:semiHidden="1" w:unhideWhenUsed="1"/>
+    <w:lsdException w:name="Table Grid 2" w:semiHidden="1" w:unhideWhenUsed="1"/>
+    <w:lsdException w:name="Table Grid 3" w:semiHidden="1" w:unhideWhenUsed="1"/>
+    <w:lsdException w:name="Table Grid 4" w:semiHidden="1" w:unhideWhenUsed="1"/>
+    <w:lsdException w:name="Table Grid 5" w:semiHidden="1" w:unhideWhenUsed="1"/>
+    <w:lsdException w:name="Table Grid 6" w:semiHidden="1" w:unhideWhenUsed="1"/>
+    <w:lsdException w:name="Table Grid 7" w:semiHidden="1" w:unhideWhenUsed="1"/>
+    <w:lsdException w:name="Table Grid 8" w:semiHidden="1" w:unhideWhenUsed="1"/>
+    <w:lsdException w:name="Table List 1" w:semiHidden="1" w:unhideWhenUsed="1"/>
+    <w:lsdException w:name="Table List 2" w:semiHidden="1" w:unhideWhenUsed="1"/>
+    <w:lsdException w:name="Table List 3" w:semiHidden="1" w:unhideWhenUsed="1"/>
+    <w:lsdException w:name="Table List 4" w:semiHidden="1" w:unhideWhenUsed="1"/>
+    <w:lsdException w:name="Table List 5" w:semiHidden="1" w:unhideWhenUsed="1"/>
+    <w:lsdException w:name="Table List 6" w:semiHidden="1" w:unhideWhenUsed="1"/>
+    <w:lsdException w:name="Table List 7" w:semiHidden="1" w:unhideWhenUsed="1"/>
+    <w:lsdException w:name="Table List 8" w:semiHidden="1" w:unhideWhenUsed="1"/>
+    <w:lsdException w:name="Table 3D effects 1" w:semiHidden="1" w:unhideWhenUsed="1"/>
+    <w:lsdException w:name="Table 3D effects 2" w:semiHidden="1" w:unhideWhenUsed="1"/>
+    <w:lsdException w:name="Table 3D effects 3" w:semiHidden="1" w:unhideWhenUsed="1"/>
+    <w:lsdException w:name="Table Contemporary" w:semiHidden="1" w:unhideWhenUsed="1"/>
+    <w:lsdException w:name="Table Elegant" w:semiHidden="1" w:unhideWhenUsed="1"/>
+    <w:lsdException w:name="Table Professional" w:semiHidden="1" w:unhideWhenUsed="1"/>
+    <w:lsdException w:name="Table Subtle 1" w:semiHidden="1" w:unhideWhenUsed="1"/>
+    <w:lsdException w:name="Table Subtle 2" w:semiHidden="1" w:unhideWhenUsed="1"/>
+    <w:lsdException w:name="Table Web 1" w:semiHidden="1" w:unhideWhenUsed="1"/>
+    <w:lsdException w:name="Table Web 2" w:semiHidden="1" w:unhideWhenUsed="1"/>
+    <w:lsdException w:name="Table Web 3" w:semiHidden="1" w:unhideWhenUsed="1"/>
+    <w:lsdException w:name="Balloon Text" w:semiHidden="1" w:unhideWhenUsed="1"/>
+    <w:lsdException w:name="Table Grid" w:semiHidden="1" w:uiPriority="39" w:unhideWhenUsed="1"/>
+    <w:lsdException w:name="Table Theme" w:semiHidden="1" w:unhideWhenUsed="1"/>
+    <w:lsdException w:name="Placeholder Text" w:semiHidden="1"/>
+    <w:lsdException w:name="No Spacing" w:uiPriority="1" w:qFormat="1"/>
+    <w:lsdException w:name="Light Shading" w:uiPriority="60"/>
+    <w:lsdException w:name="Light List" w:uiPriority="61"/>
+    <w:lsdException w:name="Light Grid" w:uiPriority="62"/>
+    <w:lsdException w:name="Medium Shading 1" w:uiPriority="63"/>
+    <w:lsdException w:name="Medium Shading 2" w:uiPriority="64"/>
+    <w:lsdException w:name="Medium List 1" w:uiPriority="65"/>
+    <w:lsdException w:name="Medium List 2" w:uiPriority="66"/>
+    <w:lsdException w:name="Medium Grid 1" w:uiPriority="67"/>
+    <w:lsdException w:name="Medium Grid 2" w:uiPriority="68"/>
+    <w:lsdException w:name="Medium Grid 3" w:uiPriority="69"/>
+    <w:lsdException w:name="Dark List" w:uiPriority="70"/>
+    <w:lsdException w:name="Colorful Shading" w:uiPriority="71"/>
+    <w:lsdException w:name="Colorful List" w:uiPriority="72"/>
+    <w:lsdException w:name="Colorful Grid" w:uiPriority="73"/>
+    <w:lsdException w:name="Light Shading Accent 1" w:uiPriority="60"/>
+    <w:lsdException w:name="Light List Accent 1" w:uiPriority="61"/>
+    <w:lsdException w:name="Light Grid Accent 1" w:uiPriority="62"/>
+    <w:lsdException w:name="Medium Shading 1 Accent 1" w:uiPriority="63"/>
+    <w:lsdException w:name="Medium Shading 2 Accent 1" w:uiPriority="64"/>
+    <w:lsdException w:name="Medium List 1 Accent 1" w:uiPriority="65"/>
+    <w:lsdException w:name="Revision" w:semiHidden="1"/>
+    <w:lsdException w:name="List Paragraph" w:uiPriority="34" w:qFormat="1"/>
+    <w:lsdException w:name="Quote" w:uiPriority="29" w:qFormat="1"/>
+    <w:lsdException w:name="Intense Quote" w:uiPriority="30" w:qFormat="1"/>
+    <w:lsdException w:name="Medium List 2 Accent 1" w:uiPriority="66"/>
+    <w:lsdException w:name="Medium Grid 1 Accent 1" w:uiPriority="67"/>
+    <w:lsdException w:name="Medium Grid 2 Accent 1" w:uiPriority="68"/>
+    <w:lsdException w:name="Medium Grid 3 Accent 1" w:uiPriority="69"/>
+    <w:lsdException w:name="Dark List Accent 1" w:uiPriority="70"/>
+    <w:lsdException w:name="Colorful Shading Accent 1" w:uiPriority="71"/>
+    <w:lsdException w:name="Colorful List Accent 1" w:uiPriority="72"/>
+    <w:lsdException w:name="Colorful Grid Accent 1" w:uiPriority="73"/>
+    <w:lsdException w:name="Light Shading Accent 2" w:uiPriority="60"/>
+    <w:lsdException w:name="Light List Accent 2" w:uiPriority="61"/>
+    <w:lsdException w:name="Light Grid Accent 2" w:uiPriority="62"/>
+    <w:lsdException w:name="Medium Shading 1 Accent 2" w:uiPriority="63"/>
+    <w:lsdException w:name="Medium Shading 2 Accent 2" w:uiPriority="64"/>
+    <w:lsdException w:name="Medium List 1 Accent 2" w:uiPriority="65"/>
+    <w:lsdException w:name="Medium List 2 Accent 2" w:uiPriority="66"/>
+    <w:lsdException w:name="Medium Grid 1 Accent 2" w:uiPriority="67"/>
+    <w:lsdException w:name="Medium Grid 2 Accent 2" w:uiPriority="68"/>
+    <w:lsdException w:name="Medium Grid 3 Accent 2" w:uiPriority="69"/>
+    <w:lsdException w:name="Dark List Accent 2" w:uiPriority="70"/>
+    <w:lsdException w:name="Colorful Shading Accent 2" w:uiPriority="71"/>
+    <w:lsdException w:name="Colorful List Accent 2" w:uiPriority="72"/>
+    <w:lsdException w:name="Colorful Grid Accent 2" w:uiPriority="73"/>
+    <w:lsdException w:name="Light Shading Accent 3" w:uiPriority="60"/>
+    <w:lsdException w:name="Light List Accent 3" w:uiPriority="61"/>
+    <w:lsdException w:name="Light Grid Accent 3" w:uiPriority="62"/>
+    <w:lsdException w:name="Medium Shading 1 Accent 3" w:uiPriority="63"/>
+    <w:lsdException w:name="Medium Shading 2 Accent 3" w:uiPriority="64"/>
+    <w:lsdException w:name="Medium List 1 Accent 3" w:uiPriority="65"/>
+    <w:lsdException w:name="Medium List 2 Accent 3" w:uiPriority="66"/>
+    <w:lsdException w:name="Medium Grid 1 Accent 3" w:uiPriority="67"/>
+    <w:lsdException w:name="Medium Grid 2 Accent 3" w:uiPriority="68"/>
+    <w:lsdException w:name="Medium Grid 3 Accent 3" w:uiPriority="69"/>
+    <w:lsdException w:name="Dark List Accent 3" w:uiPriority="70"/>
+    <w:lsdException w:name="Colorful Shading Accent 3" w:uiPriority="71"/>
+    <w:lsdException w:name="Colorful List Accent 3" w:uiPriority="72"/>
+    <w:lsdException w:name="Colorful Grid Accent 3" w:uiPriority="73"/>
+    <w:lsdException w:name="Light Shading Accent 4" w:uiPriority="60"/>
+    <w:lsdException w:name="Light List Accent 4" w:uiPriority="61"/>
+    <w:lsdException w:name="Light Grid Accent 4" w:uiPriority="62"/>
+    <w:lsdException w:name="Medium Shading 1 Accent 4" w:uiPriority="63"/>
+    <w:lsdException w:name="Medium Shading 2 Accent 4" w:uiPriority="64"/>
+    <w:lsdException w:name="Medium List 1 Accent 4" w:uiPriority="65"/>
+    <w:lsdException w:name="Medium List 2 Accent 4" w:uiPriority="66"/>
+    <w:lsdException w:name="Medium Grid 1 Accent 4" w:uiPriority="67"/>
+    <w:lsdException w:name="Medium Grid 2 Accent 4" w:uiPriority="68"/>
+    <w:lsdException w:name="Medium Grid 3 Accent 4" w:uiPriority="69"/>
+    <w:lsdException w:name="Dark List Accent 4" w:uiPriority="70"/>
+    <w:lsdException w:name="Colorful Shading Accent 4" w:uiPriority="71"/>
+    <w:lsdException w:name="Colorful List Accent 4" w:uiPriority="72"/>
+    <w:lsdException w:name="Colorful Grid Accent 4" w:uiPriority="73"/>
+    <w:lsdException w:name="Light Shading Accent 5" w:uiPriority="60"/>
+    <w:lsdException w:name="Light List Accent 5" w:uiPriority="61"/>
+    <w:lsdException w:name="Light Grid Accent 5" w:uiPriority="62"/>
+    <w:lsdException w:name="Medium Shading 1 Accent 5" w:uiPriority="63"/>
+    <w:lsdException w:name="Medium Shading 2 Accent 5" w:uiPriority="64"/>
+    <w:lsdException w:name="Medium List 1 Accent 5" w:uiPriority="65"/>
+    <w:lsdException w:name="Medium List 2 Accent 5" w:uiPriority="66"/>
+    <w:lsdException w:name="Medium Grid 1 Accent 5" w:uiPriority="67"/>
+    <w:lsdException w:name="Medium Grid 2 Accent 5" w:uiPriority="68"/>
+    <w:lsdException w:name="Medium Grid 3 Accent 5" w:uiPriority="69"/>
+    <w:lsdException w:name="Dark List Accent 5" w:uiPriority="70"/>
+    <w:lsdException w:name="Colorful Shading Accent 5" w:uiPriority="71"/>
+    <w:lsdException w:name="Colorful List Accent 5" w:uiPriority="72"/>
+    <w:lsdException w:name="Colorful Grid Accent 5" w:uiPriority="73"/>
+    <w:lsdException w:name="Light Shading Accent 6" w:uiPriority="60"/>
+    <w:lsdException w:name="Light List Accent 6" w:uiPriority="61"/>
+    <w:lsdException w:name="Light Grid Accent 6" w:uiPriority="62"/>
+    <w:lsdException w:name="Medium Shading 1 Accent 6" w:uiPriority="63"/>
+    <w:lsdException w:name="Medium Shading 2 Accent 6" w:uiPriority="64"/>
+    <w:lsdException w:name="Medium List 1 Accent 6" w:uiPriority="65"/>
+    <w:lsdException w:name="Medium List 2 Accent 6" w:uiPriority="66"/>
+    <w:lsdException w:name="Medium Grid 1 Accent 6" w:uiPriority="67"/>
+    <w:lsdException w:name="Medium Grid 2 Accent 6" w:uiPriority="68"/>
+    <w:lsdException w:name="Medium Grid 3 Accent 6" w:uiPriority="69"/>
+    <w:lsdException w:name="Dark List Accent 6" w:uiPriority="70"/>
+    <w:lsdException w:name="Colorful Shading Accent 6" w:uiPriority="71"/>
+    <w:lsdException w:name="Colorful List Accent 6" w:uiPriority="72"/>
+    <w:lsdException w:name="Colorful Grid Accent 6" w:uiPriority="73"/>
+    <w:lsdException w:name="Subtle Emphasis" w:uiPriority="19" w:qFormat="1"/>
+    <w:lsdException w:name="Intense Emphasis" w:uiPriority="21" w:qFormat="1"/>
+    <w:lsdException w:name="Subtle Reference" w:uiPriority="31" w:qFormat="1"/>
+    <w:lsdException w:name="Intense Reference" w:uiPriority="32" w:qFormat="1"/>
+    <w:lsdException w:name="Book Title" w:uiPriority="33" w:qFormat="1"/>
+    <w:lsdException w:name="Bibliography" w:semiHidden="1" w:uiPriority="37" w:unhideWhenUsed="1"/>
+    <w:lsdException w:name="TOC Heading" w:semiHidden="1" w:uiPriority="39" w:unhideWhenUsed="1" w:qFormat="1"/>
+    <w:lsdException w:name="Plain Table 1" w:uiPriority="41"/>
+    <w:lsdException w:name="Plain Table 2" w:uiPriority="42"/>
+    <w:lsdException w:name="Plain Table 3" w:uiPriority="43"/>
+    <w:lsdException w:name="Plain Table 4" w:uiPriority="44"/>
+    <w:lsdException w:name="Plain Table 5" w:uiPriority="45"/>
+    <w:lsdException w:name="Grid Table Light" w:uiPriority="40"/>
+    <w:lsdException w:name="Grid Table 1 Light" w:uiPriority="46"/>
+    <w:lsdException w:name="Grid Table 2" w:uiPriority="47"/>
+    <w:lsdException w:name="Grid Table 3" w:uiPriority="48"/>
+    <w:lsdException w:name="Grid Table 4" w:uiPriority="49"/>
+    <w:lsdException w:name="Grid Table 5 Dark" w:uiPriority="50"/>
+    <w:lsdException w:name="Grid Table 6 Colorful" w:uiPriority="51"/>
+    <w:lsdException w:name="Grid Table 7 Colorful" w:uiPriority="52"/>
+    <w:lsdException w:name="Grid Table 1 Light Accent 1" w:uiPriority="46"/>
+    <w:lsdException w:name="Grid Table 2 Accent 1" w:uiPriority="47"/>
+    <w:lsdException w:name="Grid Table 3 Accent 1" w:uiPriority="48"/>
+    <w:lsdException w:name="Grid Table 4 Accent 1" w:uiPriority="49"/>
+    <w:lsdException w:name="Grid Table 5 Dark Accent 1" w:uiPriority="50"/>
+    <w:lsdException w:name="Grid Table 6 Colorful Accent 1" w:uiPriority="51"/>
+    <w:lsdException w:name="Grid Table 7 Colorful Accent 1" w:uiPriority="52"/>
+    <w:lsdException w:name="Grid Table 1 Light Accent 2" w:uiPriority="46"/>
+    <w:lsdException w:name="Grid Table 2 Accent 2" w:uiPriority="47"/>
+    <w:lsdException w:name="Grid Table 3 Accent 2" w:uiPriority="48"/>
+    <w:lsdException w:name="Grid Table 4 Accent 2" w:uiPriority="49"/>
+    <w:lsdException w:name="Grid Table 5 Dark Accent 2" w:uiPriority="50"/>
+    <w:lsdException w:name="Grid Table 6 Colorful Accent 2" w:uiPriority="51"/>
+    <w:lsdException w:name="Grid Table 7 Colorful Accent 2" w:uiPriority="52"/>
+    <w:lsdException w:name="Grid Table 1 Light Accent 3" w:uiPriority="46"/>
+    <w:lsdException w:name="Grid Table 2 Accent 3" w:uiPriority="47"/>
+    <w:lsdException w:name="Grid Table 3 Accent 3" w:uiPriority="48"/>
+    <w:lsdException w:name="Grid Table 4 Accent 3" w:uiPriority="49"/>
+    <w:lsdException w:name="Grid Table 5 Dark Accent 3" w:uiPriority="50"/>
+    <w:lsdException w:name="Grid Table 6 Colorful Accent 3" w:uiPriority="51"/>
+    <w:lsdException w:name="Grid Table 7 Colorful Accent 3" w:uiPriority="52"/>
+    <w:lsdException w:name="Grid Table 1 Light Accent 4" w:uiPriority="46"/>
+    <w:lsdException w:name="Grid Table 2 Accent 4" w:uiPriority="47"/>
+    <w:lsdException w:name="Grid Table 3 Accent 4" w:uiPriority="48"/>
+    <w:lsdException w:name="Grid Table 4 Accent 4" w:uiPriority="49"/>
+    <w:lsdException w:name="Grid Table 5 Dark Accent 4" w:uiPriority="50"/>
+    <w:lsdException w:name="Grid Table 6 Colorful Accent 4" w:uiPriority="51"/>
+    <w:lsdException w:name="Grid Table 7 Colorful Accent 4" w:uiPriority="52"/>
+    <w:lsdException w:name="Grid Table 1 Light Accent 5" w:uiPriority="46"/>
+    <w:lsdException w:name="Grid Table 2 Accent 5" w:uiPriority="47"/>
+    <w:lsdException w:name="Grid Table 3 Accent 5" w:uiPriority="48"/>
+    <w:lsdException w:name="Grid Table 4 Accent 5" w:uiPriority="49"/>
+    <w:lsdException w:name="Grid Table 5 Dark Accent 5" w:uiPriority="50"/>
+    <w:lsdException w:name="Grid Table 6 Colorful Accent 5" w:uiPriority="51"/>
+    <w:lsdException w:name="Grid Table 7 Colorful Accent 5" w:uiPriority="52"/>
+    <w:lsdException w:name="Grid Table 1 Light Accent 6" w:uiPriority="46"/>
+    <w:lsdException w:name="Grid Table 2 Accent 6" w:uiPriority="47"/>
+    <w:lsdException w:name="Grid Table 3 Accent 6" w:uiPriority="48"/>
+    <w:lsdException w:name="Grid Table 4 Accent 6" w:uiPriority="49"/>
+    <w:lsdException w:name="Grid Table 5 Dark Accent 6" w:uiPriority="50"/>
+    <w:lsdException w:name="Grid Table 6 Colorful Accent 6" w:uiPriority="51"/>
+    <w:lsdException w:name="Grid Table 7 Colorful Accent 6" w:uiPriority="52"/>
+    <w:lsdException w:name="List Table 1 Light" w:uiPriority="46"/>
+    <w:lsdException w:name="List Table 2" w:uiPriority="47"/>
+    <w:lsdException w:name="List Table 3" w:uiPriority="48"/>
+    <w:lsdException w:name="List Table 4" w:uiPriority="49"/>
+    <w:lsdException w:name="List Table 5 Dark" w:uiPriority="50"/>
+    <w:lsdException w:name="List Table 6 Colorful" w:uiPriority="51"/>
+    <w:lsdException w:name="List Table 7 Colorful" w:uiPriority="52"/>
+    <w:lsdException w:name="List Table 1 Light Accent 1" w:uiPriority="46"/>
+    <w:lsdException w:name="List Table 2 Accent 1" w:uiPriority="47"/>
+    <w:lsdException w:name="List Table 3 Accent 1" w:uiPriority="48"/>
+    <w:lsdException w:name="List Table 4 Accent 1" w:uiPriority="49"/>
+    <w:lsdException w:name="List Table 5 Dark Accent 1" w:uiPriority="50"/>
+    <w:lsdException w:name="List Table 6 Colorful Accent 1" w:uiPriority="51"/>
+    <w:lsdException w:name="List Table 7 Colorful Accent 1" w:uiPriority="52"/>
+    <w:lsdException w:name="List Table 1 Light Accent 2" w:uiPriority="46"/>
+    <w:lsdException w:name="List Table 2 Accent 2" w:uiPriority="47"/>
+    <w:lsdException w:name="List Table 3 Accent 2" w:uiPriority="48"/>
+    <w:lsdException w:name="List Table 4 Accent 2" w:uiPriority="49"/>
+    <w:lsdException w:name="List Table 5 Dark Accent 2" w:uiPriority="50"/>
+    <w:lsdException w:name="List Table 6 Colorful Accent 2" w:uiPriority="51"/>
+    <w:lsdException w:name="List Table 7 Colorful Accent 2" w:uiPriority="52"/>
+    <w:lsdException w:name="List Table 1 Light Accent 3" w:uiPriority="46"/>
+    <w:lsdException w:name="List Table 2 Accent 3" w:uiPriority="47"/>
+    <w:lsdException w:name="List Table 3 Accent 3" w:uiPriority="48"/>
+    <w:lsdException w:name="List Table 4 Accent 3" w:uiPriority="49"/>
+    <w:lsdException w:name="List Table 5 Dark Accent 3" w:uiPriority="50"/>
+    <w:lsdException w:name="List Table 6 Colorful Accent 3" w:uiPriority="51"/>
+    <w:lsdException w:name="List Table 7 Colorful Accent 3" w:uiPriority="52"/>
+    <w:lsdException w:name="List Table 1 Light Accent 4" w:uiPriority="46"/>
+    <w:lsdException w:name="List Table 2 Accent 4" w:uiPriority="47"/>
+    <w:lsdException w:name="List Table 3 Accent 4" w:uiPriority="48"/>
+    <w:lsdException w:name="List Table 4 Accent 4" w:uiPriority="49"/>
+    <w:lsdException w:name="List Table 5 Dark Accent 4" w:uiPriority="50"/>
+    <w:lsdException w:name="List Table 6 Colorful Accent 4" w:uiPriority="51"/>
+    <w:lsdException w:name="List Table 7 Colorful Accent 4" w:uiPriority="52"/>
+    <w:lsdException w:name="List Table 1 Light Accent 5" w:uiPriority="46"/>
+    <w:lsdException w:name="List Table 2 Accent 5" w:uiPriority="47"/>
+    <w:lsdException w:name="List Table 3 Accent 5" w:uiPriority="48"/>
+    <w:lsdException w:name="List Table 4 Accent 5" w:uiPriority="49"/>
+    <w:lsdException w:name="List Table 5 Dark Accent 5" w:uiPriority="50"/>
+    <w:lsdException w:name="List Table 6 Colorful Accent 5" w:uiPriority="51"/>
+    <w:lsdException w:name="List Table 7 Colorful Accent 5" w:uiPriority="52"/>
+    <w:lsdException w:name="List Table 1 Light Accent 6" w:uiPriority="46"/>
+    <w:lsdException w:name="List Table 2 Accent 6" w:uiPriority="47"/>
+    <w:lsdException w:name="List Table 3 Accent 6" w:uiPriority="48"/>
+    <w:lsdException w:name="List Table 4 Accent 6" w:uiPriority="49"/>
+    <w:lsdException w:name="List Table 5 Dark Accent 6" w:uiPriority="50"/>
+    <w:lsdException w:name="List Table 6 Colorful Accent 6" w:uiPriority="51"/>
+    <w:lsdException w:name="List Table 7 Colorful Accent 6" w:uiPriority="52"/>
+    <w:lsdException w:name="Mention" w:semiHidden="1" w:unhideWhenUsed="1"/>
+    <w:lsdException w:name="Smart Hyperlink" w:semiHidden="1" w:unhideWhenUsed="1"/>
+    <w:lsdException w:name="Hashtag" w:semiHidden="1" w:unhideWhenUsed="1"/>
+    <w:lsdException w:name="Unresolved Mention" w:semiHidden="1" w:unhideWhenUsed="1"/>
+    <w:lsdException w:name="Smart Link" w:semiHidden="1" w:unhideWhenUsed="1"/>
   </w:latentStyles>
   <w:style w:type="paragraph" w:default="1" w:styleId="Standard">
     <w:name w:val="Normal"/>
@@ -18333,7 +18685,6 @@
     <w:uiPriority w:val="99"/>
     <w:semiHidden/>
     <w:unhideWhenUsed/>
-    <w:qFormat/>
     <w:tblPr>
       <w:tblInd w:w="0" w:type="dxa"/>
       <w:tblCellMar>
@@ -18568,7 +18919,7 @@
       <w:szCs w:val="20"/>
     </w:rPr>
   </w:style>
-  <w:style w:type="table" w:styleId="Tabellengitternetz">
+  <w:style w:type="table" w:styleId="Tabellenraster">
     <w:name w:val="Table Grid"/>
     <w:basedOn w:val="NormaleTabelle"/>
     <w:uiPriority w:val="39"/>
@@ -18577,7 +18928,6 @@
       <w:spacing w:after="0" w:line="240" w:lineRule="auto"/>
     </w:pPr>
     <w:tblPr>
-      <w:tblInd w:w="0" w:type="dxa"/>
       <w:tblBorders>
         <w:top w:val="single" w:sz="4" w:space="0" w:color="auto"/>
         <w:left w:val="single" w:sz="4" w:space="0" w:color="auto"/>
@@ -18586,12 +18936,6 @@
         <w:insideH w:val="single" w:sz="4" w:space="0" w:color="auto"/>
         <w:insideV w:val="single" w:sz="4" w:space="0" w:color="auto"/>
       </w:tblBorders>
-      <w:tblCellMar>
-        <w:top w:w="0" w:type="dxa"/>
-        <w:left w:w="108" w:type="dxa"/>
-        <w:bottom w:w="0" w:type="dxa"/>
-        <w:right w:w="108" w:type="dxa"/>
-      </w:tblCellMar>
     </w:tblPr>
   </w:style>
   <w:style w:type="character" w:customStyle="1" w:styleId="italic">
@@ -18749,7 +19093,7 @@
       <w:shd w:val="clear" w:color="auto" w:fill="E1DFDD"/>
     </w:rPr>
   </w:style>
-  <w:style w:type="character" w:styleId="BesuchterHyperlink">
+  <w:style w:type="character" w:styleId="BesuchterLink">
     <w:name w:val="FollowedHyperlink"/>
     <w:basedOn w:val="Absatz-Standardschriftart"/>
     <w:uiPriority w:val="99"/>
@@ -19077,7 +19421,7 @@
   <a:extraClrSchemeLst/>
   <a:extLst>
     <a:ext uri="{05A4C25C-085E-4340-85A3-A5531E510DB2}">
-      <thm15:themeFamily xmlns:thm15="http://schemas.microsoft.com/office/thememl/2012/main" xmlns="" name="Office Theme" id="{62F939B6-93AF-4DB8-9C6B-D6C7DFDC589F}" vid="{4A3C46E8-61CC-4603-A589-7422A47A8E4A}"/>
+      <thm15:themeFamily xmlns:thm15="http://schemas.microsoft.com/office/thememl/2012/main" name="Office Theme" id="{62F939B6-93AF-4DB8-9C6B-D6C7DFDC589F}" vid="{4A3C46E8-61CC-4603-A589-7422A47A8E4A}"/>
     </a:ext>
   </a:extLst>
 </a:theme>

</xml_diff>

<commit_message>
Doku teils verbessert und Plaintext Fix eingefügt.
</commit_message>
<xml_diff>
--- a/Anhang/Doc-ChessProg.docx
+++ b/Anhang/Doc-ChessProg.docx
@@ -342,7 +342,25 @@
           <w:sz w:val="48"/>
           <w:szCs w:val="48"/>
         </w:rPr>
-        <w:t>Christian Joiko (22111097)</w:t>
+        <w:t xml:space="preserve">Christian </w:t>
+      </w:r>
+      <w:proofErr w:type="spellStart"/>
+      <w:r>
+        <w:rPr>
+          <w:rFonts w:ascii="Times New Roman" w:hAnsi="Times New Roman" w:cs="Times New Roman"/>
+          <w:sz w:val="48"/>
+          <w:szCs w:val="48"/>
+        </w:rPr>
+        <w:t>Joiko</w:t>
+      </w:r>
+      <w:proofErr w:type="spellEnd"/>
+      <w:r>
+        <w:rPr>
+          <w:rFonts w:ascii="Times New Roman" w:hAnsi="Times New Roman" w:cs="Times New Roman"/>
+          <w:sz w:val="48"/>
+          <w:szCs w:val="48"/>
+        </w:rPr>
+        <w:t xml:space="preserve"> (22111097)</w:t>
       </w:r>
       <w:r>
         <w:rPr>
@@ -1524,7 +1542,31 @@
                 <w:sz w:val="32"/>
                 <w:szCs w:val="32"/>
               </w:rPr>
-              <w:t>4.2 Passwort und Aktivierungscode</w:t>
+              <w:t>4.2 Passw</w:t>
+            </w:r>
+            <w:r>
+              <w:rPr>
+                <w:rStyle w:val="Hyperlink"/>
+                <w:rFonts w:ascii="Times New Roman" w:hAnsi="Times New Roman"/>
+                <w:b/>
+                <w:bCs/>
+                <w:noProof/>
+                <w:sz w:val="32"/>
+                <w:szCs w:val="32"/>
+              </w:rPr>
+              <w:t>o</w:t>
+            </w:r>
+            <w:r>
+              <w:rPr>
+                <w:rStyle w:val="Hyperlink"/>
+                <w:rFonts w:ascii="Times New Roman" w:hAnsi="Times New Roman"/>
+                <w:b/>
+                <w:bCs/>
+                <w:noProof/>
+                <w:sz w:val="32"/>
+                <w:szCs w:val="32"/>
+              </w:rPr>
+              <w:t>rt und Aktivierungscode</w:t>
             </w:r>
             <w:r>
               <w:rPr>
@@ -2230,7 +2272,25 @@
           <w:sz w:val="32"/>
           <w:szCs w:val="32"/>
         </w:rPr>
-        <w:t xml:space="preserve"> schwerwiegenden Problem begleitet, dass leider noch nicht dieselbe Aufmerksamkeit erhält wie die Digitalisierung selbst. Bei dieser bösartigen Nebenwirkung handelt es sich um die Cyber Sicherheit oder besser gesagt der Mangel davon. Mit jeder digitalen Neuerung und jedem neuen Gerät bilden wir eine weitere Angriffsfläche, auf der wir von Cyberkriminellen attackiert werden können</w:t>
+        <w:t xml:space="preserve"> schwerwiegenden Problem begleitet, dass leider noch nicht dieselbe Aufmerksamkeit erhält wie die Digitalisierung selbst. Bei dieser bösartigen Nebenwirkung handelt es sich um die </w:t>
+      </w:r>
+      <w:proofErr w:type="spellStart"/>
+      <w:r>
+        <w:rPr>
+          <w:rFonts w:ascii="Times New Roman" w:hAnsi="Times New Roman" w:cs="Times New Roman"/>
+          <w:sz w:val="32"/>
+          <w:szCs w:val="32"/>
+        </w:rPr>
+        <w:t>Cyber</w:t>
+      </w:r>
+      <w:proofErr w:type="spellEnd"/>
+      <w:r>
+        <w:rPr>
+          <w:rFonts w:ascii="Times New Roman" w:hAnsi="Times New Roman" w:cs="Times New Roman"/>
+          <w:sz w:val="32"/>
+          <w:szCs w:val="32"/>
+        </w:rPr>
+        <w:t xml:space="preserve"> Sicherheit oder besser gesagt der Mangel davon. Mit jeder digitalen Neuerung und jedem neuen Gerät bilden wir eine weitere Angriffsfläche, auf der wir von Cyberkriminellen attackiert werden können</w:t>
       </w:r>
       <w:r>
         <w:rPr>
@@ -2921,7 +2981,25 @@
           <w:sz w:val="32"/>
           <w:szCs w:val="32"/>
         </w:rPr>
-        <w:t xml:space="preserve">). Die Mailadresse, das Passwort und der Aktivierungscode werdenaußerdem zusammen mit einem automatisch generierten Nutzernamen in der Tabelle „Spieler“ der Datenbank abgespeichert (siehe Abb. </w:t>
+        <w:t>). Die Mailadresse, das Passwort und der Aktivierungscode werden</w:t>
+      </w:r>
+      <w:r>
+        <w:rPr>
+          <w:rFonts w:ascii="Times New Roman" w:hAnsi="Times New Roman" w:cs="Times New Roman"/>
+          <w:bCs/>
+          <w:sz w:val="32"/>
+          <w:szCs w:val="32"/>
+        </w:rPr>
+        <w:t xml:space="preserve"> </w:t>
+      </w:r>
+      <w:r>
+        <w:rPr>
+          <w:rFonts w:ascii="Times New Roman" w:hAnsi="Times New Roman" w:cs="Times New Roman"/>
+          <w:bCs/>
+          <w:sz w:val="32"/>
+          <w:szCs w:val="32"/>
+        </w:rPr>
+        <w:t xml:space="preserve">außerdem zusammen mit einem automatisch generierten Nutzernamen in der Tabelle „Spieler“ der Datenbank abgespeichert (siehe Abb. </w:t>
       </w:r>
       <w:r>
         <w:rPr>
@@ -3686,6 +3764,7 @@
         </w:rPr>
         <w:t>--</w:t>
       </w:r>
+      <w:proofErr w:type="spellStart"/>
       <w:r>
         <w:rPr>
           <w:rFonts w:ascii="Times New Roman" w:hAnsi="Times New Roman" w:cs="Times New Roman"/>
@@ -3696,6 +3775,7 @@
         </w:rPr>
         <w:t>stats</w:t>
       </w:r>
+      <w:proofErr w:type="spellEnd"/>
       <w:r>
         <w:rPr>
           <w:rFonts w:ascii="Times New Roman" w:hAnsi="Times New Roman" w:cs="Times New Roman"/>
@@ -4287,16 +4367,36 @@
           <w:sz w:val="32"/>
           <w:szCs w:val="32"/>
         </w:rPr>
-        <w:t>„Axel</w:t>
-      </w:r>
-      <w:r>
-        <w:rPr>
-          <w:rFonts w:ascii="Times New Roman" w:hAnsi="Times New Roman" w:cs="Times New Roman"/>
-          <w:bCs/>
-          <w:sz w:val="32"/>
-          <w:szCs w:val="32"/>
-        </w:rPr>
-        <w:t>sec-Rechner“</w:t>
+        <w:t>„</w:t>
+      </w:r>
+      <w:proofErr w:type="spellStart"/>
+      <w:r>
+        <w:rPr>
+          <w:rFonts w:ascii="Times New Roman" w:hAnsi="Times New Roman" w:cs="Times New Roman"/>
+          <w:bCs/>
+          <w:sz w:val="32"/>
+          <w:szCs w:val="32"/>
+        </w:rPr>
+        <w:t>Axel</w:t>
+      </w:r>
+      <w:r>
+        <w:rPr>
+          <w:rFonts w:ascii="Times New Roman" w:hAnsi="Times New Roman" w:cs="Times New Roman"/>
+          <w:bCs/>
+          <w:sz w:val="32"/>
+          <w:szCs w:val="32"/>
+        </w:rPr>
+        <w:t>sec</w:t>
+      </w:r>
+      <w:proofErr w:type="spellEnd"/>
+      <w:r>
+        <w:rPr>
+          <w:rFonts w:ascii="Times New Roman" w:hAnsi="Times New Roman" w:cs="Times New Roman"/>
+          <w:bCs/>
+          <w:sz w:val="32"/>
+          <w:szCs w:val="32"/>
+        </w:rPr>
+        <w:t>-Rechner“</w:t>
       </w:r>
       <w:r>
         <w:rPr>
@@ -4393,16 +4493,56 @@
           <w:sz w:val="32"/>
           <w:szCs w:val="32"/>
         </w:rPr>
-        <w:t>jedem Programmierer sofort die Gefahr einer SQL-Injection in den Sinn kommen.</w:t>
-      </w:r>
-      <w:r>
-        <w:rPr>
-          <w:rFonts w:ascii="Times New Roman" w:hAnsi="Times New Roman" w:cs="Times New Roman"/>
-          <w:bCs/>
-          <w:sz w:val="32"/>
-          <w:szCs w:val="32"/>
-        </w:rPr>
-        <w:t xml:space="preserve"> Die SQL-Injection ist nicht ohne Grund sowohl im Jahr 2020 als auch im Jahr 202</w:t>
+        <w:t>jedem Programmierer sofort die Gefahr einer SQL-</w:t>
+      </w:r>
+      <w:proofErr w:type="spellStart"/>
+      <w:r>
+        <w:rPr>
+          <w:rFonts w:ascii="Times New Roman" w:hAnsi="Times New Roman" w:cs="Times New Roman"/>
+          <w:bCs/>
+          <w:sz w:val="32"/>
+          <w:szCs w:val="32"/>
+        </w:rPr>
+        <w:t>Injection</w:t>
+      </w:r>
+      <w:proofErr w:type="spellEnd"/>
+      <w:r>
+        <w:rPr>
+          <w:rFonts w:ascii="Times New Roman" w:hAnsi="Times New Roman" w:cs="Times New Roman"/>
+          <w:bCs/>
+          <w:sz w:val="32"/>
+          <w:szCs w:val="32"/>
+        </w:rPr>
+        <w:t xml:space="preserve"> in den Sinn kommen.</w:t>
+      </w:r>
+      <w:r>
+        <w:rPr>
+          <w:rFonts w:ascii="Times New Roman" w:hAnsi="Times New Roman" w:cs="Times New Roman"/>
+          <w:bCs/>
+          <w:sz w:val="32"/>
+          <w:szCs w:val="32"/>
+        </w:rPr>
+        <w:t xml:space="preserve"> Die SQL-</w:t>
+      </w:r>
+      <w:proofErr w:type="spellStart"/>
+      <w:r>
+        <w:rPr>
+          <w:rFonts w:ascii="Times New Roman" w:hAnsi="Times New Roman" w:cs="Times New Roman"/>
+          <w:bCs/>
+          <w:sz w:val="32"/>
+          <w:szCs w:val="32"/>
+        </w:rPr>
+        <w:t>Injection</w:t>
+      </w:r>
+      <w:proofErr w:type="spellEnd"/>
+      <w:r>
+        <w:rPr>
+          <w:rFonts w:ascii="Times New Roman" w:hAnsi="Times New Roman" w:cs="Times New Roman"/>
+          <w:bCs/>
+          <w:sz w:val="32"/>
+          <w:szCs w:val="32"/>
+        </w:rPr>
+        <w:t xml:space="preserve"> ist nicht ohne Grund sowohl im Jahr 2020 als auch im Jahr 202</w:t>
       </w:r>
       <w:r>
         <w:rPr>
@@ -4438,7 +4578,47 @@
           <w:sz w:val="32"/>
           <w:szCs w:val="32"/>
         </w:rPr>
-        <w:t xml:space="preserve"> der „CWE Top 25 Most Dangerous Software Weaknesses“</w:t>
+        <w:t xml:space="preserve"> der „CWE Top 25 Most </w:t>
+      </w:r>
+      <w:proofErr w:type="spellStart"/>
+      <w:r>
+        <w:rPr>
+          <w:rFonts w:ascii="Times New Roman" w:hAnsi="Times New Roman" w:cs="Times New Roman"/>
+          <w:bCs/>
+          <w:sz w:val="32"/>
+          <w:szCs w:val="32"/>
+        </w:rPr>
+        <w:t>Dangerous</w:t>
+      </w:r>
+      <w:proofErr w:type="spellEnd"/>
+      <w:r>
+        <w:rPr>
+          <w:rFonts w:ascii="Times New Roman" w:hAnsi="Times New Roman" w:cs="Times New Roman"/>
+          <w:bCs/>
+          <w:sz w:val="32"/>
+          <w:szCs w:val="32"/>
+        </w:rPr>
+        <w:t xml:space="preserve"> Software </w:t>
+      </w:r>
+      <w:proofErr w:type="spellStart"/>
+      <w:r>
+        <w:rPr>
+          <w:rFonts w:ascii="Times New Roman" w:hAnsi="Times New Roman" w:cs="Times New Roman"/>
+          <w:bCs/>
+          <w:sz w:val="32"/>
+          <w:szCs w:val="32"/>
+        </w:rPr>
+        <w:t>Weaknesses</w:t>
+      </w:r>
+      <w:proofErr w:type="spellEnd"/>
+      <w:r>
+        <w:rPr>
+          <w:rFonts w:ascii="Times New Roman" w:hAnsi="Times New Roman" w:cs="Times New Roman"/>
+          <w:bCs/>
+          <w:sz w:val="32"/>
+          <w:szCs w:val="32"/>
+        </w:rPr>
+        <w:t>“</w:t>
       </w:r>
       <w:r>
         <w:rPr>
@@ -4474,7 +4654,27 @@
           <w:sz w:val="32"/>
           <w:szCs w:val="32"/>
         </w:rPr>
-        <w:t>. Die Möglichkeit einer SQL-Injection kann somit katastrophale Folgen haben</w:t>
+        <w:t>. Die Möglichkeit einer SQL-</w:t>
+      </w:r>
+      <w:proofErr w:type="spellStart"/>
+      <w:r>
+        <w:rPr>
+          <w:rFonts w:ascii="Times New Roman" w:hAnsi="Times New Roman" w:cs="Times New Roman"/>
+          <w:bCs/>
+          <w:sz w:val="32"/>
+          <w:szCs w:val="32"/>
+        </w:rPr>
+        <w:t>Injection</w:t>
+      </w:r>
+      <w:proofErr w:type="spellEnd"/>
+      <w:r>
+        <w:rPr>
+          <w:rFonts w:ascii="Times New Roman" w:hAnsi="Times New Roman" w:cs="Times New Roman"/>
+          <w:bCs/>
+          <w:sz w:val="32"/>
+          <w:szCs w:val="32"/>
+        </w:rPr>
+        <w:t xml:space="preserve"> kann somit katastrophale Folgen haben</w:t>
       </w:r>
       <w:r>
         <w:rPr>
@@ -4550,8 +4750,19 @@
           <w:sz w:val="32"/>
           <w:szCs w:val="32"/>
         </w:rPr>
-        <w:t>für die SQL-Injection</w:t>
-      </w:r>
+        <w:t>für die SQL-</w:t>
+      </w:r>
+      <w:proofErr w:type="spellStart"/>
+      <w:r>
+        <w:rPr>
+          <w:rFonts w:ascii="Times New Roman" w:hAnsi="Times New Roman" w:cs="Times New Roman"/>
+          <w:bCs/>
+          <w:sz w:val="32"/>
+          <w:szCs w:val="32"/>
+        </w:rPr>
+        <w:t>Injection</w:t>
+      </w:r>
+      <w:proofErr w:type="spellEnd"/>
       <w:r>
         <w:rPr>
           <w:rFonts w:ascii="Times New Roman" w:hAnsi="Times New Roman" w:cs="Times New Roman"/>
@@ -4588,6 +4799,8 @@
         </w:rPr>
         <w:t xml:space="preserve">Ersteres bezieht sich hierbei auf die Verwendung der Funktion </w:t>
       </w:r>
+      <w:proofErr w:type="spellStart"/>
+      <w:proofErr w:type="gramStart"/>
       <w:r>
         <w:rPr>
           <w:rFonts w:ascii="Times New Roman" w:hAnsi="Times New Roman" w:cs="Times New Roman"/>
@@ -4596,7 +4809,29 @@
           <w:sz w:val="32"/>
           <w:szCs w:val="32"/>
         </w:rPr>
-        <w:t>executescript()</w:t>
+        <w:t>executescript</w:t>
+      </w:r>
+      <w:proofErr w:type="spellEnd"/>
+      <w:r>
+        <w:rPr>
+          <w:rFonts w:ascii="Times New Roman" w:hAnsi="Times New Roman" w:cs="Times New Roman"/>
+          <w:b/>
+          <w:bCs/>
+          <w:sz w:val="32"/>
+          <w:szCs w:val="32"/>
+        </w:rPr>
+        <w:t>(</w:t>
+      </w:r>
+      <w:proofErr w:type="gramEnd"/>
+      <w:r>
+        <w:rPr>
+          <w:rFonts w:ascii="Times New Roman" w:hAnsi="Times New Roman" w:cs="Times New Roman"/>
+          <w:b/>
+          <w:bCs/>
+          <w:sz w:val="32"/>
+          <w:szCs w:val="32"/>
+        </w:rPr>
+        <w:t>)</w:t>
       </w:r>
       <w:r>
         <w:rPr>
@@ -4654,16 +4889,54 @@
           <w:sz w:val="32"/>
           <w:szCs w:val="32"/>
         </w:rPr>
-        <w:t>Sollte ein Angreifer die Datenbank per SQL-Injection angreifen wollen, so muss er lediglich die richtige Anzahl der Parameter für d</w:t>
-      </w:r>
-      <w:r>
-        <w:rPr>
-          <w:rFonts w:ascii="Times New Roman" w:hAnsi="Times New Roman" w:cs="Times New Roman"/>
-          <w:bCs/>
-          <w:sz w:val="32"/>
-          <w:szCs w:val="32"/>
-        </w:rPr>
-        <w:t>asSQL-Statement</w:t>
+        <w:t>Sollte ein Angreifer die Datenbank per SQL-</w:t>
+      </w:r>
+      <w:proofErr w:type="spellStart"/>
+      <w:r>
+        <w:rPr>
+          <w:rFonts w:ascii="Times New Roman" w:hAnsi="Times New Roman" w:cs="Times New Roman"/>
+          <w:bCs/>
+          <w:sz w:val="32"/>
+          <w:szCs w:val="32"/>
+        </w:rPr>
+        <w:t>Injection</w:t>
+      </w:r>
+      <w:proofErr w:type="spellEnd"/>
+      <w:r>
+        <w:rPr>
+          <w:rFonts w:ascii="Times New Roman" w:hAnsi="Times New Roman" w:cs="Times New Roman"/>
+          <w:bCs/>
+          <w:sz w:val="32"/>
+          <w:szCs w:val="32"/>
+        </w:rPr>
+        <w:t xml:space="preserve"> angreifen wollen, so muss er lediglich die richtige Anzahl der Parameter für d</w:t>
+      </w:r>
+      <w:r>
+        <w:rPr>
+          <w:rFonts w:ascii="Times New Roman" w:hAnsi="Times New Roman" w:cs="Times New Roman"/>
+          <w:bCs/>
+          <w:sz w:val="32"/>
+          <w:szCs w:val="32"/>
+        </w:rPr>
+        <w:t>as</w:t>
+      </w:r>
+      <w:r>
+        <w:rPr>
+          <w:rFonts w:ascii="Times New Roman" w:hAnsi="Times New Roman" w:cs="Times New Roman"/>
+          <w:bCs/>
+          <w:sz w:val="32"/>
+          <w:szCs w:val="32"/>
+        </w:rPr>
+        <w:t xml:space="preserve"> </w:t>
+      </w:r>
+      <w:r>
+        <w:rPr>
+          <w:rFonts w:ascii="Times New Roman" w:hAnsi="Times New Roman" w:cs="Times New Roman"/>
+          <w:bCs/>
+          <w:sz w:val="32"/>
+          <w:szCs w:val="32"/>
+        </w:rPr>
+        <w:t>SQL-Statement</w:t>
       </w:r>
       <w:r>
         <w:rPr>
@@ -4726,7 +4999,27 @@
           <w:sz w:val="32"/>
           <w:szCs w:val="32"/>
         </w:rPr>
-        <w:t>. Da dafür jedoch ein wenig Trial-and-Error genügt, kann der Angreifer schnell, einfach und, im Falle der Registrierung, ohne Account und funktionierende Mailadresse per SQL-Injection die Datenbank in vollem Umfang nach seinen Wünschen manipulieren</w:t>
+        <w:t>. Da dafür jedoch ein wenig Trial-and-Error genügt, kann der Angreifer schnell, einfach und, im Falle der Registrierung, ohne Account und funktionierende Mailadresse per SQL-</w:t>
+      </w:r>
+      <w:proofErr w:type="spellStart"/>
+      <w:r>
+        <w:rPr>
+          <w:rFonts w:ascii="Times New Roman" w:hAnsi="Times New Roman" w:cs="Times New Roman"/>
+          <w:bCs/>
+          <w:sz w:val="32"/>
+          <w:szCs w:val="32"/>
+        </w:rPr>
+        <w:t>Injection</w:t>
+      </w:r>
+      <w:proofErr w:type="spellEnd"/>
+      <w:r>
+        <w:rPr>
+          <w:rFonts w:ascii="Times New Roman" w:hAnsi="Times New Roman" w:cs="Times New Roman"/>
+          <w:bCs/>
+          <w:sz w:val="32"/>
+          <w:szCs w:val="32"/>
+        </w:rPr>
+        <w:t xml:space="preserve"> die Datenbank in vollem Umfang nach seinen Wünschen manipulieren</w:t>
       </w:r>
       <w:r>
         <w:rPr>
@@ -4753,7 +5046,27 @@
           <w:sz w:val="32"/>
           <w:szCs w:val="32"/>
         </w:rPr>
-        <w:t xml:space="preserve"> da seine Injection die Überprüfung des Domänenteils überstehen muss und dann </w:t>
+        <w:t xml:space="preserve"> da seine </w:t>
+      </w:r>
+      <w:proofErr w:type="spellStart"/>
+      <w:r>
+        <w:rPr>
+          <w:rFonts w:ascii="Times New Roman" w:hAnsi="Times New Roman" w:cs="Times New Roman"/>
+          <w:bCs/>
+          <w:sz w:val="32"/>
+          <w:szCs w:val="32"/>
+        </w:rPr>
+        <w:t>Injection</w:t>
+      </w:r>
+      <w:proofErr w:type="spellEnd"/>
+      <w:r>
+        <w:rPr>
+          <w:rFonts w:ascii="Times New Roman" w:hAnsi="Times New Roman" w:cs="Times New Roman"/>
+          <w:bCs/>
+          <w:sz w:val="32"/>
+          <w:szCs w:val="32"/>
+        </w:rPr>
+        <w:t xml:space="preserve"> die Überprüfung des Domänenteils überstehen muss und dann </w:t>
       </w:r>
       <w:r>
         <w:rPr>
@@ -5237,8 +5550,19 @@
                 <w:sz w:val="32"/>
                 <w:szCs w:val="32"/>
               </w:rPr>
-              <w:t>*‘, ‘*‘, ‘*‘); DROP TABLE Spieler;--</w:t>
+              <w:t xml:space="preserve">*‘, ‘*‘, ‘*‘); DROP TABLE </w:t>
             </w:r>
+            <w:proofErr w:type="gramStart"/>
+            <w:r>
+              <w:rPr>
+                <w:rFonts w:ascii="Times New Roman" w:hAnsi="Times New Roman" w:cs="Times New Roman"/>
+                <w:bCs/>
+                <w:sz w:val="32"/>
+                <w:szCs w:val="32"/>
+              </w:rPr>
+              <w:t>Spieler;--</w:t>
+            </w:r>
+            <w:proofErr w:type="gramEnd"/>
           </w:p>
         </w:tc>
         <w:tc>
@@ -5326,7 +5650,49 @@
                 <w:sz w:val="32"/>
                 <w:szCs w:val="32"/>
               </w:rPr>
-              <w:t>' OR 1 = 1; UPDATE Spieler SET siege = 1000 WHERE nutzername = 'c.joiko';--@th-deg.de</w:t>
+              <w:t xml:space="preserve">' OR 1 = 1; UPDATE Spieler SET siege = 1000 WHERE </w:t>
+            </w:r>
+            <w:proofErr w:type="spellStart"/>
+            <w:r>
+              <w:rPr>
+                <w:rFonts w:ascii="Times New Roman" w:hAnsi="Times New Roman" w:cs="Times New Roman"/>
+                <w:bCs/>
+                <w:sz w:val="32"/>
+                <w:szCs w:val="32"/>
+              </w:rPr>
+              <w:t>nutzername</w:t>
+            </w:r>
+            <w:proofErr w:type="spellEnd"/>
+            <w:r>
+              <w:rPr>
+                <w:rFonts w:ascii="Times New Roman" w:hAnsi="Times New Roman" w:cs="Times New Roman"/>
+                <w:bCs/>
+                <w:sz w:val="32"/>
+                <w:szCs w:val="32"/>
+              </w:rPr>
+              <w:t xml:space="preserve"> = '</w:t>
+            </w:r>
+            <w:proofErr w:type="spellStart"/>
+            <w:proofErr w:type="gramStart"/>
+            <w:r>
+              <w:rPr>
+                <w:rFonts w:ascii="Times New Roman" w:hAnsi="Times New Roman" w:cs="Times New Roman"/>
+                <w:bCs/>
+                <w:sz w:val="32"/>
+                <w:szCs w:val="32"/>
+              </w:rPr>
+              <w:t>c.joiko</w:t>
+            </w:r>
+            <w:proofErr w:type="spellEnd"/>
+            <w:proofErr w:type="gramEnd"/>
+            <w:r>
+              <w:rPr>
+                <w:rFonts w:ascii="Times New Roman" w:hAnsi="Times New Roman" w:cs="Times New Roman"/>
+                <w:bCs/>
+                <w:sz w:val="32"/>
+                <w:szCs w:val="32"/>
+              </w:rPr>
+              <w:t>';--@th-deg.de</w:t>
             </w:r>
           </w:p>
         </w:tc>
@@ -5356,7 +5722,29 @@
                 <w:sz w:val="32"/>
                 <w:szCs w:val="32"/>
               </w:rPr>
-              <w:t>Setzt die Anzahl der Siege des Spielers mit dem Nutzernamen „c.joiko“ auf 1000</w:t>
+              <w:t>Setzt die Anzahl der Siege des Spielers mit dem Nutzernamen „</w:t>
+            </w:r>
+            <w:proofErr w:type="spellStart"/>
+            <w:proofErr w:type="gramStart"/>
+            <w:r>
+              <w:rPr>
+                <w:rFonts w:ascii="Times New Roman" w:hAnsi="Times New Roman" w:cs="Times New Roman"/>
+                <w:bCs/>
+                <w:sz w:val="32"/>
+                <w:szCs w:val="32"/>
+              </w:rPr>
+              <w:t>c.joiko</w:t>
+            </w:r>
+            <w:proofErr w:type="spellEnd"/>
+            <w:proofErr w:type="gramEnd"/>
+            <w:r>
+              <w:rPr>
+                <w:rFonts w:ascii="Times New Roman" w:hAnsi="Times New Roman" w:cs="Times New Roman"/>
+                <w:bCs/>
+                <w:sz w:val="32"/>
+                <w:szCs w:val="32"/>
+              </w:rPr>
+              <w:t>“ auf 1000</w:t>
             </w:r>
           </w:p>
         </w:tc>
@@ -5722,6 +6110,7 @@
               </w:rPr>
               <w:t xml:space="preserve">Einloggen </w:t>
             </w:r>
+            <w:proofErr w:type="gramStart"/>
             <w:r>
               <w:rPr>
                 <w:rFonts w:ascii="Times New Roman" w:hAnsi="Times New Roman" w:cs="Times New Roman"/>
@@ -5731,6 +6120,7 @@
               </w:rPr>
               <w:t>mit ersten registrierten Account</w:t>
             </w:r>
+            <w:proofErr w:type="gramEnd"/>
           </w:p>
         </w:tc>
       </w:tr>
@@ -5797,8 +6187,19 @@
                 <w:sz w:val="32"/>
                 <w:szCs w:val="32"/>
               </w:rPr>
-              <w:t>‘ OR True;--</w:t>
+              <w:t xml:space="preserve">‘ OR </w:t>
             </w:r>
+            <w:proofErr w:type="gramStart"/>
+            <w:r>
+              <w:rPr>
+                <w:rFonts w:ascii="Times New Roman" w:hAnsi="Times New Roman" w:cs="Times New Roman"/>
+                <w:bCs/>
+                <w:sz w:val="32"/>
+                <w:szCs w:val="32"/>
+              </w:rPr>
+              <w:t>True;--</w:t>
+            </w:r>
+            <w:proofErr w:type="gramEnd"/>
           </w:p>
         </w:tc>
         <w:tc>
@@ -6019,14 +6420,6 @@
         </w:rPr>
       </w:pPr>
     </w:p>
-    <w:p>
-      <w:pPr>
-        <w:pStyle w:val="Listenabsatz"/>
-        <w:keepNext/>
-        <w:ind w:left="1068"/>
-        <w:jc w:val="center"/>
-      </w:pPr>
-    </w:p>
     <w:p/>
     <w:p>
       <w:pPr>
@@ -6042,7 +6435,6 @@
         </w:rPr>
       </w:pPr>
       <w:bookmarkStart w:id="19" w:name="_Toc124714675"/>
-      <w:commentRangeStart w:id="20"/>
       <w:r>
         <w:rPr>
           <w:rFonts w:ascii="Times New Roman" w:hAnsi="Times New Roman" w:cs="Times New Roman"/>
@@ -6052,6 +6444,7 @@
           <w:sz w:val="40"/>
           <w:szCs w:val="40"/>
         </w:rPr>
+        <w:lastRenderedPageBreak/>
         <w:t xml:space="preserve">3.2 </w:t>
       </w:r>
       <w:r>
@@ -6065,19 +6458,6 @@
         </w:rPr>
         <w:t>Passwort und Aktivierungscode</w:t>
       </w:r>
-      <w:commentRangeEnd w:id="20"/>
-      <w:r>
-        <w:rPr>
-          <w:rStyle w:val="Kommentarzeichen"/>
-          <w:rFonts w:ascii="Times New Roman" w:hAnsi="Times New Roman" w:cs="Times New Roman"/>
-          <w:b/>
-          <w:bCs/>
-          <w:color w:val="auto"/>
-          <w:sz w:val="40"/>
-          <w:szCs w:val="40"/>
-        </w:rPr>
-        <w:commentReference w:id="20"/>
-      </w:r>
       <w:bookmarkEnd w:id="19"/>
     </w:p>
     <w:p>
@@ -6245,7 +6625,27 @@
           <w:sz w:val="32"/>
           <w:szCs w:val="32"/>
         </w:rPr>
-        <w:t xml:space="preserve"> verschlüsselt und liegen permanent als Plaintext vor. Zudem wurde von Programmierern </w:t>
+        <w:t xml:space="preserve"> verschlüsselt und liegen permanent als </w:t>
+      </w:r>
+      <w:proofErr w:type="spellStart"/>
+      <w:r>
+        <w:rPr>
+          <w:rFonts w:ascii="Times New Roman" w:hAnsi="Times New Roman" w:cs="Times New Roman"/>
+          <w:bCs/>
+          <w:sz w:val="32"/>
+          <w:szCs w:val="32"/>
+        </w:rPr>
+        <w:t>Plaintext</w:t>
+      </w:r>
+      <w:proofErr w:type="spellEnd"/>
+      <w:r>
+        <w:rPr>
+          <w:rFonts w:ascii="Times New Roman" w:hAnsi="Times New Roman" w:cs="Times New Roman"/>
+          <w:bCs/>
+          <w:sz w:val="32"/>
+          <w:szCs w:val="32"/>
+        </w:rPr>
+        <w:t xml:space="preserve"> vor. Zudem wurde von Programmierern </w:t>
       </w:r>
       <w:r>
         <w:rPr>
@@ -6423,8 +6823,8 @@
         <w:pStyle w:val="Beschriftung"/>
         <w:jc w:val="center"/>
       </w:pPr>
-      <w:bookmarkStart w:id="21" w:name="_Toc124714276"/>
-      <w:bookmarkStart w:id="22" w:name="_Toc124714462"/>
+      <w:bookmarkStart w:id="20" w:name="_Toc124714276"/>
+      <w:bookmarkStart w:id="21" w:name="_Toc124714462"/>
       <w:r>
         <w:t xml:space="preserve">Abbildung </w:t>
       </w:r>
@@ -6440,10 +6840,26 @@
         <w:t xml:space="preserve">: </w:t>
       </w:r>
       <w:r>
-        <w:t>Hard-coded Credentials in mail.py</w:t>
-      </w:r>
+        <w:t>Hard-</w:t>
+      </w:r>
+      <w:proofErr w:type="spellStart"/>
+      <w:r>
+        <w:t>coded</w:t>
+      </w:r>
+      <w:proofErr w:type="spellEnd"/>
+      <w:r>
+        <w:t xml:space="preserve"> </w:t>
+      </w:r>
+      <w:proofErr w:type="spellStart"/>
+      <w:r>
+        <w:t>Credentials</w:t>
+      </w:r>
+      <w:proofErr w:type="spellEnd"/>
+      <w:r>
+        <w:t xml:space="preserve"> in mail.py</w:t>
+      </w:r>
+      <w:bookmarkEnd w:id="20"/>
       <w:bookmarkEnd w:id="21"/>
-      <w:bookmarkEnd w:id="22"/>
     </w:p>
     <w:p>
       <w:pPr>
@@ -6495,6 +6911,7 @@
           <w:sz w:val="32"/>
           <w:szCs w:val="32"/>
         </w:rPr>
+        <w:lastRenderedPageBreak/>
         <w:t xml:space="preserve">Neben den Passwörtern weisen auch die Aktivierungscodes zum Freischalten eines neuen Accounts einen verheerenden Mangel auf. Die </w:t>
       </w:r>
       <w:r>
@@ -6578,7 +6995,7 @@
         </w:rPr>
         <w:t xml:space="preserve"> Außerdem wird zur Generierung die </w:t>
       </w:r>
-      <w:commentRangeStart w:id="23"/>
+      <w:commentRangeStart w:id="22"/>
       <w:r>
         <w:rPr>
           <w:rFonts w:ascii="Times New Roman" w:hAnsi="Times New Roman" w:cs="Times New Roman"/>
@@ -6588,6 +7005,8 @@
         </w:rPr>
         <w:t xml:space="preserve">kryptographisch unsichere Funktion </w:t>
       </w:r>
+      <w:proofErr w:type="spellStart"/>
+      <w:proofErr w:type="gramStart"/>
       <w:r>
         <w:rPr>
           <w:rFonts w:ascii="Times New Roman" w:hAnsi="Times New Roman" w:cs="Times New Roman"/>
@@ -6598,6 +7017,8 @@
         </w:rPr>
         <w:t>random.randint</w:t>
       </w:r>
+      <w:proofErr w:type="spellEnd"/>
+      <w:proofErr w:type="gramEnd"/>
       <w:r>
         <w:rPr>
           <w:rFonts w:ascii="Times New Roman" w:hAnsi="Times New Roman" w:cs="Times New Roman"/>
@@ -6617,12 +7038,12 @@
         </w:rPr>
         <w:t xml:space="preserve"> verwendet</w:t>
       </w:r>
-      <w:commentRangeEnd w:id="23"/>
+      <w:commentRangeEnd w:id="22"/>
       <w:r>
         <w:rPr>
           <w:rStyle w:val="Kommentarzeichen"/>
         </w:rPr>
-        <w:commentReference w:id="23"/>
+        <w:commentReference w:id="22"/>
       </w:r>
       <w:r>
         <w:rPr>
@@ -6661,7 +7082,27 @@
           <w:sz w:val="32"/>
           <w:szCs w:val="32"/>
         </w:rPr>
-        <w:t xml:space="preserve"> der Aktivierungscode in der schwachen Version mit geringem Ressourcen- und Zeitaufwand durch Brute-Forcing herausgefunden werden. Dies ermöglicht einem Angreifer eine beliebig</w:t>
+        <w:t xml:space="preserve"> der Aktivierungscode in der schwachen Version mit geringem Ressourcen- und Zeitaufwand durch Brute-</w:t>
+      </w:r>
+      <w:proofErr w:type="spellStart"/>
+      <w:r>
+        <w:rPr>
+          <w:rFonts w:ascii="Times New Roman" w:hAnsi="Times New Roman" w:cs="Times New Roman"/>
+          <w:bCs/>
+          <w:sz w:val="32"/>
+          <w:szCs w:val="32"/>
+        </w:rPr>
+        <w:t>Forcing</w:t>
+      </w:r>
+      <w:proofErr w:type="spellEnd"/>
+      <w:r>
+        <w:rPr>
+          <w:rFonts w:ascii="Times New Roman" w:hAnsi="Times New Roman" w:cs="Times New Roman"/>
+          <w:bCs/>
+          <w:sz w:val="32"/>
+          <w:szCs w:val="32"/>
+        </w:rPr>
+        <w:t xml:space="preserve"> herausgefunden werden. Dies ermöglicht einem Angreifer eine beliebig</w:t>
       </w:r>
       <w:r>
         <w:rPr>
@@ -6756,6 +7197,7 @@
         </w:rPr>
         <w:t xml:space="preserve">in der Funktion </w:t>
       </w:r>
+      <w:proofErr w:type="spellStart"/>
       <w:r>
         <w:rPr>
           <w:rFonts w:ascii="Times New Roman" w:hAnsi="Times New Roman" w:cs="Times New Roman"/>
@@ -6764,17 +7206,9 @@
           <w:sz w:val="32"/>
           <w:szCs w:val="32"/>
         </w:rPr>
-        <w:t>get_menu_choice(…)</w:t>
-      </w:r>
-      <w:r>
-        <w:rPr>
-          <w:rFonts w:ascii="Times New Roman" w:hAnsi="Times New Roman" w:cs="Times New Roman"/>
-          <w:bCs/>
-          <w:sz w:val="32"/>
-          <w:szCs w:val="32"/>
-        </w:rPr>
-        <w:t xml:space="preserve">durch </w:t>
-      </w:r>
+        <w:t>get_menu_</w:t>
+      </w:r>
+      <w:proofErr w:type="gramStart"/>
       <w:r>
         <w:rPr>
           <w:rFonts w:ascii="Times New Roman" w:hAnsi="Times New Roman" w:cs="Times New Roman"/>
@@ -6783,8 +7217,9 @@
           <w:sz w:val="32"/>
           <w:szCs w:val="32"/>
         </w:rPr>
-        <w:t>self.get_menu_choice(self.view.get_menu_choice()</w:t>
-      </w:r>
+        <w:t>choice</w:t>
+      </w:r>
+      <w:proofErr w:type="spellEnd"/>
       <w:r>
         <w:rPr>
           <w:rFonts w:ascii="Times New Roman" w:hAnsi="Times New Roman" w:cs="Times New Roman"/>
@@ -6793,6 +7228,80 @@
           <w:sz w:val="32"/>
           <w:szCs w:val="32"/>
         </w:rPr>
+        <w:t>(</w:t>
+      </w:r>
+      <w:proofErr w:type="gramEnd"/>
+      <w:r>
+        <w:rPr>
+          <w:rFonts w:ascii="Times New Roman" w:hAnsi="Times New Roman" w:cs="Times New Roman"/>
+          <w:i/>
+          <w:iCs/>
+          <w:sz w:val="32"/>
+          <w:szCs w:val="32"/>
+        </w:rPr>
+        <w:t>…)</w:t>
+      </w:r>
+      <w:r>
+        <w:rPr>
+          <w:rFonts w:ascii="Times New Roman" w:hAnsi="Times New Roman" w:cs="Times New Roman"/>
+          <w:bCs/>
+          <w:sz w:val="32"/>
+          <w:szCs w:val="32"/>
+        </w:rPr>
+        <w:t xml:space="preserve">durch </w:t>
+      </w:r>
+      <w:proofErr w:type="spellStart"/>
+      <w:r>
+        <w:rPr>
+          <w:rFonts w:ascii="Times New Roman" w:hAnsi="Times New Roman" w:cs="Times New Roman"/>
+          <w:i/>
+          <w:iCs/>
+          <w:sz w:val="32"/>
+          <w:szCs w:val="32"/>
+        </w:rPr>
+        <w:t>self.get_menu_choice</w:t>
+      </w:r>
+      <w:proofErr w:type="spellEnd"/>
+      <w:r>
+        <w:rPr>
+          <w:rFonts w:ascii="Times New Roman" w:hAnsi="Times New Roman" w:cs="Times New Roman"/>
+          <w:i/>
+          <w:iCs/>
+          <w:sz w:val="32"/>
+          <w:szCs w:val="32"/>
+        </w:rPr>
+        <w:t>(</w:t>
+      </w:r>
+      <w:proofErr w:type="spellStart"/>
+      <w:r>
+        <w:rPr>
+          <w:rFonts w:ascii="Times New Roman" w:hAnsi="Times New Roman" w:cs="Times New Roman"/>
+          <w:i/>
+          <w:iCs/>
+          <w:sz w:val="32"/>
+          <w:szCs w:val="32"/>
+        </w:rPr>
+        <w:t>self.view.get_menu_choice</w:t>
+      </w:r>
+      <w:proofErr w:type="spellEnd"/>
+      <w:r>
+        <w:rPr>
+          <w:rFonts w:ascii="Times New Roman" w:hAnsi="Times New Roman" w:cs="Times New Roman"/>
+          <w:i/>
+          <w:iCs/>
+          <w:sz w:val="32"/>
+          <w:szCs w:val="32"/>
+        </w:rPr>
+        <w:t>()</w:t>
+      </w:r>
+      <w:r>
+        <w:rPr>
+          <w:rFonts w:ascii="Times New Roman" w:hAnsi="Times New Roman" w:cs="Times New Roman"/>
+          <w:i/>
+          <w:iCs/>
+          <w:sz w:val="32"/>
+          <w:szCs w:val="32"/>
+        </w:rPr>
         <w:t xml:space="preserve">) </w:t>
       </w:r>
       <w:r>
@@ -6813,7 +7322,7 @@
         </w:rPr>
         <w:t xml:space="preserve"> (siehe </w:t>
       </w:r>
-      <w:commentRangeStart w:id="24"/>
+      <w:commentRangeStart w:id="23"/>
       <w:r>
         <w:rPr>
           <w:rFonts w:ascii="Times New Roman" w:hAnsi="Times New Roman" w:cs="Times New Roman"/>
@@ -6832,12 +7341,12 @@
         </w:rPr>
         <w:t>).</w:t>
       </w:r>
-      <w:commentRangeEnd w:id="24"/>
+      <w:commentRangeEnd w:id="23"/>
       <w:r>
         <w:rPr>
           <w:rStyle w:val="Kommentarzeichen"/>
         </w:rPr>
-        <w:commentReference w:id="24"/>
+        <w:commentReference w:id="23"/>
       </w:r>
     </w:p>
     <w:p>
@@ -6914,6 +7423,7 @@
         </w:rPr>
         <w:t xml:space="preserve"> </w:t>
       </w:r>
+      <w:proofErr w:type="spellStart"/>
       <w:r>
         <w:rPr>
           <w:rFonts w:ascii="Times New Roman" w:hAnsi="Times New Roman" w:cs="Times New Roman"/>
@@ -6924,6 +7434,7 @@
         </w:rPr>
         <w:t>RecursionError</w:t>
       </w:r>
+      <w:proofErr w:type="spellEnd"/>
       <w:r>
         <w:rPr>
           <w:rFonts w:ascii="Times New Roman" w:hAnsi="Times New Roman" w:cs="Times New Roman"/>
@@ -6951,7 +7462,7 @@
         </w:rPr>
         <w:t xml:space="preserve"> (</w:t>
       </w:r>
-      <w:commentRangeStart w:id="25"/>
+      <w:commentRangeStart w:id="24"/>
       <w:r>
         <w:rPr>
           <w:rFonts w:ascii="Times New Roman" w:hAnsi="Times New Roman" w:cs="Times New Roman"/>
@@ -6961,12 +7472,12 @@
         </w:rPr>
         <w:t>siehe Anhang</w:t>
       </w:r>
-      <w:commentRangeEnd w:id="25"/>
+      <w:commentRangeEnd w:id="24"/>
       <w:r>
         <w:rPr>
           <w:rStyle w:val="Kommentarzeichen"/>
         </w:rPr>
-        <w:commentReference w:id="25"/>
+        <w:commentReference w:id="24"/>
       </w:r>
       <w:r>
         <w:rPr>
@@ -7113,8 +7624,8 @@
           <w:szCs w:val="32"/>
         </w:rPr>
       </w:pPr>
-      <w:bookmarkStart w:id="26" w:name="_Toc124714277"/>
-      <w:bookmarkStart w:id="27" w:name="_Toc124714463"/>
+      <w:bookmarkStart w:id="25" w:name="_Toc124714277"/>
+      <w:bookmarkStart w:id="26" w:name="_Toc124714463"/>
       <w:r>
         <w:t xml:space="preserve">Abbildung </w:t>
       </w:r>
@@ -7129,8 +7640,8 @@
       <w:r>
         <w:t>: Formel zur Berechnung der Brute-Force-Dauer des Aktivierungscode</w:t>
       </w:r>
+      <w:bookmarkEnd w:id="25"/>
       <w:bookmarkEnd w:id="26"/>
-      <w:bookmarkEnd w:id="27"/>
     </w:p>
     <w:p>
       <w:pPr>
@@ -7225,6 +7736,15 @@
           <w:sz w:val="32"/>
           <w:szCs w:val="32"/>
         </w:rPr>
+        <w:t xml:space="preserve"> </w:t>
+      </w:r>
+      <w:r>
+        <w:rPr>
+          <w:rFonts w:ascii="Times New Roman" w:eastAsiaTheme="minorEastAsia" w:hAnsi="Times New Roman" w:cs="Times New Roman"/>
+          <w:bCs/>
+          <w:sz w:val="32"/>
+          <w:szCs w:val="32"/>
+        </w:rPr>
         <w:t xml:space="preserve">und </w:t>
       </w:r>
       <w:r>
@@ -7289,6 +7809,15 @@
           <w:szCs w:val="32"/>
         </w:rPr>
         <w:t>.</w:t>
+      </w:r>
+      <w:r>
+        <w:rPr>
+          <w:rFonts w:ascii="Times New Roman" w:eastAsiaTheme="minorEastAsia" w:hAnsi="Times New Roman" w:cs="Times New Roman"/>
+          <w:bCs/>
+          <w:sz w:val="32"/>
+          <w:szCs w:val="32"/>
+        </w:rPr>
+        <w:t xml:space="preserve"> </w:t>
       </w:r>
       <w:r>
         <w:rPr>
@@ -7373,7 +7902,47 @@
           <w:sz w:val="32"/>
           <w:szCs w:val="32"/>
         </w:rPr>
-        <w:t xml:space="preserve"> Ein solcher Denial-of-Service-Angriff ist ähnlich wie die Brute-Force-Attacke aufgebaut: der Angreifer muss automatisiert so viele TCP-Verbindungen wie möglich zum Server aufbauen und diesen somit überlasten</w:t>
+        <w:t xml:space="preserve"> Ein solcher </w:t>
+      </w:r>
+      <w:proofErr w:type="spellStart"/>
+      <w:r>
+        <w:rPr>
+          <w:rFonts w:ascii="Times New Roman" w:hAnsi="Times New Roman" w:cs="Times New Roman"/>
+          <w:bCs/>
+          <w:sz w:val="32"/>
+          <w:szCs w:val="32"/>
+        </w:rPr>
+        <w:t>Denial</w:t>
+      </w:r>
+      <w:proofErr w:type="spellEnd"/>
+      <w:r>
+        <w:rPr>
+          <w:rFonts w:ascii="Times New Roman" w:hAnsi="Times New Roman" w:cs="Times New Roman"/>
+          <w:bCs/>
+          <w:sz w:val="32"/>
+          <w:szCs w:val="32"/>
+        </w:rPr>
+        <w:t>-</w:t>
+      </w:r>
+      <w:proofErr w:type="spellStart"/>
+      <w:r>
+        <w:rPr>
+          <w:rFonts w:ascii="Times New Roman" w:hAnsi="Times New Roman" w:cs="Times New Roman"/>
+          <w:bCs/>
+          <w:sz w:val="32"/>
+          <w:szCs w:val="32"/>
+        </w:rPr>
+        <w:t>of</w:t>
+      </w:r>
+      <w:proofErr w:type="spellEnd"/>
+      <w:r>
+        <w:rPr>
+          <w:rFonts w:ascii="Times New Roman" w:hAnsi="Times New Roman" w:cs="Times New Roman"/>
+          <w:bCs/>
+          <w:sz w:val="32"/>
+          <w:szCs w:val="32"/>
+        </w:rPr>
+        <w:t>-Service-Angriff ist ähnlich wie die Brute-Force-Attacke aufgebaut: der Angreifer muss automatisiert so viele TCP-Verbindungen wie möglich zum Server aufbauen und diesen somit überlasten</w:t>
       </w:r>
       <w:r>
         <w:rPr>
@@ -7498,6 +8067,7 @@
           <w:lang w:val="en-US"/>
         </w:rPr>
       </w:pPr>
+      <w:proofErr w:type="spellStart"/>
       <w:r>
         <w:rPr>
           <w:rFonts w:ascii="Times New Roman" w:hAnsi="Times New Roman" w:cs="Times New Roman"/>
@@ -7506,8 +8076,9 @@
           <w:szCs w:val="32"/>
           <w:lang w:val="en-US"/>
         </w:rPr>
-        <w:t xml:space="preserve">Prozessor: </w:t>
-      </w:r>
+        <w:t>Prozessor</w:t>
+      </w:r>
+      <w:proofErr w:type="spellEnd"/>
       <w:r>
         <w:rPr>
           <w:rFonts w:ascii="Times New Roman" w:hAnsi="Times New Roman" w:cs="Times New Roman"/>
@@ -7516,6 +8087,16 @@
           <w:szCs w:val="32"/>
           <w:lang w:val="en-US"/>
         </w:rPr>
+        <w:t xml:space="preserve">: </w:t>
+      </w:r>
+      <w:r>
+        <w:rPr>
+          <w:rFonts w:ascii="Times New Roman" w:hAnsi="Times New Roman" w:cs="Times New Roman"/>
+          <w:bCs/>
+          <w:sz w:val="32"/>
+          <w:szCs w:val="32"/>
+          <w:lang w:val="en-US"/>
+        </w:rPr>
         <w:tab/>
       </w:r>
       <w:r>
@@ -7527,7 +8108,29 @@
           <w:lang w:val="en-US"/>
         </w:rPr>
         <w:tab/>
-        <w:t>Intel(R) Core(TM) i7-7700K 4.20 GHz</w:t>
+        <w:t xml:space="preserve">Intel(R) </w:t>
+      </w:r>
+      <w:proofErr w:type="gramStart"/>
+      <w:r>
+        <w:rPr>
+          <w:rFonts w:ascii="Times New Roman" w:hAnsi="Times New Roman" w:cs="Times New Roman"/>
+          <w:bCs/>
+          <w:sz w:val="32"/>
+          <w:szCs w:val="32"/>
+          <w:lang w:val="en-US"/>
+        </w:rPr>
+        <w:t>Core(</w:t>
+      </w:r>
+      <w:proofErr w:type="gramEnd"/>
+      <w:r>
+        <w:rPr>
+          <w:rFonts w:ascii="Times New Roman" w:hAnsi="Times New Roman" w:cs="Times New Roman"/>
+          <w:bCs/>
+          <w:sz w:val="32"/>
+          <w:szCs w:val="32"/>
+          <w:lang w:val="en-US"/>
+        </w:rPr>
+        <w:t>TM) i7-7700K 4.20 GHz</w:t>
       </w:r>
     </w:p>
     <w:p>
@@ -7651,114 +8254,114 @@
           <w:sz w:val="32"/>
           <w:szCs w:val="32"/>
         </w:rPr>
+        <w:t xml:space="preserve">Die Effizienz des Angriffes ist anhand der Zeit </w:t>
+      </w:r>
+      <w:r>
+        <w:rPr>
+          <w:rFonts w:ascii="Times New Roman" w:hAnsi="Times New Roman" w:cs="Times New Roman"/>
+          <w:bCs/>
+          <w:sz w:val="32"/>
+          <w:szCs w:val="32"/>
+        </w:rPr>
+        <w:t xml:space="preserve">in Sekunden </w:t>
+      </w:r>
+      <w:r>
+        <w:rPr>
+          <w:rFonts w:ascii="Times New Roman" w:hAnsi="Times New Roman" w:cs="Times New Roman"/>
+          <w:bCs/>
+          <w:sz w:val="32"/>
+          <w:szCs w:val="32"/>
+        </w:rPr>
+        <w:t xml:space="preserve">gemessen, die ein Spieler benötigt, um sich am Server anzumelden und </w:t>
+      </w:r>
+      <w:r>
+        <w:rPr>
+          <w:rFonts w:ascii="Times New Roman" w:hAnsi="Times New Roman" w:cs="Times New Roman"/>
+          <w:bCs/>
+          <w:sz w:val="32"/>
+          <w:szCs w:val="32"/>
+        </w:rPr>
+        <w:t>die KI den ersten Zug macht</w:t>
+      </w:r>
+      <w:r>
+        <w:rPr>
+          <w:rFonts w:ascii="Times New Roman" w:hAnsi="Times New Roman" w:cs="Times New Roman"/>
+          <w:bCs/>
+          <w:sz w:val="32"/>
+          <w:szCs w:val="32"/>
+        </w:rPr>
+        <w:t>, welche nachfolgend als Zug</w:t>
+      </w:r>
+      <w:r>
+        <w:rPr>
+          <w:rFonts w:ascii="Times New Roman" w:hAnsi="Times New Roman" w:cs="Times New Roman"/>
+          <w:bCs/>
+          <w:sz w:val="32"/>
+          <w:szCs w:val="32"/>
+        </w:rPr>
+        <w:t>-d</w:t>
+      </w:r>
+      <w:r>
+        <w:rPr>
+          <w:rFonts w:ascii="Times New Roman" w:hAnsi="Times New Roman" w:cs="Times New Roman"/>
+          <w:bCs/>
+          <w:sz w:val="32"/>
+          <w:szCs w:val="32"/>
+        </w:rPr>
+        <w:t>auer bezeichnet wird</w:t>
+      </w:r>
+      <w:r>
+        <w:rPr>
+          <w:rFonts w:ascii="Times New Roman" w:hAnsi="Times New Roman" w:cs="Times New Roman"/>
+          <w:bCs/>
+          <w:sz w:val="32"/>
+          <w:szCs w:val="32"/>
+        </w:rPr>
+        <w:t>.</w:t>
+      </w:r>
+      <w:r>
+        <w:rPr>
+          <w:rFonts w:ascii="Times New Roman" w:hAnsi="Times New Roman" w:cs="Times New Roman"/>
+          <w:bCs/>
+          <w:sz w:val="32"/>
+          <w:szCs w:val="32"/>
+        </w:rPr>
+        <w:t xml:space="preserve"> Anhand </w:t>
+      </w:r>
+      <w:commentRangeStart w:id="27"/>
+      <w:r>
+        <w:rPr>
+          <w:rFonts w:ascii="Times New Roman" w:hAnsi="Times New Roman" w:cs="Times New Roman"/>
+          <w:bCs/>
+          <w:sz w:val="32"/>
+          <w:szCs w:val="32"/>
+        </w:rPr>
+        <w:t>Anhang X</w:t>
+      </w:r>
+      <w:commentRangeEnd w:id="27"/>
+      <w:r>
+        <w:rPr>
+          <w:rStyle w:val="Kommentarzeichen"/>
+        </w:rPr>
+        <w:commentReference w:id="27"/>
+      </w:r>
+      <w:r>
+        <w:rPr>
+          <w:rFonts w:ascii="Times New Roman" w:hAnsi="Times New Roman" w:cs="Times New Roman"/>
+          <w:bCs/>
+          <w:sz w:val="32"/>
+          <w:szCs w:val="32"/>
+        </w:rPr>
+        <w:t xml:space="preserve"> kann man erkennen, dass schon </w:t>
+      </w:r>
+      <w:r>
+        <w:rPr>
+          <w:rFonts w:ascii="Times New Roman" w:hAnsi="Times New Roman" w:cs="Times New Roman"/>
+          <w:bCs/>
+          <w:sz w:val="32"/>
+          <w:szCs w:val="32"/>
+        </w:rPr>
         <w:lastRenderedPageBreak/>
-        <w:t xml:space="preserve">Die Effizienz des Angriffes ist anhand der Zeit </w:t>
-      </w:r>
-      <w:r>
-        <w:rPr>
-          <w:rFonts w:ascii="Times New Roman" w:hAnsi="Times New Roman" w:cs="Times New Roman"/>
-          <w:bCs/>
-          <w:sz w:val="32"/>
-          <w:szCs w:val="32"/>
-        </w:rPr>
-        <w:t xml:space="preserve">in Sekunden </w:t>
-      </w:r>
-      <w:r>
-        <w:rPr>
-          <w:rFonts w:ascii="Times New Roman" w:hAnsi="Times New Roman" w:cs="Times New Roman"/>
-          <w:bCs/>
-          <w:sz w:val="32"/>
-          <w:szCs w:val="32"/>
-        </w:rPr>
-        <w:t xml:space="preserve">gemessen, die ein Spieler benötigt, um sich am Server anzumelden und </w:t>
-      </w:r>
-      <w:r>
-        <w:rPr>
-          <w:rFonts w:ascii="Times New Roman" w:hAnsi="Times New Roman" w:cs="Times New Roman"/>
-          <w:bCs/>
-          <w:sz w:val="32"/>
-          <w:szCs w:val="32"/>
-        </w:rPr>
-        <w:t>die KI den ersten Zug macht</w:t>
-      </w:r>
-      <w:r>
-        <w:rPr>
-          <w:rFonts w:ascii="Times New Roman" w:hAnsi="Times New Roman" w:cs="Times New Roman"/>
-          <w:bCs/>
-          <w:sz w:val="32"/>
-          <w:szCs w:val="32"/>
-        </w:rPr>
-        <w:t>, welche nachfolgend als Zug</w:t>
-      </w:r>
-      <w:r>
-        <w:rPr>
-          <w:rFonts w:ascii="Times New Roman" w:hAnsi="Times New Roman" w:cs="Times New Roman"/>
-          <w:bCs/>
-          <w:sz w:val="32"/>
-          <w:szCs w:val="32"/>
-        </w:rPr>
-        <w:t>-d</w:t>
-      </w:r>
-      <w:r>
-        <w:rPr>
-          <w:rFonts w:ascii="Times New Roman" w:hAnsi="Times New Roman" w:cs="Times New Roman"/>
-          <w:bCs/>
-          <w:sz w:val="32"/>
-          <w:szCs w:val="32"/>
-        </w:rPr>
-        <w:t>auer bezeichnet wird</w:t>
-      </w:r>
-      <w:r>
-        <w:rPr>
-          <w:rFonts w:ascii="Times New Roman" w:hAnsi="Times New Roman" w:cs="Times New Roman"/>
-          <w:bCs/>
-          <w:sz w:val="32"/>
-          <w:szCs w:val="32"/>
-        </w:rPr>
-        <w:t>.</w:t>
-      </w:r>
-      <w:r>
-        <w:rPr>
-          <w:rFonts w:ascii="Times New Roman" w:hAnsi="Times New Roman" w:cs="Times New Roman"/>
-          <w:bCs/>
-          <w:sz w:val="32"/>
-          <w:szCs w:val="32"/>
-        </w:rPr>
-        <w:t xml:space="preserve"> Anhand </w:t>
-      </w:r>
-      <w:commentRangeStart w:id="28"/>
-      <w:r>
-        <w:rPr>
-          <w:rFonts w:ascii="Times New Roman" w:hAnsi="Times New Roman" w:cs="Times New Roman"/>
-          <w:bCs/>
-          <w:sz w:val="32"/>
-          <w:szCs w:val="32"/>
-        </w:rPr>
-        <w:t>Anhang X</w:t>
-      </w:r>
-      <w:commentRangeEnd w:id="28"/>
-      <w:r>
-        <w:rPr>
-          <w:rStyle w:val="Kommentarzeichen"/>
-        </w:rPr>
-        <w:commentReference w:id="28"/>
-      </w:r>
-      <w:r>
-        <w:rPr>
-          <w:rFonts w:ascii="Times New Roman" w:hAnsi="Times New Roman" w:cs="Times New Roman"/>
-          <w:bCs/>
-          <w:sz w:val="32"/>
-          <w:szCs w:val="32"/>
-        </w:rPr>
-        <w:t xml:space="preserve"> kann man erkennen, dass schon </w:t>
-      </w:r>
-      <w:r>
-        <w:rPr>
-          <w:rFonts w:ascii="Times New Roman" w:hAnsi="Times New Roman" w:cs="Times New Roman"/>
-          <w:bCs/>
-          <w:sz w:val="32"/>
-          <w:szCs w:val="32"/>
-        </w:rPr>
         <w:t>49</w:t>
       </w:r>
       <w:r>
@@ -7779,14 +8382,25 @@
         </w:rPr>
         <w:t xml:space="preserve"> </w:t>
       </w:r>
-      <w:r>
-        <w:rPr>
-          <w:rFonts w:ascii="Times New Roman" w:hAnsi="Times New Roman" w:cs="Times New Roman"/>
-          <w:bCs/>
-          <w:sz w:val="32"/>
-          <w:szCs w:val="32"/>
-        </w:rPr>
-        <w:t>Zugdauer von ca. 5 Sekunden auf 120 Sekunden bringen</w:t>
+      <w:proofErr w:type="spellStart"/>
+      <w:r>
+        <w:rPr>
+          <w:rFonts w:ascii="Times New Roman" w:hAnsi="Times New Roman" w:cs="Times New Roman"/>
+          <w:bCs/>
+          <w:sz w:val="32"/>
+          <w:szCs w:val="32"/>
+        </w:rPr>
+        <w:t>Zugdauer</w:t>
+      </w:r>
+      <w:proofErr w:type="spellEnd"/>
+      <w:r>
+        <w:rPr>
+          <w:rFonts w:ascii="Times New Roman" w:hAnsi="Times New Roman" w:cs="Times New Roman"/>
+          <w:bCs/>
+          <w:sz w:val="32"/>
+          <w:szCs w:val="32"/>
+        </w:rPr>
+        <w:t xml:space="preserve"> von ca. 5 Sekunden auf 120 Sekunden bringen</w:t>
       </w:r>
       <w:r>
         <w:rPr>
@@ -8034,7 +8648,7 @@
         </w:rPr>
         <w:t xml:space="preserve"> worden (siehe </w:t>
       </w:r>
-      <w:commentRangeStart w:id="29"/>
+      <w:commentRangeStart w:id="28"/>
       <w:r>
         <w:rPr>
           <w:rFonts w:ascii="Times New Roman" w:hAnsi="Times New Roman" w:cs="Times New Roman"/>
@@ -8044,12 +8658,12 @@
         </w:rPr>
         <w:t>Anhang X</w:t>
       </w:r>
-      <w:commentRangeEnd w:id="29"/>
+      <w:commentRangeEnd w:id="28"/>
       <w:r>
         <w:rPr>
           <w:rStyle w:val="Kommentarzeichen"/>
         </w:rPr>
-        <w:commentReference w:id="29"/>
+        <w:commentReference w:id="28"/>
       </w:r>
       <w:r>
         <w:rPr>
@@ -8295,8 +8909,8 @@
         <w:pStyle w:val="Beschriftung"/>
         <w:jc w:val="center"/>
       </w:pPr>
-      <w:bookmarkStart w:id="30" w:name="_Toc124714278"/>
-      <w:bookmarkStart w:id="31" w:name="_Toc124714464"/>
+      <w:bookmarkStart w:id="29" w:name="_Toc124714278"/>
+      <w:bookmarkStart w:id="30" w:name="_Toc124714464"/>
       <w:r>
         <w:t xml:space="preserve">Abbildung </w:t>
       </w:r>
@@ -8314,8 +8928,8 @@
       <w:r>
         <w:t>CWSS-Score und CWSS-Vektor der CWE der Passwörter</w:t>
       </w:r>
+      <w:bookmarkEnd w:id="29"/>
       <w:bookmarkEnd w:id="30"/>
-      <w:bookmarkEnd w:id="31"/>
     </w:p>
     <w:p>
       <w:pPr>
@@ -8379,7 +8993,7 @@
           <w:szCs w:val="40"/>
         </w:rPr>
       </w:pPr>
-      <w:bookmarkStart w:id="32" w:name="_Toc124714676"/>
+      <w:bookmarkStart w:id="31" w:name="_Toc124714676"/>
       <w:r>
         <w:rPr>
           <w:rFonts w:ascii="Times New Roman" w:hAnsi="Times New Roman" w:cs="Times New Roman"/>
@@ -8389,6 +9003,7 @@
           <w:sz w:val="40"/>
           <w:szCs w:val="40"/>
         </w:rPr>
+        <w:lastRenderedPageBreak/>
         <w:t xml:space="preserve">3.3 </w:t>
       </w:r>
       <w:r>
@@ -8402,7 +9017,7 @@
         </w:rPr>
         <w:t>Kommunikation</w:t>
       </w:r>
-      <w:bookmarkEnd w:id="32"/>
+      <w:bookmarkEnd w:id="31"/>
     </w:p>
     <w:p>
       <w:pPr>
@@ -8614,7 +9229,25 @@
           <w:sz w:val="32"/>
           <w:szCs w:val="32"/>
         </w:rPr>
-        <w:t xml:space="preserve">Gleiches gilt für die Kommunikation zwischen dem „Chess Server“ undeinem Client: in der schwachen Version des Spieles findet der Datenaustausch mittels TCP statt, </w:t>
+        <w:t>Gleiches gilt für die Kommunikation zwischen dem „Chess Server“ und</w:t>
+      </w:r>
+      <w:r>
+        <w:rPr>
+          <w:rFonts w:ascii="Times New Roman" w:hAnsi="Times New Roman" w:cs="Times New Roman"/>
+          <w:bCs/>
+          <w:sz w:val="32"/>
+          <w:szCs w:val="32"/>
+        </w:rPr>
+        <w:t xml:space="preserve"> </w:t>
+      </w:r>
+      <w:r>
+        <w:rPr>
+          <w:rFonts w:ascii="Times New Roman" w:hAnsi="Times New Roman" w:cs="Times New Roman"/>
+          <w:bCs/>
+          <w:sz w:val="32"/>
+          <w:szCs w:val="32"/>
+        </w:rPr>
+        <w:t xml:space="preserve">einem Client: in der schwachen Version des Spieles findet der Datenaustausch mittels TCP statt, </w:t>
       </w:r>
       <w:r>
         <w:rPr>
@@ -8632,7 +9265,25 @@
           <w:sz w:val="32"/>
           <w:szCs w:val="32"/>
         </w:rPr>
-        <w:t xml:space="preserve">, welches gesendete Datennicht </w:t>
+        <w:t>, welches gesendete Daten</w:t>
+      </w:r>
+      <w:r>
+        <w:rPr>
+          <w:rFonts w:ascii="Times New Roman" w:hAnsi="Times New Roman" w:cs="Times New Roman"/>
+          <w:bCs/>
+          <w:sz w:val="32"/>
+          <w:szCs w:val="32"/>
+        </w:rPr>
+        <w:t xml:space="preserve"> </w:t>
+      </w:r>
+      <w:r>
+        <w:rPr>
+          <w:rFonts w:ascii="Times New Roman" w:hAnsi="Times New Roman" w:cs="Times New Roman"/>
+          <w:bCs/>
+          <w:sz w:val="32"/>
+          <w:szCs w:val="32"/>
+        </w:rPr>
+        <w:t xml:space="preserve">nicht </w:t>
       </w:r>
       <w:r>
         <w:rPr>
@@ -8722,6 +9373,15 @@
           <w:sz w:val="32"/>
           <w:szCs w:val="32"/>
         </w:rPr>
+        <w:t xml:space="preserve"> </w:t>
+      </w:r>
+      <w:r>
+        <w:rPr>
+          <w:rFonts w:ascii="Times New Roman" w:hAnsi="Times New Roman" w:cs="Times New Roman"/>
+          <w:bCs/>
+          <w:sz w:val="32"/>
+          <w:szCs w:val="32"/>
+        </w:rPr>
         <w:t xml:space="preserve">Dies könnte ein Angreifer </w:t>
       </w:r>
       <w:r>
@@ -8740,7 +9400,27 @@
           <w:sz w:val="32"/>
           <w:szCs w:val="32"/>
         </w:rPr>
-        <w:t xml:space="preserve"> einer Man-in-the-Middle-Attacke erreichen. </w:t>
+        <w:t xml:space="preserve"> einer Man-in-</w:t>
+      </w:r>
+      <w:proofErr w:type="spellStart"/>
+      <w:r>
+        <w:rPr>
+          <w:rFonts w:ascii="Times New Roman" w:hAnsi="Times New Roman" w:cs="Times New Roman"/>
+          <w:bCs/>
+          <w:sz w:val="32"/>
+          <w:szCs w:val="32"/>
+        </w:rPr>
+        <w:t>the</w:t>
+      </w:r>
+      <w:proofErr w:type="spellEnd"/>
+      <w:r>
+        <w:rPr>
+          <w:rFonts w:ascii="Times New Roman" w:hAnsi="Times New Roman" w:cs="Times New Roman"/>
+          <w:bCs/>
+          <w:sz w:val="32"/>
+          <w:szCs w:val="32"/>
+        </w:rPr>
+        <w:t xml:space="preserve">-Middle-Attacke erreichen. </w:t>
       </w:r>
       <w:r>
         <w:rPr>
@@ -8830,7 +9510,27 @@
           <w:sz w:val="32"/>
           <w:szCs w:val="32"/>
         </w:rPr>
-        <w:t xml:space="preserve"> zu sehen ist, wurde erfolgreich die E-Mail „florian.hagengruber@stud.th-deg.de“ sowie das Passwort „aPassword“ </w:t>
+        <w:t xml:space="preserve"> zu sehen ist, wurde erfolgreich die E-Mail „florian.hagengruber@stud.th-deg.de“ sowie das Passwort „</w:t>
+      </w:r>
+      <w:proofErr w:type="spellStart"/>
+      <w:r>
+        <w:rPr>
+          <w:rFonts w:ascii="Times New Roman" w:hAnsi="Times New Roman" w:cs="Times New Roman"/>
+          <w:bCs/>
+          <w:sz w:val="32"/>
+          <w:szCs w:val="32"/>
+        </w:rPr>
+        <w:t>aPassword</w:t>
+      </w:r>
+      <w:proofErr w:type="spellEnd"/>
+      <w:r>
+        <w:rPr>
+          <w:rFonts w:ascii="Times New Roman" w:hAnsi="Times New Roman" w:cs="Times New Roman"/>
+          <w:bCs/>
+          <w:sz w:val="32"/>
+          <w:szCs w:val="32"/>
+        </w:rPr>
+        <w:t xml:space="preserve">“ </w:t>
       </w:r>
       <w:r>
         <w:rPr>
@@ -8878,7 +9578,6 @@
           <w:szCs w:val="32"/>
           <w:lang w:eastAsia="de-DE"/>
         </w:rPr>
-        <w:lastRenderedPageBreak/>
         <w:drawing>
           <wp:inline distT="0" distB="0" distL="0" distR="0" wp14:anchorId="56D392E2" wp14:editId="0DB6BE0C">
             <wp:extent cx="5010785" cy="990600"/>
@@ -8927,8 +9626,8 @@
         <w:pStyle w:val="Beschriftung"/>
         <w:jc w:val="center"/>
       </w:pPr>
-      <w:bookmarkStart w:id="33" w:name="_Toc124714279"/>
-      <w:bookmarkStart w:id="34" w:name="_Toc124714465"/>
+      <w:bookmarkStart w:id="32" w:name="_Toc124714279"/>
+      <w:bookmarkStart w:id="33" w:name="_Toc124714465"/>
       <w:r>
         <w:t xml:space="preserve">Abbildung </w:t>
       </w:r>
@@ -8946,8 +9645,8 @@
       <w:r>
         <w:t>Mittels Wireshark abgefangene Mailadresse</w:t>
       </w:r>
+      <w:bookmarkEnd w:id="32"/>
       <w:bookmarkEnd w:id="33"/>
-      <w:bookmarkEnd w:id="34"/>
     </w:p>
     <w:p>
       <w:pPr>
@@ -9024,8 +9723,8 @@
         <w:pStyle w:val="Beschriftung"/>
         <w:jc w:val="center"/>
       </w:pPr>
-      <w:bookmarkStart w:id="35" w:name="_Toc124714280"/>
-      <w:bookmarkStart w:id="36" w:name="_Toc124714466"/>
+      <w:bookmarkStart w:id="34" w:name="_Toc124714280"/>
+      <w:bookmarkStart w:id="35" w:name="_Toc124714466"/>
       <w:r>
         <w:t xml:space="preserve">Abbildung </w:t>
       </w:r>
@@ -9043,8 +9742,8 @@
       <w:r>
         <w:t>Mittels Wireshark abgefangenes Passwort</w:t>
       </w:r>
+      <w:bookmarkEnd w:id="34"/>
       <w:bookmarkEnd w:id="35"/>
-      <w:bookmarkEnd w:id="36"/>
     </w:p>
     <w:p>
       <w:pPr>
@@ -9073,7 +9772,6 @@
         </w:rPr>
         <w:t xml:space="preserve">Jedoch ist nicht nur das Mitlesen der Pakete möglich. Ein Angreifer könnte mittels TCP-Spoofing Daten mit der IP-Adresse eines verbundenen Clients an den Server senden und so seine Identität fälschen. Hierbei ist lediglich zu beachten, dass die Sequenznummer der gesendeten TCP-Pakete erraten werden muss, was jedoch </w:t>
       </w:r>
-      <w:commentRangeStart w:id="37"/>
       <w:r>
         <w:rPr>
           <w:rFonts w:ascii="Times New Roman" w:hAnsi="Times New Roman" w:cs="Times New Roman"/>
@@ -9099,23 +9797,7 @@
           <w:sz w:val="32"/>
           <w:szCs w:val="32"/>
         </w:rPr>
-        <w:t xml:space="preserve">Brute-Force </w:t>
-      </w:r>
-      <w:commentRangeEnd w:id="37"/>
-      <w:r>
-        <w:rPr>
-          <w:rStyle w:val="Kommentarzeichen"/>
-        </w:rPr>
-        <w:commentReference w:id="37"/>
-      </w:r>
-      <w:r>
-        <w:rPr>
-          <w:rFonts w:ascii="Times New Roman" w:hAnsi="Times New Roman" w:cs="Times New Roman"/>
-          <w:bCs/>
-          <w:sz w:val="32"/>
-          <w:szCs w:val="32"/>
-        </w:rPr>
-        <w:t>zu bewerkstelligen wäre.</w:t>
+        <w:t>Brute-Force zu bewerkstelligen wäre.</w:t>
       </w:r>
       <w:r>
         <w:rPr>
@@ -9207,7 +9889,6 @@
           <w:szCs w:val="32"/>
           <w:lang w:eastAsia="de-DE"/>
         </w:rPr>
-        <w:lastRenderedPageBreak/>
         <w:drawing>
           <wp:inline distT="0" distB="0" distL="0" distR="0" wp14:anchorId="5C6602C3" wp14:editId="5084DC43">
             <wp:extent cx="5076825" cy="2047875"/>
@@ -9263,8 +9944,8 @@
         <w:pStyle w:val="Beschriftung"/>
         <w:jc w:val="center"/>
       </w:pPr>
-      <w:bookmarkStart w:id="38" w:name="_Toc124714281"/>
-      <w:bookmarkStart w:id="39" w:name="_Toc124714467"/>
+      <w:bookmarkStart w:id="36" w:name="_Toc124714281"/>
+      <w:bookmarkStart w:id="37" w:name="_Toc124714467"/>
       <w:r>
         <w:t xml:space="preserve">Abbildung </w:t>
       </w:r>
@@ -9282,42 +9963,8 @@
       <w:r>
         <w:t>CWSS-Score und CWSS-Vektor der CWE der Passwörter</w:t>
       </w:r>
-      <w:bookmarkEnd w:id="38"/>
-      <w:bookmarkEnd w:id="39"/>
-    </w:p>
-    <w:p>
-      <w:pPr>
-        <w:pStyle w:val="Beschriftung"/>
-        <w:jc w:val="center"/>
-        <w:rPr>
-          <w:rFonts w:ascii="Times New Roman" w:hAnsi="Times New Roman" w:cs="Times New Roman"/>
-          <w:bCs/>
-          <w:sz w:val="32"/>
-          <w:szCs w:val="32"/>
-        </w:rPr>
-      </w:pPr>
-    </w:p>
-    <w:p>
-      <w:pPr>
-        <w:spacing w:line="240" w:lineRule="auto"/>
-        <w:jc w:val="both"/>
-        <w:rPr>
-          <w:rFonts w:ascii="Times New Roman" w:hAnsi="Times New Roman" w:cs="Times New Roman"/>
-          <w:bCs/>
-          <w:sz w:val="32"/>
-          <w:szCs w:val="32"/>
-        </w:rPr>
-      </w:pPr>
-    </w:p>
-    <w:p>
-      <w:pPr>
-        <w:rPr>
-          <w:rFonts w:ascii="Times New Roman" w:hAnsi="Times New Roman" w:cs="Times New Roman"/>
-          <w:bCs/>
-          <w:sz w:val="32"/>
-          <w:szCs w:val="32"/>
-        </w:rPr>
-      </w:pPr>
+      <w:bookmarkEnd w:id="36"/>
+      <w:bookmarkEnd w:id="37"/>
     </w:p>
     <w:p>
       <w:pPr>
@@ -9353,7 +10000,7 @@
           <w:szCs w:val="40"/>
         </w:rPr>
       </w:pPr>
-      <w:bookmarkStart w:id="40" w:name="_Toc124714677"/>
+      <w:bookmarkStart w:id="38" w:name="_Toc124714677"/>
       <w:r>
         <w:rPr>
           <w:rFonts w:ascii="Times New Roman" w:hAnsi="Times New Roman" w:cs="Times New Roman"/>
@@ -9410,7 +10057,7 @@
         </w:rPr>
         <w:t>Code Analysetools und Styleguides</w:t>
       </w:r>
-      <w:bookmarkEnd w:id="40"/>
+      <w:bookmarkEnd w:id="38"/>
     </w:p>
     <w:p>
       <w:pPr>
@@ -9428,7 +10075,25 @@
           <w:sz w:val="32"/>
           <w:szCs w:val="32"/>
         </w:rPr>
-        <w:t>Als weitere Kontrollinstanz neben dem manuellen Analysieren des Codes wurden verschiedene statische Code Analysetools verwendet, um mögliche Schwachstellen im Programm zu entdecken. Folglich werden die Ergebnisse der Analysen mit dem Namen des verwendeten Tools sowie die Fehlerraten der „False-Negative“ Fälle aufgelistet.</w:t>
+        <w:t>Als weitere Kontrollinstanz neben dem manuellen Analysieren des Codes wurden verschiedene statische Code Analysetools verwendet, um mögliche Schwachstellen im Programm zu entdecken. Folglich werden die Ergebnisse der Analysen mit dem Namen des verwendeten Tools sowie die Fehlerraten der „</w:t>
+      </w:r>
+      <w:proofErr w:type="spellStart"/>
+      <w:r>
+        <w:rPr>
+          <w:rFonts w:ascii="Times New Roman" w:hAnsi="Times New Roman" w:cs="Times New Roman"/>
+          <w:sz w:val="32"/>
+          <w:szCs w:val="32"/>
+        </w:rPr>
+        <w:t>False</w:t>
+      </w:r>
+      <w:proofErr w:type="spellEnd"/>
+      <w:r>
+        <w:rPr>
+          <w:rFonts w:ascii="Times New Roman" w:hAnsi="Times New Roman" w:cs="Times New Roman"/>
+          <w:sz w:val="32"/>
+          <w:szCs w:val="32"/>
+        </w:rPr>
+        <w:t>-Negative“ Fälle aufgelistet.</w:t>
       </w:r>
     </w:p>
     <w:tbl>
@@ -9514,7 +10179,27 @@
                 <w:sz w:val="32"/>
                 <w:szCs w:val="32"/>
               </w:rPr>
-              <w:t>„False-Negative“-Rate</w:t>
+              <w:t>„</w:t>
+            </w:r>
+            <w:proofErr w:type="spellStart"/>
+            <w:r>
+              <w:rPr>
+                <w:rFonts w:ascii="Times New Roman" w:hAnsi="Times New Roman" w:cs="Times New Roman"/>
+                <w:b/>
+                <w:sz w:val="32"/>
+                <w:szCs w:val="32"/>
+              </w:rPr>
+              <w:t>False</w:t>
+            </w:r>
+            <w:proofErr w:type="spellEnd"/>
+            <w:r>
+              <w:rPr>
+                <w:rFonts w:ascii="Times New Roman" w:hAnsi="Times New Roman" w:cs="Times New Roman"/>
+                <w:b/>
+                <w:sz w:val="32"/>
+                <w:szCs w:val="32"/>
+              </w:rPr>
+              <w:t>-Negative“-Rate</w:t>
             </w:r>
           </w:p>
         </w:tc>
@@ -9534,6 +10219,7 @@
                 <w:szCs w:val="32"/>
               </w:rPr>
             </w:pPr>
+            <w:proofErr w:type="spellStart"/>
             <w:r>
               <w:rPr>
                 <w:rFonts w:ascii="Times New Roman" w:hAnsi="Times New Roman" w:cs="Times New Roman"/>
@@ -9550,6 +10236,7 @@
               </w:rPr>
               <w:t>rospector</w:t>
             </w:r>
+            <w:proofErr w:type="spellEnd"/>
           </w:p>
         </w:tc>
         <w:tc>
@@ -9798,6 +10485,7 @@
                 <w:szCs w:val="32"/>
               </w:rPr>
             </w:pPr>
+            <w:proofErr w:type="spellStart"/>
             <w:r>
               <w:rPr>
                 <w:rFonts w:ascii="Times New Roman" w:hAnsi="Times New Roman" w:cs="Times New Roman"/>
@@ -9806,6 +10494,7 @@
               </w:rPr>
               <w:t>Snyk</w:t>
             </w:r>
+            <w:proofErr w:type="spellEnd"/>
           </w:p>
         </w:tc>
         <w:tc>
@@ -9863,8 +10552,8 @@
         <w:pStyle w:val="Beschriftung"/>
         <w:jc w:val="center"/>
       </w:pPr>
-      <w:bookmarkStart w:id="41" w:name="_Toc124714282"/>
-      <w:bookmarkStart w:id="42" w:name="_Toc124714468"/>
+      <w:bookmarkStart w:id="39" w:name="_Toc124714282"/>
+      <w:bookmarkStart w:id="40" w:name="_Toc124714468"/>
       <w:r>
         <w:t xml:space="preserve">Abbildung </w:t>
       </w:r>
@@ -9882,8 +10571,8 @@
       <w:r>
         <w:t>Tabelle der Analyse der Code-Analysis-Tools</w:t>
       </w:r>
-      <w:bookmarkEnd w:id="41"/>
-      <w:bookmarkEnd w:id="42"/>
+      <w:bookmarkEnd w:id="39"/>
+      <w:bookmarkEnd w:id="40"/>
     </w:p>
     <w:p/>
     <w:p>
@@ -9904,7 +10593,43 @@
           <w:sz w:val="32"/>
           <w:szCs w:val="32"/>
         </w:rPr>
-        <w:t>Auch wurden die aktuellen Styleguide Richtlinien nach PEP 8 eingehalten. Dabei wurde der Code mit dem Tool PyLint analysiert und dementsprechend verbessert. In der starken Version der Anwendung konnte ein PyLint-Score von 9,73 erreicht werden.</w:t>
+        <w:t xml:space="preserve">Auch wurden die aktuellen Styleguide Richtlinien nach PEP 8 eingehalten. Dabei wurde der Code mit dem Tool </w:t>
+      </w:r>
+      <w:proofErr w:type="spellStart"/>
+      <w:r>
+        <w:rPr>
+          <w:rFonts w:ascii="Times New Roman" w:hAnsi="Times New Roman" w:cs="Times New Roman"/>
+          <w:sz w:val="32"/>
+          <w:szCs w:val="32"/>
+        </w:rPr>
+        <w:t>PyLint</w:t>
+      </w:r>
+      <w:proofErr w:type="spellEnd"/>
+      <w:r>
+        <w:rPr>
+          <w:rFonts w:ascii="Times New Roman" w:hAnsi="Times New Roman" w:cs="Times New Roman"/>
+          <w:sz w:val="32"/>
+          <w:szCs w:val="32"/>
+        </w:rPr>
+        <w:t xml:space="preserve"> analysiert und dementsprechend verbessert. In der starken Version der Anwendung konnte ein </w:t>
+      </w:r>
+      <w:proofErr w:type="spellStart"/>
+      <w:r>
+        <w:rPr>
+          <w:rFonts w:ascii="Times New Roman" w:hAnsi="Times New Roman" w:cs="Times New Roman"/>
+          <w:sz w:val="32"/>
+          <w:szCs w:val="32"/>
+        </w:rPr>
+        <w:t>PyLint</w:t>
+      </w:r>
+      <w:proofErr w:type="spellEnd"/>
+      <w:r>
+        <w:rPr>
+          <w:rFonts w:ascii="Times New Roman" w:hAnsi="Times New Roman" w:cs="Times New Roman"/>
+          <w:sz w:val="32"/>
+          <w:szCs w:val="32"/>
+        </w:rPr>
+        <w:t>-Score von 9,73 erreicht werden.</w:t>
       </w:r>
       <w:r>
         <w:rPr>
@@ -9930,8 +10655,8 @@
           <w:szCs w:val="40"/>
         </w:rPr>
       </w:pPr>
-      <w:bookmarkStart w:id="43" w:name="_Toc124714678"/>
-      <w:commentRangeStart w:id="44"/>
+      <w:bookmarkStart w:id="41" w:name="_Toc124714678"/>
+      <w:commentRangeStart w:id="42"/>
       <w:r>
         <w:rPr>
           <w:rFonts w:ascii="Times New Roman" w:hAnsi="Times New Roman" w:cs="Times New Roman"/>
@@ -9966,7 +10691,7 @@
         </w:rPr>
         <w:t xml:space="preserve"> Sonstige Schwachstellen</w:t>
       </w:r>
-      <w:commentRangeEnd w:id="44"/>
+      <w:commentRangeEnd w:id="42"/>
       <w:r>
         <w:rPr>
           <w:rStyle w:val="Kommentarzeichen"/>
@@ -9977,9 +10702,9 @@
           <w:sz w:val="40"/>
           <w:szCs w:val="40"/>
         </w:rPr>
-        <w:commentReference w:id="44"/>
-      </w:r>
-      <w:bookmarkEnd w:id="43"/>
+        <w:commentReference w:id="42"/>
+      </w:r>
+      <w:bookmarkEnd w:id="41"/>
     </w:p>
     <w:p>
       <w:pPr>
@@ -10019,7 +10744,7 @@
         </w:rPr>
         <w:t xml:space="preserve">Engine </w:t>
       </w:r>
-      <w:commentRangeStart w:id="45"/>
+      <w:commentRangeStart w:id="43"/>
       <w:r>
         <w:rPr>
           <w:rFonts w:ascii="Times New Roman" w:hAnsi="Times New Roman" w:cs="Times New Roman"/>
@@ -10038,12 +10763,12 @@
         </w:rPr>
         <w:t>10]</w:t>
       </w:r>
-      <w:commentRangeEnd w:id="45"/>
+      <w:commentRangeEnd w:id="43"/>
       <w:r>
         <w:rPr>
           <w:rStyle w:val="Kommentarzeichen"/>
         </w:rPr>
-        <w:commentReference w:id="45"/>
+        <w:commentReference w:id="43"/>
       </w:r>
       <w:r>
         <w:rPr>
@@ -10205,32 +10930,7 @@
           <w:sz w:val="32"/>
           <w:szCs w:val="32"/>
         </w:rPr>
-        <w:t xml:space="preserve"> Auch kann schädlicher Code initiiert werden, was dem Angreifer z.B. das Erstellen einer Reverse Shell erlaubt</w:t>
-      </w:r>
-      <w:commentRangeStart w:id="46"/>
-      <w:commentRangeStart w:id="47"/>
-      <w:r>
-        <w:rPr>
-          <w:rFonts w:ascii="Times New Roman" w:hAnsi="Times New Roman" w:cs="Times New Roman"/>
-          <w:bCs/>
-          <w:sz w:val="32"/>
-          <w:szCs w:val="32"/>
-        </w:rPr>
-        <w:t>.</w:t>
-      </w:r>
-      <w:commentRangeEnd w:id="46"/>
-      <w:r>
-        <w:rPr>
-          <w:rStyle w:val="Kommentarzeichen"/>
-        </w:rPr>
-        <w:commentReference w:id="46"/>
-      </w:r>
-      <w:commentRangeEnd w:id="47"/>
-      <w:r>
-        <w:rPr>
-          <w:rStyle w:val="Kommentarzeichen"/>
-        </w:rPr>
-        <w:commentReference w:id="47"/>
+        <w:t xml:space="preserve"> Auch kann schädlicher Code initiiert werden, was dem Angreifer z.B. das Erstellen einer Reverse Shell erlaubt.</w:t>
       </w:r>
     </w:p>
     <w:p>
@@ -10266,7 +10966,7 @@
           <w:u w:val="single"/>
         </w:rPr>
       </w:pPr>
-      <w:bookmarkStart w:id="48" w:name="_Toc124714679"/>
+      <w:bookmarkStart w:id="44" w:name="_Toc124714679"/>
       <w:r>
         <w:rPr>
           <w:rFonts w:ascii="Times New Roman" w:hAnsi="Times New Roman" w:cs="Times New Roman"/>
@@ -10280,7 +10980,7 @@
         <w:lastRenderedPageBreak/>
         <w:t>4. Beheben der Schwächen</w:t>
       </w:r>
-      <w:bookmarkEnd w:id="48"/>
+      <w:bookmarkEnd w:id="44"/>
     </w:p>
     <w:p>
       <w:pPr>
@@ -10295,7 +10995,7 @@
           <w:szCs w:val="40"/>
         </w:rPr>
       </w:pPr>
-      <w:bookmarkStart w:id="49" w:name="_Toc124714680"/>
+      <w:bookmarkStart w:id="45" w:name="_Toc124714680"/>
       <w:r>
         <w:rPr>
           <w:rFonts w:ascii="Times New Roman" w:hAnsi="Times New Roman" w:cs="Times New Roman"/>
@@ -10307,7 +11007,7 @@
         </w:rPr>
         <w:t>4.1 Datenbank</w:t>
       </w:r>
-      <w:bookmarkEnd w:id="49"/>
+      <w:bookmarkEnd w:id="45"/>
     </w:p>
     <w:p>
       <w:pPr>
@@ -10325,8 +11025,28 @@
           <w:sz w:val="32"/>
           <w:szCs w:val="32"/>
         </w:rPr>
-        <w:t xml:space="preserve">Um die in 3.1 angesprochene SQL-Injection zu beheben, sollten zuerst die verwendeten unsicheren Softwarekonstruktionen durch sichere Alternativen ersetzt werden. Die erste Änderung ist das Ersetzen der Funktion </w:t>
-      </w:r>
+        <w:t>Um die in 3.1 angesprochene SQL-</w:t>
+      </w:r>
+      <w:proofErr w:type="spellStart"/>
+      <w:r>
+        <w:rPr>
+          <w:rFonts w:ascii="Times New Roman" w:hAnsi="Times New Roman" w:cs="Times New Roman"/>
+          <w:sz w:val="32"/>
+          <w:szCs w:val="32"/>
+        </w:rPr>
+        <w:t>Injection</w:t>
+      </w:r>
+      <w:proofErr w:type="spellEnd"/>
+      <w:r>
+        <w:rPr>
+          <w:rFonts w:ascii="Times New Roman" w:hAnsi="Times New Roman" w:cs="Times New Roman"/>
+          <w:sz w:val="32"/>
+          <w:szCs w:val="32"/>
+        </w:rPr>
+        <w:t xml:space="preserve"> zu beheben, sollten zuerst die verwendeten unsicheren Softwarekonstruktionen durch sichere Alternativen ersetzt werden. Die erste Änderung ist das Ersetzen der Funktion </w:t>
+      </w:r>
+      <w:proofErr w:type="spellStart"/>
+      <w:proofErr w:type="gramStart"/>
       <w:r>
         <w:rPr>
           <w:rFonts w:ascii="Times New Roman" w:hAnsi="Times New Roman" w:cs="Times New Roman"/>
@@ -10335,8 +11055,9 @@
           <w:sz w:val="32"/>
           <w:szCs w:val="32"/>
         </w:rPr>
-        <w:t>executescript()</w:t>
-      </w:r>
+        <w:t>executescript</w:t>
+      </w:r>
+      <w:proofErr w:type="spellEnd"/>
       <w:r>
         <w:rPr>
           <w:rFonts w:ascii="Times New Roman" w:hAnsi="Times New Roman" w:cs="Times New Roman"/>
@@ -10345,17 +11066,9 @@
           <w:sz w:val="32"/>
           <w:szCs w:val="32"/>
         </w:rPr>
-        <w:t xml:space="preserve"> </w:t>
-      </w:r>
-      <w:r>
-        <w:rPr>
-          <w:rFonts w:ascii="Times New Roman" w:hAnsi="Times New Roman" w:cs="Times New Roman"/>
-          <w:bCs/>
-          <w:sz w:val="32"/>
-          <w:szCs w:val="32"/>
-        </w:rPr>
-        <w:t xml:space="preserve">durch </w:t>
-      </w:r>
+        <w:t>(</w:t>
+      </w:r>
+      <w:proofErr w:type="gramEnd"/>
       <w:r>
         <w:rPr>
           <w:rFonts w:ascii="Times New Roman" w:hAnsi="Times New Roman" w:cs="Times New Roman"/>
@@ -10364,16 +11077,7 @@
           <w:sz w:val="32"/>
           <w:szCs w:val="32"/>
         </w:rPr>
-        <w:t>execute()</w:t>
-      </w:r>
-      <w:r>
-        <w:rPr>
-          <w:rFonts w:ascii="Times New Roman" w:hAnsi="Times New Roman" w:cs="Times New Roman"/>
-          <w:bCs/>
-          <w:sz w:val="32"/>
-          <w:szCs w:val="32"/>
-        </w:rPr>
-        <w:t xml:space="preserve">. Der Unterschied zwischen diesen beiden Funktionen ist, dass </w:t>
+        <w:t>)</w:t>
       </w:r>
       <w:r>
         <w:rPr>
@@ -10383,17 +11087,18 @@
           <w:sz w:val="32"/>
           <w:szCs w:val="32"/>
         </w:rPr>
-        <w:t>execute()</w:t>
-      </w:r>
-      <w:r>
-        <w:rPr>
-          <w:rFonts w:ascii="Times New Roman" w:hAnsi="Times New Roman" w:cs="Times New Roman"/>
-          <w:bCs/>
-          <w:sz w:val="32"/>
-          <w:szCs w:val="32"/>
-        </w:rPr>
-        <w:t xml:space="preserve"> nur einen SQL-Befehl ausführen kann, während </w:t>
-      </w:r>
+        <w:t xml:space="preserve"> </w:t>
+      </w:r>
+      <w:r>
+        <w:rPr>
+          <w:rFonts w:ascii="Times New Roman" w:hAnsi="Times New Roman" w:cs="Times New Roman"/>
+          <w:bCs/>
+          <w:sz w:val="32"/>
+          <w:szCs w:val="32"/>
+        </w:rPr>
+        <w:t xml:space="preserve">durch </w:t>
+      </w:r>
+      <w:proofErr w:type="spellStart"/>
       <w:r>
         <w:rPr>
           <w:rFonts w:ascii="Times New Roman" w:hAnsi="Times New Roman" w:cs="Times New Roman"/>
@@ -10402,8 +11107,9 @@
           <w:sz w:val="32"/>
           <w:szCs w:val="32"/>
         </w:rPr>
-        <w:t>executescript()</w:t>
-      </w:r>
+        <w:t>execute</w:t>
+      </w:r>
+      <w:proofErr w:type="spellEnd"/>
       <w:r>
         <w:rPr>
           <w:rFonts w:ascii="Times New Roman" w:hAnsi="Times New Roman" w:cs="Times New Roman"/>
@@ -10412,6 +11118,90 @@
           <w:sz w:val="32"/>
           <w:szCs w:val="32"/>
         </w:rPr>
+        <w:t>()</w:t>
+      </w:r>
+      <w:r>
+        <w:rPr>
+          <w:rFonts w:ascii="Times New Roman" w:hAnsi="Times New Roman" w:cs="Times New Roman"/>
+          <w:bCs/>
+          <w:sz w:val="32"/>
+          <w:szCs w:val="32"/>
+        </w:rPr>
+        <w:t xml:space="preserve">. Der Unterschied zwischen diesen beiden Funktionen ist, dass </w:t>
+      </w:r>
+      <w:proofErr w:type="spellStart"/>
+      <w:proofErr w:type="gramStart"/>
+      <w:r>
+        <w:rPr>
+          <w:rFonts w:ascii="Times New Roman" w:hAnsi="Times New Roman" w:cs="Times New Roman"/>
+          <w:i/>
+          <w:iCs/>
+          <w:sz w:val="32"/>
+          <w:szCs w:val="32"/>
+        </w:rPr>
+        <w:t>execute</w:t>
+      </w:r>
+      <w:proofErr w:type="spellEnd"/>
+      <w:r>
+        <w:rPr>
+          <w:rFonts w:ascii="Times New Roman" w:hAnsi="Times New Roman" w:cs="Times New Roman"/>
+          <w:i/>
+          <w:iCs/>
+          <w:sz w:val="32"/>
+          <w:szCs w:val="32"/>
+        </w:rPr>
+        <w:t>(</w:t>
+      </w:r>
+      <w:proofErr w:type="gramEnd"/>
+      <w:r>
+        <w:rPr>
+          <w:rFonts w:ascii="Times New Roman" w:hAnsi="Times New Roman" w:cs="Times New Roman"/>
+          <w:i/>
+          <w:iCs/>
+          <w:sz w:val="32"/>
+          <w:szCs w:val="32"/>
+        </w:rPr>
+        <w:t>)</w:t>
+      </w:r>
+      <w:r>
+        <w:rPr>
+          <w:rFonts w:ascii="Times New Roman" w:hAnsi="Times New Roman" w:cs="Times New Roman"/>
+          <w:bCs/>
+          <w:sz w:val="32"/>
+          <w:szCs w:val="32"/>
+        </w:rPr>
+        <w:t xml:space="preserve"> nur einen SQL-Befehl ausführen kann, während </w:t>
+      </w:r>
+      <w:proofErr w:type="spellStart"/>
+      <w:r>
+        <w:rPr>
+          <w:rFonts w:ascii="Times New Roman" w:hAnsi="Times New Roman" w:cs="Times New Roman"/>
+          <w:i/>
+          <w:iCs/>
+          <w:sz w:val="32"/>
+          <w:szCs w:val="32"/>
+        </w:rPr>
+        <w:t>executescript</w:t>
+      </w:r>
+      <w:proofErr w:type="spellEnd"/>
+      <w:r>
+        <w:rPr>
+          <w:rFonts w:ascii="Times New Roman" w:hAnsi="Times New Roman" w:cs="Times New Roman"/>
+          <w:i/>
+          <w:iCs/>
+          <w:sz w:val="32"/>
+          <w:szCs w:val="32"/>
+        </w:rPr>
+        <w:t>()</w:t>
+      </w:r>
+      <w:r>
+        <w:rPr>
+          <w:rFonts w:ascii="Times New Roman" w:hAnsi="Times New Roman" w:cs="Times New Roman"/>
+          <w:i/>
+          <w:iCs/>
+          <w:sz w:val="32"/>
+          <w:szCs w:val="32"/>
+        </w:rPr>
         <w:t xml:space="preserve"> </w:t>
       </w:r>
       <w:r>
@@ -10457,16 +11247,36 @@
           <w:sz w:val="32"/>
           <w:szCs w:val="32"/>
         </w:rPr>
-        <w:t>. Da unser</w:t>
-      </w:r>
-      <w:r>
-        <w:rPr>
-          <w:rFonts w:ascii="Times New Roman" w:hAnsi="Times New Roman" w:cs="Times New Roman"/>
-          <w:bCs/>
-          <w:sz w:val="32"/>
-          <w:szCs w:val="32"/>
-        </w:rPr>
-        <w:t xml:space="preserve">eFunktionen zur Manipulation der Datenbank sowieso </w:t>
+        <w:t xml:space="preserve">. Da </w:t>
+      </w:r>
+      <w:proofErr w:type="spellStart"/>
+      <w:r>
+        <w:rPr>
+          <w:rFonts w:ascii="Times New Roman" w:hAnsi="Times New Roman" w:cs="Times New Roman"/>
+          <w:bCs/>
+          <w:sz w:val="32"/>
+          <w:szCs w:val="32"/>
+        </w:rPr>
+        <w:t>unser</w:t>
+      </w:r>
+      <w:r>
+        <w:rPr>
+          <w:rFonts w:ascii="Times New Roman" w:hAnsi="Times New Roman" w:cs="Times New Roman"/>
+          <w:bCs/>
+          <w:sz w:val="32"/>
+          <w:szCs w:val="32"/>
+        </w:rPr>
+        <w:t>eFunktionen</w:t>
+      </w:r>
+      <w:proofErr w:type="spellEnd"/>
+      <w:r>
+        <w:rPr>
+          <w:rFonts w:ascii="Times New Roman" w:hAnsi="Times New Roman" w:cs="Times New Roman"/>
+          <w:bCs/>
+          <w:sz w:val="32"/>
+          <w:szCs w:val="32"/>
+        </w:rPr>
+        <w:t xml:space="preserve"> zur Manipulation der Datenbank sowieso </w:t>
       </w:r>
       <w:r>
         <w:rPr>
@@ -10493,7 +11303,27 @@
           <w:sz w:val="32"/>
           <w:szCs w:val="32"/>
         </w:rPr>
-        <w:t xml:space="preserve"> Nach Anwendung des Fixes sind die beiden Injections, welche zuvor während der Registrierung möglich waren, nicht mehr möglich (siehe Abb. </w:t>
+        <w:t xml:space="preserve"> Nach Anwendung des Fixes sind die beiden </w:t>
+      </w:r>
+      <w:proofErr w:type="spellStart"/>
+      <w:r>
+        <w:rPr>
+          <w:rFonts w:ascii="Times New Roman" w:hAnsi="Times New Roman" w:cs="Times New Roman"/>
+          <w:bCs/>
+          <w:sz w:val="32"/>
+          <w:szCs w:val="32"/>
+        </w:rPr>
+        <w:t>Injections</w:t>
+      </w:r>
+      <w:proofErr w:type="spellEnd"/>
+      <w:r>
+        <w:rPr>
+          <w:rFonts w:ascii="Times New Roman" w:hAnsi="Times New Roman" w:cs="Times New Roman"/>
+          <w:bCs/>
+          <w:sz w:val="32"/>
+          <w:szCs w:val="32"/>
+        </w:rPr>
+        <w:t xml:space="preserve">, welche zuvor während der Registrierung möglich waren, nicht mehr möglich (siehe Abb. </w:t>
       </w:r>
       <w:r>
         <w:rPr>
@@ -10590,8 +11420,8 @@
         <w:pStyle w:val="Beschriftung"/>
         <w:jc w:val="center"/>
       </w:pPr>
-      <w:bookmarkStart w:id="50" w:name="_Toc124714283"/>
-      <w:bookmarkStart w:id="51" w:name="_Toc124714469"/>
+      <w:bookmarkStart w:id="46" w:name="_Toc124714283"/>
+      <w:bookmarkStart w:id="47" w:name="_Toc124714469"/>
       <w:r>
         <w:t xml:space="preserve">Abbildung </w:t>
       </w:r>
@@ -10607,10 +11437,15 @@
         <w:t xml:space="preserve">: </w:t>
       </w:r>
       <w:r>
-        <w:t>Fehlermeldung nach Ausführung der ersten SQL-Injection</w:t>
-      </w:r>
-      <w:bookmarkEnd w:id="50"/>
-      <w:bookmarkEnd w:id="51"/>
+        <w:t>Fehlermeldung nach Ausführung der ersten SQL-</w:t>
+      </w:r>
+      <w:proofErr w:type="spellStart"/>
+      <w:r>
+        <w:t>Injection</w:t>
+      </w:r>
+      <w:bookmarkEnd w:id="46"/>
+      <w:bookmarkEnd w:id="47"/>
+      <w:proofErr w:type="spellEnd"/>
     </w:p>
     <w:p>
       <w:pPr>
@@ -10635,7 +11470,61 @@
           <w:sz w:val="32"/>
           <w:szCs w:val="32"/>
         </w:rPr>
-        <w:t>Leider schützt diese Verbesserung noch nicht vor dem Login ohne Passwort, weshalb eine weitere Verbesserung vorgenommen werden muss. Diese Verbesserung betrifft die Platzhalter in den SQL-Statements, welche später durch die Eingaben des Nutzers ersetzt werden. Die schwache Version verwendet momentan %s-Platzhalter, welche laut der Dokumentation des sqlite3-Moduls in Python unsicher und anfällig für SQL-Injections sind. Als Verbesserung wird hierfür die Verwendung der moduleigenen ?-Platzhalter vorgeschlagen, welche nach Einbindung die dritte SQL-Injection verhindern sollten [</w:t>
+        <w:t>Leider schützt diese Verbesserung noch nicht vor dem Login ohne Passwort, weshalb eine weitere Verbesserung vorgenommen werden muss. Diese Verbesserung betrifft die Platzhalter in den SQL-Statements, welche später durch die Eingaben des Nutzers ersetzt werden. Die schwache Version verwendet momentan %s-Platzhalter, welche laut der Dokumentation des sqlite3-Moduls in Python unsicher und anfällig für SQL-</w:t>
+      </w:r>
+      <w:proofErr w:type="spellStart"/>
+      <w:r>
+        <w:rPr>
+          <w:rFonts w:ascii="Times New Roman" w:hAnsi="Times New Roman" w:cs="Times New Roman"/>
+          <w:sz w:val="32"/>
+          <w:szCs w:val="32"/>
+        </w:rPr>
+        <w:t>Injections</w:t>
+      </w:r>
+      <w:proofErr w:type="spellEnd"/>
+      <w:r>
+        <w:rPr>
+          <w:rFonts w:ascii="Times New Roman" w:hAnsi="Times New Roman" w:cs="Times New Roman"/>
+          <w:sz w:val="32"/>
+          <w:szCs w:val="32"/>
+        </w:rPr>
+        <w:t xml:space="preserve"> sind. Als Verbesserung wird hierfür die Verwendung der </w:t>
+      </w:r>
+      <w:proofErr w:type="gramStart"/>
+      <w:r>
+        <w:rPr>
+          <w:rFonts w:ascii="Times New Roman" w:hAnsi="Times New Roman" w:cs="Times New Roman"/>
+          <w:sz w:val="32"/>
+          <w:szCs w:val="32"/>
+        </w:rPr>
+        <w:t>moduleigenen ?</w:t>
+      </w:r>
+      <w:proofErr w:type="gramEnd"/>
+      <w:r>
+        <w:rPr>
+          <w:rFonts w:ascii="Times New Roman" w:hAnsi="Times New Roman" w:cs="Times New Roman"/>
+          <w:sz w:val="32"/>
+          <w:szCs w:val="32"/>
+        </w:rPr>
+        <w:t>-Platzhalter vorgeschlagen, welche nach Einbindung die dritte SQL-</w:t>
+      </w:r>
+      <w:proofErr w:type="spellStart"/>
+      <w:r>
+        <w:rPr>
+          <w:rFonts w:ascii="Times New Roman" w:hAnsi="Times New Roman" w:cs="Times New Roman"/>
+          <w:sz w:val="32"/>
+          <w:szCs w:val="32"/>
+        </w:rPr>
+        <w:t>Injection</w:t>
+      </w:r>
+      <w:proofErr w:type="spellEnd"/>
+      <w:r>
+        <w:rPr>
+          <w:rFonts w:ascii="Times New Roman" w:hAnsi="Times New Roman" w:cs="Times New Roman"/>
+          <w:sz w:val="32"/>
+          <w:szCs w:val="32"/>
+        </w:rPr>
+        <w:t xml:space="preserve"> verhindern sollten [</w:t>
       </w:r>
       <w:r>
         <w:rPr>
@@ -10676,8 +11565,18 @@
           <w:sz w:val="32"/>
           <w:szCs w:val="32"/>
         </w:rPr>
-        <w:t>). Es wird hierbei nur die E-Mail überprüft, da invalide Zeichen im Passwort durch das vorherige Hashen</w:t>
-      </w:r>
+        <w:t xml:space="preserve">). Es wird hierbei nur die E-Mail überprüft, da invalide Zeichen im Passwort durch das vorherige </w:t>
+      </w:r>
+      <w:proofErr w:type="spellStart"/>
+      <w:r>
+        <w:rPr>
+          <w:rFonts w:ascii="Times New Roman" w:hAnsi="Times New Roman" w:cs="Times New Roman"/>
+          <w:sz w:val="32"/>
+          <w:szCs w:val="32"/>
+        </w:rPr>
+        <w:t>Hashen</w:t>
+      </w:r>
+      <w:proofErr w:type="spellEnd"/>
       <w:r>
         <w:rPr>
           <w:rFonts w:ascii="Times New Roman" w:hAnsi="Times New Roman" w:cs="Times New Roman"/>
@@ -10692,7 +11591,25 @@
           <w:sz w:val="32"/>
           <w:szCs w:val="32"/>
         </w:rPr>
-        <w:t xml:space="preserve">eliminiert werden. Um die SQL-Injection zu verhindern, ohne den zulässigen Zeichensatz für Passwörter unnötig einzuschränken wird sich im Projekt </w:t>
+        <w:t>eliminiert werden. Um die SQL-</w:t>
+      </w:r>
+      <w:proofErr w:type="spellStart"/>
+      <w:r>
+        <w:rPr>
+          <w:rFonts w:ascii="Times New Roman" w:hAnsi="Times New Roman" w:cs="Times New Roman"/>
+          <w:sz w:val="32"/>
+          <w:szCs w:val="32"/>
+        </w:rPr>
+        <w:t>Injection</w:t>
+      </w:r>
+      <w:proofErr w:type="spellEnd"/>
+      <w:r>
+        <w:rPr>
+          <w:rFonts w:ascii="Times New Roman" w:hAnsi="Times New Roman" w:cs="Times New Roman"/>
+          <w:sz w:val="32"/>
+          <w:szCs w:val="32"/>
+        </w:rPr>
+        <w:t xml:space="preserve"> zu verhindern, ohne den zulässigen Zeichensatz für Passwörter unnötig einzuschränken wird sich im Projekt </w:t>
       </w:r>
       <w:r>
         <w:rPr>
@@ -10805,8 +11722,8 @@
         <w:pStyle w:val="Beschriftung"/>
         <w:jc w:val="center"/>
       </w:pPr>
-      <w:bookmarkStart w:id="52" w:name="_Toc124714284"/>
-      <w:bookmarkStart w:id="53" w:name="_Toc124714470"/>
+      <w:bookmarkStart w:id="48" w:name="_Toc124714284"/>
+      <w:bookmarkStart w:id="49" w:name="_Toc124714470"/>
       <w:r>
         <w:t xml:space="preserve">Abbildung </w:t>
       </w:r>
@@ -10824,8 +11741,8 @@
       <w:r>
         <w:t>Überprüfung der Mail auf invalide Zeichen</w:t>
       </w:r>
-      <w:bookmarkEnd w:id="52"/>
-      <w:bookmarkEnd w:id="53"/>
+      <w:bookmarkEnd w:id="48"/>
+      <w:bookmarkEnd w:id="49"/>
     </w:p>
     <w:p>
       <w:pPr>
@@ -10899,8 +11816,8 @@
         <w:pStyle w:val="Beschriftung"/>
         <w:jc w:val="center"/>
       </w:pPr>
-      <w:bookmarkStart w:id="54" w:name="_Toc124714285"/>
-      <w:bookmarkStart w:id="55" w:name="_Toc124714471"/>
+      <w:bookmarkStart w:id="50" w:name="_Toc124714285"/>
+      <w:bookmarkStart w:id="51" w:name="_Toc124714471"/>
       <w:r>
         <w:t xml:space="preserve">Abbildung </w:t>
       </w:r>
@@ -10918,8 +11835,8 @@
       <w:r>
         <w:t>Definition der verbotenen Zeichen</w:t>
       </w:r>
-      <w:bookmarkEnd w:id="54"/>
-      <w:bookmarkEnd w:id="55"/>
+      <w:bookmarkEnd w:id="50"/>
+      <w:bookmarkEnd w:id="51"/>
     </w:p>
     <w:p>
       <w:pPr>
@@ -10954,6 +11871,7 @@
         </w:rPr>
         <w:t xml:space="preserve"> und unverschlüsselte Ablage der Datenbank sollte ebenfalls vorgegangen werden. Dazu könnte beispielsweise </w:t>
       </w:r>
+      <w:proofErr w:type="spellStart"/>
       <w:r>
         <w:rPr>
           <w:rFonts w:ascii="Times New Roman" w:hAnsi="Times New Roman" w:cs="Times New Roman"/>
@@ -10963,6 +11881,7 @@
         </w:rPr>
         <w:t>SQLCipher</w:t>
       </w:r>
+      <w:proofErr w:type="spellEnd"/>
       <w:r>
         <w:rPr>
           <w:rFonts w:ascii="Times New Roman" w:hAnsi="Times New Roman" w:cs="Times New Roman"/>
@@ -11026,7 +11945,25 @@
           <w:sz w:val="32"/>
           <w:szCs w:val="32"/>
         </w:rPr>
-        <w:t>, damit im Falle der ersten beiden SQL-Injections der Schaden zumindest wieder behebbar wäre</w:t>
+        <w:t>, damit im Falle der ersten beiden SQL-</w:t>
+      </w:r>
+      <w:proofErr w:type="spellStart"/>
+      <w:r>
+        <w:rPr>
+          <w:rFonts w:ascii="Times New Roman" w:hAnsi="Times New Roman" w:cs="Times New Roman"/>
+          <w:sz w:val="32"/>
+          <w:szCs w:val="32"/>
+        </w:rPr>
+        <w:t>Injections</w:t>
+      </w:r>
+      <w:proofErr w:type="spellEnd"/>
+      <w:r>
+        <w:rPr>
+          <w:rFonts w:ascii="Times New Roman" w:hAnsi="Times New Roman" w:cs="Times New Roman"/>
+          <w:sz w:val="32"/>
+          <w:szCs w:val="32"/>
+        </w:rPr>
+        <w:t xml:space="preserve"> der Schaden zumindest wieder behebbar wäre</w:t>
       </w:r>
       <w:r>
         <w:rPr>
@@ -11044,13 +11981,41 @@
         </w:rPr>
         <w:t xml:space="preserve">. </w:t>
       </w:r>
-      <w:r>
-        <w:rPr>
-          <w:rFonts w:ascii="Times New Roman" w:hAnsi="Times New Roman" w:cs="Times New Roman"/>
-          <w:sz w:val="32"/>
-          <w:szCs w:val="32"/>
-        </w:rPr>
-        <w:t>Diese beiden Fixes wurden jedoch aus Zeitgründen und der höheren Relevanz und Gefährlichkeit der SQL-Injection nicht ins Programm eingebaut.</w:t>
+      <w:proofErr w:type="gramStart"/>
+      <w:r>
+        <w:rPr>
+          <w:rFonts w:ascii="Times New Roman" w:hAnsi="Times New Roman" w:cs="Times New Roman"/>
+          <w:sz w:val="32"/>
+          <w:szCs w:val="32"/>
+        </w:rPr>
+        <w:t>Diese beiden Fixes</w:t>
+      </w:r>
+      <w:proofErr w:type="gramEnd"/>
+      <w:r>
+        <w:rPr>
+          <w:rFonts w:ascii="Times New Roman" w:hAnsi="Times New Roman" w:cs="Times New Roman"/>
+          <w:sz w:val="32"/>
+          <w:szCs w:val="32"/>
+        </w:rPr>
+        <w:t xml:space="preserve"> wurden jedoch aus Zeitgründen und der höheren Relevanz und Gefährlichkeit der SQL-</w:t>
+      </w:r>
+      <w:proofErr w:type="spellStart"/>
+      <w:r>
+        <w:rPr>
+          <w:rFonts w:ascii="Times New Roman" w:hAnsi="Times New Roman" w:cs="Times New Roman"/>
+          <w:sz w:val="32"/>
+          <w:szCs w:val="32"/>
+        </w:rPr>
+        <w:t>Injection</w:t>
+      </w:r>
+      <w:proofErr w:type="spellEnd"/>
+      <w:r>
+        <w:rPr>
+          <w:rFonts w:ascii="Times New Roman" w:hAnsi="Times New Roman" w:cs="Times New Roman"/>
+          <w:sz w:val="32"/>
+          <w:szCs w:val="32"/>
+        </w:rPr>
+        <w:t xml:space="preserve"> nicht ins Programm eingebaut.</w:t>
       </w:r>
       <w:r>
         <w:rPr>
@@ -11084,13 +12049,32 @@
         </w:rPr>
         <w:t xml:space="preserve"> </w:t>
       </w:r>
-      <w:r>
-        <w:rPr>
-          <w:rFonts w:ascii="Times New Roman" w:hAnsi="Times New Roman" w:cs="Times New Roman"/>
-          <w:sz w:val="32"/>
-          <w:szCs w:val="32"/>
-        </w:rPr>
-        <w:t>RaceCondition</w:t>
+      <w:proofErr w:type="spellStart"/>
+      <w:r>
+        <w:rPr>
+          <w:rFonts w:ascii="Times New Roman" w:hAnsi="Times New Roman" w:cs="Times New Roman"/>
+          <w:sz w:val="32"/>
+          <w:szCs w:val="32"/>
+        </w:rPr>
+        <w:t>Race</w:t>
+      </w:r>
+      <w:proofErr w:type="spellEnd"/>
+      <w:r>
+        <w:rPr>
+          <w:rFonts w:ascii="Times New Roman" w:hAnsi="Times New Roman" w:cs="Times New Roman"/>
+          <w:sz w:val="32"/>
+          <w:szCs w:val="32"/>
+        </w:rPr>
+        <w:t xml:space="preserve"> </w:t>
+      </w:r>
+      <w:proofErr w:type="spellStart"/>
+      <w:r>
+        <w:rPr>
+          <w:rFonts w:ascii="Times New Roman" w:hAnsi="Times New Roman" w:cs="Times New Roman"/>
+          <w:sz w:val="32"/>
+          <w:szCs w:val="32"/>
+        </w:rPr>
+        <w:t>Condition</w:t>
       </w:r>
       <w:r>
         <w:rPr>
@@ -11100,6 +12084,7 @@
         </w:rPr>
         <w:t>s</w:t>
       </w:r>
+      <w:proofErr w:type="spellEnd"/>
       <w:r>
         <w:rPr>
           <w:rFonts w:ascii="Times New Roman" w:hAnsi="Times New Roman" w:cs="Times New Roman"/>
@@ -11207,7 +12192,7 @@
           <w:szCs w:val="40"/>
         </w:rPr>
       </w:pPr>
-      <w:bookmarkStart w:id="56" w:name="_Toc124714681"/>
+      <w:bookmarkStart w:id="52" w:name="_Toc124714681"/>
       <w:r>
         <w:rPr>
           <w:rFonts w:ascii="Times New Roman" w:hAnsi="Times New Roman" w:cs="Times New Roman"/>
@@ -11220,7 +12205,7 @@
         <w:lastRenderedPageBreak/>
         <w:t>4.2 Passwort und Aktivierungscode</w:t>
       </w:r>
-      <w:bookmarkEnd w:id="56"/>
+      <w:bookmarkEnd w:id="52"/>
     </w:p>
     <w:p>
       <w:pPr>
@@ -11356,8 +12341,8 @@
         <w:pStyle w:val="Beschriftung"/>
         <w:jc w:val="center"/>
       </w:pPr>
-      <w:bookmarkStart w:id="57" w:name="_Toc124714286"/>
-      <w:bookmarkStart w:id="58" w:name="_Toc124714472"/>
+      <w:bookmarkStart w:id="53" w:name="_Toc124714286"/>
+      <w:bookmarkStart w:id="54" w:name="_Toc124714472"/>
       <w:r>
         <w:t xml:space="preserve">Abbildung </w:t>
       </w:r>
@@ -11375,8 +12360,8 @@
       <w:r>
         <w:t>Input Validation in security.py</w:t>
       </w:r>
-      <w:bookmarkEnd w:id="57"/>
-      <w:bookmarkEnd w:id="58"/>
+      <w:bookmarkEnd w:id="53"/>
+      <w:bookmarkEnd w:id="54"/>
     </w:p>
     <w:p>
       <w:pPr>
@@ -11594,6 +12579,8 @@
         </w:rPr>
         <w:t xml:space="preserve">Dabei wurde die Funktion </w:t>
       </w:r>
+      <w:proofErr w:type="spellStart"/>
+      <w:proofErr w:type="gramStart"/>
       <w:r>
         <w:rPr>
           <w:rFonts w:ascii="Times New Roman" w:hAnsi="Times New Roman" w:cs="Times New Roman"/>
@@ -11612,6 +12599,8 @@
         </w:rPr>
         <w:t>urandom</w:t>
       </w:r>
+      <w:proofErr w:type="spellEnd"/>
+      <w:proofErr w:type="gramEnd"/>
       <w:r>
         <w:rPr>
           <w:rFonts w:ascii="Times New Roman" w:hAnsi="Times New Roman" w:cs="Times New Roman"/>
@@ -11680,7 +12669,25 @@
           <w:sz w:val="32"/>
           <w:szCs w:val="32"/>
         </w:rPr>
-        <w:t xml:space="preserve"> Hinblick auf die erfolgreiche Durchführung einer SQL-Injection wurden die in Abbildung </w:t>
+        <w:t xml:space="preserve"> Hinblick auf die erfolgreiche Durchführung einer SQL-</w:t>
+      </w:r>
+      <w:proofErr w:type="spellStart"/>
+      <w:r>
+        <w:rPr>
+          <w:rFonts w:ascii="Times New Roman" w:hAnsi="Times New Roman" w:cs="Times New Roman"/>
+          <w:sz w:val="32"/>
+          <w:szCs w:val="32"/>
+        </w:rPr>
+        <w:t>Injection</w:t>
+      </w:r>
+      <w:proofErr w:type="spellEnd"/>
+      <w:r>
+        <w:rPr>
+          <w:rFonts w:ascii="Times New Roman" w:hAnsi="Times New Roman" w:cs="Times New Roman"/>
+          <w:sz w:val="32"/>
+          <w:szCs w:val="32"/>
+        </w:rPr>
+        <w:t xml:space="preserve"> wurden die in Abbildung </w:t>
       </w:r>
       <w:r>
         <w:rPr>
@@ -11714,6 +12721,7 @@
         </w:rPr>
         <w:t>„</w:t>
       </w:r>
+      <w:proofErr w:type="spellStart"/>
       <w:r>
         <w:rPr>
           <w:rFonts w:ascii="Times New Roman" w:hAnsi="Times New Roman" w:cs="Times New Roman"/>
@@ -11724,6 +12732,7 @@
         </w:rPr>
         <w:t>forbidden</w:t>
       </w:r>
+      <w:proofErr w:type="spellEnd"/>
       <w:r>
         <w:rPr>
           <w:rFonts w:ascii="Times New Roman" w:hAnsi="Times New Roman" w:cs="Times New Roman"/>
@@ -11842,8 +12851,8 @@
         <w:pStyle w:val="Beschriftung"/>
         <w:jc w:val="center"/>
       </w:pPr>
-      <w:bookmarkStart w:id="59" w:name="_Toc124714287"/>
-      <w:bookmarkStart w:id="60" w:name="_Toc124714473"/>
+      <w:bookmarkStart w:id="55" w:name="_Toc124714287"/>
+      <w:bookmarkStart w:id="56" w:name="_Toc124714473"/>
       <w:r>
         <w:t xml:space="preserve">Abbildung </w:t>
       </w:r>
@@ -11861,8 +12870,8 @@
       <w:r>
         <w:t>Passwortrichtlinie in security.py</w:t>
       </w:r>
-      <w:bookmarkEnd w:id="59"/>
-      <w:bookmarkEnd w:id="60"/>
+      <w:bookmarkEnd w:id="55"/>
+      <w:bookmarkEnd w:id="56"/>
     </w:p>
     <w:p>
       <w:pPr>
@@ -11935,6 +12944,15 @@
           <w:sz w:val="32"/>
           <w:szCs w:val="32"/>
         </w:rPr>
+        <w:t xml:space="preserve"> </w:t>
+      </w:r>
+      <w:r>
+        <w:rPr>
+          <w:rFonts w:ascii="Times New Roman" w:hAnsi="Times New Roman" w:cs="Times New Roman"/>
+          <w:bCs/>
+          <w:sz w:val="32"/>
+          <w:szCs w:val="32"/>
+        </w:rPr>
         <w:t>bildet die Maskierung</w:t>
       </w:r>
       <w:r>
@@ -11962,7 +12980,27 @@
           <w:sz w:val="32"/>
           <w:szCs w:val="32"/>
         </w:rPr>
-        <w:t xml:space="preserve">„getpass“ kann die Eingabe des Passwortes ganz ausgeblendet werden. Hierdurch wird </w:t>
+        <w:t>„</w:t>
+      </w:r>
+      <w:proofErr w:type="spellStart"/>
+      <w:r>
+        <w:rPr>
+          <w:rFonts w:ascii="Times New Roman" w:hAnsi="Times New Roman" w:cs="Times New Roman"/>
+          <w:bCs/>
+          <w:sz w:val="32"/>
+          <w:szCs w:val="32"/>
+        </w:rPr>
+        <w:t>getpass</w:t>
+      </w:r>
+      <w:proofErr w:type="spellEnd"/>
+      <w:r>
+        <w:rPr>
+          <w:rFonts w:ascii="Times New Roman" w:hAnsi="Times New Roman" w:cs="Times New Roman"/>
+          <w:bCs/>
+          <w:sz w:val="32"/>
+          <w:szCs w:val="32"/>
+        </w:rPr>
+        <w:t xml:space="preserve">“ kann die Eingabe des Passwortes ganz ausgeblendet werden. Hierdurch wird </w:t>
       </w:r>
       <w:r>
         <w:rPr>
@@ -12061,8 +13099,8 @@
         <w:pStyle w:val="Beschriftung"/>
         <w:jc w:val="center"/>
       </w:pPr>
-      <w:bookmarkStart w:id="61" w:name="_Toc124714288"/>
-      <w:bookmarkStart w:id="62" w:name="_Toc124714474"/>
+      <w:bookmarkStart w:id="57" w:name="_Toc124714288"/>
+      <w:bookmarkStart w:id="58" w:name="_Toc124714474"/>
       <w:r>
         <w:t xml:space="preserve">Abbildung </w:t>
       </w:r>
@@ -12077,11 +13115,16 @@
       <w:r>
         <w:t xml:space="preserve">: </w:t>
       </w:r>
-      <w:r>
-        <w:t>getpass zur Maskierung des Passworts</w:t>
-      </w:r>
-      <w:bookmarkEnd w:id="61"/>
-      <w:bookmarkEnd w:id="62"/>
+      <w:proofErr w:type="spellStart"/>
+      <w:r>
+        <w:t>getpass</w:t>
+      </w:r>
+      <w:proofErr w:type="spellEnd"/>
+      <w:r>
+        <w:t xml:space="preserve"> zur Maskierung des Passworts</w:t>
+      </w:r>
+      <w:bookmarkEnd w:id="57"/>
+      <w:bookmarkEnd w:id="58"/>
     </w:p>
     <w:p>
       <w:pPr>
@@ -12188,6 +13231,15 @@
           <w:szCs w:val="32"/>
         </w:rPr>
         <w:t>kann eine falsche</w:t>
+      </w:r>
+      <w:r>
+        <w:rPr>
+          <w:rFonts w:ascii="Times New Roman" w:hAnsi="Times New Roman" w:cs="Times New Roman"/>
+          <w:bCs/>
+          <w:sz w:val="32"/>
+          <w:szCs w:val="32"/>
+        </w:rPr>
+        <w:t xml:space="preserve"> </w:t>
       </w:r>
       <w:r>
         <w:rPr>
@@ -12284,8 +13336,8 @@
         <w:pStyle w:val="Beschriftung"/>
         <w:jc w:val="center"/>
       </w:pPr>
-      <w:bookmarkStart w:id="63" w:name="_Toc124714289"/>
-      <w:bookmarkStart w:id="64" w:name="_Toc124714475"/>
+      <w:bookmarkStart w:id="59" w:name="_Toc124714289"/>
+      <w:bookmarkStart w:id="60" w:name="_Toc124714475"/>
       <w:r>
         <w:t xml:space="preserve">Abbildung </w:t>
       </w:r>
@@ -12303,8 +13355,8 @@
       <w:r>
         <w:t>Argon2-Hashfunktion in security.py</w:t>
       </w:r>
-      <w:bookmarkEnd w:id="63"/>
-      <w:bookmarkEnd w:id="64"/>
+      <w:bookmarkEnd w:id="59"/>
+      <w:bookmarkEnd w:id="60"/>
     </w:p>
     <w:p>
       <w:pPr>
@@ -12455,16 +13507,43 @@
           <w:sz w:val="32"/>
           <w:szCs w:val="32"/>
         </w:rPr>
-        <w:t>, wird der Nutzergesperrt</w:t>
-      </w:r>
-      <w:r>
-        <w:rPr>
-          <w:rFonts w:ascii="Times New Roman" w:hAnsi="Times New Roman" w:cs="Times New Roman"/>
-          <w:bCs/>
-          <w:sz w:val="32"/>
-          <w:szCs w:val="32"/>
-        </w:rPr>
-        <w:t>.Um wieder freigeschaltet zu werden, muss</w:t>
+        <w:t xml:space="preserve">, wird der </w:t>
+      </w:r>
+      <w:r>
+        <w:rPr>
+          <w:rFonts w:ascii="Times New Roman" w:hAnsi="Times New Roman" w:cs="Times New Roman"/>
+          <w:bCs/>
+          <w:sz w:val="32"/>
+          <w:szCs w:val="32"/>
+        </w:rPr>
+        <w:t>Nutzer gesperrt</w:t>
+      </w:r>
+      <w:r>
+        <w:rPr>
+          <w:rFonts w:ascii="Times New Roman" w:hAnsi="Times New Roman" w:cs="Times New Roman"/>
+          <w:bCs/>
+          <w:sz w:val="32"/>
+          <w:szCs w:val="32"/>
+        </w:rPr>
+        <w:t>.</w:t>
+      </w:r>
+      <w:r>
+        <w:rPr>
+          <w:rFonts w:ascii="Times New Roman" w:hAnsi="Times New Roman" w:cs="Times New Roman"/>
+          <w:bCs/>
+          <w:sz w:val="32"/>
+          <w:szCs w:val="32"/>
+        </w:rPr>
+        <w:t xml:space="preserve"> </w:t>
+      </w:r>
+      <w:r>
+        <w:rPr>
+          <w:rFonts w:ascii="Times New Roman" w:hAnsi="Times New Roman" w:cs="Times New Roman"/>
+          <w:bCs/>
+          <w:sz w:val="32"/>
+          <w:szCs w:val="32"/>
+        </w:rPr>
+        <w:t>Um wieder freigeschaltet zu werden, muss</w:t>
       </w:r>
       <w:r>
         <w:rPr>
@@ -12540,8 +13619,30 @@
           <w:sz w:val="32"/>
           <w:szCs w:val="32"/>
         </w:rPr>
-        <w:t xml:space="preserve">erfahren gehasht. Dieses Verfahren hat den Vorteil, dass man verschiedene Einstellungen tätigen und dem Hash einen Salt mitgeben kann. Mit der Funktion </w:t>
-      </w:r>
+        <w:t xml:space="preserve">erfahren </w:t>
+      </w:r>
+      <w:proofErr w:type="spellStart"/>
+      <w:r>
+        <w:rPr>
+          <w:rFonts w:ascii="Times New Roman" w:hAnsi="Times New Roman" w:cs="Times New Roman"/>
+          <w:bCs/>
+          <w:sz w:val="32"/>
+          <w:szCs w:val="32"/>
+        </w:rPr>
+        <w:t>gehasht</w:t>
+      </w:r>
+      <w:proofErr w:type="spellEnd"/>
+      <w:r>
+        <w:rPr>
+          <w:rFonts w:ascii="Times New Roman" w:hAnsi="Times New Roman" w:cs="Times New Roman"/>
+          <w:bCs/>
+          <w:sz w:val="32"/>
+          <w:szCs w:val="32"/>
+        </w:rPr>
+        <w:t xml:space="preserve">. Dieses Verfahren hat den Vorteil, dass man verschiedene Einstellungen tätigen und dem Hash einen Salt mitgeben kann. Mit der Funktion </w:t>
+      </w:r>
+      <w:proofErr w:type="spellStart"/>
+      <w:proofErr w:type="gramStart"/>
       <w:r>
         <w:rPr>
           <w:rFonts w:ascii="Times New Roman" w:hAnsi="Times New Roman" w:cs="Times New Roman"/>
@@ -12552,6 +13653,7 @@
         </w:rPr>
         <w:t>verify</w:t>
       </w:r>
+      <w:proofErr w:type="spellEnd"/>
       <w:r>
         <w:rPr>
           <w:rFonts w:ascii="Times New Roman" w:hAnsi="Times New Roman" w:cs="Times New Roman"/>
@@ -12560,7 +13662,18 @@
           <w:sz w:val="32"/>
           <w:szCs w:val="32"/>
         </w:rPr>
-        <w:t>()</w:t>
+        <w:t>(</w:t>
+      </w:r>
+      <w:proofErr w:type="gramEnd"/>
+      <w:r>
+        <w:rPr>
+          <w:rFonts w:ascii="Times New Roman" w:hAnsi="Times New Roman" w:cs="Times New Roman"/>
+          <w:bCs/>
+          <w:i/>
+          <w:sz w:val="32"/>
+          <w:szCs w:val="32"/>
+        </w:rPr>
+        <w:t>)</w:t>
       </w:r>
       <w:r>
         <w:rPr>
@@ -12583,87 +13696,54 @@
           <w:szCs w:val="32"/>
         </w:rPr>
       </w:pPr>
-      <w:commentRangeStart w:id="65"/>
-      <w:r>
-        <w:rPr>
-          <w:rFonts w:ascii="Times New Roman" w:hAnsi="Times New Roman" w:cs="Times New Roman"/>
-          <w:bCs/>
-          <w:sz w:val="32"/>
-          <w:szCs w:val="32"/>
-        </w:rPr>
-        <w:t>Nur in der Datei</w:t>
-      </w:r>
-      <w:r>
-        <w:rPr>
-          <w:rFonts w:ascii="Times New Roman" w:hAnsi="Times New Roman" w:cs="Times New Roman"/>
-          <w:bCs/>
-          <w:sz w:val="32"/>
-          <w:szCs w:val="32"/>
-        </w:rPr>
-        <w:t xml:space="preserve"> mail.py</w:t>
-      </w:r>
-      <w:r>
-        <w:rPr>
-          <w:rFonts w:ascii="Times New Roman" w:hAnsi="Times New Roman" w:cs="Times New Roman"/>
-          <w:bCs/>
-          <w:sz w:val="32"/>
-          <w:szCs w:val="32"/>
-        </w:rPr>
-        <w:t xml:space="preserve"> stehen sensible Daten weiterhin im Klartext. Bisher ist keine Möglichkeit gefunden worden</w:t>
-      </w:r>
-      <w:r>
-        <w:rPr>
-          <w:rFonts w:ascii="Times New Roman" w:hAnsi="Times New Roman" w:cs="Times New Roman"/>
-          <w:bCs/>
-          <w:sz w:val="32"/>
-          <w:szCs w:val="32"/>
-        </w:rPr>
-        <w:t>,</w:t>
-      </w:r>
-      <w:r>
-        <w:rPr>
-          <w:rFonts w:ascii="Times New Roman" w:hAnsi="Times New Roman" w:cs="Times New Roman"/>
-          <w:bCs/>
-          <w:sz w:val="32"/>
-          <w:szCs w:val="32"/>
-        </w:rPr>
-        <w:t xml:space="preserve"> dies</w:t>
-      </w:r>
-      <w:r>
-        <w:rPr>
-          <w:rFonts w:ascii="Times New Roman" w:hAnsi="Times New Roman" w:cs="Times New Roman"/>
-          <w:bCs/>
-          <w:sz w:val="32"/>
-          <w:szCs w:val="32"/>
-        </w:rPr>
-        <w:t>e</w:t>
-      </w:r>
-      <w:r>
-        <w:rPr>
-          <w:rFonts w:ascii="Times New Roman" w:hAnsi="Times New Roman" w:cs="Times New Roman"/>
-          <w:bCs/>
-          <w:sz w:val="32"/>
-          <w:szCs w:val="32"/>
-        </w:rPr>
-        <w:t xml:space="preserve"> Schwachstelle zu verbessern. </w:t>
-      </w:r>
-      <w:r>
-        <w:rPr>
-          <w:rFonts w:ascii="Times New Roman" w:hAnsi="Times New Roman" w:cs="Times New Roman"/>
-          <w:bCs/>
-          <w:sz w:val="32"/>
-          <w:szCs w:val="32"/>
-        </w:rPr>
-        <w:t>Bei einer Weiterentwicklung</w:t>
-      </w:r>
-      <w:r>
-        <w:rPr>
-          <w:rFonts w:ascii="Times New Roman" w:hAnsi="Times New Roman" w:cs="Times New Roman"/>
-          <w:bCs/>
-          <w:sz w:val="32"/>
-          <w:szCs w:val="32"/>
-        </w:rPr>
-        <w:t xml:space="preserve"> des Programms sollte dies</w:t>
+      <w:r>
+        <w:rPr>
+          <w:rFonts w:ascii="Times New Roman" w:hAnsi="Times New Roman" w:cs="Times New Roman"/>
+          <w:bCs/>
+          <w:sz w:val="32"/>
+          <w:szCs w:val="32"/>
+        </w:rPr>
+        <w:t xml:space="preserve">Auch die Anmeldedaten des SMTP-Servers in der </w:t>
+      </w:r>
+      <w:r>
+        <w:rPr>
+          <w:rFonts w:ascii="Times New Roman" w:hAnsi="Times New Roman" w:cs="Times New Roman"/>
+          <w:bCs/>
+          <w:i/>
+          <w:sz w:val="32"/>
+          <w:szCs w:val="32"/>
+        </w:rPr>
+        <w:t>mail.py</w:t>
+      </w:r>
+      <w:r>
+        <w:rPr>
+          <w:rFonts w:ascii="Times New Roman" w:hAnsi="Times New Roman" w:cs="Times New Roman"/>
+          <w:bCs/>
+          <w:sz w:val="32"/>
+          <w:szCs w:val="32"/>
+        </w:rPr>
+        <w:t xml:space="preserve"> Datei wurden in das Verzeichnis </w:t>
+      </w:r>
+      <w:proofErr w:type="spellStart"/>
+      <w:r>
+        <w:rPr>
+          <w:rFonts w:ascii="Times New Roman" w:hAnsi="Times New Roman" w:cs="Times New Roman"/>
+          <w:bCs/>
+          <w:i/>
+          <w:sz w:val="32"/>
+          <w:szCs w:val="32"/>
+        </w:rPr>
+        <w:t>certs</w:t>
+      </w:r>
+      <w:proofErr w:type="spellEnd"/>
+      <w:r>
+        <w:rPr>
+          <w:rFonts w:ascii="Times New Roman" w:hAnsi="Times New Roman" w:cs="Times New Roman"/>
+          <w:bCs/>
+          <w:sz w:val="32"/>
+          <w:szCs w:val="32"/>
+        </w:rPr>
+        <w:t xml:space="preserve"> als JSON-File ausgelagert.</w:t>
       </w:r>
       <w:r>
         <w:rPr>
@@ -12681,49 +13761,36 @@
           <w:sz w:val="32"/>
           <w:szCs w:val="32"/>
         </w:rPr>
-        <w:t xml:space="preserve">unbedingt </w:t>
-      </w:r>
-      <w:r>
-        <w:rPr>
-          <w:rFonts w:ascii="Times New Roman" w:hAnsi="Times New Roman" w:cs="Times New Roman"/>
-          <w:bCs/>
-          <w:sz w:val="32"/>
-          <w:szCs w:val="32"/>
-        </w:rPr>
-        <w:t>behoben werden.</w:t>
-      </w:r>
-      <w:commentRangeEnd w:id="65"/>
-      <w:r>
-        <w:rPr>
-          <w:rStyle w:val="Kommentarzeichen"/>
-        </w:rPr>
-        <w:commentReference w:id="65"/>
-      </w:r>
-      <w:commentRangeStart w:id="66"/>
-      <w:r>
-        <w:rPr>
-          <w:rFonts w:ascii="Times New Roman" w:hAnsi="Times New Roman" w:cs="Times New Roman"/>
-          <w:bCs/>
-          <w:sz w:val="32"/>
-          <w:szCs w:val="32"/>
-        </w:rPr>
-        <w:t>?</w:t>
-      </w:r>
-      <w:commentRangeEnd w:id="66"/>
-      <w:r>
-        <w:rPr>
-          <w:rStyle w:val="Kommentarzeichen"/>
-        </w:rPr>
-        <w:commentReference w:id="66"/>
-      </w:r>
-      <w:r>
-        <w:rPr>
-          <w:rFonts w:ascii="Times New Roman" w:hAnsi="Times New Roman" w:cs="Times New Roman"/>
-          <w:bCs/>
-          <w:sz w:val="32"/>
-          <w:szCs w:val="32"/>
-        </w:rPr>
-        <w:t xml:space="preserve"> </w:t>
+        <w:t xml:space="preserve">Vorausgesetzt dieser Ordner ist Zugangsbeschränkt wurde so das </w:t>
+      </w:r>
+      <w:proofErr w:type="spellStart"/>
+      <w:r>
+        <w:rPr>
+          <w:rFonts w:ascii="Times New Roman" w:hAnsi="Times New Roman" w:cs="Times New Roman"/>
+          <w:bCs/>
+          <w:sz w:val="32"/>
+          <w:szCs w:val="32"/>
+        </w:rPr>
+        <w:t>Plaintext</w:t>
+      </w:r>
+      <w:proofErr w:type="spellEnd"/>
+      <w:r>
+        <w:rPr>
+          <w:rFonts w:ascii="Times New Roman" w:hAnsi="Times New Roman" w:cs="Times New Roman"/>
+          <w:bCs/>
+          <w:sz w:val="32"/>
+          <w:szCs w:val="32"/>
+        </w:rPr>
+        <w:t>-Problem somit behoben</w:t>
+      </w:r>
+      <w:r>
+        <w:rPr>
+          <w:rFonts w:ascii="Times New Roman" w:hAnsi="Times New Roman" w:cs="Times New Roman"/>
+          <w:bCs/>
+          <w:sz w:val="32"/>
+          <w:szCs w:val="32"/>
+        </w:rPr>
+        <w:t>.</w:t>
       </w:r>
     </w:p>
     <w:p>
@@ -12751,8 +13818,8 @@
           <w:szCs w:val="40"/>
         </w:rPr>
       </w:pPr>
-      <w:bookmarkStart w:id="67" w:name="_Toc124714682"/>
-      <w:commentRangeStart w:id="68"/>
+      <w:bookmarkStart w:id="61" w:name="_Toc124714682"/>
+      <w:commentRangeStart w:id="62"/>
       <w:r>
         <w:rPr>
           <w:rFonts w:ascii="Times New Roman" w:hAnsi="Times New Roman" w:cs="Times New Roman"/>
@@ -12764,7 +13831,7 @@
         </w:rPr>
         <w:t>4.3 Kommunikation</w:t>
       </w:r>
-      <w:commentRangeEnd w:id="68"/>
+      <w:commentRangeEnd w:id="62"/>
       <w:r>
         <w:rPr>
           <w:rStyle w:val="Kommentarzeichen"/>
@@ -12775,9 +13842,9 @@
           <w:sz w:val="40"/>
           <w:szCs w:val="40"/>
         </w:rPr>
-        <w:commentReference w:id="68"/>
-      </w:r>
-      <w:bookmarkEnd w:id="67"/>
+        <w:commentReference w:id="62"/>
+      </w:r>
+      <w:bookmarkEnd w:id="61"/>
     </w:p>
     <w:p>
       <w:pPr>
@@ -12851,7 +13918,23 @@
           <w:sz w:val="32"/>
           <w:szCs w:val="32"/>
         </w:rPr>
-        <w:t xml:space="preserve"> signiertesZertifikat</w:t>
+        <w:t xml:space="preserve"> signiertes</w:t>
+      </w:r>
+      <w:r>
+        <w:rPr>
+          <w:rFonts w:ascii="Times New Roman" w:hAnsi="Times New Roman" w:cs="Times New Roman"/>
+          <w:sz w:val="32"/>
+          <w:szCs w:val="32"/>
+        </w:rPr>
+        <w:t xml:space="preserve"> </w:t>
+      </w:r>
+      <w:r>
+        <w:rPr>
+          <w:rFonts w:ascii="Times New Roman" w:hAnsi="Times New Roman" w:cs="Times New Roman"/>
+          <w:sz w:val="32"/>
+          <w:szCs w:val="32"/>
+        </w:rPr>
+        <w:t>Zertifikat</w:t>
       </w:r>
       <w:r>
         <w:rPr>
@@ -12915,7 +13998,43 @@
           <w:sz w:val="32"/>
           <w:szCs w:val="32"/>
         </w:rPr>
-        <w:t xml:space="preserve"> Wenn nun ein Angreifer eine Man-in-the-middle-Attacke ausführen möchte, sieht er zwar die versendeten Pakete, die Payload ist jedoch verschlüsselt (siehe Abb. </w:t>
+        <w:t xml:space="preserve"> Wenn nun ein Angreifer eine Man-in-</w:t>
+      </w:r>
+      <w:proofErr w:type="spellStart"/>
+      <w:r>
+        <w:rPr>
+          <w:rFonts w:ascii="Times New Roman" w:hAnsi="Times New Roman" w:cs="Times New Roman"/>
+          <w:sz w:val="32"/>
+          <w:szCs w:val="32"/>
+        </w:rPr>
+        <w:t>the</w:t>
+      </w:r>
+      <w:proofErr w:type="spellEnd"/>
+      <w:r>
+        <w:rPr>
+          <w:rFonts w:ascii="Times New Roman" w:hAnsi="Times New Roman" w:cs="Times New Roman"/>
+          <w:sz w:val="32"/>
+          <w:szCs w:val="32"/>
+        </w:rPr>
+        <w:t>-</w:t>
+      </w:r>
+      <w:proofErr w:type="spellStart"/>
+      <w:r>
+        <w:rPr>
+          <w:rFonts w:ascii="Times New Roman" w:hAnsi="Times New Roman" w:cs="Times New Roman"/>
+          <w:sz w:val="32"/>
+          <w:szCs w:val="32"/>
+        </w:rPr>
+        <w:t>middle</w:t>
+      </w:r>
+      <w:proofErr w:type="spellEnd"/>
+      <w:r>
+        <w:rPr>
+          <w:rFonts w:ascii="Times New Roman" w:hAnsi="Times New Roman" w:cs="Times New Roman"/>
+          <w:sz w:val="32"/>
+          <w:szCs w:val="32"/>
+        </w:rPr>
+        <w:t xml:space="preserve">-Attacke ausführen möchte, sieht er zwar die versendeten Pakete, die Payload ist jedoch verschlüsselt (siehe Abb. </w:t>
       </w:r>
       <w:r>
         <w:rPr>
@@ -13005,8 +14124,8 @@
         <w:pStyle w:val="Beschriftung"/>
         <w:jc w:val="center"/>
       </w:pPr>
-      <w:bookmarkStart w:id="69" w:name="_Toc124714290"/>
-      <w:bookmarkStart w:id="70" w:name="_Toc124714476"/>
+      <w:bookmarkStart w:id="63" w:name="_Toc124714290"/>
+      <w:bookmarkStart w:id="64" w:name="_Toc124714476"/>
       <w:r>
         <w:t xml:space="preserve">Abbildung </w:t>
       </w:r>
@@ -13024,8 +14143,8 @@
       <w:r>
         <w:t>Mittels Wireshark abgefangenes Paket mit verschlüsselten Daten</w:t>
       </w:r>
-      <w:bookmarkEnd w:id="69"/>
-      <w:bookmarkEnd w:id="70"/>
+      <w:bookmarkEnd w:id="63"/>
+      <w:bookmarkEnd w:id="64"/>
     </w:p>
     <w:p>
       <w:pPr>
@@ -13064,7 +14183,25 @@
           <w:sz w:val="32"/>
           <w:szCs w:val="32"/>
         </w:rPr>
-        <w:t xml:space="preserve">Auch das TCP-Sniffing und die Manipulation von Paketen </w:t>
+        <w:t>Auch das TCP-</w:t>
+      </w:r>
+      <w:proofErr w:type="spellStart"/>
+      <w:r>
+        <w:rPr>
+          <w:rFonts w:ascii="Times New Roman" w:hAnsi="Times New Roman" w:cs="Times New Roman"/>
+          <w:sz w:val="32"/>
+          <w:szCs w:val="32"/>
+        </w:rPr>
+        <w:t>Sniffing</w:t>
+      </w:r>
+      <w:proofErr w:type="spellEnd"/>
+      <w:r>
+        <w:rPr>
+          <w:rFonts w:ascii="Times New Roman" w:hAnsi="Times New Roman" w:cs="Times New Roman"/>
+          <w:sz w:val="32"/>
+          <w:szCs w:val="32"/>
+        </w:rPr>
+        <w:t xml:space="preserve"> und die Manipulation von Paketen </w:t>
       </w:r>
       <w:r>
         <w:rPr>
@@ -13113,7 +14250,7 @@
           <w:szCs w:val="40"/>
         </w:rPr>
       </w:pPr>
-      <w:bookmarkStart w:id="71" w:name="_Toc124714683"/>
+      <w:bookmarkStart w:id="65" w:name="_Toc124714683"/>
       <w:r>
         <w:rPr>
           <w:rFonts w:ascii="Times New Roman" w:hAnsi="Times New Roman" w:cs="Times New Roman"/>
@@ -13159,7 +14296,7 @@
         </w:rPr>
         <w:t>Künftige Fixes</w:t>
       </w:r>
-      <w:bookmarkEnd w:id="71"/>
+      <w:bookmarkEnd w:id="65"/>
     </w:p>
     <w:p>
       <w:pPr>
@@ -13177,7 +14314,23 @@
           <w:sz w:val="32"/>
           <w:szCs w:val="32"/>
         </w:rPr>
-        <w:t xml:space="preserve">Einige schwerwiegende Schwächen wurdenbereits analysiert und gefixt, jedoch sind nach wie vor Schwachstellen im Programm zu finden, die in künftigen Versionen der Anwendung behoben werden. </w:t>
+        <w:t>Einige schwerwiegende Schwächen wurden</w:t>
+      </w:r>
+      <w:r>
+        <w:rPr>
+          <w:rFonts w:ascii="Times New Roman" w:hAnsi="Times New Roman" w:cs="Times New Roman"/>
+          <w:sz w:val="32"/>
+          <w:szCs w:val="32"/>
+        </w:rPr>
+        <w:t xml:space="preserve"> </w:t>
+      </w:r>
+      <w:r>
+        <w:rPr>
+          <w:rFonts w:ascii="Times New Roman" w:hAnsi="Times New Roman" w:cs="Times New Roman"/>
+          <w:sz w:val="32"/>
+          <w:szCs w:val="32"/>
+        </w:rPr>
+        <w:t xml:space="preserve">bereits analysiert und gefixt, jedoch sind nach wie vor Schwachstellen im Programm zu finden, die in künftigen Versionen der Anwendung behoben werden. </w:t>
       </w:r>
       <w:r>
         <w:rPr>
@@ -13210,6 +14363,14 @@
           <w:szCs w:val="32"/>
         </w:rPr>
         <w:t>zusätzlich den E-Mail-Account vor unbefugten Zugriffen.</w:t>
+      </w:r>
+      <w:r>
+        <w:rPr>
+          <w:rFonts w:ascii="Times New Roman" w:hAnsi="Times New Roman" w:cs="Times New Roman"/>
+          <w:sz w:val="32"/>
+          <w:szCs w:val="32"/>
+        </w:rPr>
+        <w:t xml:space="preserve"> </w:t>
       </w:r>
       <w:r>
         <w:rPr>
@@ -13294,7 +14455,7 @@
         </w:rPr>
         <w:t xml:space="preserve">sowohl </w:t>
       </w:r>
-      <w:commentRangeStart w:id="72"/>
+      <w:commentRangeStart w:id="66"/>
       <w:r>
         <w:rPr>
           <w:rFonts w:ascii="Times New Roman" w:hAnsi="Times New Roman" w:cs="Times New Roman"/>
@@ -13303,12 +14464,12 @@
         </w:rPr>
         <w:t>Login-Versuche, Registrierungen und TCP-Verbindungen</w:t>
       </w:r>
-      <w:commentRangeEnd w:id="72"/>
+      <w:commentRangeEnd w:id="66"/>
       <w:r>
         <w:rPr>
           <w:rStyle w:val="Kommentarzeichen"/>
         </w:rPr>
-        <w:commentReference w:id="72"/>
+        <w:commentReference w:id="66"/>
       </w:r>
       <w:r>
         <w:rPr>
@@ -13364,7 +14525,23 @@
           <w:sz w:val="32"/>
           <w:szCs w:val="32"/>
         </w:rPr>
-        <w:t xml:space="preserve">solltennach Möglichkeit </w:t>
+        <w:t>sollten</w:t>
+      </w:r>
+      <w:r>
+        <w:rPr>
+          <w:rFonts w:ascii="Times New Roman" w:hAnsi="Times New Roman" w:cs="Times New Roman"/>
+          <w:sz w:val="32"/>
+          <w:szCs w:val="32"/>
+        </w:rPr>
+        <w:t xml:space="preserve"> </w:t>
+      </w:r>
+      <w:r>
+        <w:rPr>
+          <w:rFonts w:ascii="Times New Roman" w:hAnsi="Times New Roman" w:cs="Times New Roman"/>
+          <w:sz w:val="32"/>
+          <w:szCs w:val="32"/>
+        </w:rPr>
+        <w:t xml:space="preserve">nach Möglichkeit </w:t>
       </w:r>
       <w:r>
         <w:rPr>
@@ -13489,7 +14666,7 @@
         </w:rPr>
         <w:t xml:space="preserve">beliebig manipulieren und sogar </w:t>
       </w:r>
-      <w:commentRangeStart w:id="73"/>
+      <w:commentRangeStart w:id="67"/>
       <w:r>
         <w:rPr>
           <w:rFonts w:ascii="Times New Roman" w:hAnsi="Times New Roman" w:cs="Times New Roman"/>
@@ -13498,12 +14675,12 @@
         </w:rPr>
         <w:t>Schadcode in das Programm initiieren</w:t>
       </w:r>
-      <w:commentRangeEnd w:id="73"/>
+      <w:commentRangeEnd w:id="67"/>
       <w:r>
         <w:rPr>
           <w:rStyle w:val="Kommentarzeichen"/>
         </w:rPr>
-        <w:commentReference w:id="73"/>
+        <w:commentReference w:id="67"/>
       </w:r>
       <w:r>
         <w:rPr>
@@ -13577,7 +14754,7 @@
           <w:u w:val="single"/>
         </w:rPr>
       </w:pPr>
-      <w:bookmarkStart w:id="74" w:name="_Toc124714684"/>
+      <w:bookmarkStart w:id="68" w:name="_Toc124714684"/>
       <w:r>
         <w:rPr>
           <w:rFonts w:ascii="Times New Roman" w:hAnsi="Times New Roman" w:cs="Times New Roman"/>
@@ -13591,7 +14768,7 @@
         <w:lastRenderedPageBreak/>
         <w:t>5. Fazit</w:t>
       </w:r>
-      <w:bookmarkEnd w:id="74"/>
+      <w:bookmarkEnd w:id="68"/>
     </w:p>
     <w:p>
       <w:pPr>
@@ -13608,7 +14785,25 @@
           <w:sz w:val="32"/>
           <w:szCs w:val="32"/>
         </w:rPr>
-        <w:t>Schlussendlich lässt sich sagen, dass das Absichern eines Servers einige Probleme mit sich bringt. Jede Komponente, jedes Feature und auch die Kommunikation zwischen den Komponenten, welche in das Programm verbaut wird, verbessern das Projekt nicht nur, sondern fügen zugleich einen Angriffsvektor für Angreifer hinzu, was sie zu einer Art „zweischneidigem Schwert“ macht. Doch auch wenn bereits kleine Softwareprojekte wie „Chess Online“ schon unzählige Fehlerquellen beinhalten, welche meistens katastrophale Folgen haben können, so lässt sich der Hauptteil der Fehler bereits durch kleine und unkomplizierte Fixes drastisch ihrer Schwere verringern oder gar komplett eliminieren. Somit lässt sich feststellen, dass die Sicherheit bei der Erstellung von Software stets eine hohe Priorität darstellt.</w:t>
+        <w:t xml:space="preserve">Schlussendlich lässt sich sagen, dass das Absichern eines Servers einige Probleme mit sich bringt. Jede Komponente, jedes Feature und auch die Kommunikation zwischen den Komponenten, welche in das Programm verbaut wird, verbessern das Projekt nicht nur, sondern fügen zugleich einen Angriffsvektor für Angreifer hinzu, was sie zu einer Art „zweischneidigem Schwert“ macht. Doch auch wenn bereits kleine Softwareprojekte wie „Chess Online“ schon unzählige Fehlerquellen beinhalten, welche meistens katastrophale Folgen haben können, so lässt sich der Hauptteil der Fehler bereits </w:t>
+      </w:r>
+      <w:proofErr w:type="gramStart"/>
+      <w:r>
+        <w:rPr>
+          <w:rFonts w:ascii="Times New Roman" w:hAnsi="Times New Roman" w:cs="Times New Roman"/>
+          <w:sz w:val="32"/>
+          <w:szCs w:val="32"/>
+        </w:rPr>
+        <w:t>durch kleine und unkomplizierte Fixes</w:t>
+      </w:r>
+      <w:proofErr w:type="gramEnd"/>
+      <w:r>
+        <w:rPr>
+          <w:rFonts w:ascii="Times New Roman" w:hAnsi="Times New Roman" w:cs="Times New Roman"/>
+          <w:sz w:val="32"/>
+          <w:szCs w:val="32"/>
+        </w:rPr>
+        <w:t xml:space="preserve"> drastisch ihrer Schwere verringern oder gar komplett eliminieren. Somit lässt sich feststellen, dass die Sicherheit bei der Erstellung von Software stets eine hohe Priorität darstellt.</w:t>
       </w:r>
     </w:p>
     <w:p>
@@ -13772,7 +14967,7 @@
           <w:u w:val="single"/>
         </w:rPr>
       </w:pPr>
-      <w:bookmarkStart w:id="75" w:name="_Toc124714685"/>
+      <w:bookmarkStart w:id="69" w:name="_Toc124714685"/>
       <w:r>
         <w:rPr>
           <w:rFonts w:ascii="Times New Roman" w:hAnsi="Times New Roman" w:cs="Times New Roman"/>
@@ -13786,7 +14981,7 @@
         <w:lastRenderedPageBreak/>
         <w:t>Literaturverzeichnis</w:t>
       </w:r>
-      <w:bookmarkEnd w:id="75"/>
+      <w:bookmarkEnd w:id="69"/>
     </w:p>
     <w:p>
       <w:pPr>
@@ -14197,8 +15392,20 @@
           <w:szCs w:val="32"/>
           <w:lang w:val="en-US"/>
         </w:rPr>
-        <w:t>PlayStation Hack to Cost Sony $171M; Quake Costs Far Higher“</w:t>
-      </w:r>
+        <w:t xml:space="preserve">PlayStation Hack to Cost Sony $171M; Quake Costs Far </w:t>
+      </w:r>
+      <w:proofErr w:type="gramStart"/>
+      <w:r>
+        <w:rPr>
+          <w:rStyle w:val="italic"/>
+          <w:rFonts w:ascii="Times New Roman" w:hAnsi="Times New Roman" w:cs="Times New Roman"/>
+          <w:sz w:val="32"/>
+          <w:szCs w:val="32"/>
+          <w:lang w:val="en-US"/>
+        </w:rPr>
+        <w:t>Higher“</w:t>
+      </w:r>
+      <w:proofErr w:type="gramEnd"/>
       <w:r>
         <w:rPr>
           <w:rFonts w:ascii="Times New Roman" w:hAnsi="Times New Roman" w:cs="Times New Roman"/>
@@ -14374,8 +15581,22 @@
           <w:lang w:val="en-US"/>
         </w:rPr>
         <w:tab/>
-        <w:t>The MITRE Corporation (2014): „Scoring CWEs”;</w:t>
-      </w:r>
+        <w:t>The MITRE Corporation (2014): „Scoring CWEs</w:t>
+      </w:r>
+      <w:proofErr w:type="gramStart"/>
+      <w:r>
+        <w:rPr>
+          <w:rStyle w:val="Hyperlink"/>
+          <w:rFonts w:ascii="Times New Roman" w:hAnsi="Times New Roman" w:cs="Times New Roman"/>
+          <w:color w:val="auto"/>
+          <w:sz w:val="32"/>
+          <w:szCs w:val="32"/>
+          <w:u w:val="none"/>
+          <w:lang w:val="en-US"/>
+        </w:rPr>
+        <w:t>”;</w:t>
+      </w:r>
+      <w:proofErr w:type="gramEnd"/>
     </w:p>
     <w:p>
       <w:pPr>
@@ -14486,8 +15707,19 @@
           <w:lang w:val="en-US"/>
         </w:rPr>
         <w:tab/>
-        <w:t>The MITRE Corporation (2022): „2022 CWE Top 25 Most Dangerous Software Weaknesses”;</w:t>
-      </w:r>
+        <w:t>The MITRE Corporation (2022): „2022 CWE Top 25 Most Dangerous Software Weaknesses</w:t>
+      </w:r>
+      <w:proofErr w:type="gramStart"/>
+      <w:r>
+        <w:rPr>
+          <w:rFonts w:ascii="Times New Roman" w:hAnsi="Times New Roman" w:cs="Times New Roman"/>
+          <w:sz w:val="32"/>
+          <w:szCs w:val="32"/>
+          <w:lang w:val="en-US"/>
+        </w:rPr>
+        <w:t>”;</w:t>
+      </w:r>
+      <w:proofErr w:type="gramEnd"/>
     </w:p>
     <w:p>
       <w:pPr>
@@ -14564,7 +15796,27 @@
           <w:sz w:val="32"/>
           <w:szCs w:val="32"/>
         </w:rPr>
-        <w:t>Wie lang sind Ihre am häufigsten verwendeten Passwörter?“auf Statista;</w:t>
+        <w:t xml:space="preserve">Wie lang sind Ihre am häufigsten verwendeten </w:t>
+      </w:r>
+      <w:proofErr w:type="spellStart"/>
+      <w:r>
+        <w:rPr>
+          <w:rStyle w:val="italic"/>
+          <w:rFonts w:ascii="Times New Roman" w:hAnsi="Times New Roman" w:cs="Times New Roman"/>
+          <w:sz w:val="32"/>
+          <w:szCs w:val="32"/>
+        </w:rPr>
+        <w:t>Passwörter?“auf</w:t>
+      </w:r>
+      <w:proofErr w:type="spellEnd"/>
+      <w:r>
+        <w:rPr>
+          <w:rStyle w:val="italic"/>
+          <w:rFonts w:ascii="Times New Roman" w:hAnsi="Times New Roman" w:cs="Times New Roman"/>
+          <w:sz w:val="32"/>
+          <w:szCs w:val="32"/>
+        </w:rPr>
+        <w:t xml:space="preserve"> Statista;</w:t>
       </w:r>
     </w:p>
     <w:p>
@@ -14746,7 +15998,25 @@
           <w:szCs w:val="32"/>
         </w:rPr>
         <w:tab/>
-        <w:t>Python Software Foundation (o.J.): “sqlite3”-Dokumentation</w:t>
+        <w:t xml:space="preserve">Python Software </w:t>
+      </w:r>
+      <w:proofErr w:type="spellStart"/>
+      <w:r>
+        <w:rPr>
+          <w:rFonts w:ascii="Times New Roman" w:hAnsi="Times New Roman" w:cs="Times New Roman"/>
+          <w:sz w:val="32"/>
+          <w:szCs w:val="32"/>
+        </w:rPr>
+        <w:t>Foundation</w:t>
+      </w:r>
+      <w:proofErr w:type="spellEnd"/>
+      <w:r>
+        <w:rPr>
+          <w:rFonts w:ascii="Times New Roman" w:hAnsi="Times New Roman" w:cs="Times New Roman"/>
+          <w:sz w:val="32"/>
+          <w:szCs w:val="32"/>
+        </w:rPr>
+        <w:t xml:space="preserve"> (o.J.): “sqlite3”-Dokumentation</w:t>
       </w:r>
     </w:p>
     <w:p>
@@ -14842,8 +16112,35 @@
           <w:szCs w:val="32"/>
         </w:rPr>
         <w:tab/>
-        <w:t>Zetetic (o.J.): About SQLCipher</w:t>
-      </w:r>
+      </w:r>
+      <w:proofErr w:type="spellStart"/>
+      <w:r>
+        <w:rPr>
+          <w:rFonts w:ascii="Times New Roman" w:hAnsi="Times New Roman" w:cs="Times New Roman"/>
+          <w:sz w:val="32"/>
+          <w:szCs w:val="32"/>
+        </w:rPr>
+        <w:t>Zetetic</w:t>
+      </w:r>
+      <w:proofErr w:type="spellEnd"/>
+      <w:r>
+        <w:rPr>
+          <w:rFonts w:ascii="Times New Roman" w:hAnsi="Times New Roman" w:cs="Times New Roman"/>
+          <w:sz w:val="32"/>
+          <w:szCs w:val="32"/>
+        </w:rPr>
+        <w:t xml:space="preserve"> (o.J.): About </w:t>
+      </w:r>
+      <w:proofErr w:type="spellStart"/>
+      <w:r>
+        <w:rPr>
+          <w:rFonts w:ascii="Times New Roman" w:hAnsi="Times New Roman" w:cs="Times New Roman"/>
+          <w:sz w:val="32"/>
+          <w:szCs w:val="32"/>
+        </w:rPr>
+        <w:t>SQLCipher</w:t>
+      </w:r>
+      <w:proofErr w:type="spellEnd"/>
     </w:p>
     <w:p>
       <w:pPr>
@@ -15038,7 +16335,7 @@
           <w:u w:val="single"/>
         </w:rPr>
       </w:pPr>
-      <w:bookmarkStart w:id="76" w:name="_Toc124714686"/>
+      <w:bookmarkStart w:id="70" w:name="_Toc124714686"/>
       <w:r>
         <w:rPr>
           <w:rFonts w:ascii="Times New Roman" w:hAnsi="Times New Roman" w:cs="Times New Roman"/>
@@ -15051,7 +16348,7 @@
         </w:rPr>
         <w:t>Abbildungsverzeichnis</w:t>
       </w:r>
-      <w:bookmarkEnd w:id="76"/>
+      <w:bookmarkEnd w:id="70"/>
     </w:p>
     <w:p>
       <w:pPr>
@@ -16692,7 +17989,7 @@
       </w:r>
     </w:p>
   </w:comment>
-  <w:comment w:id="20" w:author="Florian Hagengruber" w:date="2022-12-19T23:31:00Z" w:initials="FH">
+  <w:comment w:id="22" w:author="Florian Hagengruber" w:date="2022-12-27T16:00:00Z" w:initials="FH">
     <w:p>
       <w:pPr>
         <w:pStyle w:val="Kommentartext"/>
@@ -16704,11 +18001,11 @@
         <w:annotationRef/>
       </w:r>
       <w:r>
-        <w:t>Beginnendes Kapitel auf neue Seite?</w:t>
+        <w:t>Weiter beschreiben?</w:t>
       </w:r>
     </w:p>
   </w:comment>
-  <w:comment w:id="23" w:author="Florian Hagengruber" w:date="2022-12-27T16:00:00Z" w:initials="FH">
+  <w:comment w:id="23" w:author="Florian Hagengruber" w:date="2022-12-19T19:40:00Z" w:initials="FH">
     <w:p>
       <w:pPr>
         <w:pStyle w:val="Kommentartext"/>
@@ -16720,11 +18017,11 @@
         <w:annotationRef/>
       </w:r>
       <w:r>
-        <w:t>Weiter beschreiben?</w:t>
+        <w:t>In Anhang: get_menu_choice.py</w:t>
       </w:r>
     </w:p>
   </w:comment>
-  <w:comment w:id="24" w:author="Florian Hagengruber" w:date="2022-12-19T19:40:00Z" w:initials="FH">
+  <w:comment w:id="24" w:author="Florian Hagengruber" w:date="2022-12-19T19:41:00Z" w:initials="FH">
     <w:p>
       <w:pPr>
         <w:pStyle w:val="Kommentartext"/>
@@ -16736,11 +18033,11 @@
         <w:annotationRef/>
       </w:r>
       <w:r>
-        <w:t>In Anhang: get_menu_choice.py</w:t>
+        <w:t>In Anhang: brute force.py</w:t>
       </w:r>
     </w:p>
   </w:comment>
-  <w:comment w:id="25" w:author="Florian Hagengruber" w:date="2022-12-19T19:41:00Z" w:initials="FH">
+  <w:comment w:id="27" w:author="Florian Hagengruber" w:date="2022-12-19T19:42:00Z" w:initials="FH">
     <w:p>
       <w:pPr>
         <w:pStyle w:val="Kommentartext"/>
@@ -16752,11 +18049,11 @@
         <w:annotationRef/>
       </w:r>
       <w:r>
-        <w:t>In Anhang: brute force.py</w:t>
+        <w:t>In Anhang: statistik_1.xlsx</w:t>
       </w:r>
     </w:p>
   </w:comment>
-  <w:comment w:id="28" w:author="Florian Hagengruber" w:date="2022-12-19T19:42:00Z" w:initials="FH">
+  <w:comment w:id="28" w:author="Florian Hagengruber" w:date="2022-12-19T19:43:00Z" w:initials="FH">
     <w:p>
       <w:pPr>
         <w:pStyle w:val="Kommentartext"/>
@@ -16768,11 +18065,11 @@
         <w:annotationRef/>
       </w:r>
       <w:r>
-        <w:t>In Anhang: statistik_1.xlsx</w:t>
+        <w:t>In Anhang: statistik_2.xlsx</w:t>
       </w:r>
     </w:p>
   </w:comment>
-  <w:comment w:id="29" w:author="Florian Hagengruber" w:date="2022-12-19T19:43:00Z" w:initials="FH">
+  <w:comment w:id="42" w:author="Florian Hagengruber" w:date="2022-12-19T23:30:00Z" w:initials="FH">
     <w:p>
       <w:pPr>
         <w:pStyle w:val="Kommentartext"/>
@@ -16784,11 +18081,11 @@
         <w:annotationRef/>
       </w:r>
       <w:r>
-        <w:t>In Anhang: statistik_2.xlsx</w:t>
+        <w:t>Formatierung: Auch halbe Seite leer</w:t>
       </w:r>
     </w:p>
   </w:comment>
-  <w:comment w:id="37" w:author="Florian Hagengruber" w:date="2022-12-21T15:23:00Z" w:initials="FH">
+  <w:comment w:id="43" w:author="Florian Hagengruber" w:date="2022-12-19T23:24:00Z" w:initials="FH">
     <w:p>
       <w:pPr>
         <w:pStyle w:val="Kommentartext"/>
@@ -16800,11 +18097,11 @@
         <w:annotationRef/>
       </w:r>
       <w:r>
-        <w:t>Näher beschreiben?</w:t>
+        <w:t>Mitten im Satz?</w:t>
       </w:r>
     </w:p>
   </w:comment>
-  <w:comment w:id="44" w:author="Florian Hagengruber" w:date="2022-12-19T23:30:00Z" w:initials="FH">
+  <w:comment w:id="62" w:author="Florian Hagengruber" w:date="2022-12-19T21:12:00Z" w:initials="FH">
     <w:p>
       <w:pPr>
         <w:pStyle w:val="Kommentartext"/>
@@ -16816,107 +18113,11 @@
         <w:annotationRef/>
       </w:r>
       <w:r>
-        <w:t>Formatierung: Auch halbe Seite leer</w:t>
+        <w:t>Zu wenig?</w:t>
       </w:r>
     </w:p>
   </w:comment>
-  <w:comment w:id="45" w:author="Florian Hagengruber" w:date="2022-12-19T23:24:00Z" w:initials="FH">
-    <w:p>
-      <w:pPr>
-        <w:pStyle w:val="Kommentartext"/>
-      </w:pPr>
-      <w:r>
-        <w:rPr>
-          <w:rStyle w:val="Kommentarzeichen"/>
-        </w:rPr>
-        <w:annotationRef/>
-      </w:r>
-      <w:r>
-        <w:t>Mitten im Satz?</w:t>
-      </w:r>
-    </w:p>
-  </w:comment>
-  <w:comment w:id="46" w:author="Florian Hagengruber" w:date="2022-12-19T22:52:00Z" w:initials="FH">
-    <w:p>
-      <w:pPr>
-        <w:pStyle w:val="Kommentartext"/>
-      </w:pPr>
-      <w:r>
-        <w:rPr>
-          <w:rStyle w:val="Kommentarzeichen"/>
-        </w:rPr>
-        <w:annotationRef/>
-      </w:r>
-      <w:r>
-        <w:t>Zeigen wie Speicher manipuliert wird</w:t>
-      </w:r>
-    </w:p>
-  </w:comment>
-  <w:comment w:id="47" w:author="Florian Hagengruber" w:date="2022-12-19T22:52:00Z" w:initials="FH">
-    <w:p>
-      <w:pPr>
-        <w:pStyle w:val="Kommentartext"/>
-      </w:pPr>
-      <w:r>
-        <w:rPr>
-          <w:rStyle w:val="Kommentarzeichen"/>
-        </w:rPr>
-        <w:annotationRef/>
-      </w:r>
-      <w:r>
-        <w:t>Kein Fix bisher!!</w:t>
-      </w:r>
-    </w:p>
-  </w:comment>
-  <w:comment w:id="65" w:author="Florian Hagengruber" w:date="2022-12-19T23:18:00Z" w:initials="FH">
-    <w:p>
-      <w:pPr>
-        <w:pStyle w:val="Kommentartext"/>
-      </w:pPr>
-      <w:r>
-        <w:rPr>
-          <w:rStyle w:val="Kommentarzeichen"/>
-        </w:rPr>
-        <w:annotationRef/>
-      </w:r>
-      <w:r>
-        <w:t>Hoffentlich wird noch eine Lösung gefunden</w:t>
-      </w:r>
-    </w:p>
-  </w:comment>
-  <w:comment w:id="66" w:author="Sandro S." w:date="2023-01-15T21:18:00Z" w:initials="SS">
-    <w:p>
-      <w:pPr>
-        <w:pStyle w:val="Kommentartext"/>
-      </w:pPr>
-      <w:r>
-        <w:rPr>
-          <w:rStyle w:val="Kommentarzeichen"/>
-        </w:rPr>
-        <w:annotationRef/>
-      </w:r>
-      <w:r>
-        <w:t xml:space="preserve">In zukünftige Fixes? </w:t>
-      </w:r>
-    </w:p>
-  </w:comment>
-  <w:comment w:id="68" w:author="Florian Hagengruber" w:date="2022-12-19T21:12:00Z" w:initials="FH">
-    <w:p>
-      <w:pPr>
-        <w:pStyle w:val="Kommentartext"/>
-      </w:pPr>
-      <w:r>
-        <w:rPr>
-          <w:rStyle w:val="Kommentarzeichen"/>
-        </w:rPr>
-        <w:annotationRef/>
-      </w:r>
-      <w:r>
-        <w:t>Zu wenig?</w:t>
-      </w:r>
-    </w:p>
-  </w:comment>
-  <w:comment w:id="72" w:author="Florian" w:date="2023-01-15T22:47:00Z" w:initials="F">
+  <w:comment w:id="66" w:author="Florian" w:date="2023-01-15T22:47:00Z" w:initials="F">
     <w:p>
       <w:pPr>
         <w:pStyle w:val="Kommentartext"/>
@@ -16949,7 +18150,7 @@
       </w:r>
     </w:p>
   </w:comment>
-  <w:comment w:id="73" w:author="Florian" w:date="2023-01-15T22:51:00Z" w:initials="F">
+  <w:comment w:id="67" w:author="Florian" w:date="2023-01-15T22:51:00Z" w:initials="F">
     <w:p>
       <w:pPr>
         <w:pStyle w:val="Kommentartext"/>
@@ -16993,19 +18194,13 @@
 <file path=word/commentsExtended.xml><?xml version="1.0" encoding="utf-8"?>
 <w15:commentsEx xmlns:wpc="http://schemas.microsoft.com/office/word/2010/wordprocessingCanvas" xmlns:cx="http://schemas.microsoft.com/office/drawing/2014/chartex" xmlns:cx1="http://schemas.microsoft.com/office/drawing/2015/9/8/chartex" xmlns:cx2="http://schemas.microsoft.com/office/drawing/2015/10/21/chartex" xmlns:cx3="http://schemas.microsoft.com/office/drawing/2016/5/9/chartex" xmlns:cx4="http://schemas.microsoft.com/office/drawing/2016/5/10/chartex" xmlns:cx5="http://schemas.microsoft.com/office/drawing/2016/5/11/chartex" xmlns:cx6="http://schemas.microsoft.com/office/drawing/2016/5/12/chartex" xmlns:cx7="http://schemas.microsoft.com/office/drawing/2016/5/13/chartex" xmlns:cx8="http://schemas.microsoft.com/office/drawing/2016/5/14/chartex" xmlns:mc="http://schemas.openxmlformats.org/markup-compatibility/2006" xmlns:aink="http://schemas.microsoft.com/office/drawing/2016/ink" xmlns:am3d="http://schemas.microsoft.com/office/drawing/2017/model3d" xmlns:o="urn:schemas-microsoft-com:office:office" xmlns:oel="http://schemas.microsoft.com/office/2019/extlst" xmlns:r="http://schemas.openxmlformats.org/officeDocument/2006/relationships" xmlns:m="http://schemas.openxmlformats.org/officeDocument/2006/math" xmlns:v="urn:schemas-microsoft-com:vml" xmlns:wp14="http://schemas.microsoft.com/office/word/2010/wordprocessingDrawing" xmlns:wp="http://schemas.openxmlformats.org/drawingml/2006/wordprocessingDrawing" xmlns:w10="urn:schemas-microsoft-com:office:word" xmlns:w="http://schemas.openxmlformats.org/wordprocessingml/2006/main" xmlns:w14="http://schemas.microsoft.com/office/word/2010/wordml" xmlns:w15="http://schemas.microsoft.com/office/word/2012/wordml" xmlns:w16cex="http://schemas.microsoft.com/office/word/2018/wordml/cex" xmlns:w16cid="http://schemas.microsoft.com/office/word/2016/wordml/cid" xmlns:w16="http://schemas.microsoft.com/office/word/2018/wordml" xmlns:w16sdtdh="http://schemas.microsoft.com/office/word/2020/wordml/sdtdatahash" xmlns:w16se="http://schemas.microsoft.com/office/word/2015/wordml/symex" xmlns:wpg="http://schemas.microsoft.com/office/word/2010/wordprocessingGroup" xmlns:wpi="http://schemas.microsoft.com/office/word/2010/wordprocessingInk" xmlns:wne="http://schemas.microsoft.com/office/word/2006/wordml" xmlns:wps="http://schemas.microsoft.com/office/word/2010/wordprocessingShape" mc:Ignorable="w14 w15 w16se w16cid w16 w16cex w16sdtdh wp14">
   <w15:commentEx w15:paraId="313E6297" w15:done="0"/>
-  <w15:commentEx w15:paraId="4158F573" w15:done="0"/>
   <w15:commentEx w15:paraId="0CCD1845" w15:done="0"/>
   <w15:commentEx w15:paraId="3328BA3A" w15:done="0"/>
   <w15:commentEx w15:paraId="3C7D0E86" w15:done="0"/>
   <w15:commentEx w15:paraId="24A30126" w15:done="0"/>
   <w15:commentEx w15:paraId="1C6FD9CF" w15:done="0"/>
-  <w15:commentEx w15:paraId="0A03AD39" w15:done="0"/>
   <w15:commentEx w15:paraId="4A192113" w15:done="0"/>
   <w15:commentEx w15:paraId="4116A6AD" w15:done="0"/>
-  <w15:commentEx w15:paraId="1D050D59" w15:done="0"/>
-  <w15:commentEx w15:paraId="65DDC248" w15:done="0"/>
-  <w15:commentEx w15:paraId="077331C8" w15:done="0"/>
-  <w15:commentEx w15:paraId="69496F2A" w15:done="0"/>
   <w15:commentEx w15:paraId="413A9039" w15:done="0"/>
   <w15:commentEx w15:paraId="18BCFD75" w15:done="0"/>
   <w15:commentEx w15:paraId="308014A0" w15:done="0"/>
@@ -17015,19 +18210,13 @@
 <file path=word/commentsIds.xml><?xml version="1.0" encoding="utf-8"?>
 <w16cid:commentsIds xmlns:wpc="http://schemas.microsoft.com/office/word/2010/wordprocessingCanvas" xmlns:cx="http://schemas.microsoft.com/office/drawing/2014/chartex" xmlns:cx1="http://schemas.microsoft.com/office/drawing/2015/9/8/chartex" xmlns:cx2="http://schemas.microsoft.com/office/drawing/2015/10/21/chartex" xmlns:cx3="http://schemas.microsoft.com/office/drawing/2016/5/9/chartex" xmlns:cx4="http://schemas.microsoft.com/office/drawing/2016/5/10/chartex" xmlns:cx5="http://schemas.microsoft.com/office/drawing/2016/5/11/chartex" xmlns:cx6="http://schemas.microsoft.com/office/drawing/2016/5/12/chartex" xmlns:cx7="http://schemas.microsoft.com/office/drawing/2016/5/13/chartex" xmlns:cx8="http://schemas.microsoft.com/office/drawing/2016/5/14/chartex" xmlns:mc="http://schemas.openxmlformats.org/markup-compatibility/2006" xmlns:aink="http://schemas.microsoft.com/office/drawing/2016/ink" xmlns:am3d="http://schemas.microsoft.com/office/drawing/2017/model3d" xmlns:o="urn:schemas-microsoft-com:office:office" xmlns:oel="http://schemas.microsoft.com/office/2019/extlst" xmlns:r="http://schemas.openxmlformats.org/officeDocument/2006/relationships" xmlns:m="http://schemas.openxmlformats.org/officeDocument/2006/math" xmlns:v="urn:schemas-microsoft-com:vml" xmlns:wp14="http://schemas.microsoft.com/office/word/2010/wordprocessingDrawing" xmlns:wp="http://schemas.openxmlformats.org/drawingml/2006/wordprocessingDrawing" xmlns:w10="urn:schemas-microsoft-com:office:word" xmlns:w="http://schemas.openxmlformats.org/wordprocessingml/2006/main" xmlns:w14="http://schemas.microsoft.com/office/word/2010/wordml" xmlns:w15="http://schemas.microsoft.com/office/word/2012/wordml" xmlns:w16cex="http://schemas.microsoft.com/office/word/2018/wordml/cex" xmlns:w16cid="http://schemas.microsoft.com/office/word/2016/wordml/cid" xmlns:w16="http://schemas.microsoft.com/office/word/2018/wordml" xmlns:w16sdtdh="http://schemas.microsoft.com/office/word/2020/wordml/sdtdatahash" xmlns:w16se="http://schemas.microsoft.com/office/word/2015/wordml/symex" xmlns:wpg="http://schemas.microsoft.com/office/word/2010/wordprocessingGroup" xmlns:wpi="http://schemas.microsoft.com/office/word/2010/wordprocessingInk" xmlns:wne="http://schemas.microsoft.com/office/word/2006/wordml" xmlns:wps="http://schemas.microsoft.com/office/word/2010/wordprocessingShape" mc:Ignorable="w14 w15 w16se w16cid w16 w16cex w16sdtdh wp14">
   <w16cid:commentId w16cid:paraId="313E6297" w16cid:durableId="277108A9"/>
-  <w16cid:commentId w16cid:paraId="4158F573" w16cid:durableId="277108AA"/>
   <w16cid:commentId w16cid:paraId="0CCD1845" w16cid:durableId="277108AB"/>
   <w16cid:commentId w16cid:paraId="3328BA3A" w16cid:durableId="277108AC"/>
   <w16cid:commentId w16cid:paraId="3C7D0E86" w16cid:durableId="277108AD"/>
   <w16cid:commentId w16cid:paraId="24A30126" w16cid:durableId="277108AE"/>
   <w16cid:commentId w16cid:paraId="1C6FD9CF" w16cid:durableId="277108AF"/>
-  <w16cid:commentId w16cid:paraId="0A03AD39" w16cid:durableId="277108B0"/>
   <w16cid:commentId w16cid:paraId="4A192113" w16cid:durableId="277108B1"/>
   <w16cid:commentId w16cid:paraId="4116A6AD" w16cid:durableId="277108B2"/>
-  <w16cid:commentId w16cid:paraId="1D050D59" w16cid:durableId="277108B3"/>
-  <w16cid:commentId w16cid:paraId="65DDC248" w16cid:durableId="277108B4"/>
-  <w16cid:commentId w16cid:paraId="077331C8" w16cid:durableId="277108B5"/>
-  <w16cid:commentId w16cid:paraId="69496F2A" w16cid:durableId="277108B6"/>
   <w16cid:commentId w16cid:paraId="413A9039" w16cid:durableId="277108B7"/>
   <w16cid:commentId w16cid:paraId="18BCFD75" w16cid:durableId="277108B8"/>
   <w16cid:commentId w16cid:paraId="308014A0" w16cid:durableId="277108B9"/>
@@ -18381,7 +19570,7 @@
     <w:lsdException w:name="Table Web 2" w:semiHidden="1" w:unhideWhenUsed="1"/>
     <w:lsdException w:name="Table Web 3" w:semiHidden="1" w:unhideWhenUsed="1"/>
     <w:lsdException w:name="Balloon Text" w:semiHidden="1" w:unhideWhenUsed="1"/>
-    <w:lsdException w:name="Table Grid" w:semiHidden="1" w:uiPriority="39" w:unhideWhenUsed="1"/>
+    <w:lsdException w:name="Table Grid" w:uiPriority="39"/>
     <w:lsdException w:name="Table Theme" w:semiHidden="1" w:unhideWhenUsed="1"/>
     <w:lsdException w:name="Placeholder Text" w:semiHidden="1"/>
     <w:lsdException w:name="No Spacing" w:uiPriority="1" w:qFormat="1"/>

</xml_diff>

<commit_message>
Anhang umbenannt und in Doku hinzugefügt
</commit_message>
<xml_diff>
--- a/Anhang/Doc-ChessProg.docx
+++ b/Anhang/Doc-ChessProg.docx
@@ -1542,31 +1542,7 @@
                 <w:sz w:val="32"/>
                 <w:szCs w:val="32"/>
               </w:rPr>
-              <w:t>4.2 Passw</w:t>
-            </w:r>
-            <w:r>
-              <w:rPr>
-                <w:rStyle w:val="Hyperlink"/>
-                <w:rFonts w:ascii="Times New Roman" w:hAnsi="Times New Roman"/>
-                <w:b/>
-                <w:bCs/>
-                <w:noProof/>
-                <w:sz w:val="32"/>
-                <w:szCs w:val="32"/>
-              </w:rPr>
-              <w:t>o</w:t>
-            </w:r>
-            <w:r>
-              <w:rPr>
-                <w:rStyle w:val="Hyperlink"/>
-                <w:rFonts w:ascii="Times New Roman" w:hAnsi="Times New Roman"/>
-                <w:b/>
-                <w:bCs/>
-                <w:noProof/>
-                <w:sz w:val="32"/>
-                <w:szCs w:val="32"/>
-              </w:rPr>
-              <w:t>rt und Aktivierungscode</w:t>
+              <w:t>4.2 Passwort und Aktivierungscode</w:t>
             </w:r>
             <w:r>
               <w:rPr>
@@ -6274,26 +6250,50 @@
       <w:r>
         <w:rPr>
           <w:rFonts w:ascii="Times New Roman" w:hAnsi="Times New Roman" w:cs="Times New Roman"/>
-          <w:sz w:val="32"/>
-          <w:szCs w:val="32"/>
-        </w:rPr>
-        <w:t>„</w:t>
-      </w:r>
-      <w:r>
-        <w:rPr>
-          <w:rFonts w:ascii="Times New Roman" w:hAnsi="Times New Roman" w:cs="Times New Roman"/>
-          <w:sz w:val="32"/>
-          <w:szCs w:val="32"/>
-        </w:rPr>
-        <w:t>Berechnung CWSS-Score (Datenbank)</w:t>
-      </w:r>
-      <w:r>
-        <w:rPr>
-          <w:rFonts w:ascii="Times New Roman" w:hAnsi="Times New Roman" w:cs="Times New Roman"/>
-          <w:sz w:val="32"/>
-          <w:szCs w:val="32"/>
-        </w:rPr>
-        <w:t>“ (siehe Anhang).</w:t>
+          <w:i/>
+          <w:sz w:val="32"/>
+          <w:szCs w:val="32"/>
+        </w:rPr>
+        <w:t>Berechnung CWSS-Score (Datenbank</w:t>
+      </w:r>
+      <w:proofErr w:type="gramStart"/>
+      <w:r>
+        <w:rPr>
+          <w:rFonts w:ascii="Times New Roman" w:hAnsi="Times New Roman" w:cs="Times New Roman"/>
+          <w:i/>
+          <w:sz w:val="32"/>
+          <w:szCs w:val="32"/>
+        </w:rPr>
+        <w:t>)</w:t>
+      </w:r>
+      <w:r>
+        <w:rPr>
+          <w:rFonts w:ascii="Times New Roman" w:hAnsi="Times New Roman" w:cs="Times New Roman"/>
+          <w:i/>
+          <w:sz w:val="32"/>
+          <w:szCs w:val="32"/>
+        </w:rPr>
+        <w:t>.</w:t>
+      </w:r>
+      <w:proofErr w:type="spellStart"/>
+      <w:r>
+        <w:rPr>
+          <w:rFonts w:ascii="Times New Roman" w:hAnsi="Times New Roman" w:cs="Times New Roman"/>
+          <w:i/>
+          <w:sz w:val="32"/>
+          <w:szCs w:val="32"/>
+        </w:rPr>
+        <w:t>xslx</w:t>
+      </w:r>
+      <w:proofErr w:type="spellEnd"/>
+      <w:proofErr w:type="gramEnd"/>
+      <w:r>
+        <w:rPr>
+          <w:rFonts w:ascii="Times New Roman" w:hAnsi="Times New Roman" w:cs="Times New Roman"/>
+          <w:sz w:val="32"/>
+          <w:szCs w:val="32"/>
+        </w:rPr>
+        <w:t>.</w:t>
       </w:r>
     </w:p>
     <w:p>
@@ -7322,7 +7322,15 @@
         </w:rPr>
         <w:t xml:space="preserve"> (siehe </w:t>
       </w:r>
-      <w:commentRangeStart w:id="23"/>
+      <w:r>
+        <w:rPr>
+          <w:rFonts w:ascii="Times New Roman" w:hAnsi="Times New Roman" w:cs="Times New Roman"/>
+          <w:bCs/>
+          <w:sz w:val="32"/>
+          <w:szCs w:val="32"/>
+        </w:rPr>
+        <w:t xml:space="preserve">in </w:t>
+      </w:r>
       <w:r>
         <w:rPr>
           <w:rFonts w:ascii="Times New Roman" w:hAnsi="Times New Roman" w:cs="Times New Roman"/>
@@ -7339,14 +7347,36 @@
           <w:sz w:val="32"/>
           <w:szCs w:val="32"/>
         </w:rPr>
+        <w:t xml:space="preserve"> </w:t>
+      </w:r>
+      <w:r>
+        <w:rPr>
+          <w:rFonts w:ascii="Times New Roman" w:hAnsi="Times New Roman" w:cs="Times New Roman"/>
+          <w:bCs/>
+          <w:i/>
+          <w:sz w:val="32"/>
+          <w:szCs w:val="32"/>
+        </w:rPr>
+        <w:t>Quellcode Ausschnitt get_menu_choice</w:t>
+      </w:r>
+      <w:r>
+        <w:rPr>
+          <w:rFonts w:ascii="Times New Roman" w:hAnsi="Times New Roman" w:cs="Times New Roman"/>
+          <w:bCs/>
+          <w:i/>
+          <w:sz w:val="32"/>
+          <w:szCs w:val="32"/>
+        </w:rPr>
+        <w:t>.py</w:t>
+      </w:r>
+      <w:r>
+        <w:rPr>
+          <w:rFonts w:ascii="Times New Roman" w:hAnsi="Times New Roman" w:cs="Times New Roman"/>
+          <w:bCs/>
+          <w:sz w:val="32"/>
+          <w:szCs w:val="32"/>
+        </w:rPr>
         <w:t>).</w:t>
-      </w:r>
-      <w:commentRangeEnd w:id="23"/>
-      <w:r>
-        <w:rPr>
-          <w:rStyle w:val="Kommentarzeichen"/>
-        </w:rPr>
-        <w:commentReference w:id="23"/>
       </w:r>
     </w:p>
     <w:p>
@@ -7460,33 +7490,53 @@
           <w:sz w:val="32"/>
           <w:szCs w:val="32"/>
         </w:rPr>
-        <w:t xml:space="preserve"> (</w:t>
-      </w:r>
-      <w:commentRangeStart w:id="24"/>
-      <w:r>
-        <w:rPr>
-          <w:rFonts w:ascii="Times New Roman" w:hAnsi="Times New Roman" w:cs="Times New Roman"/>
-          <w:bCs/>
-          <w:sz w:val="32"/>
-          <w:szCs w:val="32"/>
-        </w:rPr>
-        <w:t>siehe Anhang</w:t>
-      </w:r>
-      <w:commentRangeEnd w:id="24"/>
-      <w:r>
-        <w:rPr>
-          <w:rStyle w:val="Kommentarzeichen"/>
-        </w:rPr>
-        <w:commentReference w:id="24"/>
-      </w:r>
-      <w:r>
-        <w:rPr>
-          <w:rFonts w:ascii="Times New Roman" w:hAnsi="Times New Roman" w:cs="Times New Roman"/>
-          <w:bCs/>
-          <w:sz w:val="32"/>
-          <w:szCs w:val="32"/>
-        </w:rPr>
-        <w:t xml:space="preserve"> X</w:t>
+        <w:t xml:space="preserve"> (siehe </w:t>
+      </w:r>
+      <w:r>
+        <w:rPr>
+          <w:rFonts w:ascii="Times New Roman" w:hAnsi="Times New Roman" w:cs="Times New Roman"/>
+          <w:bCs/>
+          <w:sz w:val="32"/>
+          <w:szCs w:val="32"/>
+        </w:rPr>
+        <w:t xml:space="preserve">in </w:t>
+      </w:r>
+      <w:r>
+        <w:rPr>
+          <w:rFonts w:ascii="Times New Roman" w:hAnsi="Times New Roman" w:cs="Times New Roman"/>
+          <w:bCs/>
+          <w:sz w:val="32"/>
+          <w:szCs w:val="32"/>
+        </w:rPr>
+        <w:t>Anhang</w:t>
+      </w:r>
+      <w:r>
+        <w:rPr>
+          <w:rFonts w:ascii="Times New Roman" w:hAnsi="Times New Roman" w:cs="Times New Roman"/>
+          <w:bCs/>
+          <w:sz w:val="32"/>
+          <w:szCs w:val="32"/>
+        </w:rPr>
+        <w:t xml:space="preserve"> </w:t>
+      </w:r>
+      <w:r>
+        <w:rPr>
+          <w:rFonts w:ascii="Times New Roman" w:hAnsi="Times New Roman" w:cs="Times New Roman"/>
+          <w:bCs/>
+          <w:i/>
+          <w:sz w:val="32"/>
+          <w:szCs w:val="32"/>
+        </w:rPr>
+        <w:t>Quellcode brute-force-Attacke</w:t>
+      </w:r>
+      <w:r>
+        <w:rPr>
+          <w:rFonts w:ascii="Times New Roman" w:hAnsi="Times New Roman" w:cs="Times New Roman"/>
+          <w:bCs/>
+          <w:sz w:val="32"/>
+          <w:szCs w:val="32"/>
+        </w:rPr>
+        <w:t>.py</w:t>
       </w:r>
       <w:r>
         <w:rPr>
@@ -7624,8 +7674,8 @@
           <w:szCs w:val="32"/>
         </w:rPr>
       </w:pPr>
-      <w:bookmarkStart w:id="25" w:name="_Toc124714277"/>
-      <w:bookmarkStart w:id="26" w:name="_Toc124714463"/>
+      <w:bookmarkStart w:id="23" w:name="_Toc124714277"/>
+      <w:bookmarkStart w:id="24" w:name="_Toc124714463"/>
       <w:r>
         <w:t xml:space="preserve">Abbildung </w:t>
       </w:r>
@@ -7640,8 +7690,8 @@
       <w:r>
         <w:t>: Formel zur Berechnung der Brute-Force-Dauer des Aktivierungscode</w:t>
       </w:r>
-      <w:bookmarkEnd w:id="25"/>
-      <w:bookmarkEnd w:id="26"/>
+      <w:bookmarkEnd w:id="23"/>
+      <w:bookmarkEnd w:id="24"/>
     </w:p>
     <w:p>
       <w:pPr>
@@ -8272,7 +8322,17 @@
           <w:sz w:val="32"/>
           <w:szCs w:val="32"/>
         </w:rPr>
-        <w:t xml:space="preserve">gemessen, die ein Spieler benötigt, um sich am Server anzumelden und </w:t>
+        <w:t xml:space="preserve">gemessen, die ein Spieler benötigt, um sich am Server anzumelden </w:t>
+      </w:r>
+      <w:r>
+        <w:rPr>
+          <w:rFonts w:ascii="Times New Roman" w:hAnsi="Times New Roman" w:cs="Times New Roman"/>
+          <w:bCs/>
+          <w:sz w:val="32"/>
+          <w:szCs w:val="32"/>
+        </w:rPr>
+        <w:lastRenderedPageBreak/>
+        <w:t xml:space="preserve">und </w:t>
       </w:r>
       <w:r>
         <w:rPr>
@@ -8328,22 +8388,43 @@
         </w:rPr>
         <w:t xml:space="preserve"> Anhand </w:t>
       </w:r>
-      <w:commentRangeStart w:id="27"/>
-      <w:r>
-        <w:rPr>
-          <w:rFonts w:ascii="Times New Roman" w:hAnsi="Times New Roman" w:cs="Times New Roman"/>
-          <w:bCs/>
-          <w:sz w:val="32"/>
-          <w:szCs w:val="32"/>
-        </w:rPr>
-        <w:t>Anhang X</w:t>
-      </w:r>
-      <w:commentRangeEnd w:id="27"/>
-      <w:r>
-        <w:rPr>
-          <w:rStyle w:val="Kommentarzeichen"/>
-        </w:rPr>
-        <w:commentReference w:id="27"/>
+      <w:r>
+        <w:rPr>
+          <w:rFonts w:ascii="Times New Roman" w:hAnsi="Times New Roman" w:cs="Times New Roman"/>
+          <w:bCs/>
+          <w:sz w:val="32"/>
+          <w:szCs w:val="32"/>
+        </w:rPr>
+        <w:t xml:space="preserve">der Datei </w:t>
+      </w:r>
+      <w:r>
+        <w:rPr>
+          <w:rFonts w:ascii="Times New Roman" w:hAnsi="Times New Roman" w:cs="Times New Roman"/>
+          <w:bCs/>
+          <w:i/>
+          <w:sz w:val="32"/>
+          <w:szCs w:val="32"/>
+        </w:rPr>
+        <w:t>Auswirkung DOS Attacke Sprungweite 1</w:t>
+      </w:r>
+      <w:r>
+        <w:rPr>
+          <w:rFonts w:ascii="Times New Roman" w:hAnsi="Times New Roman" w:cs="Times New Roman"/>
+          <w:bCs/>
+          <w:i/>
+          <w:sz w:val="32"/>
+          <w:szCs w:val="32"/>
+        </w:rPr>
+        <w:t xml:space="preserve">.xlsx </w:t>
+      </w:r>
+      <w:r>
+        <w:rPr>
+          <w:rFonts w:ascii="Times New Roman" w:hAnsi="Times New Roman" w:cs="Times New Roman"/>
+          <w:bCs/>
+          <w:sz w:val="32"/>
+          <w:szCs w:val="32"/>
+        </w:rPr>
+        <w:t>im Anhang</w:t>
       </w:r>
       <w:r>
         <w:rPr>
@@ -8361,7 +8442,6 @@
           <w:sz w:val="32"/>
           <w:szCs w:val="32"/>
         </w:rPr>
-        <w:lastRenderedPageBreak/>
         <w:t>49</w:t>
       </w:r>
       <w:r>
@@ -8646,33 +8726,63 @@
           <w:sz w:val="32"/>
           <w:szCs w:val="32"/>
         </w:rPr>
-        <w:t xml:space="preserve"> worden (siehe </w:t>
-      </w:r>
-      <w:commentRangeStart w:id="28"/>
-      <w:r>
-        <w:rPr>
-          <w:rFonts w:ascii="Times New Roman" w:hAnsi="Times New Roman" w:cs="Times New Roman"/>
-          <w:bCs/>
-          <w:sz w:val="32"/>
-          <w:szCs w:val="32"/>
-        </w:rPr>
-        <w:t>Anhang X</w:t>
-      </w:r>
-      <w:commentRangeEnd w:id="28"/>
-      <w:r>
-        <w:rPr>
-          <w:rStyle w:val="Kommentarzeichen"/>
-        </w:rPr>
-        <w:commentReference w:id="28"/>
-      </w:r>
-      <w:r>
-        <w:rPr>
-          <w:rFonts w:ascii="Times New Roman" w:hAnsi="Times New Roman" w:cs="Times New Roman"/>
-          <w:bCs/>
-          <w:sz w:val="32"/>
-          <w:szCs w:val="32"/>
-        </w:rPr>
-        <w:t>).</w:t>
+        <w:t xml:space="preserve"> worden (siehe</w:t>
+      </w:r>
+      <w:r>
+        <w:rPr>
+          <w:rFonts w:ascii="Times New Roman" w:hAnsi="Times New Roman" w:cs="Times New Roman"/>
+          <w:bCs/>
+          <w:sz w:val="32"/>
+          <w:szCs w:val="32"/>
+        </w:rPr>
+        <w:t xml:space="preserve"> in</w:t>
+      </w:r>
+      <w:r>
+        <w:rPr>
+          <w:rFonts w:ascii="Times New Roman" w:hAnsi="Times New Roman" w:cs="Times New Roman"/>
+          <w:bCs/>
+          <w:sz w:val="32"/>
+          <w:szCs w:val="32"/>
+        </w:rPr>
+        <w:t xml:space="preserve"> </w:t>
+      </w:r>
+      <w:r>
+        <w:rPr>
+          <w:rFonts w:ascii="Times New Roman" w:hAnsi="Times New Roman" w:cs="Times New Roman"/>
+          <w:bCs/>
+          <w:sz w:val="32"/>
+          <w:szCs w:val="32"/>
+        </w:rPr>
+        <w:t xml:space="preserve">Anhang </w:t>
+      </w:r>
+      <w:r>
+        <w:rPr>
+          <w:rFonts w:ascii="Times New Roman" w:hAnsi="Times New Roman" w:cs="Times New Roman"/>
+          <w:bCs/>
+          <w:i/>
+          <w:sz w:val="32"/>
+          <w:szCs w:val="32"/>
+        </w:rPr>
+        <w:t>Auswirkung DOS Attacke Sprungweite 20</w:t>
+      </w:r>
+      <w:r>
+        <w:rPr>
+          <w:rFonts w:ascii="Times New Roman" w:hAnsi="Times New Roman" w:cs="Times New Roman"/>
+          <w:bCs/>
+          <w:i/>
+          <w:sz w:val="32"/>
+          <w:szCs w:val="32"/>
+        </w:rPr>
+        <w:t>.xlsx</w:t>
+      </w:r>
+      <w:r>
+        <w:rPr>
+          <w:rFonts w:ascii="Times New Roman" w:hAnsi="Times New Roman" w:cs="Times New Roman"/>
+          <w:bCs/>
+          <w:sz w:val="32"/>
+          <w:szCs w:val="32"/>
+        </w:rPr>
+        <w:t>.</w:t>
       </w:r>
       <w:r>
         <w:rPr>
@@ -8813,11 +8923,12 @@
           <w:sz w:val="32"/>
           <w:szCs w:val="32"/>
         </w:rPr>
-        <w:t>. Eine detaillierte Version der Berechnung sowie die zur Berechnung herangezogenen CWE befinden sich in der Datei „</w:t>
-      </w:r>
-      <w:r>
-        <w:rPr>
-          <w:rFonts w:ascii="Times New Roman" w:hAnsi="Times New Roman" w:cs="Times New Roman"/>
+        <w:t xml:space="preserve">. Eine detaillierte Version der Berechnung sowie die zur Berechnung herangezogenen CWE befinden sich in der Datei </w:t>
+      </w:r>
+      <w:r>
+        <w:rPr>
+          <w:rFonts w:ascii="Times New Roman" w:hAnsi="Times New Roman" w:cs="Times New Roman"/>
+          <w:i/>
           <w:sz w:val="32"/>
           <w:szCs w:val="32"/>
         </w:rPr>
@@ -8826,10 +8937,19 @@
       <w:r>
         <w:rPr>
           <w:rFonts w:ascii="Times New Roman" w:hAnsi="Times New Roman" w:cs="Times New Roman"/>
-          <w:sz w:val="32"/>
-          <w:szCs w:val="32"/>
-        </w:rPr>
-        <w:t>“ (siehe Anhang).</w:t>
+          <w:i/>
+          <w:sz w:val="32"/>
+          <w:szCs w:val="32"/>
+        </w:rPr>
+        <w:t>.xlsx</w:t>
+      </w:r>
+      <w:r>
+        <w:rPr>
+          <w:rFonts w:ascii="Times New Roman" w:hAnsi="Times New Roman" w:cs="Times New Roman"/>
+          <w:sz w:val="32"/>
+          <w:szCs w:val="32"/>
+        </w:rPr>
+        <w:t>.</w:t>
       </w:r>
     </w:p>
     <w:p>
@@ -8909,8 +9029,8 @@
         <w:pStyle w:val="Beschriftung"/>
         <w:jc w:val="center"/>
       </w:pPr>
-      <w:bookmarkStart w:id="29" w:name="_Toc124714278"/>
-      <w:bookmarkStart w:id="30" w:name="_Toc124714464"/>
+      <w:bookmarkStart w:id="25" w:name="_Toc124714278"/>
+      <w:bookmarkStart w:id="26" w:name="_Toc124714464"/>
       <w:r>
         <w:t xml:space="preserve">Abbildung </w:t>
       </w:r>
@@ -8928,8 +9048,8 @@
       <w:r>
         <w:t>CWSS-Score und CWSS-Vektor der CWE der Passwörter</w:t>
       </w:r>
-      <w:bookmarkEnd w:id="29"/>
-      <w:bookmarkEnd w:id="30"/>
+      <w:bookmarkEnd w:id="25"/>
+      <w:bookmarkEnd w:id="26"/>
     </w:p>
     <w:p>
       <w:pPr>
@@ -8993,7 +9113,7 @@
           <w:szCs w:val="40"/>
         </w:rPr>
       </w:pPr>
-      <w:bookmarkStart w:id="31" w:name="_Toc124714676"/>
+      <w:bookmarkStart w:id="27" w:name="_Toc124714676"/>
       <w:r>
         <w:rPr>
           <w:rFonts w:ascii="Times New Roman" w:hAnsi="Times New Roman" w:cs="Times New Roman"/>
@@ -9003,7 +9123,6 @@
           <w:sz w:val="40"/>
           <w:szCs w:val="40"/>
         </w:rPr>
-        <w:lastRenderedPageBreak/>
         <w:t xml:space="preserve">3.3 </w:t>
       </w:r>
       <w:r>
@@ -9017,7 +9136,7 @@
         </w:rPr>
         <w:t>Kommunikation</w:t>
       </w:r>
-      <w:bookmarkEnd w:id="31"/>
+      <w:bookmarkEnd w:id="27"/>
     </w:p>
     <w:p>
       <w:pPr>
@@ -9578,6 +9697,7 @@
           <w:szCs w:val="32"/>
           <w:lang w:eastAsia="de-DE"/>
         </w:rPr>
+        <w:lastRenderedPageBreak/>
         <w:drawing>
           <wp:inline distT="0" distB="0" distL="0" distR="0" wp14:anchorId="56D392E2" wp14:editId="0DB6BE0C">
             <wp:extent cx="5010785" cy="990600"/>
@@ -9626,8 +9746,8 @@
         <w:pStyle w:val="Beschriftung"/>
         <w:jc w:val="center"/>
       </w:pPr>
-      <w:bookmarkStart w:id="32" w:name="_Toc124714279"/>
-      <w:bookmarkStart w:id="33" w:name="_Toc124714465"/>
+      <w:bookmarkStart w:id="28" w:name="_Toc124714279"/>
+      <w:bookmarkStart w:id="29" w:name="_Toc124714465"/>
       <w:r>
         <w:t xml:space="preserve">Abbildung </w:t>
       </w:r>
@@ -9645,8 +9765,8 @@
       <w:r>
         <w:t>Mittels Wireshark abgefangene Mailadresse</w:t>
       </w:r>
-      <w:bookmarkEnd w:id="32"/>
-      <w:bookmarkEnd w:id="33"/>
+      <w:bookmarkEnd w:id="28"/>
+      <w:bookmarkEnd w:id="29"/>
     </w:p>
     <w:p>
       <w:pPr>
@@ -9723,8 +9843,8 @@
         <w:pStyle w:val="Beschriftung"/>
         <w:jc w:val="center"/>
       </w:pPr>
-      <w:bookmarkStart w:id="34" w:name="_Toc124714280"/>
-      <w:bookmarkStart w:id="35" w:name="_Toc124714466"/>
+      <w:bookmarkStart w:id="30" w:name="_Toc124714280"/>
+      <w:bookmarkStart w:id="31" w:name="_Toc124714466"/>
       <w:r>
         <w:t xml:space="preserve">Abbildung </w:t>
       </w:r>
@@ -9742,8 +9862,8 @@
       <w:r>
         <w:t>Mittels Wireshark abgefangenes Passwort</w:t>
       </w:r>
-      <w:bookmarkEnd w:id="34"/>
-      <w:bookmarkEnd w:id="35"/>
+      <w:bookmarkEnd w:id="30"/>
+      <w:bookmarkEnd w:id="31"/>
     </w:p>
     <w:p>
       <w:pPr>
@@ -9842,11 +9962,12 @@
           <w:sz w:val="32"/>
           <w:szCs w:val="32"/>
         </w:rPr>
-        <w:t>. Eine detaillierte Version der Berechnung sowie die zur Berechnung herangezogenen CWE befinden sich in der Datei „</w:t>
-      </w:r>
-      <w:r>
-        <w:rPr>
-          <w:rFonts w:ascii="Times New Roman" w:hAnsi="Times New Roman" w:cs="Times New Roman"/>
+        <w:t xml:space="preserve">. Eine detaillierte Version der Berechnung sowie die zur Berechnung herangezogenen CWE befinden sich in der Datei </w:t>
+      </w:r>
+      <w:r>
+        <w:rPr>
+          <w:rFonts w:ascii="Times New Roman" w:hAnsi="Times New Roman" w:cs="Times New Roman"/>
+          <w:i/>
           <w:sz w:val="32"/>
           <w:szCs w:val="32"/>
         </w:rPr>
@@ -9855,10 +9976,19 @@
       <w:r>
         <w:rPr>
           <w:rFonts w:ascii="Times New Roman" w:hAnsi="Times New Roman" w:cs="Times New Roman"/>
-          <w:sz w:val="32"/>
-          <w:szCs w:val="32"/>
-        </w:rPr>
-        <w:t>“ (siehe Anhang).</w:t>
+          <w:i/>
+          <w:sz w:val="32"/>
+          <w:szCs w:val="32"/>
+        </w:rPr>
+        <w:t>.xlsx</w:t>
+      </w:r>
+      <w:r>
+        <w:rPr>
+          <w:rFonts w:ascii="Times New Roman" w:hAnsi="Times New Roman" w:cs="Times New Roman"/>
+          <w:sz w:val="32"/>
+          <w:szCs w:val="32"/>
+        </w:rPr>
+        <w:t>.</w:t>
       </w:r>
     </w:p>
     <w:p>
@@ -9889,6 +10019,7 @@
           <w:szCs w:val="32"/>
           <w:lang w:eastAsia="de-DE"/>
         </w:rPr>
+        <w:lastRenderedPageBreak/>
         <w:drawing>
           <wp:inline distT="0" distB="0" distL="0" distR="0" wp14:anchorId="5C6602C3" wp14:editId="5084DC43">
             <wp:extent cx="5076825" cy="2047875"/>
@@ -9944,8 +10075,8 @@
         <w:pStyle w:val="Beschriftung"/>
         <w:jc w:val="center"/>
       </w:pPr>
-      <w:bookmarkStart w:id="36" w:name="_Toc124714281"/>
-      <w:bookmarkStart w:id="37" w:name="_Toc124714467"/>
+      <w:bookmarkStart w:id="32" w:name="_Toc124714281"/>
+      <w:bookmarkStart w:id="33" w:name="_Toc124714467"/>
       <w:r>
         <w:t xml:space="preserve">Abbildung </w:t>
       </w:r>
@@ -9963,8 +10094,8 @@
       <w:r>
         <w:t>CWSS-Score und CWSS-Vektor der CWE der Passwörter</w:t>
       </w:r>
-      <w:bookmarkEnd w:id="36"/>
-      <w:bookmarkEnd w:id="37"/>
+      <w:bookmarkEnd w:id="32"/>
+      <w:bookmarkEnd w:id="33"/>
     </w:p>
     <w:p>
       <w:pPr>
@@ -10000,7 +10131,7 @@
           <w:szCs w:val="40"/>
         </w:rPr>
       </w:pPr>
-      <w:bookmarkStart w:id="38" w:name="_Toc124714677"/>
+      <w:bookmarkStart w:id="34" w:name="_Toc124714677"/>
       <w:r>
         <w:rPr>
           <w:rFonts w:ascii="Times New Roman" w:hAnsi="Times New Roman" w:cs="Times New Roman"/>
@@ -10057,7 +10188,7 @@
         </w:rPr>
         <w:t>Code Analysetools und Styleguides</w:t>
       </w:r>
-      <w:bookmarkEnd w:id="38"/>
+      <w:bookmarkEnd w:id="34"/>
     </w:p>
     <w:p>
       <w:pPr>
@@ -10552,8 +10683,8 @@
         <w:pStyle w:val="Beschriftung"/>
         <w:jc w:val="center"/>
       </w:pPr>
-      <w:bookmarkStart w:id="39" w:name="_Toc124714282"/>
-      <w:bookmarkStart w:id="40" w:name="_Toc124714468"/>
+      <w:bookmarkStart w:id="35" w:name="_Toc124714282"/>
+      <w:bookmarkStart w:id="36" w:name="_Toc124714468"/>
       <w:r>
         <w:t xml:space="preserve">Abbildung </w:t>
       </w:r>
@@ -10571,8 +10702,8 @@
       <w:r>
         <w:t>Tabelle der Analyse der Code-Analysis-Tools</w:t>
       </w:r>
-      <w:bookmarkEnd w:id="39"/>
-      <w:bookmarkEnd w:id="40"/>
+      <w:bookmarkEnd w:id="35"/>
+      <w:bookmarkEnd w:id="36"/>
     </w:p>
     <w:p/>
     <w:p>
@@ -10655,8 +10786,8 @@
           <w:szCs w:val="40"/>
         </w:rPr>
       </w:pPr>
-      <w:bookmarkStart w:id="41" w:name="_Toc124714678"/>
-      <w:commentRangeStart w:id="42"/>
+      <w:bookmarkStart w:id="37" w:name="_Toc124714678"/>
+      <w:commentRangeStart w:id="38"/>
       <w:r>
         <w:rPr>
           <w:rFonts w:ascii="Times New Roman" w:hAnsi="Times New Roman" w:cs="Times New Roman"/>
@@ -10691,7 +10822,7 @@
         </w:rPr>
         <w:t xml:space="preserve"> Sonstige Schwachstellen</w:t>
       </w:r>
-      <w:commentRangeEnd w:id="42"/>
+      <w:commentRangeEnd w:id="38"/>
       <w:r>
         <w:rPr>
           <w:rStyle w:val="Kommentarzeichen"/>
@@ -10702,9 +10833,9 @@
           <w:sz w:val="40"/>
           <w:szCs w:val="40"/>
         </w:rPr>
-        <w:commentReference w:id="42"/>
-      </w:r>
-      <w:bookmarkEnd w:id="41"/>
+        <w:commentReference w:id="38"/>
+      </w:r>
+      <w:bookmarkEnd w:id="37"/>
     </w:p>
     <w:p>
       <w:pPr>
@@ -10744,7 +10875,7 @@
         </w:rPr>
         <w:t xml:space="preserve">Engine </w:t>
       </w:r>
-      <w:commentRangeStart w:id="43"/>
+      <w:commentRangeStart w:id="39"/>
       <w:r>
         <w:rPr>
           <w:rFonts w:ascii="Times New Roman" w:hAnsi="Times New Roman" w:cs="Times New Roman"/>
@@ -10763,12 +10894,12 @@
         </w:rPr>
         <w:t>10]</w:t>
       </w:r>
-      <w:commentRangeEnd w:id="43"/>
+      <w:commentRangeEnd w:id="39"/>
       <w:r>
         <w:rPr>
           <w:rStyle w:val="Kommentarzeichen"/>
         </w:rPr>
-        <w:commentReference w:id="43"/>
+        <w:commentReference w:id="39"/>
       </w:r>
       <w:r>
         <w:rPr>
@@ -10966,7 +11097,7 @@
           <w:u w:val="single"/>
         </w:rPr>
       </w:pPr>
-      <w:bookmarkStart w:id="44" w:name="_Toc124714679"/>
+      <w:bookmarkStart w:id="40" w:name="_Toc124714679"/>
       <w:r>
         <w:rPr>
           <w:rFonts w:ascii="Times New Roman" w:hAnsi="Times New Roman" w:cs="Times New Roman"/>
@@ -10980,7 +11111,7 @@
         <w:lastRenderedPageBreak/>
         <w:t>4. Beheben der Schwächen</w:t>
       </w:r>
-      <w:bookmarkEnd w:id="44"/>
+      <w:bookmarkEnd w:id="40"/>
     </w:p>
     <w:p>
       <w:pPr>
@@ -10995,7 +11126,7 @@
           <w:szCs w:val="40"/>
         </w:rPr>
       </w:pPr>
-      <w:bookmarkStart w:id="45" w:name="_Toc124714680"/>
+      <w:bookmarkStart w:id="41" w:name="_Toc124714680"/>
       <w:r>
         <w:rPr>
           <w:rFonts w:ascii="Times New Roman" w:hAnsi="Times New Roman" w:cs="Times New Roman"/>
@@ -11007,7 +11138,7 @@
         </w:rPr>
         <w:t>4.1 Datenbank</w:t>
       </w:r>
-      <w:bookmarkEnd w:id="45"/>
+      <w:bookmarkEnd w:id="41"/>
     </w:p>
     <w:p>
       <w:pPr>
@@ -11247,36 +11378,34 @@
           <w:sz w:val="32"/>
           <w:szCs w:val="32"/>
         </w:rPr>
-        <w:t xml:space="preserve">. Da </w:t>
-      </w:r>
-      <w:proofErr w:type="spellStart"/>
-      <w:r>
-        <w:rPr>
-          <w:rFonts w:ascii="Times New Roman" w:hAnsi="Times New Roman" w:cs="Times New Roman"/>
-          <w:bCs/>
-          <w:sz w:val="32"/>
-          <w:szCs w:val="32"/>
-        </w:rPr>
-        <w:t>unser</w:t>
-      </w:r>
-      <w:r>
-        <w:rPr>
-          <w:rFonts w:ascii="Times New Roman" w:hAnsi="Times New Roman" w:cs="Times New Roman"/>
-          <w:bCs/>
-          <w:sz w:val="32"/>
-          <w:szCs w:val="32"/>
-        </w:rPr>
-        <w:t>eFunktionen</w:t>
-      </w:r>
-      <w:proofErr w:type="spellEnd"/>
-      <w:r>
-        <w:rPr>
-          <w:rFonts w:ascii="Times New Roman" w:hAnsi="Times New Roman" w:cs="Times New Roman"/>
-          <w:bCs/>
-          <w:sz w:val="32"/>
-          <w:szCs w:val="32"/>
-        </w:rPr>
-        <w:t xml:space="preserve"> zur Manipulation der Datenbank sowieso </w:t>
+        <w:t>. Da unser</w:t>
+      </w:r>
+      <w:r>
+        <w:rPr>
+          <w:rFonts w:ascii="Times New Roman" w:hAnsi="Times New Roman" w:cs="Times New Roman"/>
+          <w:bCs/>
+          <w:sz w:val="32"/>
+          <w:szCs w:val="32"/>
+        </w:rPr>
+        <w:t>e</w:t>
+      </w:r>
+      <w:r>
+        <w:rPr>
+          <w:rFonts w:ascii="Times New Roman" w:hAnsi="Times New Roman" w:cs="Times New Roman"/>
+          <w:bCs/>
+          <w:sz w:val="32"/>
+          <w:szCs w:val="32"/>
+        </w:rPr>
+        <w:t xml:space="preserve"> </w:t>
+      </w:r>
+      <w:r>
+        <w:rPr>
+          <w:rFonts w:ascii="Times New Roman" w:hAnsi="Times New Roman" w:cs="Times New Roman"/>
+          <w:bCs/>
+          <w:sz w:val="32"/>
+          <w:szCs w:val="32"/>
+        </w:rPr>
+        <w:t xml:space="preserve">Funktionen zur Manipulation der Datenbank sowieso </w:t>
       </w:r>
       <w:r>
         <w:rPr>
@@ -11420,8 +11549,8 @@
         <w:pStyle w:val="Beschriftung"/>
         <w:jc w:val="center"/>
       </w:pPr>
-      <w:bookmarkStart w:id="46" w:name="_Toc124714283"/>
-      <w:bookmarkStart w:id="47" w:name="_Toc124714469"/>
+      <w:bookmarkStart w:id="42" w:name="_Toc124714283"/>
+      <w:bookmarkStart w:id="43" w:name="_Toc124714469"/>
       <w:r>
         <w:t xml:space="preserve">Abbildung </w:t>
       </w:r>
@@ -11443,8 +11572,8 @@
       <w:r>
         <w:t>Injection</w:t>
       </w:r>
-      <w:bookmarkEnd w:id="46"/>
-      <w:bookmarkEnd w:id="47"/>
+      <w:bookmarkEnd w:id="42"/>
+      <w:bookmarkEnd w:id="43"/>
       <w:proofErr w:type="spellEnd"/>
     </w:p>
     <w:p>
@@ -11722,8 +11851,8 @@
         <w:pStyle w:val="Beschriftung"/>
         <w:jc w:val="center"/>
       </w:pPr>
-      <w:bookmarkStart w:id="48" w:name="_Toc124714284"/>
-      <w:bookmarkStart w:id="49" w:name="_Toc124714470"/>
+      <w:bookmarkStart w:id="44" w:name="_Toc124714284"/>
+      <w:bookmarkStart w:id="45" w:name="_Toc124714470"/>
       <w:r>
         <w:t xml:space="preserve">Abbildung </w:t>
       </w:r>
@@ -11741,8 +11870,8 @@
       <w:r>
         <w:t>Überprüfung der Mail auf invalide Zeichen</w:t>
       </w:r>
-      <w:bookmarkEnd w:id="48"/>
-      <w:bookmarkEnd w:id="49"/>
+      <w:bookmarkEnd w:id="44"/>
+      <w:bookmarkEnd w:id="45"/>
     </w:p>
     <w:p>
       <w:pPr>
@@ -11816,8 +11945,8 @@
         <w:pStyle w:val="Beschriftung"/>
         <w:jc w:val="center"/>
       </w:pPr>
-      <w:bookmarkStart w:id="50" w:name="_Toc124714285"/>
-      <w:bookmarkStart w:id="51" w:name="_Toc124714471"/>
+      <w:bookmarkStart w:id="46" w:name="_Toc124714285"/>
+      <w:bookmarkStart w:id="47" w:name="_Toc124714471"/>
       <w:r>
         <w:t xml:space="preserve">Abbildung </w:t>
       </w:r>
@@ -11835,8 +11964,8 @@
       <w:r>
         <w:t>Definition der verbotenen Zeichen</w:t>
       </w:r>
-      <w:bookmarkEnd w:id="50"/>
-      <w:bookmarkEnd w:id="51"/>
+      <w:bookmarkEnd w:id="46"/>
+      <w:bookmarkEnd w:id="47"/>
     </w:p>
     <w:p>
       <w:pPr>
@@ -12192,7 +12321,7 @@
           <w:szCs w:val="40"/>
         </w:rPr>
       </w:pPr>
-      <w:bookmarkStart w:id="52" w:name="_Toc124714681"/>
+      <w:bookmarkStart w:id="48" w:name="_Toc124714681"/>
       <w:r>
         <w:rPr>
           <w:rFonts w:ascii="Times New Roman" w:hAnsi="Times New Roman" w:cs="Times New Roman"/>
@@ -12205,7 +12334,7 @@
         <w:lastRenderedPageBreak/>
         <w:t>4.2 Passwort und Aktivierungscode</w:t>
       </w:r>
-      <w:bookmarkEnd w:id="52"/>
+      <w:bookmarkEnd w:id="48"/>
     </w:p>
     <w:p>
       <w:pPr>
@@ -12341,8 +12470,8 @@
         <w:pStyle w:val="Beschriftung"/>
         <w:jc w:val="center"/>
       </w:pPr>
-      <w:bookmarkStart w:id="53" w:name="_Toc124714286"/>
-      <w:bookmarkStart w:id="54" w:name="_Toc124714472"/>
+      <w:bookmarkStart w:id="49" w:name="_Toc124714286"/>
+      <w:bookmarkStart w:id="50" w:name="_Toc124714472"/>
       <w:r>
         <w:t xml:space="preserve">Abbildung </w:t>
       </w:r>
@@ -12360,8 +12489,8 @@
       <w:r>
         <w:t>Input Validation in security.py</w:t>
       </w:r>
-      <w:bookmarkEnd w:id="53"/>
-      <w:bookmarkEnd w:id="54"/>
+      <w:bookmarkEnd w:id="49"/>
+      <w:bookmarkEnd w:id="50"/>
     </w:p>
     <w:p>
       <w:pPr>
@@ -12851,8 +12980,8 @@
         <w:pStyle w:val="Beschriftung"/>
         <w:jc w:val="center"/>
       </w:pPr>
-      <w:bookmarkStart w:id="55" w:name="_Toc124714287"/>
-      <w:bookmarkStart w:id="56" w:name="_Toc124714473"/>
+      <w:bookmarkStart w:id="51" w:name="_Toc124714287"/>
+      <w:bookmarkStart w:id="52" w:name="_Toc124714473"/>
       <w:r>
         <w:t xml:space="preserve">Abbildung </w:t>
       </w:r>
@@ -12870,8 +12999,8 @@
       <w:r>
         <w:t>Passwortrichtlinie in security.py</w:t>
       </w:r>
-      <w:bookmarkEnd w:id="55"/>
-      <w:bookmarkEnd w:id="56"/>
+      <w:bookmarkEnd w:id="51"/>
+      <w:bookmarkEnd w:id="52"/>
     </w:p>
     <w:p>
       <w:pPr>
@@ -13099,8 +13228,8 @@
         <w:pStyle w:val="Beschriftung"/>
         <w:jc w:val="center"/>
       </w:pPr>
-      <w:bookmarkStart w:id="57" w:name="_Toc124714288"/>
-      <w:bookmarkStart w:id="58" w:name="_Toc124714474"/>
+      <w:bookmarkStart w:id="53" w:name="_Toc124714288"/>
+      <w:bookmarkStart w:id="54" w:name="_Toc124714474"/>
       <w:r>
         <w:t xml:space="preserve">Abbildung </w:t>
       </w:r>
@@ -13123,8 +13252,8 @@
       <w:r>
         <w:t xml:space="preserve"> zur Maskierung des Passworts</w:t>
       </w:r>
-      <w:bookmarkEnd w:id="57"/>
-      <w:bookmarkEnd w:id="58"/>
+      <w:bookmarkEnd w:id="53"/>
+      <w:bookmarkEnd w:id="54"/>
     </w:p>
     <w:p>
       <w:pPr>
@@ -13336,8 +13465,8 @@
         <w:pStyle w:val="Beschriftung"/>
         <w:jc w:val="center"/>
       </w:pPr>
-      <w:bookmarkStart w:id="59" w:name="_Toc124714289"/>
-      <w:bookmarkStart w:id="60" w:name="_Toc124714475"/>
+      <w:bookmarkStart w:id="55" w:name="_Toc124714289"/>
+      <w:bookmarkStart w:id="56" w:name="_Toc124714475"/>
       <w:r>
         <w:t xml:space="preserve">Abbildung </w:t>
       </w:r>
@@ -13355,8 +13484,8 @@
       <w:r>
         <w:t>Argon2-Hashfunktion in security.py</w:t>
       </w:r>
-      <w:bookmarkEnd w:id="59"/>
-      <w:bookmarkEnd w:id="60"/>
+      <w:bookmarkEnd w:id="55"/>
+      <w:bookmarkEnd w:id="56"/>
     </w:p>
     <w:p>
       <w:pPr>
@@ -13818,8 +13947,8 @@
           <w:szCs w:val="40"/>
         </w:rPr>
       </w:pPr>
-      <w:bookmarkStart w:id="61" w:name="_Toc124714682"/>
-      <w:commentRangeStart w:id="62"/>
+      <w:bookmarkStart w:id="57" w:name="_Toc124714682"/>
+      <w:commentRangeStart w:id="58"/>
       <w:r>
         <w:rPr>
           <w:rFonts w:ascii="Times New Roman" w:hAnsi="Times New Roman" w:cs="Times New Roman"/>
@@ -13831,7 +13960,7 @@
         </w:rPr>
         <w:t>4.3 Kommunikation</w:t>
       </w:r>
-      <w:commentRangeEnd w:id="62"/>
+      <w:commentRangeEnd w:id="58"/>
       <w:r>
         <w:rPr>
           <w:rStyle w:val="Kommentarzeichen"/>
@@ -13842,9 +13971,9 @@
           <w:sz w:val="40"/>
           <w:szCs w:val="40"/>
         </w:rPr>
-        <w:commentReference w:id="62"/>
-      </w:r>
-      <w:bookmarkEnd w:id="61"/>
+        <w:commentReference w:id="58"/>
+      </w:r>
+      <w:bookmarkEnd w:id="57"/>
     </w:p>
     <w:p>
       <w:pPr>
@@ -14124,8 +14253,8 @@
         <w:pStyle w:val="Beschriftung"/>
         <w:jc w:val="center"/>
       </w:pPr>
-      <w:bookmarkStart w:id="63" w:name="_Toc124714290"/>
-      <w:bookmarkStart w:id="64" w:name="_Toc124714476"/>
+      <w:bookmarkStart w:id="59" w:name="_Toc124714290"/>
+      <w:bookmarkStart w:id="60" w:name="_Toc124714476"/>
       <w:r>
         <w:t xml:space="preserve">Abbildung </w:t>
       </w:r>
@@ -14143,8 +14272,8 @@
       <w:r>
         <w:t>Mittels Wireshark abgefangenes Paket mit verschlüsselten Daten</w:t>
       </w:r>
-      <w:bookmarkEnd w:id="63"/>
-      <w:bookmarkEnd w:id="64"/>
+      <w:bookmarkEnd w:id="59"/>
+      <w:bookmarkEnd w:id="60"/>
     </w:p>
     <w:p>
       <w:pPr>
@@ -14250,7 +14379,7 @@
           <w:szCs w:val="40"/>
         </w:rPr>
       </w:pPr>
-      <w:bookmarkStart w:id="65" w:name="_Toc124714683"/>
+      <w:bookmarkStart w:id="61" w:name="_Toc124714683"/>
       <w:r>
         <w:rPr>
           <w:rFonts w:ascii="Times New Roman" w:hAnsi="Times New Roman" w:cs="Times New Roman"/>
@@ -14296,7 +14425,7 @@
         </w:rPr>
         <w:t>Künftige Fixes</w:t>
       </w:r>
-      <w:bookmarkEnd w:id="65"/>
+      <w:bookmarkEnd w:id="61"/>
     </w:p>
     <w:p>
       <w:pPr>
@@ -14455,7 +14584,7 @@
         </w:rPr>
         <w:t xml:space="preserve">sowohl </w:t>
       </w:r>
-      <w:commentRangeStart w:id="66"/>
+      <w:commentRangeStart w:id="62"/>
       <w:r>
         <w:rPr>
           <w:rFonts w:ascii="Times New Roman" w:hAnsi="Times New Roman" w:cs="Times New Roman"/>
@@ -14464,12 +14593,12 @@
         </w:rPr>
         <w:t>Login-Versuche, Registrierungen und TCP-Verbindungen</w:t>
       </w:r>
-      <w:commentRangeEnd w:id="66"/>
+      <w:commentRangeEnd w:id="62"/>
       <w:r>
         <w:rPr>
           <w:rStyle w:val="Kommentarzeichen"/>
         </w:rPr>
-        <w:commentReference w:id="66"/>
+        <w:commentReference w:id="62"/>
       </w:r>
       <w:r>
         <w:rPr>
@@ -14666,7 +14795,7 @@
         </w:rPr>
         <w:t xml:space="preserve">beliebig manipulieren und sogar </w:t>
       </w:r>
-      <w:commentRangeStart w:id="67"/>
+      <w:commentRangeStart w:id="63"/>
       <w:r>
         <w:rPr>
           <w:rFonts w:ascii="Times New Roman" w:hAnsi="Times New Roman" w:cs="Times New Roman"/>
@@ -14675,12 +14804,12 @@
         </w:rPr>
         <w:t>Schadcode in das Programm initiieren</w:t>
       </w:r>
-      <w:commentRangeEnd w:id="67"/>
+      <w:commentRangeEnd w:id="63"/>
       <w:r>
         <w:rPr>
           <w:rStyle w:val="Kommentarzeichen"/>
         </w:rPr>
-        <w:commentReference w:id="67"/>
+        <w:commentReference w:id="63"/>
       </w:r>
       <w:r>
         <w:rPr>
@@ -14754,7 +14883,7 @@
           <w:u w:val="single"/>
         </w:rPr>
       </w:pPr>
-      <w:bookmarkStart w:id="68" w:name="_Toc124714684"/>
+      <w:bookmarkStart w:id="64" w:name="_Toc124714684"/>
       <w:r>
         <w:rPr>
           <w:rFonts w:ascii="Times New Roman" w:hAnsi="Times New Roman" w:cs="Times New Roman"/>
@@ -14768,7 +14897,7 @@
         <w:lastRenderedPageBreak/>
         <w:t>5. Fazit</w:t>
       </w:r>
-      <w:bookmarkEnd w:id="68"/>
+      <w:bookmarkEnd w:id="64"/>
     </w:p>
     <w:p>
       <w:pPr>
@@ -14967,7 +15096,7 @@
           <w:u w:val="single"/>
         </w:rPr>
       </w:pPr>
-      <w:bookmarkStart w:id="69" w:name="_Toc124714685"/>
+      <w:bookmarkStart w:id="65" w:name="_Toc124714685"/>
       <w:r>
         <w:rPr>
           <w:rFonts w:ascii="Times New Roman" w:hAnsi="Times New Roman" w:cs="Times New Roman"/>
@@ -14981,7 +15110,7 @@
         <w:lastRenderedPageBreak/>
         <w:t>Literaturverzeichnis</w:t>
       </w:r>
-      <w:bookmarkEnd w:id="69"/>
+      <w:bookmarkEnd w:id="65"/>
     </w:p>
     <w:p>
       <w:pPr>
@@ -16335,7 +16464,7 @@
           <w:u w:val="single"/>
         </w:rPr>
       </w:pPr>
-      <w:bookmarkStart w:id="70" w:name="_Toc124714686"/>
+      <w:bookmarkStart w:id="66" w:name="_Toc124714686"/>
       <w:r>
         <w:rPr>
           <w:rFonts w:ascii="Times New Roman" w:hAnsi="Times New Roman" w:cs="Times New Roman"/>
@@ -16348,7 +16477,7 @@
         </w:rPr>
         <w:t>Abbildungsverzeichnis</w:t>
       </w:r>
-      <w:bookmarkEnd w:id="70"/>
+      <w:bookmarkEnd w:id="66"/>
     </w:p>
     <w:p>
       <w:pPr>
@@ -18005,7 +18134,7 @@
       </w:r>
     </w:p>
   </w:comment>
-  <w:comment w:id="23" w:author="Florian Hagengruber" w:date="2022-12-19T19:40:00Z" w:initials="FH">
+  <w:comment w:id="38" w:author="Florian Hagengruber" w:date="2022-12-19T23:30:00Z" w:initials="FH">
     <w:p>
       <w:pPr>
         <w:pStyle w:val="Kommentartext"/>
@@ -18017,11 +18146,11 @@
         <w:annotationRef/>
       </w:r>
       <w:r>
-        <w:t>In Anhang: get_menu_choice.py</w:t>
+        <w:t>Formatierung: Auch halbe Seite leer</w:t>
       </w:r>
     </w:p>
   </w:comment>
-  <w:comment w:id="24" w:author="Florian Hagengruber" w:date="2022-12-19T19:41:00Z" w:initials="FH">
+  <w:comment w:id="39" w:author="Florian Hagengruber" w:date="2022-12-19T23:24:00Z" w:initials="FH">
     <w:p>
       <w:pPr>
         <w:pStyle w:val="Kommentartext"/>
@@ -18033,11 +18162,11 @@
         <w:annotationRef/>
       </w:r>
       <w:r>
-        <w:t>In Anhang: brute force.py</w:t>
+        <w:t>Mitten im Satz?</w:t>
       </w:r>
     </w:p>
   </w:comment>
-  <w:comment w:id="27" w:author="Florian Hagengruber" w:date="2022-12-19T19:42:00Z" w:initials="FH">
+  <w:comment w:id="58" w:author="Florian Hagengruber" w:date="2022-12-19T21:12:00Z" w:initials="FH">
     <w:p>
       <w:pPr>
         <w:pStyle w:val="Kommentartext"/>
@@ -18049,75 +18178,11 @@
         <w:annotationRef/>
       </w:r>
       <w:r>
-        <w:t>In Anhang: statistik_1.xlsx</w:t>
+        <w:t>Zu wenig?</w:t>
       </w:r>
     </w:p>
   </w:comment>
-  <w:comment w:id="28" w:author="Florian Hagengruber" w:date="2022-12-19T19:43:00Z" w:initials="FH">
-    <w:p>
-      <w:pPr>
-        <w:pStyle w:val="Kommentartext"/>
-      </w:pPr>
-      <w:r>
-        <w:rPr>
-          <w:rStyle w:val="Kommentarzeichen"/>
-        </w:rPr>
-        <w:annotationRef/>
-      </w:r>
-      <w:r>
-        <w:t>In Anhang: statistik_2.xlsx</w:t>
-      </w:r>
-    </w:p>
-  </w:comment>
-  <w:comment w:id="42" w:author="Florian Hagengruber" w:date="2022-12-19T23:30:00Z" w:initials="FH">
-    <w:p>
-      <w:pPr>
-        <w:pStyle w:val="Kommentartext"/>
-      </w:pPr>
-      <w:r>
-        <w:rPr>
-          <w:rStyle w:val="Kommentarzeichen"/>
-        </w:rPr>
-        <w:annotationRef/>
-      </w:r>
-      <w:r>
-        <w:t>Formatierung: Auch halbe Seite leer</w:t>
-      </w:r>
-    </w:p>
-  </w:comment>
-  <w:comment w:id="43" w:author="Florian Hagengruber" w:date="2022-12-19T23:24:00Z" w:initials="FH">
-    <w:p>
-      <w:pPr>
-        <w:pStyle w:val="Kommentartext"/>
-      </w:pPr>
-      <w:r>
-        <w:rPr>
-          <w:rStyle w:val="Kommentarzeichen"/>
-        </w:rPr>
-        <w:annotationRef/>
-      </w:r>
-      <w:r>
-        <w:t>Mitten im Satz?</w:t>
-      </w:r>
-    </w:p>
-  </w:comment>
-  <w:comment w:id="62" w:author="Florian Hagengruber" w:date="2022-12-19T21:12:00Z" w:initials="FH">
-    <w:p>
-      <w:pPr>
-        <w:pStyle w:val="Kommentartext"/>
-      </w:pPr>
-      <w:r>
-        <w:rPr>
-          <w:rStyle w:val="Kommentarzeichen"/>
-        </w:rPr>
-        <w:annotationRef/>
-      </w:r>
-      <w:r>
-        <w:t>Zu wenig?</w:t>
-      </w:r>
-    </w:p>
-  </w:comment>
-  <w:comment w:id="66" w:author="Florian" w:date="2023-01-15T22:47:00Z" w:initials="F">
+  <w:comment w:id="62" w:author="Florian" w:date="2023-01-15T22:47:00Z" w:initials="F">
     <w:p>
       <w:pPr>
         <w:pStyle w:val="Kommentartext"/>
@@ -18150,7 +18215,7 @@
       </w:r>
     </w:p>
   </w:comment>
-  <w:comment w:id="67" w:author="Florian" w:date="2023-01-15T22:51:00Z" w:initials="F">
+  <w:comment w:id="63" w:author="Florian" w:date="2023-01-15T22:51:00Z" w:initials="F">
     <w:p>
       <w:pPr>
         <w:pStyle w:val="Kommentartext"/>
@@ -18195,10 +18260,6 @@
 <w15:commentsEx xmlns:wpc="http://schemas.microsoft.com/office/word/2010/wordprocessingCanvas" xmlns:cx="http://schemas.microsoft.com/office/drawing/2014/chartex" xmlns:cx1="http://schemas.microsoft.com/office/drawing/2015/9/8/chartex" xmlns:cx2="http://schemas.microsoft.com/office/drawing/2015/10/21/chartex" xmlns:cx3="http://schemas.microsoft.com/office/drawing/2016/5/9/chartex" xmlns:cx4="http://schemas.microsoft.com/office/drawing/2016/5/10/chartex" xmlns:cx5="http://schemas.microsoft.com/office/drawing/2016/5/11/chartex" xmlns:cx6="http://schemas.microsoft.com/office/drawing/2016/5/12/chartex" xmlns:cx7="http://schemas.microsoft.com/office/drawing/2016/5/13/chartex" xmlns:cx8="http://schemas.microsoft.com/office/drawing/2016/5/14/chartex" xmlns:mc="http://schemas.openxmlformats.org/markup-compatibility/2006" xmlns:aink="http://schemas.microsoft.com/office/drawing/2016/ink" xmlns:am3d="http://schemas.microsoft.com/office/drawing/2017/model3d" xmlns:o="urn:schemas-microsoft-com:office:office" xmlns:oel="http://schemas.microsoft.com/office/2019/extlst" xmlns:r="http://schemas.openxmlformats.org/officeDocument/2006/relationships" xmlns:m="http://schemas.openxmlformats.org/officeDocument/2006/math" xmlns:v="urn:schemas-microsoft-com:vml" xmlns:wp14="http://schemas.microsoft.com/office/word/2010/wordprocessingDrawing" xmlns:wp="http://schemas.openxmlformats.org/drawingml/2006/wordprocessingDrawing" xmlns:w10="urn:schemas-microsoft-com:office:word" xmlns:w="http://schemas.openxmlformats.org/wordprocessingml/2006/main" xmlns:w14="http://schemas.microsoft.com/office/word/2010/wordml" xmlns:w15="http://schemas.microsoft.com/office/word/2012/wordml" xmlns:w16cex="http://schemas.microsoft.com/office/word/2018/wordml/cex" xmlns:w16cid="http://schemas.microsoft.com/office/word/2016/wordml/cid" xmlns:w16="http://schemas.microsoft.com/office/word/2018/wordml" xmlns:w16sdtdh="http://schemas.microsoft.com/office/word/2020/wordml/sdtdatahash" xmlns:w16se="http://schemas.microsoft.com/office/word/2015/wordml/symex" xmlns:wpg="http://schemas.microsoft.com/office/word/2010/wordprocessingGroup" xmlns:wpi="http://schemas.microsoft.com/office/word/2010/wordprocessingInk" xmlns:wne="http://schemas.microsoft.com/office/word/2006/wordml" xmlns:wps="http://schemas.microsoft.com/office/word/2010/wordprocessingShape" mc:Ignorable="w14 w15 w16se w16cid w16 w16cex w16sdtdh wp14">
   <w15:commentEx w15:paraId="313E6297" w15:done="0"/>
   <w15:commentEx w15:paraId="0CCD1845" w15:done="0"/>
-  <w15:commentEx w15:paraId="3328BA3A" w15:done="0"/>
-  <w15:commentEx w15:paraId="3C7D0E86" w15:done="0"/>
-  <w15:commentEx w15:paraId="24A30126" w15:done="0"/>
-  <w15:commentEx w15:paraId="1C6FD9CF" w15:done="0"/>
   <w15:commentEx w15:paraId="4A192113" w15:done="0"/>
   <w15:commentEx w15:paraId="4116A6AD" w15:done="0"/>
   <w15:commentEx w15:paraId="413A9039" w15:done="0"/>
@@ -18211,10 +18272,6 @@
 <w16cid:commentsIds xmlns:wpc="http://schemas.microsoft.com/office/word/2010/wordprocessingCanvas" xmlns:cx="http://schemas.microsoft.com/office/drawing/2014/chartex" xmlns:cx1="http://schemas.microsoft.com/office/drawing/2015/9/8/chartex" xmlns:cx2="http://schemas.microsoft.com/office/drawing/2015/10/21/chartex" xmlns:cx3="http://schemas.microsoft.com/office/drawing/2016/5/9/chartex" xmlns:cx4="http://schemas.microsoft.com/office/drawing/2016/5/10/chartex" xmlns:cx5="http://schemas.microsoft.com/office/drawing/2016/5/11/chartex" xmlns:cx6="http://schemas.microsoft.com/office/drawing/2016/5/12/chartex" xmlns:cx7="http://schemas.microsoft.com/office/drawing/2016/5/13/chartex" xmlns:cx8="http://schemas.microsoft.com/office/drawing/2016/5/14/chartex" xmlns:mc="http://schemas.openxmlformats.org/markup-compatibility/2006" xmlns:aink="http://schemas.microsoft.com/office/drawing/2016/ink" xmlns:am3d="http://schemas.microsoft.com/office/drawing/2017/model3d" xmlns:o="urn:schemas-microsoft-com:office:office" xmlns:oel="http://schemas.microsoft.com/office/2019/extlst" xmlns:r="http://schemas.openxmlformats.org/officeDocument/2006/relationships" xmlns:m="http://schemas.openxmlformats.org/officeDocument/2006/math" xmlns:v="urn:schemas-microsoft-com:vml" xmlns:wp14="http://schemas.microsoft.com/office/word/2010/wordprocessingDrawing" xmlns:wp="http://schemas.openxmlformats.org/drawingml/2006/wordprocessingDrawing" xmlns:w10="urn:schemas-microsoft-com:office:word" xmlns:w="http://schemas.openxmlformats.org/wordprocessingml/2006/main" xmlns:w14="http://schemas.microsoft.com/office/word/2010/wordml" xmlns:w15="http://schemas.microsoft.com/office/word/2012/wordml" xmlns:w16cex="http://schemas.microsoft.com/office/word/2018/wordml/cex" xmlns:w16cid="http://schemas.microsoft.com/office/word/2016/wordml/cid" xmlns:w16="http://schemas.microsoft.com/office/word/2018/wordml" xmlns:w16sdtdh="http://schemas.microsoft.com/office/word/2020/wordml/sdtdatahash" xmlns:w16se="http://schemas.microsoft.com/office/word/2015/wordml/symex" xmlns:wpg="http://schemas.microsoft.com/office/word/2010/wordprocessingGroup" xmlns:wpi="http://schemas.microsoft.com/office/word/2010/wordprocessingInk" xmlns:wne="http://schemas.microsoft.com/office/word/2006/wordml" xmlns:wps="http://schemas.microsoft.com/office/word/2010/wordprocessingShape" mc:Ignorable="w14 w15 w16se w16cid w16 w16cex w16sdtdh wp14">
   <w16cid:commentId w16cid:paraId="313E6297" w16cid:durableId="277108A9"/>
   <w16cid:commentId w16cid:paraId="0CCD1845" w16cid:durableId="277108AB"/>
-  <w16cid:commentId w16cid:paraId="3328BA3A" w16cid:durableId="277108AC"/>
-  <w16cid:commentId w16cid:paraId="3C7D0E86" w16cid:durableId="277108AD"/>
-  <w16cid:commentId w16cid:paraId="24A30126" w16cid:durableId="277108AE"/>
-  <w16cid:commentId w16cid:paraId="1C6FD9CF" w16cid:durableId="277108AF"/>
   <w16cid:commentId w16cid:paraId="4A192113" w16cid:durableId="277108B1"/>
   <w16cid:commentId w16cid:paraId="4116A6AD" w16cid:durableId="277108B2"/>
   <w16cid:commentId w16cid:paraId="413A9039" w16cid:durableId="277108B7"/>

</xml_diff>

<commit_message>
Pylint Score auf 9.74
</commit_message>
<xml_diff>
--- a/Anhang/Doc-ChessProg.docx
+++ b/Anhang/Doc-ChessProg.docx
@@ -342,25 +342,7 @@
           <w:sz w:val="48"/>
           <w:szCs w:val="48"/>
         </w:rPr>
-        <w:t xml:space="preserve">Christian </w:t>
-      </w:r>
-      <w:proofErr w:type="spellStart"/>
-      <w:r>
-        <w:rPr>
-          <w:rFonts w:ascii="Times New Roman" w:hAnsi="Times New Roman" w:cs="Times New Roman"/>
-          <w:sz w:val="48"/>
-          <w:szCs w:val="48"/>
-        </w:rPr>
-        <w:t>Joiko</w:t>
-      </w:r>
-      <w:proofErr w:type="spellEnd"/>
-      <w:r>
-        <w:rPr>
-          <w:rFonts w:ascii="Times New Roman" w:hAnsi="Times New Roman" w:cs="Times New Roman"/>
-          <w:sz w:val="48"/>
-          <w:szCs w:val="48"/>
-        </w:rPr>
-        <w:t xml:space="preserve"> (22111097)</w:t>
+        <w:t>Christian Joiko (22111097)</w:t>
       </w:r>
       <w:r>
         <w:rPr>
@@ -2248,25 +2230,7 @@
           <w:sz w:val="32"/>
           <w:szCs w:val="32"/>
         </w:rPr>
-        <w:t xml:space="preserve"> schwerwiegenden Problem begleitet, dass leider noch nicht dieselbe Aufmerksamkeit erhält wie die Digitalisierung selbst. Bei dieser bösartigen Nebenwirkung handelt es sich um die </w:t>
-      </w:r>
-      <w:proofErr w:type="spellStart"/>
-      <w:r>
-        <w:rPr>
-          <w:rFonts w:ascii="Times New Roman" w:hAnsi="Times New Roman" w:cs="Times New Roman"/>
-          <w:sz w:val="32"/>
-          <w:szCs w:val="32"/>
-        </w:rPr>
-        <w:t>Cyber</w:t>
-      </w:r>
-      <w:proofErr w:type="spellEnd"/>
-      <w:r>
-        <w:rPr>
-          <w:rFonts w:ascii="Times New Roman" w:hAnsi="Times New Roman" w:cs="Times New Roman"/>
-          <w:sz w:val="32"/>
-          <w:szCs w:val="32"/>
-        </w:rPr>
-        <w:t xml:space="preserve"> Sicherheit oder besser gesagt der Mangel davon. Mit jeder digitalen Neuerung und jedem neuen Gerät bilden wir eine weitere Angriffsfläche, auf der wir von Cyberkriminellen attackiert werden können</w:t>
+        <w:t xml:space="preserve"> schwerwiegenden Problem begleitet, dass leider noch nicht dieselbe Aufmerksamkeit erhält wie die Digitalisierung selbst. Bei dieser bösartigen Nebenwirkung handelt es sich um die Cyber Sicherheit oder besser gesagt der Mangel davon. Mit jeder digitalen Neuerung und jedem neuen Gerät bilden wir eine weitere Angriffsfläche, auf der wir von Cyberkriminellen attackiert werden können</w:t>
       </w:r>
       <w:r>
         <w:rPr>
@@ -3740,7 +3704,6 @@
         </w:rPr>
         <w:t>--</w:t>
       </w:r>
-      <w:proofErr w:type="spellStart"/>
       <w:r>
         <w:rPr>
           <w:rFonts w:ascii="Times New Roman" w:hAnsi="Times New Roman" w:cs="Times New Roman"/>
@@ -3751,7 +3714,6 @@
         </w:rPr>
         <w:t>stats</w:t>
       </w:r>
-      <w:proofErr w:type="spellEnd"/>
       <w:r>
         <w:rPr>
           <w:rFonts w:ascii="Times New Roman" w:hAnsi="Times New Roman" w:cs="Times New Roman"/>
@@ -4343,36 +4305,16 @@
           <w:sz w:val="32"/>
           <w:szCs w:val="32"/>
         </w:rPr>
-        <w:t>„</w:t>
-      </w:r>
-      <w:proofErr w:type="spellStart"/>
-      <w:r>
-        <w:rPr>
-          <w:rFonts w:ascii="Times New Roman" w:hAnsi="Times New Roman" w:cs="Times New Roman"/>
-          <w:bCs/>
-          <w:sz w:val="32"/>
-          <w:szCs w:val="32"/>
-        </w:rPr>
-        <w:t>Axel</w:t>
-      </w:r>
-      <w:r>
-        <w:rPr>
-          <w:rFonts w:ascii="Times New Roman" w:hAnsi="Times New Roman" w:cs="Times New Roman"/>
-          <w:bCs/>
-          <w:sz w:val="32"/>
-          <w:szCs w:val="32"/>
-        </w:rPr>
-        <w:t>sec</w:t>
-      </w:r>
-      <w:proofErr w:type="spellEnd"/>
-      <w:r>
-        <w:rPr>
-          <w:rFonts w:ascii="Times New Roman" w:hAnsi="Times New Roman" w:cs="Times New Roman"/>
-          <w:bCs/>
-          <w:sz w:val="32"/>
-          <w:szCs w:val="32"/>
-        </w:rPr>
-        <w:t>-Rechner“</w:t>
+        <w:t>„Axel</w:t>
+      </w:r>
+      <w:r>
+        <w:rPr>
+          <w:rFonts w:ascii="Times New Roman" w:hAnsi="Times New Roman" w:cs="Times New Roman"/>
+          <w:bCs/>
+          <w:sz w:val="32"/>
+          <w:szCs w:val="32"/>
+        </w:rPr>
+        <w:t>sec-Rechner“</w:t>
       </w:r>
       <w:r>
         <w:rPr>
@@ -4469,56 +4411,16 @@
           <w:sz w:val="32"/>
           <w:szCs w:val="32"/>
         </w:rPr>
-        <w:t>jedem Programmierer sofort die Gefahr einer SQL-</w:t>
-      </w:r>
-      <w:proofErr w:type="spellStart"/>
-      <w:r>
-        <w:rPr>
-          <w:rFonts w:ascii="Times New Roman" w:hAnsi="Times New Roman" w:cs="Times New Roman"/>
-          <w:bCs/>
-          <w:sz w:val="32"/>
-          <w:szCs w:val="32"/>
-        </w:rPr>
-        <w:t>Injection</w:t>
-      </w:r>
-      <w:proofErr w:type="spellEnd"/>
-      <w:r>
-        <w:rPr>
-          <w:rFonts w:ascii="Times New Roman" w:hAnsi="Times New Roman" w:cs="Times New Roman"/>
-          <w:bCs/>
-          <w:sz w:val="32"/>
-          <w:szCs w:val="32"/>
-        </w:rPr>
-        <w:t xml:space="preserve"> in den Sinn kommen.</w:t>
-      </w:r>
-      <w:r>
-        <w:rPr>
-          <w:rFonts w:ascii="Times New Roman" w:hAnsi="Times New Roman" w:cs="Times New Roman"/>
-          <w:bCs/>
-          <w:sz w:val="32"/>
-          <w:szCs w:val="32"/>
-        </w:rPr>
-        <w:t xml:space="preserve"> Die SQL-</w:t>
-      </w:r>
-      <w:proofErr w:type="spellStart"/>
-      <w:r>
-        <w:rPr>
-          <w:rFonts w:ascii="Times New Roman" w:hAnsi="Times New Roman" w:cs="Times New Roman"/>
-          <w:bCs/>
-          <w:sz w:val="32"/>
-          <w:szCs w:val="32"/>
-        </w:rPr>
-        <w:t>Injection</w:t>
-      </w:r>
-      <w:proofErr w:type="spellEnd"/>
-      <w:r>
-        <w:rPr>
-          <w:rFonts w:ascii="Times New Roman" w:hAnsi="Times New Roman" w:cs="Times New Roman"/>
-          <w:bCs/>
-          <w:sz w:val="32"/>
-          <w:szCs w:val="32"/>
-        </w:rPr>
-        <w:t xml:space="preserve"> ist nicht ohne Grund sowohl im Jahr 2020 als auch im Jahr 202</w:t>
+        <w:t>jedem Programmierer sofort die Gefahr einer SQL-Injection in den Sinn kommen.</w:t>
+      </w:r>
+      <w:r>
+        <w:rPr>
+          <w:rFonts w:ascii="Times New Roman" w:hAnsi="Times New Roman" w:cs="Times New Roman"/>
+          <w:bCs/>
+          <w:sz w:val="32"/>
+          <w:szCs w:val="32"/>
+        </w:rPr>
+        <w:t xml:space="preserve"> Die SQL-Injection ist nicht ohne Grund sowohl im Jahr 2020 als auch im Jahr 202</w:t>
       </w:r>
       <w:r>
         <w:rPr>
@@ -4554,47 +4456,7 @@
           <w:sz w:val="32"/>
           <w:szCs w:val="32"/>
         </w:rPr>
-        <w:t xml:space="preserve"> der „CWE Top 25 Most </w:t>
-      </w:r>
-      <w:proofErr w:type="spellStart"/>
-      <w:r>
-        <w:rPr>
-          <w:rFonts w:ascii="Times New Roman" w:hAnsi="Times New Roman" w:cs="Times New Roman"/>
-          <w:bCs/>
-          <w:sz w:val="32"/>
-          <w:szCs w:val="32"/>
-        </w:rPr>
-        <w:t>Dangerous</w:t>
-      </w:r>
-      <w:proofErr w:type="spellEnd"/>
-      <w:r>
-        <w:rPr>
-          <w:rFonts w:ascii="Times New Roman" w:hAnsi="Times New Roman" w:cs="Times New Roman"/>
-          <w:bCs/>
-          <w:sz w:val="32"/>
-          <w:szCs w:val="32"/>
-        </w:rPr>
-        <w:t xml:space="preserve"> Software </w:t>
-      </w:r>
-      <w:proofErr w:type="spellStart"/>
-      <w:r>
-        <w:rPr>
-          <w:rFonts w:ascii="Times New Roman" w:hAnsi="Times New Roman" w:cs="Times New Roman"/>
-          <w:bCs/>
-          <w:sz w:val="32"/>
-          <w:szCs w:val="32"/>
-        </w:rPr>
-        <w:t>Weaknesses</w:t>
-      </w:r>
-      <w:proofErr w:type="spellEnd"/>
-      <w:r>
-        <w:rPr>
-          <w:rFonts w:ascii="Times New Roman" w:hAnsi="Times New Roman" w:cs="Times New Roman"/>
-          <w:bCs/>
-          <w:sz w:val="32"/>
-          <w:szCs w:val="32"/>
-        </w:rPr>
-        <w:t>“</w:t>
+        <w:t xml:space="preserve"> der „CWE Top 25 Most Dangerous Software Weaknesses“</w:t>
       </w:r>
       <w:r>
         <w:rPr>
@@ -4630,27 +4492,7 @@
           <w:sz w:val="32"/>
           <w:szCs w:val="32"/>
         </w:rPr>
-        <w:t>. Die Möglichkeit einer SQL-</w:t>
-      </w:r>
-      <w:proofErr w:type="spellStart"/>
-      <w:r>
-        <w:rPr>
-          <w:rFonts w:ascii="Times New Roman" w:hAnsi="Times New Roman" w:cs="Times New Roman"/>
-          <w:bCs/>
-          <w:sz w:val="32"/>
-          <w:szCs w:val="32"/>
-        </w:rPr>
-        <w:t>Injection</w:t>
-      </w:r>
-      <w:proofErr w:type="spellEnd"/>
-      <w:r>
-        <w:rPr>
-          <w:rFonts w:ascii="Times New Roman" w:hAnsi="Times New Roman" w:cs="Times New Roman"/>
-          <w:bCs/>
-          <w:sz w:val="32"/>
-          <w:szCs w:val="32"/>
-        </w:rPr>
-        <w:t xml:space="preserve"> kann somit katastrophale Folgen haben</w:t>
+        <w:t>. Die Möglichkeit einer SQL-Injection kann somit katastrophale Folgen haben</w:t>
       </w:r>
       <w:r>
         <w:rPr>
@@ -4726,19 +4568,8 @@
           <w:sz w:val="32"/>
           <w:szCs w:val="32"/>
         </w:rPr>
-        <w:t>für die SQL-</w:t>
-      </w:r>
-      <w:proofErr w:type="spellStart"/>
-      <w:r>
-        <w:rPr>
-          <w:rFonts w:ascii="Times New Roman" w:hAnsi="Times New Roman" w:cs="Times New Roman"/>
-          <w:bCs/>
-          <w:sz w:val="32"/>
-          <w:szCs w:val="32"/>
-        </w:rPr>
-        <w:t>Injection</w:t>
-      </w:r>
-      <w:proofErr w:type="spellEnd"/>
+        <w:t>für die SQL-Injection</w:t>
+      </w:r>
       <w:r>
         <w:rPr>
           <w:rFonts w:ascii="Times New Roman" w:hAnsi="Times New Roman" w:cs="Times New Roman"/>
@@ -4775,8 +4606,6 @@
         </w:rPr>
         <w:t xml:space="preserve">Ersteres bezieht sich hierbei auf die Verwendung der Funktion </w:t>
       </w:r>
-      <w:proofErr w:type="spellStart"/>
-      <w:proofErr w:type="gramStart"/>
       <w:r>
         <w:rPr>
           <w:rFonts w:ascii="Times New Roman" w:hAnsi="Times New Roman" w:cs="Times New Roman"/>
@@ -4785,29 +4614,7 @@
           <w:sz w:val="32"/>
           <w:szCs w:val="32"/>
         </w:rPr>
-        <w:t>executescript</w:t>
-      </w:r>
-      <w:proofErr w:type="spellEnd"/>
-      <w:r>
-        <w:rPr>
-          <w:rFonts w:ascii="Times New Roman" w:hAnsi="Times New Roman" w:cs="Times New Roman"/>
-          <w:b/>
-          <w:bCs/>
-          <w:sz w:val="32"/>
-          <w:szCs w:val="32"/>
-        </w:rPr>
-        <w:t>(</w:t>
-      </w:r>
-      <w:proofErr w:type="gramEnd"/>
-      <w:r>
-        <w:rPr>
-          <w:rFonts w:ascii="Times New Roman" w:hAnsi="Times New Roman" w:cs="Times New Roman"/>
-          <w:b/>
-          <w:bCs/>
-          <w:sz w:val="32"/>
-          <w:szCs w:val="32"/>
-        </w:rPr>
-        <w:t>)</w:t>
+        <w:t>executescript()</w:t>
       </w:r>
       <w:r>
         <w:rPr>
@@ -4865,27 +4672,7 @@
           <w:sz w:val="32"/>
           <w:szCs w:val="32"/>
         </w:rPr>
-        <w:t>Sollte ein Angreifer die Datenbank per SQL-</w:t>
-      </w:r>
-      <w:proofErr w:type="spellStart"/>
-      <w:r>
-        <w:rPr>
-          <w:rFonts w:ascii="Times New Roman" w:hAnsi="Times New Roman" w:cs="Times New Roman"/>
-          <w:bCs/>
-          <w:sz w:val="32"/>
-          <w:szCs w:val="32"/>
-        </w:rPr>
-        <w:t>Injection</w:t>
-      </w:r>
-      <w:proofErr w:type="spellEnd"/>
-      <w:r>
-        <w:rPr>
-          <w:rFonts w:ascii="Times New Roman" w:hAnsi="Times New Roman" w:cs="Times New Roman"/>
-          <w:bCs/>
-          <w:sz w:val="32"/>
-          <w:szCs w:val="32"/>
-        </w:rPr>
-        <w:t xml:space="preserve"> angreifen wollen, so muss er lediglich die richtige Anzahl der Parameter für d</w:t>
+        <w:t>Sollte ein Angreifer die Datenbank per SQL-Injection angreifen wollen, so muss er lediglich die richtige Anzahl der Parameter für d</w:t>
       </w:r>
       <w:r>
         <w:rPr>
@@ -4975,27 +4762,7 @@
           <w:sz w:val="32"/>
           <w:szCs w:val="32"/>
         </w:rPr>
-        <w:t>. Da dafür jedoch ein wenig Trial-and-Error genügt, kann der Angreifer schnell, einfach und, im Falle der Registrierung, ohne Account und funktionierende Mailadresse per SQL-</w:t>
-      </w:r>
-      <w:proofErr w:type="spellStart"/>
-      <w:r>
-        <w:rPr>
-          <w:rFonts w:ascii="Times New Roman" w:hAnsi="Times New Roman" w:cs="Times New Roman"/>
-          <w:bCs/>
-          <w:sz w:val="32"/>
-          <w:szCs w:val="32"/>
-        </w:rPr>
-        <w:t>Injection</w:t>
-      </w:r>
-      <w:proofErr w:type="spellEnd"/>
-      <w:r>
-        <w:rPr>
-          <w:rFonts w:ascii="Times New Roman" w:hAnsi="Times New Roman" w:cs="Times New Roman"/>
-          <w:bCs/>
-          <w:sz w:val="32"/>
-          <w:szCs w:val="32"/>
-        </w:rPr>
-        <w:t xml:space="preserve"> die Datenbank in vollem Umfang nach seinen Wünschen manipulieren</w:t>
+        <w:t>. Da dafür jedoch ein wenig Trial-and-Error genügt, kann der Angreifer schnell, einfach und, im Falle der Registrierung, ohne Account und funktionierende Mailadresse per SQL-Injection die Datenbank in vollem Umfang nach seinen Wünschen manipulieren</w:t>
       </w:r>
       <w:r>
         <w:rPr>
@@ -5022,27 +4789,7 @@
           <w:sz w:val="32"/>
           <w:szCs w:val="32"/>
         </w:rPr>
-        <w:t xml:space="preserve"> da seine </w:t>
-      </w:r>
-      <w:proofErr w:type="spellStart"/>
-      <w:r>
-        <w:rPr>
-          <w:rFonts w:ascii="Times New Roman" w:hAnsi="Times New Roman" w:cs="Times New Roman"/>
-          <w:bCs/>
-          <w:sz w:val="32"/>
-          <w:szCs w:val="32"/>
-        </w:rPr>
-        <w:t>Injection</w:t>
-      </w:r>
-      <w:proofErr w:type="spellEnd"/>
-      <w:r>
-        <w:rPr>
-          <w:rFonts w:ascii="Times New Roman" w:hAnsi="Times New Roman" w:cs="Times New Roman"/>
-          <w:bCs/>
-          <w:sz w:val="32"/>
-          <w:szCs w:val="32"/>
-        </w:rPr>
-        <w:t xml:space="preserve"> die Überprüfung des Domänenteils überstehen muss und dann </w:t>
+        <w:t xml:space="preserve"> da seine Injection die Überprüfung des Domänenteils überstehen muss und dann </w:t>
       </w:r>
       <w:r>
         <w:rPr>
@@ -5526,19 +5273,8 @@
                 <w:sz w:val="32"/>
                 <w:szCs w:val="32"/>
               </w:rPr>
-              <w:t xml:space="preserve">*‘, ‘*‘, ‘*‘); DROP TABLE </w:t>
+              <w:t>*‘, ‘*‘, ‘*‘); DROP TABLE Spieler;--</w:t>
             </w:r>
-            <w:proofErr w:type="gramStart"/>
-            <w:r>
-              <w:rPr>
-                <w:rFonts w:ascii="Times New Roman" w:hAnsi="Times New Roman" w:cs="Times New Roman"/>
-                <w:bCs/>
-                <w:sz w:val="32"/>
-                <w:szCs w:val="32"/>
-              </w:rPr>
-              <w:t>Spieler;--</w:t>
-            </w:r>
-            <w:proofErr w:type="gramEnd"/>
           </w:p>
         </w:tc>
         <w:tc>
@@ -5626,49 +5362,7 @@
                 <w:sz w:val="32"/>
                 <w:szCs w:val="32"/>
               </w:rPr>
-              <w:t xml:space="preserve">' OR 1 = 1; UPDATE Spieler SET siege = 1000 WHERE </w:t>
-            </w:r>
-            <w:proofErr w:type="spellStart"/>
-            <w:r>
-              <w:rPr>
-                <w:rFonts w:ascii="Times New Roman" w:hAnsi="Times New Roman" w:cs="Times New Roman"/>
-                <w:bCs/>
-                <w:sz w:val="32"/>
-                <w:szCs w:val="32"/>
-              </w:rPr>
-              <w:t>nutzername</w:t>
-            </w:r>
-            <w:proofErr w:type="spellEnd"/>
-            <w:r>
-              <w:rPr>
-                <w:rFonts w:ascii="Times New Roman" w:hAnsi="Times New Roman" w:cs="Times New Roman"/>
-                <w:bCs/>
-                <w:sz w:val="32"/>
-                <w:szCs w:val="32"/>
-              </w:rPr>
-              <w:t xml:space="preserve"> = '</w:t>
-            </w:r>
-            <w:proofErr w:type="spellStart"/>
-            <w:proofErr w:type="gramStart"/>
-            <w:r>
-              <w:rPr>
-                <w:rFonts w:ascii="Times New Roman" w:hAnsi="Times New Roman" w:cs="Times New Roman"/>
-                <w:bCs/>
-                <w:sz w:val="32"/>
-                <w:szCs w:val="32"/>
-              </w:rPr>
-              <w:t>c.joiko</w:t>
-            </w:r>
-            <w:proofErr w:type="spellEnd"/>
-            <w:proofErr w:type="gramEnd"/>
-            <w:r>
-              <w:rPr>
-                <w:rFonts w:ascii="Times New Roman" w:hAnsi="Times New Roman" w:cs="Times New Roman"/>
-                <w:bCs/>
-                <w:sz w:val="32"/>
-                <w:szCs w:val="32"/>
-              </w:rPr>
-              <w:t>';--@th-deg.de</w:t>
+              <w:t>' OR 1 = 1; UPDATE Spieler SET siege = 1000 WHERE nutzername = 'c.joiko';--@th-deg.de</w:t>
             </w:r>
           </w:p>
         </w:tc>
@@ -5698,29 +5392,7 @@
                 <w:sz w:val="32"/>
                 <w:szCs w:val="32"/>
               </w:rPr>
-              <w:t>Setzt die Anzahl der Siege des Spielers mit dem Nutzernamen „</w:t>
-            </w:r>
-            <w:proofErr w:type="spellStart"/>
-            <w:proofErr w:type="gramStart"/>
-            <w:r>
-              <w:rPr>
-                <w:rFonts w:ascii="Times New Roman" w:hAnsi="Times New Roman" w:cs="Times New Roman"/>
-                <w:bCs/>
-                <w:sz w:val="32"/>
-                <w:szCs w:val="32"/>
-              </w:rPr>
-              <w:t>c.joiko</w:t>
-            </w:r>
-            <w:proofErr w:type="spellEnd"/>
-            <w:proofErr w:type="gramEnd"/>
-            <w:r>
-              <w:rPr>
-                <w:rFonts w:ascii="Times New Roman" w:hAnsi="Times New Roman" w:cs="Times New Roman"/>
-                <w:bCs/>
-                <w:sz w:val="32"/>
-                <w:szCs w:val="32"/>
-              </w:rPr>
-              <w:t>“ auf 1000</w:t>
+              <w:t>Setzt die Anzahl der Siege des Spielers mit dem Nutzernamen „c.joiko“ auf 1000</w:t>
             </w:r>
           </w:p>
         </w:tc>
@@ -6086,7 +5758,6 @@
               </w:rPr>
               <w:t xml:space="preserve">Einloggen </w:t>
             </w:r>
-            <w:proofErr w:type="gramStart"/>
             <w:r>
               <w:rPr>
                 <w:rFonts w:ascii="Times New Roman" w:hAnsi="Times New Roman" w:cs="Times New Roman"/>
@@ -6096,7 +5767,6 @@
               </w:rPr>
               <w:t>mit ersten registrierten Account</w:t>
             </w:r>
-            <w:proofErr w:type="gramEnd"/>
           </w:p>
         </w:tc>
       </w:tr>
@@ -6163,19 +5833,8 @@
                 <w:sz w:val="32"/>
                 <w:szCs w:val="32"/>
               </w:rPr>
-              <w:t xml:space="preserve">‘ OR </w:t>
+              <w:t>‘ OR True;--</w:t>
             </w:r>
-            <w:proofErr w:type="gramStart"/>
-            <w:r>
-              <w:rPr>
-                <w:rFonts w:ascii="Times New Roman" w:hAnsi="Times New Roman" w:cs="Times New Roman"/>
-                <w:bCs/>
-                <w:sz w:val="32"/>
-                <w:szCs w:val="32"/>
-              </w:rPr>
-              <w:t>True;--</w:t>
-            </w:r>
-            <w:proofErr w:type="gramEnd"/>
           </w:p>
         </w:tc>
         <w:tc>
@@ -6254,9 +5913,8 @@
           <w:sz w:val="32"/>
           <w:szCs w:val="32"/>
         </w:rPr>
-        <w:t>Berechnung CWSS-Score (Datenbank</w:t>
-      </w:r>
-      <w:proofErr w:type="gramStart"/>
+        <w:t>Berechnung CWSS-Score (Datenbank)</w:t>
+      </w:r>
       <w:r>
         <w:rPr>
           <w:rFonts w:ascii="Times New Roman" w:hAnsi="Times New Roman" w:cs="Times New Roman"/>
@@ -6264,29 +5922,8 @@
           <w:sz w:val="32"/>
           <w:szCs w:val="32"/>
         </w:rPr>
-        <w:t>)</w:t>
-      </w:r>
-      <w:r>
-        <w:rPr>
-          <w:rFonts w:ascii="Times New Roman" w:hAnsi="Times New Roman" w:cs="Times New Roman"/>
-          <w:i/>
-          <w:sz w:val="32"/>
-          <w:szCs w:val="32"/>
-        </w:rPr>
-        <w:t>.</w:t>
-      </w:r>
-      <w:proofErr w:type="spellStart"/>
-      <w:r>
-        <w:rPr>
-          <w:rFonts w:ascii="Times New Roman" w:hAnsi="Times New Roman" w:cs="Times New Roman"/>
-          <w:i/>
-          <w:sz w:val="32"/>
-          <w:szCs w:val="32"/>
-        </w:rPr>
-        <w:t>xslx</w:t>
-      </w:r>
-      <w:proofErr w:type="spellEnd"/>
-      <w:proofErr w:type="gramEnd"/>
+        <w:t>.xslx</w:t>
+      </w:r>
       <w:r>
         <w:rPr>
           <w:rFonts w:ascii="Times New Roman" w:hAnsi="Times New Roman" w:cs="Times New Roman"/>
@@ -6625,27 +6262,7 @@
           <w:sz w:val="32"/>
           <w:szCs w:val="32"/>
         </w:rPr>
-        <w:t xml:space="preserve"> verschlüsselt und liegen permanent als </w:t>
-      </w:r>
-      <w:proofErr w:type="spellStart"/>
-      <w:r>
-        <w:rPr>
-          <w:rFonts w:ascii="Times New Roman" w:hAnsi="Times New Roman" w:cs="Times New Roman"/>
-          <w:bCs/>
-          <w:sz w:val="32"/>
-          <w:szCs w:val="32"/>
-        </w:rPr>
-        <w:t>Plaintext</w:t>
-      </w:r>
-      <w:proofErr w:type="spellEnd"/>
-      <w:r>
-        <w:rPr>
-          <w:rFonts w:ascii="Times New Roman" w:hAnsi="Times New Roman" w:cs="Times New Roman"/>
-          <w:bCs/>
-          <w:sz w:val="32"/>
-          <w:szCs w:val="32"/>
-        </w:rPr>
-        <w:t xml:space="preserve"> vor. Zudem wurde von Programmierern </w:t>
+        <w:t xml:space="preserve"> verschlüsselt und liegen permanent als Plaintext vor. Zudem wurde von Programmierern </w:t>
       </w:r>
       <w:r>
         <w:rPr>
@@ -6840,23 +6457,7 @@
         <w:t xml:space="preserve">: </w:t>
       </w:r>
       <w:r>
-        <w:t>Hard-</w:t>
-      </w:r>
-      <w:proofErr w:type="spellStart"/>
-      <w:r>
-        <w:t>coded</w:t>
-      </w:r>
-      <w:proofErr w:type="spellEnd"/>
-      <w:r>
-        <w:t xml:space="preserve"> </w:t>
-      </w:r>
-      <w:proofErr w:type="spellStart"/>
-      <w:r>
-        <w:t>Credentials</w:t>
-      </w:r>
-      <w:proofErr w:type="spellEnd"/>
-      <w:r>
-        <w:t xml:space="preserve"> in mail.py</w:t>
+        <w:t>Hard-coded Credentials in mail.py</w:t>
       </w:r>
       <w:bookmarkEnd w:id="20"/>
       <w:bookmarkEnd w:id="21"/>
@@ -7005,8 +6606,6 @@
         </w:rPr>
         <w:t xml:space="preserve">kryptographisch unsichere Funktion </w:t>
       </w:r>
-      <w:proofErr w:type="spellStart"/>
-      <w:proofErr w:type="gramStart"/>
       <w:r>
         <w:rPr>
           <w:rFonts w:ascii="Times New Roman" w:hAnsi="Times New Roman" w:cs="Times New Roman"/>
@@ -7017,8 +6616,6 @@
         </w:rPr>
         <w:t>random.randint</w:t>
       </w:r>
-      <w:proofErr w:type="spellEnd"/>
-      <w:proofErr w:type="gramEnd"/>
       <w:r>
         <w:rPr>
           <w:rFonts w:ascii="Times New Roman" w:hAnsi="Times New Roman" w:cs="Times New Roman"/>
@@ -7082,27 +6679,7 @@
           <w:sz w:val="32"/>
           <w:szCs w:val="32"/>
         </w:rPr>
-        <w:t xml:space="preserve"> der Aktivierungscode in der schwachen Version mit geringem Ressourcen- und Zeitaufwand durch Brute-</w:t>
-      </w:r>
-      <w:proofErr w:type="spellStart"/>
-      <w:r>
-        <w:rPr>
-          <w:rFonts w:ascii="Times New Roman" w:hAnsi="Times New Roman" w:cs="Times New Roman"/>
-          <w:bCs/>
-          <w:sz w:val="32"/>
-          <w:szCs w:val="32"/>
-        </w:rPr>
-        <w:t>Forcing</w:t>
-      </w:r>
-      <w:proofErr w:type="spellEnd"/>
-      <w:r>
-        <w:rPr>
-          <w:rFonts w:ascii="Times New Roman" w:hAnsi="Times New Roman" w:cs="Times New Roman"/>
-          <w:bCs/>
-          <w:sz w:val="32"/>
-          <w:szCs w:val="32"/>
-        </w:rPr>
-        <w:t xml:space="preserve"> herausgefunden werden. Dies ermöglicht einem Angreifer eine beliebig</w:t>
+        <w:t xml:space="preserve"> der Aktivierungscode in der schwachen Version mit geringem Ressourcen- und Zeitaufwand durch Brute-Forcing herausgefunden werden. Dies ermöglicht einem Angreifer eine beliebig</w:t>
       </w:r>
       <w:r>
         <w:rPr>
@@ -7197,7 +6774,6 @@
         </w:rPr>
         <w:t xml:space="preserve">in der Funktion </w:t>
       </w:r>
-      <w:proofErr w:type="spellStart"/>
       <w:r>
         <w:rPr>
           <w:rFonts w:ascii="Times New Roman" w:hAnsi="Times New Roman" w:cs="Times New Roman"/>
@@ -7206,9 +6782,17 @@
           <w:sz w:val="32"/>
           <w:szCs w:val="32"/>
         </w:rPr>
-        <w:t>get_menu_</w:t>
-      </w:r>
-      <w:proofErr w:type="gramStart"/>
+        <w:t>get_menu_choice(…)</w:t>
+      </w:r>
+      <w:r>
+        <w:rPr>
+          <w:rFonts w:ascii="Times New Roman" w:hAnsi="Times New Roman" w:cs="Times New Roman"/>
+          <w:bCs/>
+          <w:sz w:val="32"/>
+          <w:szCs w:val="32"/>
+        </w:rPr>
+        <w:t xml:space="preserve">durch </w:t>
+      </w:r>
       <w:r>
         <w:rPr>
           <w:rFonts w:ascii="Times New Roman" w:hAnsi="Times New Roman" w:cs="Times New Roman"/>
@@ -7217,9 +6801,8 @@
           <w:sz w:val="32"/>
           <w:szCs w:val="32"/>
         </w:rPr>
-        <w:t>choice</w:t>
-      </w:r>
-      <w:proofErr w:type="spellEnd"/>
+        <w:t>self.get_menu_choice(self.view.get_menu_choice()</w:t>
+      </w:r>
       <w:r>
         <w:rPr>
           <w:rFonts w:ascii="Times New Roman" w:hAnsi="Times New Roman" w:cs="Times New Roman"/>
@@ -7228,9 +6811,157 @@
           <w:sz w:val="32"/>
           <w:szCs w:val="32"/>
         </w:rPr>
-        <w:t>(</w:t>
-      </w:r>
-      <w:proofErr w:type="gramEnd"/>
+        <w:t xml:space="preserve">) </w:t>
+      </w:r>
+      <w:r>
+        <w:rPr>
+          <w:rFonts w:ascii="Times New Roman" w:hAnsi="Times New Roman" w:cs="Times New Roman"/>
+          <w:bCs/>
+          <w:sz w:val="32"/>
+          <w:szCs w:val="32"/>
+        </w:rPr>
+        <w:t>rekursiv aufgerufen wird</w:t>
+      </w:r>
+      <w:r>
+        <w:rPr>
+          <w:rFonts w:ascii="Times New Roman" w:hAnsi="Times New Roman" w:cs="Times New Roman"/>
+          <w:bCs/>
+          <w:sz w:val="32"/>
+          <w:szCs w:val="32"/>
+        </w:rPr>
+        <w:t xml:space="preserve"> (siehe </w:t>
+      </w:r>
+      <w:r>
+        <w:rPr>
+          <w:rFonts w:ascii="Times New Roman" w:hAnsi="Times New Roman" w:cs="Times New Roman"/>
+          <w:bCs/>
+          <w:sz w:val="32"/>
+          <w:szCs w:val="32"/>
+        </w:rPr>
+        <w:t xml:space="preserve">in </w:t>
+      </w:r>
+      <w:r>
+        <w:rPr>
+          <w:rFonts w:ascii="Times New Roman" w:hAnsi="Times New Roman" w:cs="Times New Roman"/>
+          <w:bCs/>
+          <w:sz w:val="32"/>
+          <w:szCs w:val="32"/>
+        </w:rPr>
+        <w:t>Anhang</w:t>
+      </w:r>
+      <w:r>
+        <w:rPr>
+          <w:rFonts w:ascii="Times New Roman" w:hAnsi="Times New Roman" w:cs="Times New Roman"/>
+          <w:bCs/>
+          <w:sz w:val="32"/>
+          <w:szCs w:val="32"/>
+        </w:rPr>
+        <w:t xml:space="preserve"> </w:t>
+      </w:r>
+      <w:r>
+        <w:rPr>
+          <w:rFonts w:ascii="Times New Roman" w:hAnsi="Times New Roman" w:cs="Times New Roman"/>
+          <w:bCs/>
+          <w:i/>
+          <w:sz w:val="32"/>
+          <w:szCs w:val="32"/>
+        </w:rPr>
+        <w:t>Quellcode Ausschnitt get_menu_choice</w:t>
+      </w:r>
+      <w:r>
+        <w:rPr>
+          <w:rFonts w:ascii="Times New Roman" w:hAnsi="Times New Roman" w:cs="Times New Roman"/>
+          <w:bCs/>
+          <w:i/>
+          <w:sz w:val="32"/>
+          <w:szCs w:val="32"/>
+        </w:rPr>
+        <w:t>.py</w:t>
+      </w:r>
+      <w:r>
+        <w:rPr>
+          <w:rFonts w:ascii="Times New Roman" w:hAnsi="Times New Roman" w:cs="Times New Roman"/>
+          <w:bCs/>
+          <w:sz w:val="32"/>
+          <w:szCs w:val="32"/>
+        </w:rPr>
+        <w:t>).</w:t>
+      </w:r>
+    </w:p>
+    <w:p>
+      <w:pPr>
+        <w:spacing w:line="276" w:lineRule="auto"/>
+        <w:jc w:val="both"/>
+        <w:rPr>
+          <w:rFonts w:ascii="Times New Roman" w:hAnsi="Times New Roman" w:cs="Times New Roman"/>
+          <w:bCs/>
+          <w:sz w:val="32"/>
+          <w:szCs w:val="32"/>
+        </w:rPr>
+      </w:pPr>
+      <w:r>
+        <w:rPr>
+          <w:rFonts w:ascii="Times New Roman" w:hAnsi="Times New Roman" w:cs="Times New Roman"/>
+          <w:bCs/>
+          <w:sz w:val="32"/>
+          <w:szCs w:val="32"/>
+        </w:rPr>
+        <w:t xml:space="preserve">Wenn mehr als 490 </w:t>
+      </w:r>
+      <w:r>
+        <w:rPr>
+          <w:rFonts w:ascii="Times New Roman" w:hAnsi="Times New Roman" w:cs="Times New Roman"/>
+          <w:bCs/>
+          <w:sz w:val="32"/>
+          <w:szCs w:val="32"/>
+        </w:rPr>
+        <w:t>Versuche</w:t>
+      </w:r>
+      <w:r>
+        <w:rPr>
+          <w:rFonts w:ascii="Times New Roman" w:hAnsi="Times New Roman" w:cs="Times New Roman"/>
+          <w:bCs/>
+          <w:sz w:val="32"/>
+          <w:szCs w:val="32"/>
+        </w:rPr>
+        <w:t>,</w:t>
+      </w:r>
+      <w:r>
+        <w:rPr>
+          <w:rFonts w:ascii="Times New Roman" w:hAnsi="Times New Roman" w:cs="Times New Roman"/>
+          <w:bCs/>
+          <w:sz w:val="32"/>
+          <w:szCs w:val="32"/>
+        </w:rPr>
+        <w:t xml:space="preserve"> den Aktivierungscode zu prüfen, fehlgeschlagen sind, </w:t>
+      </w:r>
+      <w:r>
+        <w:rPr>
+          <w:rFonts w:ascii="Times New Roman" w:hAnsi="Times New Roman" w:cs="Times New Roman"/>
+          <w:bCs/>
+          <w:sz w:val="32"/>
+          <w:szCs w:val="32"/>
+        </w:rPr>
+        <w:t>stoppt der Server die Verbindung mit dem Client durch eine</w:t>
+      </w:r>
+      <w:r>
+        <w:rPr>
+          <w:rFonts w:ascii="Times New Roman" w:hAnsi="Times New Roman" w:cs="Times New Roman"/>
+          <w:bCs/>
+          <w:sz w:val="32"/>
+          <w:szCs w:val="32"/>
+        </w:rPr>
+        <w:t>n</w:t>
+      </w:r>
+      <w:r>
+        <w:rPr>
+          <w:rFonts w:ascii="Times New Roman" w:hAnsi="Times New Roman" w:cs="Times New Roman"/>
+          <w:bCs/>
+          <w:sz w:val="32"/>
+          <w:szCs w:val="32"/>
+        </w:rPr>
+        <w:t xml:space="preserve"> </w:t>
+      </w:r>
       <w:r>
         <w:rPr>
           <w:rFonts w:ascii="Times New Roman" w:hAnsi="Times New Roman" w:cs="Times New Roman"/>
@@ -7239,232 +6970,8 @@
           <w:sz w:val="32"/>
           <w:szCs w:val="32"/>
         </w:rPr>
-        <w:t>…)</w:t>
-      </w:r>
-      <w:r>
-        <w:rPr>
-          <w:rFonts w:ascii="Times New Roman" w:hAnsi="Times New Roman" w:cs="Times New Roman"/>
-          <w:bCs/>
-          <w:sz w:val="32"/>
-          <w:szCs w:val="32"/>
-        </w:rPr>
-        <w:t xml:space="preserve">durch </w:t>
-      </w:r>
-      <w:proofErr w:type="spellStart"/>
-      <w:r>
-        <w:rPr>
-          <w:rFonts w:ascii="Times New Roman" w:hAnsi="Times New Roman" w:cs="Times New Roman"/>
-          <w:i/>
-          <w:iCs/>
-          <w:sz w:val="32"/>
-          <w:szCs w:val="32"/>
-        </w:rPr>
-        <w:t>self.get_menu_choice</w:t>
-      </w:r>
-      <w:proofErr w:type="spellEnd"/>
-      <w:r>
-        <w:rPr>
-          <w:rFonts w:ascii="Times New Roman" w:hAnsi="Times New Roman" w:cs="Times New Roman"/>
-          <w:i/>
-          <w:iCs/>
-          <w:sz w:val="32"/>
-          <w:szCs w:val="32"/>
-        </w:rPr>
-        <w:t>(</w:t>
-      </w:r>
-      <w:proofErr w:type="spellStart"/>
-      <w:r>
-        <w:rPr>
-          <w:rFonts w:ascii="Times New Roman" w:hAnsi="Times New Roman" w:cs="Times New Roman"/>
-          <w:i/>
-          <w:iCs/>
-          <w:sz w:val="32"/>
-          <w:szCs w:val="32"/>
-        </w:rPr>
-        <w:t>self.view.get_menu_choice</w:t>
-      </w:r>
-      <w:proofErr w:type="spellEnd"/>
-      <w:r>
-        <w:rPr>
-          <w:rFonts w:ascii="Times New Roman" w:hAnsi="Times New Roman" w:cs="Times New Roman"/>
-          <w:i/>
-          <w:iCs/>
-          <w:sz w:val="32"/>
-          <w:szCs w:val="32"/>
-        </w:rPr>
-        <w:t>()</w:t>
-      </w:r>
-      <w:r>
-        <w:rPr>
-          <w:rFonts w:ascii="Times New Roman" w:hAnsi="Times New Roman" w:cs="Times New Roman"/>
-          <w:i/>
-          <w:iCs/>
-          <w:sz w:val="32"/>
-          <w:szCs w:val="32"/>
-        </w:rPr>
-        <w:t xml:space="preserve">) </w:t>
-      </w:r>
-      <w:r>
-        <w:rPr>
-          <w:rFonts w:ascii="Times New Roman" w:hAnsi="Times New Roman" w:cs="Times New Roman"/>
-          <w:bCs/>
-          <w:sz w:val="32"/>
-          <w:szCs w:val="32"/>
-        </w:rPr>
-        <w:t>rekursiv aufgerufen wird</w:t>
-      </w:r>
-      <w:r>
-        <w:rPr>
-          <w:rFonts w:ascii="Times New Roman" w:hAnsi="Times New Roman" w:cs="Times New Roman"/>
-          <w:bCs/>
-          <w:sz w:val="32"/>
-          <w:szCs w:val="32"/>
-        </w:rPr>
-        <w:t xml:space="preserve"> (siehe </w:t>
-      </w:r>
-      <w:r>
-        <w:rPr>
-          <w:rFonts w:ascii="Times New Roman" w:hAnsi="Times New Roman" w:cs="Times New Roman"/>
-          <w:bCs/>
-          <w:sz w:val="32"/>
-          <w:szCs w:val="32"/>
-        </w:rPr>
-        <w:t xml:space="preserve">in </w:t>
-      </w:r>
-      <w:r>
-        <w:rPr>
-          <w:rFonts w:ascii="Times New Roman" w:hAnsi="Times New Roman" w:cs="Times New Roman"/>
-          <w:bCs/>
-          <w:sz w:val="32"/>
-          <w:szCs w:val="32"/>
-        </w:rPr>
-        <w:t>Anhang</w:t>
-      </w:r>
-      <w:r>
-        <w:rPr>
-          <w:rFonts w:ascii="Times New Roman" w:hAnsi="Times New Roman" w:cs="Times New Roman"/>
-          <w:bCs/>
-          <w:sz w:val="32"/>
-          <w:szCs w:val="32"/>
-        </w:rPr>
-        <w:t xml:space="preserve"> </w:t>
-      </w:r>
-      <w:r>
-        <w:rPr>
-          <w:rFonts w:ascii="Times New Roman" w:hAnsi="Times New Roman" w:cs="Times New Roman"/>
-          <w:bCs/>
-          <w:i/>
-          <w:sz w:val="32"/>
-          <w:szCs w:val="32"/>
-        </w:rPr>
-        <w:t>Quellcode Ausschnitt get_menu_choice</w:t>
-      </w:r>
-      <w:r>
-        <w:rPr>
-          <w:rFonts w:ascii="Times New Roman" w:hAnsi="Times New Roman" w:cs="Times New Roman"/>
-          <w:bCs/>
-          <w:i/>
-          <w:sz w:val="32"/>
-          <w:szCs w:val="32"/>
-        </w:rPr>
-        <w:t>.py</w:t>
-      </w:r>
-      <w:r>
-        <w:rPr>
-          <w:rFonts w:ascii="Times New Roman" w:hAnsi="Times New Roman" w:cs="Times New Roman"/>
-          <w:bCs/>
-          <w:sz w:val="32"/>
-          <w:szCs w:val="32"/>
-        </w:rPr>
-        <w:t>).</w:t>
-      </w:r>
-    </w:p>
-    <w:p>
-      <w:pPr>
-        <w:spacing w:line="276" w:lineRule="auto"/>
-        <w:jc w:val="both"/>
-        <w:rPr>
-          <w:rFonts w:ascii="Times New Roman" w:hAnsi="Times New Roman" w:cs="Times New Roman"/>
-          <w:bCs/>
-          <w:sz w:val="32"/>
-          <w:szCs w:val="32"/>
-        </w:rPr>
-      </w:pPr>
-      <w:r>
-        <w:rPr>
-          <w:rFonts w:ascii="Times New Roman" w:hAnsi="Times New Roman" w:cs="Times New Roman"/>
-          <w:bCs/>
-          <w:sz w:val="32"/>
-          <w:szCs w:val="32"/>
-        </w:rPr>
-        <w:t xml:space="preserve">Wenn mehr als 490 </w:t>
-      </w:r>
-      <w:r>
-        <w:rPr>
-          <w:rFonts w:ascii="Times New Roman" w:hAnsi="Times New Roman" w:cs="Times New Roman"/>
-          <w:bCs/>
-          <w:sz w:val="32"/>
-          <w:szCs w:val="32"/>
-        </w:rPr>
-        <w:t>Versuche</w:t>
-      </w:r>
-      <w:r>
-        <w:rPr>
-          <w:rFonts w:ascii="Times New Roman" w:hAnsi="Times New Roman" w:cs="Times New Roman"/>
-          <w:bCs/>
-          <w:sz w:val="32"/>
-          <w:szCs w:val="32"/>
-        </w:rPr>
-        <w:t>,</w:t>
-      </w:r>
-      <w:r>
-        <w:rPr>
-          <w:rFonts w:ascii="Times New Roman" w:hAnsi="Times New Roman" w:cs="Times New Roman"/>
-          <w:bCs/>
-          <w:sz w:val="32"/>
-          <w:szCs w:val="32"/>
-        </w:rPr>
-        <w:t xml:space="preserve"> den Aktivierungscode zu prüfen, fehlgeschlagen sind, </w:t>
-      </w:r>
-      <w:r>
-        <w:rPr>
-          <w:rFonts w:ascii="Times New Roman" w:hAnsi="Times New Roman" w:cs="Times New Roman"/>
-          <w:bCs/>
-          <w:sz w:val="32"/>
-          <w:szCs w:val="32"/>
-        </w:rPr>
-        <w:t>stoppt der Server die Verbindung mit dem Client durch eine</w:t>
-      </w:r>
-      <w:r>
-        <w:rPr>
-          <w:rFonts w:ascii="Times New Roman" w:hAnsi="Times New Roman" w:cs="Times New Roman"/>
-          <w:bCs/>
-          <w:sz w:val="32"/>
-          <w:szCs w:val="32"/>
-        </w:rPr>
-        <w:t>n</w:t>
-      </w:r>
-      <w:r>
-        <w:rPr>
-          <w:rFonts w:ascii="Times New Roman" w:hAnsi="Times New Roman" w:cs="Times New Roman"/>
-          <w:bCs/>
-          <w:sz w:val="32"/>
-          <w:szCs w:val="32"/>
-        </w:rPr>
-        <w:t xml:space="preserve"> </w:t>
-      </w:r>
-      <w:proofErr w:type="spellStart"/>
-      <w:r>
-        <w:rPr>
-          <w:rFonts w:ascii="Times New Roman" w:hAnsi="Times New Roman" w:cs="Times New Roman"/>
-          <w:i/>
-          <w:iCs/>
-          <w:sz w:val="32"/>
-          <w:szCs w:val="32"/>
-        </w:rPr>
         <w:t>RecursionError</w:t>
       </w:r>
-      <w:proofErr w:type="spellEnd"/>
       <w:r>
         <w:rPr>
           <w:rFonts w:ascii="Times New Roman" w:hAnsi="Times New Roman" w:cs="Times New Roman"/>
@@ -7952,47 +7459,7 @@
           <w:sz w:val="32"/>
           <w:szCs w:val="32"/>
         </w:rPr>
-        <w:t xml:space="preserve"> Ein solcher </w:t>
-      </w:r>
-      <w:proofErr w:type="spellStart"/>
-      <w:r>
-        <w:rPr>
-          <w:rFonts w:ascii="Times New Roman" w:hAnsi="Times New Roman" w:cs="Times New Roman"/>
-          <w:bCs/>
-          <w:sz w:val="32"/>
-          <w:szCs w:val="32"/>
-        </w:rPr>
-        <w:t>Denial</w:t>
-      </w:r>
-      <w:proofErr w:type="spellEnd"/>
-      <w:r>
-        <w:rPr>
-          <w:rFonts w:ascii="Times New Roman" w:hAnsi="Times New Roman" w:cs="Times New Roman"/>
-          <w:bCs/>
-          <w:sz w:val="32"/>
-          <w:szCs w:val="32"/>
-        </w:rPr>
-        <w:t>-</w:t>
-      </w:r>
-      <w:proofErr w:type="spellStart"/>
-      <w:r>
-        <w:rPr>
-          <w:rFonts w:ascii="Times New Roman" w:hAnsi="Times New Roman" w:cs="Times New Roman"/>
-          <w:bCs/>
-          <w:sz w:val="32"/>
-          <w:szCs w:val="32"/>
-        </w:rPr>
-        <w:t>of</w:t>
-      </w:r>
-      <w:proofErr w:type="spellEnd"/>
-      <w:r>
-        <w:rPr>
-          <w:rFonts w:ascii="Times New Roman" w:hAnsi="Times New Roman" w:cs="Times New Roman"/>
-          <w:bCs/>
-          <w:sz w:val="32"/>
-          <w:szCs w:val="32"/>
-        </w:rPr>
-        <w:t>-Service-Angriff ist ähnlich wie die Brute-Force-Attacke aufgebaut: der Angreifer muss automatisiert so viele TCP-Verbindungen wie möglich zum Server aufbauen und diesen somit überlasten</w:t>
+        <w:t xml:space="preserve"> Ein solcher Denial-of-Service-Angriff ist ähnlich wie die Brute-Force-Attacke aufgebaut: der Angreifer muss automatisiert so viele TCP-Verbindungen wie möglich zum Server aufbauen und diesen somit überlasten</w:t>
       </w:r>
       <w:r>
         <w:rPr>
@@ -8117,7 +7584,6 @@
           <w:lang w:val="en-US"/>
         </w:rPr>
       </w:pPr>
-      <w:proofErr w:type="spellStart"/>
       <w:r>
         <w:rPr>
           <w:rFonts w:ascii="Times New Roman" w:hAnsi="Times New Roman" w:cs="Times New Roman"/>
@@ -8126,9 +7592,8 @@
           <w:szCs w:val="32"/>
           <w:lang w:val="en-US"/>
         </w:rPr>
-        <w:t>Prozessor</w:t>
-      </w:r>
-      <w:proofErr w:type="spellEnd"/>
+        <w:t xml:space="preserve">Prozessor: </w:t>
+      </w:r>
       <w:r>
         <w:rPr>
           <w:rFonts w:ascii="Times New Roman" w:hAnsi="Times New Roman" w:cs="Times New Roman"/>
@@ -8137,7 +7602,7 @@
           <w:szCs w:val="32"/>
           <w:lang w:val="en-US"/>
         </w:rPr>
-        <w:t xml:space="preserve">: </w:t>
+        <w:tab/>
       </w:r>
       <w:r>
         <w:rPr>
@@ -8148,39 +7613,7 @@
           <w:lang w:val="en-US"/>
         </w:rPr>
         <w:tab/>
-      </w:r>
-      <w:r>
-        <w:rPr>
-          <w:rFonts w:ascii="Times New Roman" w:hAnsi="Times New Roman" w:cs="Times New Roman"/>
-          <w:bCs/>
-          <w:sz w:val="32"/>
-          <w:szCs w:val="32"/>
-          <w:lang w:val="en-US"/>
-        </w:rPr>
-        <w:tab/>
-        <w:t xml:space="preserve">Intel(R) </w:t>
-      </w:r>
-      <w:proofErr w:type="gramStart"/>
-      <w:r>
-        <w:rPr>
-          <w:rFonts w:ascii="Times New Roman" w:hAnsi="Times New Roman" w:cs="Times New Roman"/>
-          <w:bCs/>
-          <w:sz w:val="32"/>
-          <w:szCs w:val="32"/>
-          <w:lang w:val="en-US"/>
-        </w:rPr>
-        <w:t>Core(</w:t>
-      </w:r>
-      <w:proofErr w:type="gramEnd"/>
-      <w:r>
-        <w:rPr>
-          <w:rFonts w:ascii="Times New Roman" w:hAnsi="Times New Roman" w:cs="Times New Roman"/>
-          <w:bCs/>
-          <w:sz w:val="32"/>
-          <w:szCs w:val="32"/>
-          <w:lang w:val="en-US"/>
-        </w:rPr>
-        <w:t>TM) i7-7700K 4.20 GHz</w:t>
+        <w:t>Intel(R) Core(TM) i7-7700K 4.20 GHz</w:t>
       </w:r>
     </w:p>
     <w:p>
@@ -8462,25 +7895,14 @@
         </w:rPr>
         <w:t xml:space="preserve"> </w:t>
       </w:r>
-      <w:proofErr w:type="spellStart"/>
-      <w:r>
-        <w:rPr>
-          <w:rFonts w:ascii="Times New Roman" w:hAnsi="Times New Roman" w:cs="Times New Roman"/>
-          <w:bCs/>
-          <w:sz w:val="32"/>
-          <w:szCs w:val="32"/>
-        </w:rPr>
-        <w:t>Zugdauer</w:t>
-      </w:r>
-      <w:proofErr w:type="spellEnd"/>
-      <w:r>
-        <w:rPr>
-          <w:rFonts w:ascii="Times New Roman" w:hAnsi="Times New Roman" w:cs="Times New Roman"/>
-          <w:bCs/>
-          <w:sz w:val="32"/>
-          <w:szCs w:val="32"/>
-        </w:rPr>
-        <w:t xml:space="preserve"> von ca. 5 Sekunden auf 120 Sekunden bringen</w:t>
+      <w:r>
+        <w:rPr>
+          <w:rFonts w:ascii="Times New Roman" w:hAnsi="Times New Roman" w:cs="Times New Roman"/>
+          <w:bCs/>
+          <w:sz w:val="32"/>
+          <w:szCs w:val="32"/>
+        </w:rPr>
+        <w:t>Zugdauer von ca. 5 Sekunden auf 120 Sekunden bringen</w:t>
       </w:r>
       <w:r>
         <w:rPr>
@@ -9519,27 +8941,7 @@
           <w:sz w:val="32"/>
           <w:szCs w:val="32"/>
         </w:rPr>
-        <w:t xml:space="preserve"> einer Man-in-</w:t>
-      </w:r>
-      <w:proofErr w:type="spellStart"/>
-      <w:r>
-        <w:rPr>
-          <w:rFonts w:ascii="Times New Roman" w:hAnsi="Times New Roman" w:cs="Times New Roman"/>
-          <w:bCs/>
-          <w:sz w:val="32"/>
-          <w:szCs w:val="32"/>
-        </w:rPr>
-        <w:t>the</w:t>
-      </w:r>
-      <w:proofErr w:type="spellEnd"/>
-      <w:r>
-        <w:rPr>
-          <w:rFonts w:ascii="Times New Roman" w:hAnsi="Times New Roman" w:cs="Times New Roman"/>
-          <w:bCs/>
-          <w:sz w:val="32"/>
-          <w:szCs w:val="32"/>
-        </w:rPr>
-        <w:t xml:space="preserve">-Middle-Attacke erreichen. </w:t>
+        <w:t xml:space="preserve"> einer Man-in-the-Middle-Attacke erreichen. </w:t>
       </w:r>
       <w:r>
         <w:rPr>
@@ -9629,27 +9031,7 @@
           <w:sz w:val="32"/>
           <w:szCs w:val="32"/>
         </w:rPr>
-        <w:t xml:space="preserve"> zu sehen ist, wurde erfolgreich die E-Mail „florian.hagengruber@stud.th-deg.de“ sowie das Passwort „</w:t>
-      </w:r>
-      <w:proofErr w:type="spellStart"/>
-      <w:r>
-        <w:rPr>
-          <w:rFonts w:ascii="Times New Roman" w:hAnsi="Times New Roman" w:cs="Times New Roman"/>
-          <w:bCs/>
-          <w:sz w:val="32"/>
-          <w:szCs w:val="32"/>
-        </w:rPr>
-        <w:t>aPassword</w:t>
-      </w:r>
-      <w:proofErr w:type="spellEnd"/>
-      <w:r>
-        <w:rPr>
-          <w:rFonts w:ascii="Times New Roman" w:hAnsi="Times New Roman" w:cs="Times New Roman"/>
-          <w:bCs/>
-          <w:sz w:val="32"/>
-          <w:szCs w:val="32"/>
-        </w:rPr>
-        <w:t xml:space="preserve">“ </w:t>
+        <w:t xml:space="preserve"> zu sehen ist, wurde erfolgreich die E-Mail „florian.hagengruber@stud.th-deg.de“ sowie das Passwort „aPassword“ </w:t>
       </w:r>
       <w:r>
         <w:rPr>
@@ -10206,25 +9588,7 @@
           <w:sz w:val="32"/>
           <w:szCs w:val="32"/>
         </w:rPr>
-        <w:t>Als weitere Kontrollinstanz neben dem manuellen Analysieren des Codes wurden verschiedene statische Code Analysetools verwendet, um mögliche Schwachstellen im Programm zu entdecken. Folglich werden die Ergebnisse der Analysen mit dem Namen des verwendeten Tools sowie die Fehlerraten der „</w:t>
-      </w:r>
-      <w:proofErr w:type="spellStart"/>
-      <w:r>
-        <w:rPr>
-          <w:rFonts w:ascii="Times New Roman" w:hAnsi="Times New Roman" w:cs="Times New Roman"/>
-          <w:sz w:val="32"/>
-          <w:szCs w:val="32"/>
-        </w:rPr>
-        <w:t>False</w:t>
-      </w:r>
-      <w:proofErr w:type="spellEnd"/>
-      <w:r>
-        <w:rPr>
-          <w:rFonts w:ascii="Times New Roman" w:hAnsi="Times New Roman" w:cs="Times New Roman"/>
-          <w:sz w:val="32"/>
-          <w:szCs w:val="32"/>
-        </w:rPr>
-        <w:t>-Negative“ Fälle aufgelistet.</w:t>
+        <w:t>Als weitere Kontrollinstanz neben dem manuellen Analysieren des Codes wurden verschiedene statische Code Analysetools verwendet, um mögliche Schwachstellen im Programm zu entdecken. Folglich werden die Ergebnisse der Analysen mit dem Namen des verwendeten Tools sowie die Fehlerraten der „False-Negative“ Fälle aufgelistet.</w:t>
       </w:r>
     </w:p>
     <w:tbl>
@@ -10310,27 +9674,7 @@
                 <w:sz w:val="32"/>
                 <w:szCs w:val="32"/>
               </w:rPr>
-              <w:t>„</w:t>
-            </w:r>
-            <w:proofErr w:type="spellStart"/>
-            <w:r>
-              <w:rPr>
-                <w:rFonts w:ascii="Times New Roman" w:hAnsi="Times New Roman" w:cs="Times New Roman"/>
-                <w:b/>
-                <w:sz w:val="32"/>
-                <w:szCs w:val="32"/>
-              </w:rPr>
-              <w:t>False</w:t>
-            </w:r>
-            <w:proofErr w:type="spellEnd"/>
-            <w:r>
-              <w:rPr>
-                <w:rFonts w:ascii="Times New Roman" w:hAnsi="Times New Roman" w:cs="Times New Roman"/>
-                <w:b/>
-                <w:sz w:val="32"/>
-                <w:szCs w:val="32"/>
-              </w:rPr>
-              <w:t>-Negative“-Rate</w:t>
+              <w:t>„False-Negative“-Rate</w:t>
             </w:r>
           </w:p>
         </w:tc>
@@ -10350,7 +9694,6 @@
                 <w:szCs w:val="32"/>
               </w:rPr>
             </w:pPr>
-            <w:proofErr w:type="spellStart"/>
             <w:r>
               <w:rPr>
                 <w:rFonts w:ascii="Times New Roman" w:hAnsi="Times New Roman" w:cs="Times New Roman"/>
@@ -10367,7 +9710,6 @@
               </w:rPr>
               <w:t>rospector</w:t>
             </w:r>
-            <w:proofErr w:type="spellEnd"/>
           </w:p>
         </w:tc>
         <w:tc>
@@ -10616,7 +9958,6 @@
                 <w:szCs w:val="32"/>
               </w:rPr>
             </w:pPr>
-            <w:proofErr w:type="spellStart"/>
             <w:r>
               <w:rPr>
                 <w:rFonts w:ascii="Times New Roman" w:hAnsi="Times New Roman" w:cs="Times New Roman"/>
@@ -10625,7 +9966,6 @@
               </w:rPr>
               <w:t>Snyk</w:t>
             </w:r>
-            <w:proofErr w:type="spellEnd"/>
           </w:p>
         </w:tc>
         <w:tc>
@@ -10724,43 +10064,23 @@
           <w:sz w:val="32"/>
           <w:szCs w:val="32"/>
         </w:rPr>
-        <w:t xml:space="preserve">Auch wurden die aktuellen Styleguide Richtlinien nach PEP 8 eingehalten. Dabei wurde der Code mit dem Tool </w:t>
-      </w:r>
-      <w:proofErr w:type="spellStart"/>
-      <w:r>
-        <w:rPr>
-          <w:rFonts w:ascii="Times New Roman" w:hAnsi="Times New Roman" w:cs="Times New Roman"/>
-          <w:sz w:val="32"/>
-          <w:szCs w:val="32"/>
-        </w:rPr>
-        <w:t>PyLint</w:t>
-      </w:r>
-      <w:proofErr w:type="spellEnd"/>
-      <w:r>
-        <w:rPr>
-          <w:rFonts w:ascii="Times New Roman" w:hAnsi="Times New Roman" w:cs="Times New Roman"/>
-          <w:sz w:val="32"/>
-          <w:szCs w:val="32"/>
-        </w:rPr>
-        <w:t xml:space="preserve"> analysiert und dementsprechend verbessert. In der starken Version der Anwendung konnte ein </w:t>
-      </w:r>
-      <w:proofErr w:type="spellStart"/>
-      <w:r>
-        <w:rPr>
-          <w:rFonts w:ascii="Times New Roman" w:hAnsi="Times New Roman" w:cs="Times New Roman"/>
-          <w:sz w:val="32"/>
-          <w:szCs w:val="32"/>
-        </w:rPr>
-        <w:t>PyLint</w:t>
-      </w:r>
-      <w:proofErr w:type="spellEnd"/>
-      <w:r>
-        <w:rPr>
-          <w:rFonts w:ascii="Times New Roman" w:hAnsi="Times New Roman" w:cs="Times New Roman"/>
-          <w:sz w:val="32"/>
-          <w:szCs w:val="32"/>
-        </w:rPr>
-        <w:t>-Score von 9,73 erreicht werden.</w:t>
+        <w:t>Auch wurden die aktuellen Styleguide Richtlinien nach PEP 8 eingehalten. Dabei wurde der Code mit dem Tool PyLint analysiert und dementsprechend verbessert. In der starken Version der Anwendung konnte ein PyLint-Score von 9,7</w:t>
+      </w:r>
+      <w:r>
+        <w:rPr>
+          <w:rFonts w:ascii="Times New Roman" w:hAnsi="Times New Roman" w:cs="Times New Roman"/>
+          <w:sz w:val="32"/>
+          <w:szCs w:val="32"/>
+        </w:rPr>
+        <w:t>4</w:t>
+      </w:r>
+      <w:r>
+        <w:rPr>
+          <w:rFonts w:ascii="Times New Roman" w:hAnsi="Times New Roman" w:cs="Times New Roman"/>
+          <w:sz w:val="32"/>
+          <w:szCs w:val="32"/>
+        </w:rPr>
+        <w:t xml:space="preserve"> erreicht werden.</w:t>
       </w:r>
       <w:r>
         <w:rPr>
@@ -11156,28 +10476,8 @@
           <w:sz w:val="32"/>
           <w:szCs w:val="32"/>
         </w:rPr>
-        <w:t>Um die in 3.1 angesprochene SQL-</w:t>
-      </w:r>
-      <w:proofErr w:type="spellStart"/>
-      <w:r>
-        <w:rPr>
-          <w:rFonts w:ascii="Times New Roman" w:hAnsi="Times New Roman" w:cs="Times New Roman"/>
-          <w:sz w:val="32"/>
-          <w:szCs w:val="32"/>
-        </w:rPr>
-        <w:t>Injection</w:t>
-      </w:r>
-      <w:proofErr w:type="spellEnd"/>
-      <w:r>
-        <w:rPr>
-          <w:rFonts w:ascii="Times New Roman" w:hAnsi="Times New Roman" w:cs="Times New Roman"/>
-          <w:sz w:val="32"/>
-          <w:szCs w:val="32"/>
-        </w:rPr>
-        <w:t xml:space="preserve"> zu beheben, sollten zuerst die verwendeten unsicheren Softwarekonstruktionen durch sichere Alternativen ersetzt werden. Die erste Änderung ist das Ersetzen der Funktion </w:t>
-      </w:r>
-      <w:proofErr w:type="spellStart"/>
-      <w:proofErr w:type="gramStart"/>
+        <w:t xml:space="preserve">Um die in 3.1 angesprochene SQL-Injection zu beheben, sollten zuerst die verwendeten unsicheren Softwarekonstruktionen durch sichere Alternativen ersetzt werden. Die erste Änderung ist das Ersetzen der Funktion </w:t>
+      </w:r>
       <w:r>
         <w:rPr>
           <w:rFonts w:ascii="Times New Roman" w:hAnsi="Times New Roman" w:cs="Times New Roman"/>
@@ -11186,9 +10486,8 @@
           <w:sz w:val="32"/>
           <w:szCs w:val="32"/>
         </w:rPr>
-        <w:t>executescript</w:t>
-      </w:r>
-      <w:proofErr w:type="spellEnd"/>
+        <w:t>executescript()</w:t>
+      </w:r>
       <w:r>
         <w:rPr>
           <w:rFonts w:ascii="Times New Roman" w:hAnsi="Times New Roman" w:cs="Times New Roman"/>
@@ -11197,9 +10496,17 @@
           <w:sz w:val="32"/>
           <w:szCs w:val="32"/>
         </w:rPr>
-        <w:t>(</w:t>
-      </w:r>
-      <w:proofErr w:type="gramEnd"/>
+        <w:t xml:space="preserve"> </w:t>
+      </w:r>
+      <w:r>
+        <w:rPr>
+          <w:rFonts w:ascii="Times New Roman" w:hAnsi="Times New Roman" w:cs="Times New Roman"/>
+          <w:bCs/>
+          <w:sz w:val="32"/>
+          <w:szCs w:val="32"/>
+        </w:rPr>
+        <w:t xml:space="preserve">durch </w:t>
+      </w:r>
       <w:r>
         <w:rPr>
           <w:rFonts w:ascii="Times New Roman" w:hAnsi="Times New Roman" w:cs="Times New Roman"/>
@@ -11208,7 +10515,16 @@
           <w:sz w:val="32"/>
           <w:szCs w:val="32"/>
         </w:rPr>
-        <w:t>)</w:t>
+        <w:t>execute()</w:t>
+      </w:r>
+      <w:r>
+        <w:rPr>
+          <w:rFonts w:ascii="Times New Roman" w:hAnsi="Times New Roman" w:cs="Times New Roman"/>
+          <w:bCs/>
+          <w:sz w:val="32"/>
+          <w:szCs w:val="32"/>
+        </w:rPr>
+        <w:t xml:space="preserve">. Der Unterschied zwischen diesen beiden Funktionen ist, dass </w:t>
       </w:r>
       <w:r>
         <w:rPr>
@@ -11218,18 +10534,17 @@
           <w:sz w:val="32"/>
           <w:szCs w:val="32"/>
         </w:rPr>
-        <w:t xml:space="preserve"> </w:t>
-      </w:r>
-      <w:r>
-        <w:rPr>
-          <w:rFonts w:ascii="Times New Roman" w:hAnsi="Times New Roman" w:cs="Times New Roman"/>
-          <w:bCs/>
-          <w:sz w:val="32"/>
-          <w:szCs w:val="32"/>
-        </w:rPr>
-        <w:t xml:space="preserve">durch </w:t>
-      </w:r>
-      <w:proofErr w:type="spellStart"/>
+        <w:t>execute()</w:t>
+      </w:r>
+      <w:r>
+        <w:rPr>
+          <w:rFonts w:ascii="Times New Roman" w:hAnsi="Times New Roman" w:cs="Times New Roman"/>
+          <w:bCs/>
+          <w:sz w:val="32"/>
+          <w:szCs w:val="32"/>
+        </w:rPr>
+        <w:t xml:space="preserve"> nur einen SQL-Befehl ausführen kann, während </w:t>
+      </w:r>
       <w:r>
         <w:rPr>
           <w:rFonts w:ascii="Times New Roman" w:hAnsi="Times New Roman" w:cs="Times New Roman"/>
@@ -11238,9 +10553,8 @@
           <w:sz w:val="32"/>
           <w:szCs w:val="32"/>
         </w:rPr>
-        <w:t>execute</w:t>
-      </w:r>
-      <w:proofErr w:type="spellEnd"/>
+        <w:t>executescript()</w:t>
+      </w:r>
       <w:r>
         <w:rPr>
           <w:rFonts w:ascii="Times New Roman" w:hAnsi="Times New Roman" w:cs="Times New Roman"/>
@@ -11249,90 +10563,6 @@
           <w:sz w:val="32"/>
           <w:szCs w:val="32"/>
         </w:rPr>
-        <w:t>()</w:t>
-      </w:r>
-      <w:r>
-        <w:rPr>
-          <w:rFonts w:ascii="Times New Roman" w:hAnsi="Times New Roman" w:cs="Times New Roman"/>
-          <w:bCs/>
-          <w:sz w:val="32"/>
-          <w:szCs w:val="32"/>
-        </w:rPr>
-        <w:t xml:space="preserve">. Der Unterschied zwischen diesen beiden Funktionen ist, dass </w:t>
-      </w:r>
-      <w:proofErr w:type="spellStart"/>
-      <w:proofErr w:type="gramStart"/>
-      <w:r>
-        <w:rPr>
-          <w:rFonts w:ascii="Times New Roman" w:hAnsi="Times New Roman" w:cs="Times New Roman"/>
-          <w:i/>
-          <w:iCs/>
-          <w:sz w:val="32"/>
-          <w:szCs w:val="32"/>
-        </w:rPr>
-        <w:t>execute</w:t>
-      </w:r>
-      <w:proofErr w:type="spellEnd"/>
-      <w:r>
-        <w:rPr>
-          <w:rFonts w:ascii="Times New Roman" w:hAnsi="Times New Roman" w:cs="Times New Roman"/>
-          <w:i/>
-          <w:iCs/>
-          <w:sz w:val="32"/>
-          <w:szCs w:val="32"/>
-        </w:rPr>
-        <w:t>(</w:t>
-      </w:r>
-      <w:proofErr w:type="gramEnd"/>
-      <w:r>
-        <w:rPr>
-          <w:rFonts w:ascii="Times New Roman" w:hAnsi="Times New Roman" w:cs="Times New Roman"/>
-          <w:i/>
-          <w:iCs/>
-          <w:sz w:val="32"/>
-          <w:szCs w:val="32"/>
-        </w:rPr>
-        <w:t>)</w:t>
-      </w:r>
-      <w:r>
-        <w:rPr>
-          <w:rFonts w:ascii="Times New Roman" w:hAnsi="Times New Roman" w:cs="Times New Roman"/>
-          <w:bCs/>
-          <w:sz w:val="32"/>
-          <w:szCs w:val="32"/>
-        </w:rPr>
-        <w:t xml:space="preserve"> nur einen SQL-Befehl ausführen kann, während </w:t>
-      </w:r>
-      <w:proofErr w:type="spellStart"/>
-      <w:r>
-        <w:rPr>
-          <w:rFonts w:ascii="Times New Roman" w:hAnsi="Times New Roman" w:cs="Times New Roman"/>
-          <w:i/>
-          <w:iCs/>
-          <w:sz w:val="32"/>
-          <w:szCs w:val="32"/>
-        </w:rPr>
-        <w:t>executescript</w:t>
-      </w:r>
-      <w:proofErr w:type="spellEnd"/>
-      <w:r>
-        <w:rPr>
-          <w:rFonts w:ascii="Times New Roman" w:hAnsi="Times New Roman" w:cs="Times New Roman"/>
-          <w:i/>
-          <w:iCs/>
-          <w:sz w:val="32"/>
-          <w:szCs w:val="32"/>
-        </w:rPr>
-        <w:t>()</w:t>
-      </w:r>
-      <w:r>
-        <w:rPr>
-          <w:rFonts w:ascii="Times New Roman" w:hAnsi="Times New Roman" w:cs="Times New Roman"/>
-          <w:i/>
-          <w:iCs/>
-          <w:sz w:val="32"/>
-          <w:szCs w:val="32"/>
-        </w:rPr>
         <w:t xml:space="preserve"> </w:t>
       </w:r>
       <w:r>
@@ -11432,27 +10662,7 @@
           <w:sz w:val="32"/>
           <w:szCs w:val="32"/>
         </w:rPr>
-        <w:t xml:space="preserve"> Nach Anwendung des Fixes sind die beiden </w:t>
-      </w:r>
-      <w:proofErr w:type="spellStart"/>
-      <w:r>
-        <w:rPr>
-          <w:rFonts w:ascii="Times New Roman" w:hAnsi="Times New Roman" w:cs="Times New Roman"/>
-          <w:bCs/>
-          <w:sz w:val="32"/>
-          <w:szCs w:val="32"/>
-        </w:rPr>
-        <w:t>Injections</w:t>
-      </w:r>
-      <w:proofErr w:type="spellEnd"/>
-      <w:r>
-        <w:rPr>
-          <w:rFonts w:ascii="Times New Roman" w:hAnsi="Times New Roman" w:cs="Times New Roman"/>
-          <w:bCs/>
-          <w:sz w:val="32"/>
-          <w:szCs w:val="32"/>
-        </w:rPr>
-        <w:t xml:space="preserve">, welche zuvor während der Registrierung möglich waren, nicht mehr möglich (siehe Abb. </w:t>
+        <w:t xml:space="preserve"> Nach Anwendung des Fixes sind die beiden Injections, welche zuvor während der Registrierung möglich waren, nicht mehr möglich (siehe Abb. </w:t>
       </w:r>
       <w:r>
         <w:rPr>
@@ -11566,15 +10776,10 @@
         <w:t xml:space="preserve">: </w:t>
       </w:r>
       <w:r>
-        <w:t>Fehlermeldung nach Ausführung der ersten SQL-</w:t>
-      </w:r>
-      <w:proofErr w:type="spellStart"/>
-      <w:r>
-        <w:t>Injection</w:t>
+        <w:t>Fehlermeldung nach Ausführung der ersten SQL-Injection</w:t>
       </w:r>
       <w:bookmarkEnd w:id="42"/>
       <w:bookmarkEnd w:id="43"/>
-      <w:proofErr w:type="spellEnd"/>
     </w:p>
     <w:p>
       <w:pPr>
@@ -11599,61 +10804,7 @@
           <w:sz w:val="32"/>
           <w:szCs w:val="32"/>
         </w:rPr>
-        <w:t>Leider schützt diese Verbesserung noch nicht vor dem Login ohne Passwort, weshalb eine weitere Verbesserung vorgenommen werden muss. Diese Verbesserung betrifft die Platzhalter in den SQL-Statements, welche später durch die Eingaben des Nutzers ersetzt werden. Die schwache Version verwendet momentan %s-Platzhalter, welche laut der Dokumentation des sqlite3-Moduls in Python unsicher und anfällig für SQL-</w:t>
-      </w:r>
-      <w:proofErr w:type="spellStart"/>
-      <w:r>
-        <w:rPr>
-          <w:rFonts w:ascii="Times New Roman" w:hAnsi="Times New Roman" w:cs="Times New Roman"/>
-          <w:sz w:val="32"/>
-          <w:szCs w:val="32"/>
-        </w:rPr>
-        <w:t>Injections</w:t>
-      </w:r>
-      <w:proofErr w:type="spellEnd"/>
-      <w:r>
-        <w:rPr>
-          <w:rFonts w:ascii="Times New Roman" w:hAnsi="Times New Roman" w:cs="Times New Roman"/>
-          <w:sz w:val="32"/>
-          <w:szCs w:val="32"/>
-        </w:rPr>
-        <w:t xml:space="preserve"> sind. Als Verbesserung wird hierfür die Verwendung der </w:t>
-      </w:r>
-      <w:proofErr w:type="gramStart"/>
-      <w:r>
-        <w:rPr>
-          <w:rFonts w:ascii="Times New Roman" w:hAnsi="Times New Roman" w:cs="Times New Roman"/>
-          <w:sz w:val="32"/>
-          <w:szCs w:val="32"/>
-        </w:rPr>
-        <w:t>moduleigenen ?</w:t>
-      </w:r>
-      <w:proofErr w:type="gramEnd"/>
-      <w:r>
-        <w:rPr>
-          <w:rFonts w:ascii="Times New Roman" w:hAnsi="Times New Roman" w:cs="Times New Roman"/>
-          <w:sz w:val="32"/>
-          <w:szCs w:val="32"/>
-        </w:rPr>
-        <w:t>-Platzhalter vorgeschlagen, welche nach Einbindung die dritte SQL-</w:t>
-      </w:r>
-      <w:proofErr w:type="spellStart"/>
-      <w:r>
-        <w:rPr>
-          <w:rFonts w:ascii="Times New Roman" w:hAnsi="Times New Roman" w:cs="Times New Roman"/>
-          <w:sz w:val="32"/>
-          <w:szCs w:val="32"/>
-        </w:rPr>
-        <w:t>Injection</w:t>
-      </w:r>
-      <w:proofErr w:type="spellEnd"/>
-      <w:r>
-        <w:rPr>
-          <w:rFonts w:ascii="Times New Roman" w:hAnsi="Times New Roman" w:cs="Times New Roman"/>
-          <w:sz w:val="32"/>
-          <w:szCs w:val="32"/>
-        </w:rPr>
-        <w:t xml:space="preserve"> verhindern sollten [</w:t>
+        <w:t>Leider schützt diese Verbesserung noch nicht vor dem Login ohne Passwort, weshalb eine weitere Verbesserung vorgenommen werden muss. Diese Verbesserung betrifft die Platzhalter in den SQL-Statements, welche später durch die Eingaben des Nutzers ersetzt werden. Die schwache Version verwendet momentan %s-Platzhalter, welche laut der Dokumentation des sqlite3-Moduls in Python unsicher und anfällig für SQL-Injections sind. Als Verbesserung wird hierfür die Verwendung der moduleigenen ?-Platzhalter vorgeschlagen, welche nach Einbindung die dritte SQL-Injection verhindern sollten [</w:t>
       </w:r>
       <w:r>
         <w:rPr>
@@ -11694,18 +10845,8 @@
           <w:sz w:val="32"/>
           <w:szCs w:val="32"/>
         </w:rPr>
-        <w:t xml:space="preserve">). Es wird hierbei nur die E-Mail überprüft, da invalide Zeichen im Passwort durch das vorherige </w:t>
-      </w:r>
-      <w:proofErr w:type="spellStart"/>
-      <w:r>
-        <w:rPr>
-          <w:rFonts w:ascii="Times New Roman" w:hAnsi="Times New Roman" w:cs="Times New Roman"/>
-          <w:sz w:val="32"/>
-          <w:szCs w:val="32"/>
-        </w:rPr>
-        <w:t>Hashen</w:t>
-      </w:r>
-      <w:proofErr w:type="spellEnd"/>
+        <w:t>). Es wird hierbei nur die E-Mail überprüft, da invalide Zeichen im Passwort durch das vorherige Hashen</w:t>
+      </w:r>
       <w:r>
         <w:rPr>
           <w:rFonts w:ascii="Times New Roman" w:hAnsi="Times New Roman" w:cs="Times New Roman"/>
@@ -11720,25 +10861,7 @@
           <w:sz w:val="32"/>
           <w:szCs w:val="32"/>
         </w:rPr>
-        <w:t>eliminiert werden. Um die SQL-</w:t>
-      </w:r>
-      <w:proofErr w:type="spellStart"/>
-      <w:r>
-        <w:rPr>
-          <w:rFonts w:ascii="Times New Roman" w:hAnsi="Times New Roman" w:cs="Times New Roman"/>
-          <w:sz w:val="32"/>
-          <w:szCs w:val="32"/>
-        </w:rPr>
-        <w:t>Injection</w:t>
-      </w:r>
-      <w:proofErr w:type="spellEnd"/>
-      <w:r>
-        <w:rPr>
-          <w:rFonts w:ascii="Times New Roman" w:hAnsi="Times New Roman" w:cs="Times New Roman"/>
-          <w:sz w:val="32"/>
-          <w:szCs w:val="32"/>
-        </w:rPr>
-        <w:t xml:space="preserve"> zu verhindern, ohne den zulässigen Zeichensatz für Passwörter unnötig einzuschränken wird sich im Projekt </w:t>
+        <w:t xml:space="preserve">eliminiert werden. Um die SQL-Injection zu verhindern, ohne den zulässigen Zeichensatz für Passwörter unnötig einzuschränken wird sich im Projekt </w:t>
       </w:r>
       <w:r>
         <w:rPr>
@@ -12000,7 +11123,6 @@
         </w:rPr>
         <w:t xml:space="preserve"> und unverschlüsselte Ablage der Datenbank sollte ebenfalls vorgegangen werden. Dazu könnte beispielsweise </w:t>
       </w:r>
-      <w:proofErr w:type="spellStart"/>
       <w:r>
         <w:rPr>
           <w:rFonts w:ascii="Times New Roman" w:hAnsi="Times New Roman" w:cs="Times New Roman"/>
@@ -12010,7 +11132,6 @@
         </w:rPr>
         <w:t>SQLCipher</w:t>
       </w:r>
-      <w:proofErr w:type="spellEnd"/>
       <w:r>
         <w:rPr>
           <w:rFonts w:ascii="Times New Roman" w:hAnsi="Times New Roman" w:cs="Times New Roman"/>
@@ -12074,25 +11195,7 @@
           <w:sz w:val="32"/>
           <w:szCs w:val="32"/>
         </w:rPr>
-        <w:t>, damit im Falle der ersten beiden SQL-</w:t>
-      </w:r>
-      <w:proofErr w:type="spellStart"/>
-      <w:r>
-        <w:rPr>
-          <w:rFonts w:ascii="Times New Roman" w:hAnsi="Times New Roman" w:cs="Times New Roman"/>
-          <w:sz w:val="32"/>
-          <w:szCs w:val="32"/>
-        </w:rPr>
-        <w:t>Injections</w:t>
-      </w:r>
-      <w:proofErr w:type="spellEnd"/>
-      <w:r>
-        <w:rPr>
-          <w:rFonts w:ascii="Times New Roman" w:hAnsi="Times New Roman" w:cs="Times New Roman"/>
-          <w:sz w:val="32"/>
-          <w:szCs w:val="32"/>
-        </w:rPr>
-        <w:t xml:space="preserve"> der Schaden zumindest wieder behebbar wäre</w:t>
+        <w:t>, damit im Falle der ersten beiden SQL-Injections der Schaden zumindest wieder behebbar wäre</w:t>
       </w:r>
       <w:r>
         <w:rPr>
@@ -12110,41 +11213,13 @@
         </w:rPr>
         <w:t xml:space="preserve">. </w:t>
       </w:r>
-      <w:proofErr w:type="gramStart"/>
-      <w:r>
-        <w:rPr>
-          <w:rFonts w:ascii="Times New Roman" w:hAnsi="Times New Roman" w:cs="Times New Roman"/>
-          <w:sz w:val="32"/>
-          <w:szCs w:val="32"/>
-        </w:rPr>
-        <w:t>Diese beiden Fixes</w:t>
-      </w:r>
-      <w:proofErr w:type="gramEnd"/>
-      <w:r>
-        <w:rPr>
-          <w:rFonts w:ascii="Times New Roman" w:hAnsi="Times New Roman" w:cs="Times New Roman"/>
-          <w:sz w:val="32"/>
-          <w:szCs w:val="32"/>
-        </w:rPr>
-        <w:t xml:space="preserve"> wurden jedoch aus Zeitgründen und der höheren Relevanz und Gefährlichkeit der SQL-</w:t>
-      </w:r>
-      <w:proofErr w:type="spellStart"/>
-      <w:r>
-        <w:rPr>
-          <w:rFonts w:ascii="Times New Roman" w:hAnsi="Times New Roman" w:cs="Times New Roman"/>
-          <w:sz w:val="32"/>
-          <w:szCs w:val="32"/>
-        </w:rPr>
-        <w:t>Injection</w:t>
-      </w:r>
-      <w:proofErr w:type="spellEnd"/>
-      <w:r>
-        <w:rPr>
-          <w:rFonts w:ascii="Times New Roman" w:hAnsi="Times New Roman" w:cs="Times New Roman"/>
-          <w:sz w:val="32"/>
-          <w:szCs w:val="32"/>
-        </w:rPr>
-        <w:t xml:space="preserve"> nicht ins Programm eingebaut.</w:t>
+      <w:r>
+        <w:rPr>
+          <w:rFonts w:ascii="Times New Roman" w:hAnsi="Times New Roman" w:cs="Times New Roman"/>
+          <w:sz w:val="32"/>
+          <w:szCs w:val="32"/>
+        </w:rPr>
+        <w:t>Diese beiden Fixes wurden jedoch aus Zeitgründen und der höheren Relevanz und Gefährlichkeit der SQL-Injection nicht ins Programm eingebaut.</w:t>
       </w:r>
       <w:r>
         <w:rPr>
@@ -12178,7 +11253,6 @@
         </w:rPr>
         <w:t xml:space="preserve"> </w:t>
       </w:r>
-      <w:proofErr w:type="spellStart"/>
       <w:r>
         <w:rPr>
           <w:rFonts w:ascii="Times New Roman" w:hAnsi="Times New Roman" w:cs="Times New Roman"/>
@@ -12187,7 +11261,6 @@
         </w:rPr>
         <w:t>Race</w:t>
       </w:r>
-      <w:proofErr w:type="spellEnd"/>
       <w:r>
         <w:rPr>
           <w:rFonts w:ascii="Times New Roman" w:hAnsi="Times New Roman" w:cs="Times New Roman"/>
@@ -12196,7 +11269,6 @@
         </w:rPr>
         <w:t xml:space="preserve"> </w:t>
       </w:r>
-      <w:proofErr w:type="spellStart"/>
       <w:r>
         <w:rPr>
           <w:rFonts w:ascii="Times New Roman" w:hAnsi="Times New Roman" w:cs="Times New Roman"/>
@@ -12213,7 +11285,6 @@
         </w:rPr>
         <w:t>s</w:t>
       </w:r>
-      <w:proofErr w:type="spellEnd"/>
       <w:r>
         <w:rPr>
           <w:rFonts w:ascii="Times New Roman" w:hAnsi="Times New Roman" w:cs="Times New Roman"/>
@@ -12708,8 +11779,6 @@
         </w:rPr>
         <w:t xml:space="preserve">Dabei wurde die Funktion </w:t>
       </w:r>
-      <w:proofErr w:type="spellStart"/>
-      <w:proofErr w:type="gramStart"/>
       <w:r>
         <w:rPr>
           <w:rFonts w:ascii="Times New Roman" w:hAnsi="Times New Roman" w:cs="Times New Roman"/>
@@ -12728,8 +11797,6 @@
         </w:rPr>
         <w:t>urandom</w:t>
       </w:r>
-      <w:proofErr w:type="spellEnd"/>
-      <w:proofErr w:type="gramEnd"/>
       <w:r>
         <w:rPr>
           <w:rFonts w:ascii="Times New Roman" w:hAnsi="Times New Roman" w:cs="Times New Roman"/>
@@ -12798,25 +11865,7 @@
           <w:sz w:val="32"/>
           <w:szCs w:val="32"/>
         </w:rPr>
-        <w:t xml:space="preserve"> Hinblick auf die erfolgreiche Durchführung einer SQL-</w:t>
-      </w:r>
-      <w:proofErr w:type="spellStart"/>
-      <w:r>
-        <w:rPr>
-          <w:rFonts w:ascii="Times New Roman" w:hAnsi="Times New Roman" w:cs="Times New Roman"/>
-          <w:sz w:val="32"/>
-          <w:szCs w:val="32"/>
-        </w:rPr>
-        <w:t>Injection</w:t>
-      </w:r>
-      <w:proofErr w:type="spellEnd"/>
-      <w:r>
-        <w:rPr>
-          <w:rFonts w:ascii="Times New Roman" w:hAnsi="Times New Roman" w:cs="Times New Roman"/>
-          <w:sz w:val="32"/>
-          <w:szCs w:val="32"/>
-        </w:rPr>
-        <w:t xml:space="preserve"> wurden die in Abbildung </w:t>
+        <w:t xml:space="preserve"> Hinblick auf die erfolgreiche Durchführung einer SQL-Injection wurden die in Abbildung </w:t>
       </w:r>
       <w:r>
         <w:rPr>
@@ -12850,7 +11899,6 @@
         </w:rPr>
         <w:t>„</w:t>
       </w:r>
-      <w:proofErr w:type="spellStart"/>
       <w:r>
         <w:rPr>
           <w:rFonts w:ascii="Times New Roman" w:hAnsi="Times New Roman" w:cs="Times New Roman"/>
@@ -12861,7 +11909,6 @@
         </w:rPr>
         <w:t>forbidden</w:t>
       </w:r>
-      <w:proofErr w:type="spellEnd"/>
       <w:r>
         <w:rPr>
           <w:rFonts w:ascii="Times New Roman" w:hAnsi="Times New Roman" w:cs="Times New Roman"/>
@@ -13109,27 +12156,7 @@
           <w:sz w:val="32"/>
           <w:szCs w:val="32"/>
         </w:rPr>
-        <w:t>„</w:t>
-      </w:r>
-      <w:proofErr w:type="spellStart"/>
-      <w:r>
-        <w:rPr>
-          <w:rFonts w:ascii="Times New Roman" w:hAnsi="Times New Roman" w:cs="Times New Roman"/>
-          <w:bCs/>
-          <w:sz w:val="32"/>
-          <w:szCs w:val="32"/>
-        </w:rPr>
-        <w:t>getpass</w:t>
-      </w:r>
-      <w:proofErr w:type="spellEnd"/>
-      <w:r>
-        <w:rPr>
-          <w:rFonts w:ascii="Times New Roman" w:hAnsi="Times New Roman" w:cs="Times New Roman"/>
-          <w:bCs/>
-          <w:sz w:val="32"/>
-          <w:szCs w:val="32"/>
-        </w:rPr>
-        <w:t xml:space="preserve">“ kann die Eingabe des Passwortes ganz ausgeblendet werden. Hierdurch wird </w:t>
+        <w:t xml:space="preserve">„getpass“ kann die Eingabe des Passwortes ganz ausgeblendet werden. Hierdurch wird </w:t>
       </w:r>
       <w:r>
         <w:rPr>
@@ -13244,13 +12271,8 @@
       <w:r>
         <w:t xml:space="preserve">: </w:t>
       </w:r>
-      <w:proofErr w:type="spellStart"/>
-      <w:r>
-        <w:t>getpass</w:t>
-      </w:r>
-      <w:proofErr w:type="spellEnd"/>
-      <w:r>
-        <w:t xml:space="preserve"> zur Maskierung des Passworts</w:t>
+      <w:r>
+        <w:t>getpass zur Maskierung des Passworts</w:t>
       </w:r>
       <w:bookmarkEnd w:id="53"/>
       <w:bookmarkEnd w:id="54"/>
@@ -13748,30 +12770,8 @@
           <w:sz w:val="32"/>
           <w:szCs w:val="32"/>
         </w:rPr>
-        <w:t xml:space="preserve">erfahren </w:t>
-      </w:r>
-      <w:proofErr w:type="spellStart"/>
-      <w:r>
-        <w:rPr>
-          <w:rFonts w:ascii="Times New Roman" w:hAnsi="Times New Roman" w:cs="Times New Roman"/>
-          <w:bCs/>
-          <w:sz w:val="32"/>
-          <w:szCs w:val="32"/>
-        </w:rPr>
-        <w:t>gehasht</w:t>
-      </w:r>
-      <w:proofErr w:type="spellEnd"/>
-      <w:r>
-        <w:rPr>
-          <w:rFonts w:ascii="Times New Roman" w:hAnsi="Times New Roman" w:cs="Times New Roman"/>
-          <w:bCs/>
-          <w:sz w:val="32"/>
-          <w:szCs w:val="32"/>
-        </w:rPr>
-        <w:t xml:space="preserve">. Dieses Verfahren hat den Vorteil, dass man verschiedene Einstellungen tätigen und dem Hash einen Salt mitgeben kann. Mit der Funktion </w:t>
-      </w:r>
-      <w:proofErr w:type="spellStart"/>
-      <w:proofErr w:type="gramStart"/>
+        <w:t xml:space="preserve">erfahren gehasht. Dieses Verfahren hat den Vorteil, dass man verschiedene Einstellungen tätigen und dem Hash einen Salt mitgeben kann. Mit der Funktion </w:t>
+      </w:r>
       <w:r>
         <w:rPr>
           <w:rFonts w:ascii="Times New Roman" w:hAnsi="Times New Roman" w:cs="Times New Roman"/>
@@ -13782,7 +12782,6 @@
         </w:rPr>
         <w:t>verify</w:t>
       </w:r>
-      <w:proofErr w:type="spellEnd"/>
       <w:r>
         <w:rPr>
           <w:rFonts w:ascii="Times New Roman" w:hAnsi="Times New Roman" w:cs="Times New Roman"/>
@@ -13791,18 +12790,7 @@
           <w:sz w:val="32"/>
           <w:szCs w:val="32"/>
         </w:rPr>
-        <w:t>(</w:t>
-      </w:r>
-      <w:proofErr w:type="gramEnd"/>
-      <w:r>
-        <w:rPr>
-          <w:rFonts w:ascii="Times New Roman" w:hAnsi="Times New Roman" w:cs="Times New Roman"/>
-          <w:bCs/>
-          <w:i/>
-          <w:sz w:val="32"/>
-          <w:szCs w:val="32"/>
-        </w:rPr>
-        <w:t>)</w:t>
+        <w:t>()</w:t>
       </w:r>
       <w:r>
         <w:rPr>
@@ -13853,7 +12841,6 @@
         </w:rPr>
         <w:t xml:space="preserve"> Datei wurden in das Verzeichnis </w:t>
       </w:r>
-      <w:proofErr w:type="spellStart"/>
       <w:r>
         <w:rPr>
           <w:rFonts w:ascii="Times New Roman" w:hAnsi="Times New Roman" w:cs="Times New Roman"/>
@@ -13864,7 +12851,6 @@
         </w:rPr>
         <w:t>certs</w:t>
       </w:r>
-      <w:proofErr w:type="spellEnd"/>
       <w:r>
         <w:rPr>
           <w:rFonts w:ascii="Times New Roman" w:hAnsi="Times New Roman" w:cs="Times New Roman"/>
@@ -13892,25 +12878,14 @@
         </w:rPr>
         <w:t xml:space="preserve">Vorausgesetzt dieser Ordner ist Zugangsbeschränkt wurde so das </w:t>
       </w:r>
-      <w:proofErr w:type="spellStart"/>
-      <w:r>
-        <w:rPr>
-          <w:rFonts w:ascii="Times New Roman" w:hAnsi="Times New Roman" w:cs="Times New Roman"/>
-          <w:bCs/>
-          <w:sz w:val="32"/>
-          <w:szCs w:val="32"/>
-        </w:rPr>
-        <w:t>Plaintext</w:t>
-      </w:r>
-      <w:proofErr w:type="spellEnd"/>
-      <w:r>
-        <w:rPr>
-          <w:rFonts w:ascii="Times New Roman" w:hAnsi="Times New Roman" w:cs="Times New Roman"/>
-          <w:bCs/>
-          <w:sz w:val="32"/>
-          <w:szCs w:val="32"/>
-        </w:rPr>
-        <w:t>-Problem somit behoben</w:t>
+      <w:r>
+        <w:rPr>
+          <w:rFonts w:ascii="Times New Roman" w:hAnsi="Times New Roman" w:cs="Times New Roman"/>
+          <w:bCs/>
+          <w:sz w:val="32"/>
+          <w:szCs w:val="32"/>
+        </w:rPr>
+        <w:t>Plaintext-Problem somit behoben</w:t>
       </w:r>
       <w:r>
         <w:rPr>
@@ -14127,43 +13102,7 @@
           <w:sz w:val="32"/>
           <w:szCs w:val="32"/>
         </w:rPr>
-        <w:t xml:space="preserve"> Wenn nun ein Angreifer eine Man-in-</w:t>
-      </w:r>
-      <w:proofErr w:type="spellStart"/>
-      <w:r>
-        <w:rPr>
-          <w:rFonts w:ascii="Times New Roman" w:hAnsi="Times New Roman" w:cs="Times New Roman"/>
-          <w:sz w:val="32"/>
-          <w:szCs w:val="32"/>
-        </w:rPr>
-        <w:t>the</w:t>
-      </w:r>
-      <w:proofErr w:type="spellEnd"/>
-      <w:r>
-        <w:rPr>
-          <w:rFonts w:ascii="Times New Roman" w:hAnsi="Times New Roman" w:cs="Times New Roman"/>
-          <w:sz w:val="32"/>
-          <w:szCs w:val="32"/>
-        </w:rPr>
-        <w:t>-</w:t>
-      </w:r>
-      <w:proofErr w:type="spellStart"/>
-      <w:r>
-        <w:rPr>
-          <w:rFonts w:ascii="Times New Roman" w:hAnsi="Times New Roman" w:cs="Times New Roman"/>
-          <w:sz w:val="32"/>
-          <w:szCs w:val="32"/>
-        </w:rPr>
-        <w:t>middle</w:t>
-      </w:r>
-      <w:proofErr w:type="spellEnd"/>
-      <w:r>
-        <w:rPr>
-          <w:rFonts w:ascii="Times New Roman" w:hAnsi="Times New Roman" w:cs="Times New Roman"/>
-          <w:sz w:val="32"/>
-          <w:szCs w:val="32"/>
-        </w:rPr>
-        <w:t xml:space="preserve">-Attacke ausführen möchte, sieht er zwar die versendeten Pakete, die Payload ist jedoch verschlüsselt (siehe Abb. </w:t>
+        <w:t xml:space="preserve"> Wenn nun ein Angreifer eine Man-in-the-middle-Attacke ausführen möchte, sieht er zwar die versendeten Pakete, die Payload ist jedoch verschlüsselt (siehe Abb. </w:t>
       </w:r>
       <w:r>
         <w:rPr>
@@ -14312,25 +13251,7 @@
           <w:sz w:val="32"/>
           <w:szCs w:val="32"/>
         </w:rPr>
-        <w:t>Auch das TCP-</w:t>
-      </w:r>
-      <w:proofErr w:type="spellStart"/>
-      <w:r>
-        <w:rPr>
-          <w:rFonts w:ascii="Times New Roman" w:hAnsi="Times New Roman" w:cs="Times New Roman"/>
-          <w:sz w:val="32"/>
-          <w:szCs w:val="32"/>
-        </w:rPr>
-        <w:t>Sniffing</w:t>
-      </w:r>
-      <w:proofErr w:type="spellEnd"/>
-      <w:r>
-        <w:rPr>
-          <w:rFonts w:ascii="Times New Roman" w:hAnsi="Times New Roman" w:cs="Times New Roman"/>
-          <w:sz w:val="32"/>
-          <w:szCs w:val="32"/>
-        </w:rPr>
-        <w:t xml:space="preserve"> und die Manipulation von Paketen </w:t>
+        <w:t xml:space="preserve">Auch das TCP-Sniffing und die Manipulation von Paketen </w:t>
       </w:r>
       <w:r>
         <w:rPr>
@@ -14914,25 +13835,7 @@
           <w:sz w:val="32"/>
           <w:szCs w:val="32"/>
         </w:rPr>
-        <w:t xml:space="preserve">Schlussendlich lässt sich sagen, dass das Absichern eines Servers einige Probleme mit sich bringt. Jede Komponente, jedes Feature und auch die Kommunikation zwischen den Komponenten, welche in das Programm verbaut wird, verbessern das Projekt nicht nur, sondern fügen zugleich einen Angriffsvektor für Angreifer hinzu, was sie zu einer Art „zweischneidigem Schwert“ macht. Doch auch wenn bereits kleine Softwareprojekte wie „Chess Online“ schon unzählige Fehlerquellen beinhalten, welche meistens katastrophale Folgen haben können, so lässt sich der Hauptteil der Fehler bereits </w:t>
-      </w:r>
-      <w:proofErr w:type="gramStart"/>
-      <w:r>
-        <w:rPr>
-          <w:rFonts w:ascii="Times New Roman" w:hAnsi="Times New Roman" w:cs="Times New Roman"/>
-          <w:sz w:val="32"/>
-          <w:szCs w:val="32"/>
-        </w:rPr>
-        <w:t>durch kleine und unkomplizierte Fixes</w:t>
-      </w:r>
-      <w:proofErr w:type="gramEnd"/>
-      <w:r>
-        <w:rPr>
-          <w:rFonts w:ascii="Times New Roman" w:hAnsi="Times New Roman" w:cs="Times New Roman"/>
-          <w:sz w:val="32"/>
-          <w:szCs w:val="32"/>
-        </w:rPr>
-        <w:t xml:space="preserve"> drastisch ihrer Schwere verringern oder gar komplett eliminieren. Somit lässt sich feststellen, dass die Sicherheit bei der Erstellung von Software stets eine hohe Priorität darstellt.</w:t>
+        <w:t>Schlussendlich lässt sich sagen, dass das Absichern eines Servers einige Probleme mit sich bringt. Jede Komponente, jedes Feature und auch die Kommunikation zwischen den Komponenten, welche in das Programm verbaut wird, verbessern das Projekt nicht nur, sondern fügen zugleich einen Angriffsvektor für Angreifer hinzu, was sie zu einer Art „zweischneidigem Schwert“ macht. Doch auch wenn bereits kleine Softwareprojekte wie „Chess Online“ schon unzählige Fehlerquellen beinhalten, welche meistens katastrophale Folgen haben können, so lässt sich der Hauptteil der Fehler bereits durch kleine und unkomplizierte Fixes drastisch ihrer Schwere verringern oder gar komplett eliminieren. Somit lässt sich feststellen, dass die Sicherheit bei der Erstellung von Software stets eine hohe Priorität darstellt.</w:t>
       </w:r>
     </w:p>
     <w:p>
@@ -15521,20 +14424,8 @@
           <w:szCs w:val="32"/>
           <w:lang w:val="en-US"/>
         </w:rPr>
-        <w:t xml:space="preserve">PlayStation Hack to Cost Sony $171M; Quake Costs Far </w:t>
-      </w:r>
-      <w:proofErr w:type="gramStart"/>
-      <w:r>
-        <w:rPr>
-          <w:rStyle w:val="italic"/>
-          <w:rFonts w:ascii="Times New Roman" w:hAnsi="Times New Roman" w:cs="Times New Roman"/>
-          <w:sz w:val="32"/>
-          <w:szCs w:val="32"/>
-          <w:lang w:val="en-US"/>
-        </w:rPr>
-        <w:t>Higher“</w:t>
-      </w:r>
-      <w:proofErr w:type="gramEnd"/>
+        <w:t>PlayStation Hack to Cost Sony $171M; Quake Costs Far Higher“</w:t>
+      </w:r>
       <w:r>
         <w:rPr>
           <w:rFonts w:ascii="Times New Roman" w:hAnsi="Times New Roman" w:cs="Times New Roman"/>
@@ -15710,22 +14601,8 @@
           <w:lang w:val="en-US"/>
         </w:rPr>
         <w:tab/>
-        <w:t>The MITRE Corporation (2014): „Scoring CWEs</w:t>
-      </w:r>
-      <w:proofErr w:type="gramStart"/>
-      <w:r>
-        <w:rPr>
-          <w:rStyle w:val="Hyperlink"/>
-          <w:rFonts w:ascii="Times New Roman" w:hAnsi="Times New Roman" w:cs="Times New Roman"/>
-          <w:color w:val="auto"/>
-          <w:sz w:val="32"/>
-          <w:szCs w:val="32"/>
-          <w:u w:val="none"/>
-          <w:lang w:val="en-US"/>
-        </w:rPr>
-        <w:t>”;</w:t>
-      </w:r>
-      <w:proofErr w:type="gramEnd"/>
+        <w:t>The MITRE Corporation (2014): „Scoring CWEs”;</w:t>
+      </w:r>
     </w:p>
     <w:p>
       <w:pPr>
@@ -15836,19 +14713,8 @@
           <w:lang w:val="en-US"/>
         </w:rPr>
         <w:tab/>
-        <w:t>The MITRE Corporation (2022): „2022 CWE Top 25 Most Dangerous Software Weaknesses</w:t>
-      </w:r>
-      <w:proofErr w:type="gramStart"/>
-      <w:r>
-        <w:rPr>
-          <w:rFonts w:ascii="Times New Roman" w:hAnsi="Times New Roman" w:cs="Times New Roman"/>
-          <w:sz w:val="32"/>
-          <w:szCs w:val="32"/>
-          <w:lang w:val="en-US"/>
-        </w:rPr>
-        <w:t>”;</w:t>
-      </w:r>
-      <w:proofErr w:type="gramEnd"/>
+        <w:t>The MITRE Corporation (2022): „2022 CWE Top 25 Most Dangerous Software Weaknesses”;</w:t>
+      </w:r>
     </w:p>
     <w:p>
       <w:pPr>
@@ -15925,27 +14791,7 @@
           <w:sz w:val="32"/>
           <w:szCs w:val="32"/>
         </w:rPr>
-        <w:t xml:space="preserve">Wie lang sind Ihre am häufigsten verwendeten </w:t>
-      </w:r>
-      <w:proofErr w:type="spellStart"/>
-      <w:r>
-        <w:rPr>
-          <w:rStyle w:val="italic"/>
-          <w:rFonts w:ascii="Times New Roman" w:hAnsi="Times New Roman" w:cs="Times New Roman"/>
-          <w:sz w:val="32"/>
-          <w:szCs w:val="32"/>
-        </w:rPr>
-        <w:t>Passwörter?“auf</w:t>
-      </w:r>
-      <w:proofErr w:type="spellEnd"/>
-      <w:r>
-        <w:rPr>
-          <w:rStyle w:val="italic"/>
-          <w:rFonts w:ascii="Times New Roman" w:hAnsi="Times New Roman" w:cs="Times New Roman"/>
-          <w:sz w:val="32"/>
-          <w:szCs w:val="32"/>
-        </w:rPr>
-        <w:t xml:space="preserve"> Statista;</w:t>
+        <w:t>Wie lang sind Ihre am häufigsten verwendeten Passwörter?“auf Statista;</w:t>
       </w:r>
     </w:p>
     <w:p>
@@ -16127,25 +14973,7 @@
           <w:szCs w:val="32"/>
         </w:rPr>
         <w:tab/>
-        <w:t xml:space="preserve">Python Software </w:t>
-      </w:r>
-      <w:proofErr w:type="spellStart"/>
-      <w:r>
-        <w:rPr>
-          <w:rFonts w:ascii="Times New Roman" w:hAnsi="Times New Roman" w:cs="Times New Roman"/>
-          <w:sz w:val="32"/>
-          <w:szCs w:val="32"/>
-        </w:rPr>
-        <w:t>Foundation</w:t>
-      </w:r>
-      <w:proofErr w:type="spellEnd"/>
-      <w:r>
-        <w:rPr>
-          <w:rFonts w:ascii="Times New Roman" w:hAnsi="Times New Roman" w:cs="Times New Roman"/>
-          <w:sz w:val="32"/>
-          <w:szCs w:val="32"/>
-        </w:rPr>
-        <w:t xml:space="preserve"> (o.J.): “sqlite3”-Dokumentation</w:t>
+        <w:t>Python Software Foundation (o.J.): “sqlite3”-Dokumentation</w:t>
       </w:r>
     </w:p>
     <w:p>
@@ -16241,35 +15069,8 @@
           <w:szCs w:val="32"/>
         </w:rPr>
         <w:tab/>
-      </w:r>
-      <w:proofErr w:type="spellStart"/>
-      <w:r>
-        <w:rPr>
-          <w:rFonts w:ascii="Times New Roman" w:hAnsi="Times New Roman" w:cs="Times New Roman"/>
-          <w:sz w:val="32"/>
-          <w:szCs w:val="32"/>
-        </w:rPr>
-        <w:t>Zetetic</w:t>
-      </w:r>
-      <w:proofErr w:type="spellEnd"/>
-      <w:r>
-        <w:rPr>
-          <w:rFonts w:ascii="Times New Roman" w:hAnsi="Times New Roman" w:cs="Times New Roman"/>
-          <w:sz w:val="32"/>
-          <w:szCs w:val="32"/>
-        </w:rPr>
-        <w:t xml:space="preserve"> (o.J.): About </w:t>
-      </w:r>
-      <w:proofErr w:type="spellStart"/>
-      <w:r>
-        <w:rPr>
-          <w:rFonts w:ascii="Times New Roman" w:hAnsi="Times New Roman" w:cs="Times New Roman"/>
-          <w:sz w:val="32"/>
-          <w:szCs w:val="32"/>
-        </w:rPr>
-        <w:t>SQLCipher</w:t>
-      </w:r>
-      <w:proofErr w:type="spellEnd"/>
+        <w:t>Zetetic (o.J.): About SQLCipher</w:t>
+      </w:r>
     </w:p>
     <w:p>
       <w:pPr>

</xml_diff>